<commit_message>
Update Proyecto integrador (1).docx
</commit_message>
<xml_diff>
--- a/Documentacion/Archivos base/Proyecto integrador (1).docx
+++ b/Documentacion/Archivos base/Proyecto integrador (1).docx
@@ -4575,6 +4575,7 @@
           <w:id w:val="1332569862"/>
           <w:citation/>
         </w:sdtPr>
+        <w:sdtEndPr/>
         <w:sdtContent>
           <w:r>
             <w:rPr>
@@ -4852,15 +4853,7 @@
           <w:color w:val="000000" w:themeColor="text1"/>
           <w:lang w:val="es-ES_tradnl"/>
         </w:rPr>
-        <w:t xml:space="preserve">También </w:t>
-      </w:r>
-      <w:r>
-        <w:rPr>
-          <w:bCs/>
-          <w:color w:val="000000" w:themeColor="text1"/>
-          <w:lang w:val="es-ES_tradnl"/>
-        </w:rPr>
-        <w:t>s</w:t>
+        <w:t>También s</w:t>
       </w:r>
       <w:r>
         <w:rPr>
@@ -10307,7 +10300,7 @@
           <w:highlight w:val="white"/>
           <w:lang w:val="es-ES_tradnl"/>
         </w:rPr>
-        <w:t>.</w:t>
+        <w:t>, es una opción viable para que el usuario pueda leer la información, porque brinda claridad y la facilidad de verlo en cualquier parte.</w:t>
       </w:r>
     </w:p>
     <w:p>
@@ -10382,7 +10375,14 @@
           <w:highlight w:val="white"/>
           <w:lang w:val="es-ES_tradnl"/>
         </w:rPr>
-        <w:t>, Word, Excel) como lo desee el usuario.</w:t>
+        <w:t>, Word, Excel) como lo desee el usuario</w:t>
+      </w:r>
+      <w:r>
+        <w:rPr>
+          <w:highlight w:val="white"/>
+          <w:lang w:val="es-ES_tradnl"/>
+        </w:rPr>
+        <w:t>. Puede ser una opción viable pero el equipo de trabajo no conoce mucho en este lenguaje sobre la exportación de archivos a varios formatos y puede ser difícil a la hora de exportarlos en diferentes formas, ya que en cada archivo la información tiene que ser organizada de manera diferente.</w:t>
       </w:r>
     </w:p>
     <w:p>
@@ -10425,7 +10425,7 @@
           <w:highlight w:val="white"/>
           <w:lang w:val="es-ES_tradnl"/>
         </w:rPr>
-        <w:t>.</w:t>
+        <w:t>. Es una opción que descartamos porque puede ser difícil a la hora de querer leer los datos, además de que al momento de exportarlo puede traer consecuencias como modificaciones o imprecisiones en el archivo con la predicción.</w:t>
       </w:r>
     </w:p>
     <w:p>
@@ -10800,7 +10800,15 @@
           <w:highlight w:val="white"/>
           <w:lang w:val="es-ES_tradnl"/>
         </w:rPr>
-        <w:t>, además</w:t>
+        <w:t xml:space="preserve">, </w:t>
+      </w:r>
+      <w:r>
+        <w:rPr>
+          <w:highlight w:val="white"/>
+          <w:lang w:val="es-ES_tradnl"/>
+        </w:rPr>
+        <w:lastRenderedPageBreak/>
+        <w:t>además</w:t>
       </w:r>
       <w:r>
         <w:rPr>
@@ -11767,14 +11775,7 @@
                 <w:sz w:val="18"/>
                 <w:szCs w:val="18"/>
               </w:rPr>
-              <w:t xml:space="preserve"> </w:t>
-            </w:r>
-            <w:r>
-              <w:rPr>
-                <w:sz w:val="18"/>
-                <w:szCs w:val="18"/>
-              </w:rPr>
-              <w:t>4</w:t>
+              <w:t xml:space="preserve"> 4</w:t>
             </w:r>
           </w:p>
         </w:tc>
@@ -11808,14 +11809,7 @@
                 <w:sz w:val="18"/>
                 <w:szCs w:val="18"/>
               </w:rPr>
-              <w:t xml:space="preserve"> </w:t>
-            </w:r>
-            <w:r>
-              <w:rPr>
-                <w:sz w:val="18"/>
-                <w:szCs w:val="18"/>
-              </w:rPr>
-              <w:t>4</w:t>
+              <w:t xml:space="preserve"> 4</w:t>
             </w:r>
           </w:p>
         </w:tc>
@@ -11849,14 +11843,7 @@
                 <w:sz w:val="18"/>
                 <w:szCs w:val="18"/>
               </w:rPr>
-              <w:t xml:space="preserve"> </w:t>
-            </w:r>
-            <w:r>
-              <w:rPr>
-                <w:sz w:val="18"/>
-                <w:szCs w:val="18"/>
-              </w:rPr>
-              <w:t>5</w:t>
+              <w:t xml:space="preserve"> 5</w:t>
             </w:r>
           </w:p>
         </w:tc>
@@ -11891,14 +11878,7 @@
                 <w:sz w:val="18"/>
                 <w:szCs w:val="18"/>
               </w:rPr>
-              <w:t xml:space="preserve"> </w:t>
-            </w:r>
-            <w:r>
-              <w:rPr>
-                <w:sz w:val="18"/>
-                <w:szCs w:val="18"/>
-              </w:rPr>
-              <w:t>21</w:t>
+              <w:t xml:space="preserve"> 21</w:t>
             </w:r>
           </w:p>
         </w:tc>
@@ -14042,6 +14022,7 @@
                 <w:sz w:val="18"/>
                 <w:szCs w:val="18"/>
               </w:rPr>
+              <w:lastRenderedPageBreak/>
               <w:t>Java</w:t>
             </w:r>
           </w:p>
@@ -14883,7 +14864,6 @@
                 <w:sz w:val="18"/>
                 <w:szCs w:val="18"/>
               </w:rPr>
-              <w:lastRenderedPageBreak/>
               <w:t xml:space="preserve">                                                     Gráficas (Se deben seleccionar </w:t>
             </w:r>
             <w:r>
@@ -17609,7 +17589,6 @@
         <w:rPr>
           <w:lang w:val="es-ES_tradnl"/>
         </w:rPr>
-        <w:lastRenderedPageBreak/>
         <w:t>Reflexión</w:t>
       </w:r>
     </w:p>

</xml_diff>

<commit_message>
fixes in method engineering
</commit_message>
<xml_diff>
--- a/Documentacion/Archivos base/Proyecto integrador (1).docx
+++ b/Documentacion/Archivos base/Proyecto integrador (1).docx
@@ -3045,15 +3045,13 @@
         </w:rPr>
         <w:t xml:space="preserve"> o (</w:t>
       </w:r>
-      <w:proofErr w:type="gramStart"/>
-      <w:r>
-        <w:rPr>
-          <w:color w:val="000000" w:themeColor="text1"/>
-          <w:lang w:val="es-ES_tradnl"/>
-        </w:rPr>
-        <w:t>0)No</w:t>
-      </w:r>
-      <w:proofErr w:type="gramEnd"/>
+      <w:r>
+        <w:rPr>
+          <w:color w:val="000000" w:themeColor="text1"/>
+          <w:lang w:val="es-ES_tradnl"/>
+        </w:rPr>
+        <w:t>0) No</w:t>
+      </w:r>
     </w:p>
     <w:p>
       <w:pPr>
@@ -5617,9 +5615,7 @@
         <w:jc w:val="both"/>
         <w:rPr>
           <w:b/>
-          <w:bCs/>
-          <w:color w:val="000000" w:themeColor="text1"/>
-          <w:highlight w:val="white"/>
+          <w:color w:val="000000" w:themeColor="text1"/>
           <w:lang w:val="es-ES_tradnl"/>
         </w:rPr>
       </w:pPr>
@@ -5635,8 +5631,8 @@
         </w:pBdr>
         <w:jc w:val="both"/>
         <w:rPr>
-          <w:color w:val="000000" w:themeColor="text1"/>
-          <w:highlight w:val="white"/>
+          <w:b/>
+          <w:color w:val="000000" w:themeColor="text1"/>
           <w:lang w:val="es-ES_tradnl"/>
         </w:rPr>
       </w:pPr>
@@ -5653,9 +5649,58 @@
         <w:jc w:val="both"/>
         <w:rPr>
           <w:color w:val="000000" w:themeColor="text1"/>
-          <w:lang w:val="es-ES_tradnl"/>
-        </w:rPr>
-      </w:pPr>
+          <w:highlight w:val="white"/>
+          <w:lang w:val="es-ES_tradnl"/>
+        </w:rPr>
+      </w:pPr>
+      <w:r>
+        <w:rPr>
+          <w:b/>
+          <w:color w:val="000000" w:themeColor="text1"/>
+          <w:lang w:val="es-ES_tradnl"/>
+        </w:rPr>
+        <w:t xml:space="preserve">Árboles de </w:t>
+      </w:r>
+      <w:r>
+        <w:rPr>
+          <w:b/>
+          <w:color w:val="000000" w:themeColor="text1"/>
+          <w:lang w:val="es-ES_tradnl"/>
+        </w:rPr>
+        <w:t>decisión:</w:t>
+      </w:r>
+      <w:r>
+        <w:rPr>
+          <w:color w:val="000000" w:themeColor="text1"/>
+          <w:lang w:val="es-ES_tradnl"/>
+        </w:rPr>
+        <w:t xml:space="preserve"> </w:t>
+      </w:r>
+      <w:r>
+        <w:rPr>
+          <w:color w:val="000000" w:themeColor="text1"/>
+          <w:highlight w:val="white"/>
+          <w:lang w:val="es-ES_tradnl"/>
+        </w:rPr>
+        <w:t xml:space="preserve">Un árbol de decisión </w:t>
+      </w:r>
+      <w:r>
+        <w:rPr>
+          <w:b/>
+          <w:color w:val="000000" w:themeColor="text1"/>
+          <w:highlight w:val="white"/>
+          <w:lang w:val="es-ES_tradnl"/>
+        </w:rPr>
+        <w:t>es un modelo predictivo</w:t>
+      </w:r>
+      <w:r>
+        <w:rPr>
+          <w:color w:val="000000" w:themeColor="text1"/>
+          <w:highlight w:val="white"/>
+          <w:lang w:val="es-ES_tradnl"/>
+        </w:rPr>
+        <w:t xml:space="preserve"> que divide el espacio de los predictores agrupando observaciones con valores similares para la variable respuesta o dependiente.</w:t>
+      </w:r>
     </w:p>
     <w:p>
       <w:pPr>
@@ -5668,11 +5713,702 @@
         </w:pBdr>
         <w:jc w:val="both"/>
         <w:rPr>
+          <w:color w:val="000000" w:themeColor="text1"/>
+          <w:highlight w:val="white"/>
+          <w:lang w:val="es-ES_tradnl"/>
+        </w:rPr>
+      </w:pPr>
+    </w:p>
+    <w:p>
+      <w:pPr>
+        <w:shd w:val="clear" w:color="auto" w:fill="FFFFFF"/>
+        <w:spacing w:after="460"/>
+        <w:jc w:val="both"/>
+        <w:rPr>
+          <w:color w:val="000000" w:themeColor="text1"/>
+          <w:highlight w:val="white"/>
+          <w:lang w:val="es-ES_tradnl"/>
+        </w:rPr>
+      </w:pPr>
+      <w:r>
+        <w:rPr>
+          <w:color w:val="000000" w:themeColor="text1"/>
+          <w:highlight w:val="white"/>
+          <w:lang w:val="es-ES_tradnl"/>
+        </w:rPr>
+        <w:t xml:space="preserve">Para dividir el espacio </w:t>
+      </w:r>
+      <w:proofErr w:type="spellStart"/>
+      <w:r>
+        <w:rPr>
+          <w:color w:val="000000" w:themeColor="text1"/>
+          <w:highlight w:val="white"/>
+          <w:lang w:val="es-ES_tradnl"/>
+        </w:rPr>
+        <w:t>muestral</w:t>
+      </w:r>
+      <w:proofErr w:type="spellEnd"/>
+      <w:r>
+        <w:rPr>
+          <w:color w:val="000000" w:themeColor="text1"/>
+          <w:highlight w:val="white"/>
+          <w:lang w:val="es-ES_tradnl"/>
+        </w:rPr>
+        <w:t xml:space="preserve"> en sub-regiones es preciso aplicar una serie de reglas o decisiones, para que cada sub-región contenga la mayor proporción posible de individuos de una de las poblaciones.</w:t>
+      </w:r>
+    </w:p>
+    <w:p>
+      <w:pPr>
+        <w:shd w:val="clear" w:color="auto" w:fill="FFFFFF"/>
+        <w:spacing w:after="460"/>
+        <w:jc w:val="both"/>
+        <w:rPr>
+          <w:color w:val="000000" w:themeColor="text1"/>
+          <w:highlight w:val="white"/>
+          <w:lang w:val="es-ES_tradnl"/>
+        </w:rPr>
+      </w:pPr>
+      <w:r>
+        <w:rPr>
+          <w:color w:val="000000" w:themeColor="text1"/>
+          <w:highlight w:val="white"/>
+          <w:lang w:val="es-ES_tradnl"/>
+        </w:rPr>
+        <w:t>Si una sub-región contiene datos de diferentes clases, se subdivide en regiones más pequeñas hasta fragmentar el espacio en sub-regiones menores que integran datos de la misma clase.</w:t>
+      </w:r>
+    </w:p>
+    <w:p>
+      <w:pPr>
+        <w:shd w:val="clear" w:color="auto" w:fill="FFFFFF"/>
+        <w:spacing w:after="460"/>
+        <w:jc w:val="both"/>
+        <w:rPr>
+          <w:color w:val="000000" w:themeColor="text1"/>
+          <w:highlight w:val="white"/>
+          <w:lang w:val="es-ES_tradnl"/>
+        </w:rPr>
+      </w:pPr>
+      <w:r>
+        <w:rPr>
+          <w:color w:val="000000" w:themeColor="text1"/>
+          <w:highlight w:val="white"/>
+          <w:lang w:val="es-ES_tradnl"/>
+        </w:rPr>
+        <w:t xml:space="preserve">El tipo de problema a resolver dependerá de la variable a predecir: </w:t>
+      </w:r>
+    </w:p>
+    <w:p>
+      <w:pPr>
+        <w:numPr>
+          <w:ilvl w:val="0"/>
+          <w:numId w:val="10"/>
+        </w:numPr>
+        <w:shd w:val="clear" w:color="auto" w:fill="FFFFFF"/>
+        <w:ind w:left="1320"/>
+        <w:rPr>
+          <w:color w:val="000000" w:themeColor="text1"/>
+          <w:highlight w:val="white"/>
+          <w:lang w:val="es-ES_tradnl"/>
+        </w:rPr>
+      </w:pPr>
+      <w:r>
+        <w:rPr>
+          <w:color w:val="000000" w:themeColor="text1"/>
+          <w:highlight w:val="white"/>
+          <w:lang w:val="es-ES_tradnl"/>
+        </w:rPr>
+        <w:t>Variable dependiente: estaríamos ante un problema de regresión.</w:t>
+      </w:r>
+    </w:p>
+    <w:p>
+      <w:pPr>
+        <w:numPr>
+          <w:ilvl w:val="0"/>
+          <w:numId w:val="10"/>
+        </w:numPr>
+        <w:shd w:val="clear" w:color="auto" w:fill="FFFFFF"/>
+        <w:spacing w:after="280"/>
+        <w:ind w:left="1320"/>
+        <w:rPr>
+          <w:color w:val="000000" w:themeColor="text1"/>
+          <w:highlight w:val="white"/>
+          <w:lang w:val="es-ES_tradnl"/>
+        </w:rPr>
+      </w:pPr>
+      <w:r>
+        <w:rPr>
+          <w:color w:val="000000" w:themeColor="text1"/>
+          <w:highlight w:val="white"/>
+          <w:lang w:val="es-ES_tradnl"/>
+        </w:rPr>
+        <w:t>Variable categórica: nos enfrentaremos a un problema de clasificación.</w:t>
+      </w:r>
+    </w:p>
+    <w:p>
+      <w:pPr>
+        <w:rPr>
           <w:b/>
-          <w:color w:val="000000" w:themeColor="text1"/>
-          <w:lang w:val="es-ES_tradnl"/>
-        </w:rPr>
-      </w:pPr>
+          <w:bCs/>
+          <w:highlight w:val="white"/>
+          <w:lang w:val="es-ES_tradnl"/>
+        </w:rPr>
+      </w:pPr>
+      <w:bookmarkStart w:id="17" w:name="_ail5et97e99t" w:colFirst="0" w:colLast="0"/>
+      <w:bookmarkStart w:id="18" w:name="_Toc69642204"/>
+      <w:bookmarkEnd w:id="17"/>
+    </w:p>
+    <w:p>
+      <w:pPr>
+        <w:rPr>
+          <w:b/>
+          <w:bCs/>
+          <w:highlight w:val="white"/>
+          <w:lang w:val="es-ES_tradnl"/>
+        </w:rPr>
+      </w:pPr>
+    </w:p>
+    <w:p>
+      <w:pPr>
+        <w:rPr>
+          <w:b/>
+          <w:bCs/>
+          <w:highlight w:val="white"/>
+          <w:lang w:val="es-ES_tradnl"/>
+        </w:rPr>
+      </w:pPr>
+    </w:p>
+    <w:p>
+      <w:pPr>
+        <w:rPr>
+          <w:b/>
+          <w:bCs/>
+          <w:highlight w:val="white"/>
+          <w:lang w:val="es-ES_tradnl"/>
+        </w:rPr>
+      </w:pPr>
+    </w:p>
+    <w:p>
+      <w:pPr>
+        <w:rPr>
+          <w:b/>
+          <w:bCs/>
+          <w:highlight w:val="white"/>
+          <w:lang w:val="es-ES_tradnl"/>
+        </w:rPr>
+      </w:pPr>
+    </w:p>
+    <w:p>
+      <w:pPr>
+        <w:rPr>
+          <w:b/>
+          <w:bCs/>
+          <w:highlight w:val="white"/>
+          <w:lang w:val="es-ES_tradnl"/>
+        </w:rPr>
+      </w:pPr>
+    </w:p>
+    <w:p>
+      <w:pPr>
+        <w:rPr>
+          <w:b/>
+          <w:bCs/>
+          <w:highlight w:val="white"/>
+          <w:lang w:val="es-ES_tradnl"/>
+        </w:rPr>
+      </w:pPr>
+    </w:p>
+    <w:p>
+      <w:pPr>
+        <w:rPr>
+          <w:b/>
+          <w:bCs/>
+          <w:highlight w:val="white"/>
+          <w:lang w:val="es-ES_tradnl"/>
+        </w:rPr>
+      </w:pPr>
+      <w:r>
+        <w:rPr>
+          <w:b/>
+          <w:bCs/>
+          <w:highlight w:val="white"/>
+          <w:lang w:val="es-ES_tradnl"/>
+        </w:rPr>
+        <w:lastRenderedPageBreak/>
+        <w:t>Ventajas y desventajas de los árboles de decisión</w:t>
+      </w:r>
+      <w:bookmarkEnd w:id="18"/>
+    </w:p>
+    <w:p>
+      <w:pPr>
+        <w:shd w:val="clear" w:color="auto" w:fill="FFFFFF"/>
+        <w:spacing w:after="460"/>
+        <w:jc w:val="both"/>
+        <w:rPr>
+          <w:color w:val="000000" w:themeColor="text1"/>
+          <w:highlight w:val="white"/>
+          <w:lang w:val="es-ES_tradnl"/>
+        </w:rPr>
+      </w:pPr>
+      <w:r>
+        <w:rPr>
+          <w:color w:val="000000" w:themeColor="text1"/>
+          <w:highlight w:val="white"/>
+          <w:lang w:val="es-ES_tradnl"/>
+        </w:rPr>
+        <w:t>Al hacer uso de esta herramienta surgen ventajas e inconvenientes.</w:t>
+      </w:r>
+    </w:p>
+    <w:p>
+      <w:pPr>
+        <w:shd w:val="clear" w:color="auto" w:fill="FFFFFF"/>
+        <w:spacing w:after="460"/>
+        <w:jc w:val="both"/>
+        <w:rPr>
+          <w:b/>
+          <w:color w:val="000000" w:themeColor="text1"/>
+          <w:highlight w:val="white"/>
+          <w:lang w:val="es-ES_tradnl"/>
+        </w:rPr>
+      </w:pPr>
+      <w:r>
+        <w:rPr>
+          <w:b/>
+          <w:color w:val="000000" w:themeColor="text1"/>
+          <w:highlight w:val="white"/>
+          <w:lang w:val="es-ES_tradnl"/>
+        </w:rPr>
+        <w:t>Ventajas</w:t>
+      </w:r>
+    </w:p>
+    <w:p>
+      <w:pPr>
+        <w:numPr>
+          <w:ilvl w:val="0"/>
+          <w:numId w:val="2"/>
+        </w:numPr>
+        <w:shd w:val="clear" w:color="auto" w:fill="FFFFFF"/>
+        <w:ind w:left="1320"/>
+        <w:rPr>
+          <w:color w:val="000000" w:themeColor="text1"/>
+          <w:highlight w:val="white"/>
+          <w:lang w:val="es-ES_tradnl"/>
+        </w:rPr>
+      </w:pPr>
+      <w:r>
+        <w:rPr>
+          <w:color w:val="000000" w:themeColor="text1"/>
+          <w:highlight w:val="white"/>
+          <w:lang w:val="es-ES_tradnl"/>
+        </w:rPr>
+        <w:t>Son fáciles de construir, interpretar y visualizar.</w:t>
+      </w:r>
+    </w:p>
+    <w:p>
+      <w:pPr>
+        <w:numPr>
+          <w:ilvl w:val="0"/>
+          <w:numId w:val="2"/>
+        </w:numPr>
+        <w:shd w:val="clear" w:color="auto" w:fill="FFFFFF"/>
+        <w:ind w:left="1320"/>
+        <w:rPr>
+          <w:color w:val="000000" w:themeColor="text1"/>
+          <w:highlight w:val="white"/>
+          <w:lang w:val="es-ES_tradnl"/>
+        </w:rPr>
+      </w:pPr>
+      <w:r>
+        <w:rPr>
+          <w:color w:val="000000" w:themeColor="text1"/>
+          <w:highlight w:val="white"/>
+          <w:lang w:val="es-ES_tradnl"/>
+        </w:rPr>
+        <w:t>Selecciona las variables más importantes y en su creación no siempre se hace uso de todos los predictores.</w:t>
+      </w:r>
+    </w:p>
+    <w:p>
+      <w:pPr>
+        <w:numPr>
+          <w:ilvl w:val="0"/>
+          <w:numId w:val="2"/>
+        </w:numPr>
+        <w:shd w:val="clear" w:color="auto" w:fill="FFFFFF"/>
+        <w:ind w:left="1320"/>
+        <w:rPr>
+          <w:color w:val="000000" w:themeColor="text1"/>
+          <w:highlight w:val="white"/>
+          <w:lang w:val="es-ES_tradnl"/>
+        </w:rPr>
+      </w:pPr>
+      <w:r>
+        <w:rPr>
+          <w:color w:val="000000" w:themeColor="text1"/>
+          <w:highlight w:val="white"/>
+          <w:lang w:val="es-ES_tradnl"/>
+        </w:rPr>
+        <w:t>Si faltan datos no podremos recorrer el árbol hasta un nodo terminal, pero sí podemos hacer predicciones promediando las hojas del sub-árbol que alcancemos.</w:t>
+      </w:r>
+    </w:p>
+    <w:p>
+      <w:pPr>
+        <w:numPr>
+          <w:ilvl w:val="0"/>
+          <w:numId w:val="2"/>
+        </w:numPr>
+        <w:shd w:val="clear" w:color="auto" w:fill="FFFFFF"/>
+        <w:ind w:left="1320"/>
+        <w:rPr>
+          <w:color w:val="000000" w:themeColor="text1"/>
+          <w:highlight w:val="white"/>
+          <w:lang w:val="es-ES_tradnl"/>
+        </w:rPr>
+      </w:pPr>
+      <w:r>
+        <w:rPr>
+          <w:color w:val="000000" w:themeColor="text1"/>
+          <w:highlight w:val="white"/>
+          <w:lang w:val="es-ES_tradnl"/>
+        </w:rPr>
+        <w:t>No es preciso que se cumplan una serie de supuestos como en la regresión lineal (linealidad, normalidad de los residuos, homogeneidad de la varianza, etc.).</w:t>
+      </w:r>
+    </w:p>
+    <w:p>
+      <w:pPr>
+        <w:numPr>
+          <w:ilvl w:val="0"/>
+          <w:numId w:val="2"/>
+        </w:numPr>
+        <w:shd w:val="clear" w:color="auto" w:fill="FFFFFF"/>
+        <w:ind w:left="1320"/>
+        <w:rPr>
+          <w:color w:val="000000" w:themeColor="text1"/>
+          <w:highlight w:val="white"/>
+          <w:lang w:val="es-ES_tradnl"/>
+        </w:rPr>
+      </w:pPr>
+      <w:r>
+        <w:rPr>
+          <w:color w:val="000000" w:themeColor="text1"/>
+          <w:highlight w:val="white"/>
+          <w:lang w:val="es-ES_tradnl"/>
+        </w:rPr>
+        <w:t xml:space="preserve">Sirven tanto para variables dependientes cualitativas como cuantitativas, como para variables </w:t>
+      </w:r>
+      <w:proofErr w:type="spellStart"/>
+      <w:r>
+        <w:rPr>
+          <w:color w:val="000000" w:themeColor="text1"/>
+          <w:highlight w:val="white"/>
+          <w:lang w:val="es-ES_tradnl"/>
+        </w:rPr>
+        <w:t>predictoras</w:t>
+      </w:r>
+      <w:proofErr w:type="spellEnd"/>
+      <w:r>
+        <w:rPr>
+          <w:color w:val="000000" w:themeColor="text1"/>
+          <w:highlight w:val="white"/>
+          <w:lang w:val="es-ES_tradnl"/>
+        </w:rPr>
+        <w:t xml:space="preserve"> o independientes numéricas y categóricas. Además, no necesita variables </w:t>
+      </w:r>
+      <w:proofErr w:type="spellStart"/>
+      <w:r>
+        <w:rPr>
+          <w:i/>
+          <w:color w:val="000000" w:themeColor="text1"/>
+          <w:highlight w:val="white"/>
+          <w:lang w:val="es-ES_tradnl"/>
+        </w:rPr>
+        <w:t>dummys</w:t>
+      </w:r>
+      <w:proofErr w:type="spellEnd"/>
+      <w:r>
+        <w:rPr>
+          <w:color w:val="000000" w:themeColor="text1"/>
+          <w:highlight w:val="white"/>
+          <w:lang w:val="es-ES_tradnl"/>
+        </w:rPr>
+        <w:t>, aunque a veces mejoran el modelo.</w:t>
+      </w:r>
+    </w:p>
+    <w:p>
+      <w:pPr>
+        <w:numPr>
+          <w:ilvl w:val="0"/>
+          <w:numId w:val="2"/>
+        </w:numPr>
+        <w:shd w:val="clear" w:color="auto" w:fill="FFFFFF"/>
+        <w:ind w:left="1320"/>
+        <w:rPr>
+          <w:color w:val="000000" w:themeColor="text1"/>
+          <w:highlight w:val="white"/>
+          <w:lang w:val="es-ES_tradnl"/>
+        </w:rPr>
+      </w:pPr>
+      <w:r>
+        <w:rPr>
+          <w:color w:val="000000" w:themeColor="text1"/>
+          <w:highlight w:val="white"/>
+          <w:lang w:val="es-ES_tradnl"/>
+        </w:rPr>
+        <w:t>Permiten relaciones no lineales entre las variables explicativas y la variable dependiente.</w:t>
+      </w:r>
+    </w:p>
+    <w:p>
+      <w:pPr>
+        <w:numPr>
+          <w:ilvl w:val="0"/>
+          <w:numId w:val="2"/>
+        </w:numPr>
+        <w:shd w:val="clear" w:color="auto" w:fill="FFFFFF"/>
+        <w:spacing w:after="280"/>
+        <w:ind w:left="1320"/>
+        <w:rPr>
+          <w:color w:val="000000" w:themeColor="text1"/>
+          <w:highlight w:val="white"/>
+          <w:lang w:val="es-ES_tradnl"/>
+        </w:rPr>
+      </w:pPr>
+      <w:r>
+        <w:rPr>
+          <w:color w:val="000000" w:themeColor="text1"/>
+          <w:highlight w:val="white"/>
+          <w:lang w:val="es-ES_tradnl"/>
+        </w:rPr>
+        <w:t>Nos podemos servir de ellos para categorizar variables numéricas.</w:t>
+      </w:r>
+    </w:p>
+    <w:p>
+      <w:pPr>
+        <w:shd w:val="clear" w:color="auto" w:fill="FFFFFF"/>
+        <w:spacing w:after="460"/>
+        <w:rPr>
+          <w:b/>
+          <w:color w:val="000000" w:themeColor="text1"/>
+          <w:highlight w:val="white"/>
+          <w:lang w:val="es-ES_tradnl"/>
+        </w:rPr>
+      </w:pPr>
+      <w:r>
+        <w:rPr>
+          <w:b/>
+          <w:color w:val="000000" w:themeColor="text1"/>
+          <w:highlight w:val="white"/>
+          <w:lang w:val="es-ES_tradnl"/>
+        </w:rPr>
+        <w:t>Desventajas</w:t>
+      </w:r>
+    </w:p>
+    <w:p>
+      <w:pPr>
+        <w:numPr>
+          <w:ilvl w:val="0"/>
+          <w:numId w:val="1"/>
+        </w:numPr>
+        <w:shd w:val="clear" w:color="auto" w:fill="FFFFFF"/>
+        <w:ind w:left="1320"/>
+        <w:rPr>
+          <w:color w:val="000000" w:themeColor="text1"/>
+          <w:highlight w:val="white"/>
+          <w:lang w:val="es-ES_tradnl"/>
+        </w:rPr>
+      </w:pPr>
+      <w:r>
+        <w:rPr>
+          <w:color w:val="000000" w:themeColor="text1"/>
+          <w:highlight w:val="white"/>
+          <w:lang w:val="es-ES_tradnl"/>
+        </w:rPr>
+        <w:t xml:space="preserve">Tienden al sobreajuste u </w:t>
+      </w:r>
+      <w:proofErr w:type="spellStart"/>
+      <w:r>
+        <w:rPr>
+          <w:i/>
+          <w:color w:val="000000" w:themeColor="text1"/>
+          <w:highlight w:val="white"/>
+          <w:lang w:val="es-ES_tradnl"/>
+        </w:rPr>
+        <w:t>overfitting</w:t>
+      </w:r>
+      <w:proofErr w:type="spellEnd"/>
+      <w:r>
+        <w:rPr>
+          <w:color w:val="000000" w:themeColor="text1"/>
+          <w:highlight w:val="white"/>
+          <w:lang w:val="es-ES_tradnl"/>
+        </w:rPr>
+        <w:t xml:space="preserve"> de los datos, por lo que el modelo al predecir nuevos casos no estima con el mismo índice de acierto.</w:t>
+      </w:r>
+    </w:p>
+    <w:p>
+      <w:pPr>
+        <w:numPr>
+          <w:ilvl w:val="0"/>
+          <w:numId w:val="1"/>
+        </w:numPr>
+        <w:shd w:val="clear" w:color="auto" w:fill="FFFFFF"/>
+        <w:ind w:left="1320"/>
+        <w:rPr>
+          <w:color w:val="000000" w:themeColor="text1"/>
+          <w:highlight w:val="white"/>
+          <w:lang w:val="es-ES_tradnl"/>
+        </w:rPr>
+      </w:pPr>
+      <w:r>
+        <w:rPr>
+          <w:color w:val="000000" w:themeColor="text1"/>
+          <w:highlight w:val="white"/>
+          <w:lang w:val="es-ES_tradnl"/>
+        </w:rPr>
+        <w:t xml:space="preserve">Se ven influenciadas por los </w:t>
+      </w:r>
+      <w:proofErr w:type="spellStart"/>
+      <w:r>
+        <w:rPr>
+          <w:i/>
+          <w:color w:val="000000" w:themeColor="text1"/>
+          <w:highlight w:val="white"/>
+          <w:lang w:val="es-ES_tradnl"/>
+        </w:rPr>
+        <w:t>outliers</w:t>
+      </w:r>
+      <w:proofErr w:type="spellEnd"/>
+      <w:r>
+        <w:rPr>
+          <w:color w:val="000000" w:themeColor="text1"/>
+          <w:highlight w:val="white"/>
+          <w:lang w:val="es-ES_tradnl"/>
+        </w:rPr>
+        <w:t xml:space="preserve">, creando árboles con ramas muy profundas que no predicen bien para nuevos casos. Se deben eliminar dichos </w:t>
+      </w:r>
+      <w:proofErr w:type="spellStart"/>
+      <w:r>
+        <w:rPr>
+          <w:i/>
+          <w:color w:val="000000" w:themeColor="text1"/>
+          <w:highlight w:val="white"/>
+          <w:lang w:val="es-ES_tradnl"/>
+        </w:rPr>
+        <w:t>outliers</w:t>
+      </w:r>
+      <w:proofErr w:type="spellEnd"/>
+      <w:r>
+        <w:rPr>
+          <w:color w:val="000000" w:themeColor="text1"/>
+          <w:highlight w:val="white"/>
+          <w:lang w:val="es-ES_tradnl"/>
+        </w:rPr>
+        <w:t>.</w:t>
+      </w:r>
+    </w:p>
+    <w:p>
+      <w:pPr>
+        <w:numPr>
+          <w:ilvl w:val="0"/>
+          <w:numId w:val="1"/>
+        </w:numPr>
+        <w:shd w:val="clear" w:color="auto" w:fill="FFFFFF"/>
+        <w:ind w:left="1320"/>
+        <w:rPr>
+          <w:color w:val="000000" w:themeColor="text1"/>
+          <w:highlight w:val="white"/>
+          <w:lang w:val="es-ES_tradnl"/>
+        </w:rPr>
+      </w:pPr>
+      <w:r>
+        <w:rPr>
+          <w:color w:val="000000" w:themeColor="text1"/>
+          <w:highlight w:val="white"/>
+          <w:lang w:val="es-ES_tradnl"/>
+        </w:rPr>
+        <w:t>No suelen ser muy eficientes con modelos de regresión.</w:t>
+      </w:r>
+    </w:p>
+    <w:p>
+      <w:pPr>
+        <w:numPr>
+          <w:ilvl w:val="0"/>
+          <w:numId w:val="1"/>
+        </w:numPr>
+        <w:shd w:val="clear" w:color="auto" w:fill="FFFFFF"/>
+        <w:ind w:left="1320"/>
+        <w:rPr>
+          <w:color w:val="000000" w:themeColor="text1"/>
+          <w:highlight w:val="white"/>
+          <w:lang w:val="es-ES_tradnl"/>
+        </w:rPr>
+      </w:pPr>
+      <w:r>
+        <w:rPr>
+          <w:color w:val="000000" w:themeColor="text1"/>
+          <w:highlight w:val="white"/>
+          <w:lang w:val="es-ES_tradnl"/>
+        </w:rPr>
+        <w:t>Crear árboles demasiado complejos puede conllevar que no se adapten bien a los nuevos datos. La complejidad resta capacidad de interpretación.</w:t>
+      </w:r>
+    </w:p>
+    <w:p>
+      <w:pPr>
+        <w:numPr>
+          <w:ilvl w:val="0"/>
+          <w:numId w:val="1"/>
+        </w:numPr>
+        <w:shd w:val="clear" w:color="auto" w:fill="FFFFFF"/>
+        <w:ind w:left="1320"/>
+        <w:rPr>
+          <w:color w:val="000000" w:themeColor="text1"/>
+          <w:highlight w:val="white"/>
+          <w:lang w:val="es-ES_tradnl"/>
+        </w:rPr>
+      </w:pPr>
+      <w:r>
+        <w:rPr>
+          <w:color w:val="000000" w:themeColor="text1"/>
+          <w:highlight w:val="white"/>
+          <w:lang w:val="es-ES_tradnl"/>
+        </w:rPr>
+        <w:t>Se pueden crear árboles sesgados si una de las clases es más numerosa que otra.</w:t>
+      </w:r>
+    </w:p>
+    <w:p>
+      <w:pPr>
+        <w:numPr>
+          <w:ilvl w:val="0"/>
+          <w:numId w:val="1"/>
+        </w:numPr>
+        <w:shd w:val="clear" w:color="auto" w:fill="FFFFFF"/>
+        <w:spacing w:after="280"/>
+        <w:ind w:left="1320"/>
+        <w:rPr>
+          <w:color w:val="000000" w:themeColor="text1"/>
+          <w:highlight w:val="white"/>
+          <w:lang w:val="es-ES_tradnl"/>
+        </w:rPr>
+      </w:pPr>
+      <w:r>
+        <w:rPr>
+          <w:color w:val="000000" w:themeColor="text1"/>
+          <w:highlight w:val="white"/>
+          <w:lang w:val="es-ES_tradnl"/>
+        </w:rPr>
+        <w:t>Se pierde información cuando se utilizan para categorizar una variable numérica continua.</w:t>
+      </w:r>
+    </w:p>
+    <w:p>
+      <w:pPr>
+        <w:pStyle w:val="Prrafodelista"/>
+      </w:pPr>
+      <w:r>
+        <w:rPr>
+          <w:color w:val="000000"/>
+          <w:sz w:val="20"/>
+          <w:szCs w:val="20"/>
+          <w:shd w:val="clear" w:color="auto" w:fill="FFFFFF"/>
+        </w:rPr>
+        <w:t>("Qué son los árboles de decisión y para qué sirven", 2020)</w:t>
+      </w:r>
     </w:p>
     <w:p>
       <w:pPr>
@@ -5685,9 +6421,8 @@
         </w:pBdr>
         <w:jc w:val="both"/>
         <w:rPr>
-          <w:b/>
-          <w:color w:val="000000" w:themeColor="text1"/>
-          <w:lang w:val="es-ES_tradnl"/>
+          <w:color w:val="000000" w:themeColor="text1"/>
+          <w:highlight w:val="white"/>
         </w:rPr>
       </w:pPr>
     </w:p>
@@ -5703,7 +6438,9 @@
         <w:jc w:val="both"/>
         <w:rPr>
           <w:b/>
-          <w:color w:val="000000" w:themeColor="text1"/>
+          <w:bCs/>
+          <w:color w:val="000000" w:themeColor="text1"/>
+          <w:highlight w:val="white"/>
           <w:lang w:val="es-ES_tradnl"/>
         </w:rPr>
       </w:pPr>
@@ -5719,11 +6456,160 @@
         </w:pBdr>
         <w:jc w:val="both"/>
         <w:rPr>
+          <w:color w:val="000000" w:themeColor="text1"/>
+          <w:highlight w:val="white"/>
+          <w:lang w:val="es-ES_tradnl"/>
+        </w:rPr>
+      </w:pPr>
+      <w:r>
+        <w:rPr>
           <w:b/>
-          <w:color w:val="000000" w:themeColor="text1"/>
-          <w:lang w:val="es-ES_tradnl"/>
-        </w:rPr>
-      </w:pPr>
+          <w:bCs/>
+          <w:color w:val="000000" w:themeColor="text1"/>
+          <w:highlight w:val="white"/>
+          <w:lang w:val="es-ES_tradnl"/>
+        </w:rPr>
+        <w:t xml:space="preserve">Machine </w:t>
+      </w:r>
+      <w:proofErr w:type="spellStart"/>
+      <w:r>
+        <w:rPr>
+          <w:b/>
+          <w:bCs/>
+          <w:color w:val="000000" w:themeColor="text1"/>
+          <w:highlight w:val="white"/>
+          <w:lang w:val="es-ES_tradnl"/>
+        </w:rPr>
+        <w:t>learning</w:t>
+      </w:r>
+      <w:proofErr w:type="spellEnd"/>
+      <w:r>
+        <w:rPr>
+          <w:b/>
+          <w:bCs/>
+          <w:color w:val="000000" w:themeColor="text1"/>
+          <w:highlight w:val="white"/>
+          <w:lang w:val="es-ES_tradnl"/>
+        </w:rPr>
+        <w:t>:</w:t>
+      </w:r>
+      <w:r>
+        <w:rPr>
+          <w:color w:val="000000" w:themeColor="text1"/>
+          <w:highlight w:val="white"/>
+          <w:lang w:val="es-ES_tradnl"/>
+        </w:rPr>
+        <w:t xml:space="preserve">  </w:t>
+      </w:r>
+      <w:r>
+        <w:rPr>
+          <w:color w:val="000000" w:themeColor="text1"/>
+          <w:highlight w:val="white"/>
+          <w:lang w:val="es-ES_tradnl"/>
+        </w:rPr>
+        <w:t>E</w:t>
+      </w:r>
+      <w:r>
+        <w:rPr>
+          <w:color w:val="000000" w:themeColor="text1"/>
+          <w:highlight w:val="white"/>
+          <w:lang w:val="es-ES_tradnl"/>
+        </w:rPr>
+        <w:t xml:space="preserve">s una disciplina científica del ámbito de la Inteligencia Artificial que crea sistemas que aprenden automáticamente. Aprender en este contexto quiere decir identificar patrones complejos en millones de datos. </w:t>
+      </w:r>
+      <w:r>
+        <w:rPr>
+          <w:b/>
+          <w:color w:val="000000" w:themeColor="text1"/>
+          <w:highlight w:val="white"/>
+          <w:lang w:val="es-ES_tradnl"/>
+        </w:rPr>
+        <w:t>La máquina que realmente aprende es un algoritmo</w:t>
+      </w:r>
+      <w:r>
+        <w:rPr>
+          <w:color w:val="000000" w:themeColor="text1"/>
+          <w:highlight w:val="white"/>
+          <w:lang w:val="es-ES_tradnl"/>
+        </w:rPr>
+        <w:t xml:space="preserve"> que revisa los datos y es capaz de predecir comportamientos futuros. Automáticamente, también en este contexto, implica que estos sistemas se mejoran de forma autónoma con el tiempo, sin intervención humana.</w:t>
+      </w:r>
+    </w:p>
+    <w:p>
+      <w:pPr>
+        <w:rPr>
+          <w:lang w:val="en-US"/>
+        </w:rPr>
+      </w:pPr>
+      <w:r>
+        <w:rPr>
+          <w:rStyle w:val="Textoennegrita"/>
+          <w:color w:val="666666"/>
+          <w:sz w:val="20"/>
+          <w:szCs w:val="20"/>
+          <w:shd w:val="clear" w:color="auto" w:fill="FFFFFF"/>
+        </w:rPr>
+        <w:t> </w:t>
+      </w:r>
+      <w:r>
+        <w:rPr>
+          <w:rStyle w:val="selectable"/>
+          <w:color w:val="000000"/>
+          <w:sz w:val="20"/>
+          <w:szCs w:val="20"/>
+          <w:shd w:val="clear" w:color="auto" w:fill="FFFFFF"/>
+          <w:lang w:val="en-US"/>
+        </w:rPr>
+        <w:t>("¿</w:t>
+      </w:r>
+      <w:proofErr w:type="spellStart"/>
+      <w:r>
+        <w:rPr>
+          <w:rStyle w:val="selectable"/>
+          <w:color w:val="000000"/>
+          <w:sz w:val="20"/>
+          <w:szCs w:val="20"/>
+          <w:shd w:val="clear" w:color="auto" w:fill="FFFFFF"/>
+          <w:lang w:val="en-US"/>
+        </w:rPr>
+        <w:t>Qué</w:t>
+      </w:r>
+      <w:proofErr w:type="spellEnd"/>
+      <w:r>
+        <w:rPr>
+          <w:rStyle w:val="selectable"/>
+          <w:color w:val="000000"/>
+          <w:sz w:val="20"/>
+          <w:szCs w:val="20"/>
+          <w:shd w:val="clear" w:color="auto" w:fill="FFFFFF"/>
+          <w:lang w:val="en-US"/>
+        </w:rPr>
+        <w:t xml:space="preserve"> es Machine Learning? – </w:t>
+      </w:r>
+      <w:proofErr w:type="spellStart"/>
+      <w:r>
+        <w:rPr>
+          <w:rStyle w:val="selectable"/>
+          <w:color w:val="000000"/>
+          <w:sz w:val="20"/>
+          <w:szCs w:val="20"/>
+          <w:shd w:val="clear" w:color="auto" w:fill="FFFFFF"/>
+          <w:lang w:val="en-US"/>
+        </w:rPr>
+        <w:t>Cleverdata</w:t>
+      </w:r>
+      <w:proofErr w:type="spellEnd"/>
+      <w:r>
+        <w:rPr>
+          <w:rStyle w:val="selectable"/>
+          <w:color w:val="000000"/>
+          <w:sz w:val="20"/>
+          <w:szCs w:val="20"/>
+          <w:shd w:val="clear" w:color="auto" w:fill="FFFFFF"/>
+          <w:lang w:val="en-US"/>
+        </w:rPr>
+        <w:t>", n.d.)</w:t>
+      </w:r>
     </w:p>
     <w:p>
       <w:pPr>
@@ -5736,9 +6622,9 @@
         </w:pBdr>
         <w:jc w:val="both"/>
         <w:rPr>
-          <w:b/>
-          <w:color w:val="000000" w:themeColor="text1"/>
-          <w:lang w:val="es-ES_tradnl"/>
+          <w:color w:val="000000" w:themeColor="text1"/>
+          <w:highlight w:val="white"/>
+          <w:lang w:val="en-US"/>
         </w:rPr>
       </w:pPr>
     </w:p>
@@ -5753,1239 +6639,6 @@
         </w:pBdr>
         <w:jc w:val="both"/>
         <w:rPr>
-          <w:b/>
-          <w:color w:val="000000" w:themeColor="text1"/>
-          <w:lang w:val="es-ES_tradnl"/>
-        </w:rPr>
-      </w:pPr>
-    </w:p>
-    <w:p>
-      <w:pPr>
-        <w:pBdr>
-          <w:top w:val="nil"/>
-          <w:left w:val="nil"/>
-          <w:bottom w:val="nil"/>
-          <w:right w:val="nil"/>
-          <w:between w:val="nil"/>
-        </w:pBdr>
-        <w:jc w:val="both"/>
-        <w:rPr>
-          <w:color w:val="000000" w:themeColor="text1"/>
-          <w:highlight w:val="white"/>
-          <w:lang w:val="es-ES_tradnl"/>
-        </w:rPr>
-      </w:pPr>
-      <w:r>
-        <w:rPr>
-          <w:b/>
-          <w:color w:val="000000" w:themeColor="text1"/>
-          <w:lang w:val="es-ES_tradnl"/>
-        </w:rPr>
-        <w:t xml:space="preserve">Árboles de </w:t>
-      </w:r>
-      <w:r>
-        <w:rPr>
-          <w:b/>
-          <w:color w:val="000000" w:themeColor="text1"/>
-          <w:lang w:val="es-ES_tradnl"/>
-        </w:rPr>
-        <w:t>decisión:</w:t>
-      </w:r>
-      <w:r>
-        <w:rPr>
-          <w:color w:val="000000" w:themeColor="text1"/>
-          <w:lang w:val="es-ES_tradnl"/>
-        </w:rPr>
-        <w:t xml:space="preserve"> </w:t>
-      </w:r>
-      <w:r>
-        <w:rPr>
-          <w:color w:val="000000" w:themeColor="text1"/>
-          <w:highlight w:val="white"/>
-          <w:lang w:val="es-ES_tradnl"/>
-        </w:rPr>
-        <w:t xml:space="preserve">Un árbol de decisión </w:t>
-      </w:r>
-      <w:r>
-        <w:rPr>
-          <w:b/>
-          <w:color w:val="000000" w:themeColor="text1"/>
-          <w:highlight w:val="white"/>
-          <w:lang w:val="es-ES_tradnl"/>
-        </w:rPr>
-        <w:t>es un modelo predictivo</w:t>
-      </w:r>
-      <w:r>
-        <w:rPr>
-          <w:color w:val="000000" w:themeColor="text1"/>
-          <w:highlight w:val="white"/>
-          <w:lang w:val="es-ES_tradnl"/>
-        </w:rPr>
-        <w:t xml:space="preserve"> que divide el espacio de los predictores agrupando observaciones con valores similares para la variable respuesta o dependiente.</w:t>
-      </w:r>
-    </w:p>
-    <w:p>
-      <w:pPr>
-        <w:pBdr>
-          <w:top w:val="nil"/>
-          <w:left w:val="nil"/>
-          <w:bottom w:val="nil"/>
-          <w:right w:val="nil"/>
-          <w:between w:val="nil"/>
-        </w:pBdr>
-        <w:jc w:val="both"/>
-        <w:rPr>
-          <w:color w:val="000000" w:themeColor="text1"/>
-          <w:highlight w:val="white"/>
-          <w:lang w:val="es-ES_tradnl"/>
-        </w:rPr>
-      </w:pPr>
-    </w:p>
-    <w:p>
-      <w:pPr>
-        <w:shd w:val="clear" w:color="auto" w:fill="FFFFFF"/>
-        <w:spacing w:after="460"/>
-        <w:jc w:val="both"/>
-        <w:rPr>
-          <w:color w:val="000000" w:themeColor="text1"/>
-          <w:highlight w:val="white"/>
-          <w:lang w:val="es-ES_tradnl"/>
-        </w:rPr>
-      </w:pPr>
-      <w:r>
-        <w:rPr>
-          <w:color w:val="000000" w:themeColor="text1"/>
-          <w:highlight w:val="white"/>
-          <w:lang w:val="es-ES_tradnl"/>
-        </w:rPr>
-        <w:t xml:space="preserve">Para dividir el espacio </w:t>
-      </w:r>
-      <w:proofErr w:type="spellStart"/>
-      <w:r>
-        <w:rPr>
-          <w:color w:val="000000" w:themeColor="text1"/>
-          <w:highlight w:val="white"/>
-          <w:lang w:val="es-ES_tradnl"/>
-        </w:rPr>
-        <w:t>muestral</w:t>
-      </w:r>
-      <w:proofErr w:type="spellEnd"/>
-      <w:r>
-        <w:rPr>
-          <w:color w:val="000000" w:themeColor="text1"/>
-          <w:highlight w:val="white"/>
-          <w:lang w:val="es-ES_tradnl"/>
-        </w:rPr>
-        <w:t xml:space="preserve"> en sub-regiones es preciso aplicar una serie de reglas o decisiones, para que cada sub-región contenga la mayor proporción posible de individuos de una de las poblaciones.</w:t>
-      </w:r>
-    </w:p>
-    <w:p>
-      <w:pPr>
-        <w:shd w:val="clear" w:color="auto" w:fill="FFFFFF"/>
-        <w:spacing w:after="460"/>
-        <w:jc w:val="both"/>
-        <w:rPr>
-          <w:color w:val="000000" w:themeColor="text1"/>
-          <w:highlight w:val="white"/>
-          <w:lang w:val="es-ES_tradnl"/>
-        </w:rPr>
-      </w:pPr>
-      <w:r>
-        <w:rPr>
-          <w:color w:val="000000" w:themeColor="text1"/>
-          <w:highlight w:val="white"/>
-          <w:lang w:val="es-ES_tradnl"/>
-        </w:rPr>
-        <w:t>Si una sub-región contiene datos de diferentes clases, se subdivide en regiones más pequeñas hasta fragmentar el espacio en sub-regiones menores que integran datos de la misma clase.</w:t>
-      </w:r>
-    </w:p>
-    <w:p>
-      <w:pPr>
-        <w:shd w:val="clear" w:color="auto" w:fill="FFFFFF"/>
-        <w:spacing w:after="460"/>
-        <w:jc w:val="both"/>
-        <w:rPr>
-          <w:color w:val="000000" w:themeColor="text1"/>
-          <w:highlight w:val="white"/>
-          <w:lang w:val="es-ES_tradnl"/>
-        </w:rPr>
-      </w:pPr>
-      <w:r>
-        <w:rPr>
-          <w:color w:val="000000" w:themeColor="text1"/>
-          <w:highlight w:val="white"/>
-          <w:lang w:val="es-ES_tradnl"/>
-        </w:rPr>
-        <w:t xml:space="preserve">El tipo de problema a resolver dependerá de la variable a predecir: </w:t>
-      </w:r>
-    </w:p>
-    <w:p>
-      <w:pPr>
-        <w:numPr>
-          <w:ilvl w:val="0"/>
-          <w:numId w:val="10"/>
-        </w:numPr>
-        <w:shd w:val="clear" w:color="auto" w:fill="FFFFFF"/>
-        <w:ind w:left="1320"/>
-        <w:rPr>
-          <w:color w:val="000000" w:themeColor="text1"/>
-          <w:highlight w:val="white"/>
-          <w:lang w:val="es-ES_tradnl"/>
-        </w:rPr>
-      </w:pPr>
-      <w:r>
-        <w:rPr>
-          <w:color w:val="000000" w:themeColor="text1"/>
-          <w:highlight w:val="white"/>
-          <w:lang w:val="es-ES_tradnl"/>
-        </w:rPr>
-        <w:t>Variable dependiente: estaríamos ante un problema de regresión.</w:t>
-      </w:r>
-    </w:p>
-    <w:p>
-      <w:pPr>
-        <w:numPr>
-          <w:ilvl w:val="0"/>
-          <w:numId w:val="10"/>
-        </w:numPr>
-        <w:shd w:val="clear" w:color="auto" w:fill="FFFFFF"/>
-        <w:spacing w:after="280"/>
-        <w:ind w:left="1320"/>
-        <w:rPr>
-          <w:color w:val="000000" w:themeColor="text1"/>
-          <w:highlight w:val="white"/>
-          <w:lang w:val="es-ES_tradnl"/>
-        </w:rPr>
-      </w:pPr>
-      <w:r>
-        <w:rPr>
-          <w:color w:val="000000" w:themeColor="text1"/>
-          <w:highlight w:val="white"/>
-          <w:lang w:val="es-ES_tradnl"/>
-        </w:rPr>
-        <w:t>Variable categórica: nos enfrentaremos a un problema de clasificación.</w:t>
-      </w:r>
-    </w:p>
-    <w:p>
-      <w:pPr>
-        <w:rPr>
-          <w:b/>
-          <w:bCs/>
-          <w:highlight w:val="white"/>
-          <w:lang w:val="es-ES_tradnl"/>
-        </w:rPr>
-      </w:pPr>
-      <w:bookmarkStart w:id="17" w:name="_ail5et97e99t" w:colFirst="0" w:colLast="0"/>
-      <w:bookmarkStart w:id="18" w:name="_Toc69642204"/>
-      <w:bookmarkEnd w:id="17"/>
-      <w:r>
-        <w:rPr>
-          <w:b/>
-          <w:bCs/>
-          <w:highlight w:val="white"/>
-          <w:lang w:val="es-ES_tradnl"/>
-        </w:rPr>
-        <w:lastRenderedPageBreak/>
-        <w:t>Ventajas y desventajas de los árboles de decisión</w:t>
-      </w:r>
-      <w:bookmarkEnd w:id="18"/>
-    </w:p>
-    <w:p>
-      <w:pPr>
-        <w:shd w:val="clear" w:color="auto" w:fill="FFFFFF"/>
-        <w:spacing w:after="460"/>
-        <w:jc w:val="both"/>
-        <w:rPr>
-          <w:color w:val="000000" w:themeColor="text1"/>
-          <w:highlight w:val="white"/>
-          <w:lang w:val="es-ES_tradnl"/>
-        </w:rPr>
-      </w:pPr>
-      <w:r>
-        <w:rPr>
-          <w:color w:val="000000" w:themeColor="text1"/>
-          <w:highlight w:val="white"/>
-          <w:lang w:val="es-ES_tradnl"/>
-        </w:rPr>
-        <w:t>Al hacer uso de esta herramienta surgen ventajas e inconvenientes.</w:t>
-      </w:r>
-    </w:p>
-    <w:p>
-      <w:pPr>
-        <w:shd w:val="clear" w:color="auto" w:fill="FFFFFF"/>
-        <w:spacing w:after="460"/>
-        <w:jc w:val="both"/>
-        <w:rPr>
-          <w:b/>
-          <w:color w:val="000000" w:themeColor="text1"/>
-          <w:highlight w:val="white"/>
-          <w:lang w:val="es-ES_tradnl"/>
-        </w:rPr>
-      </w:pPr>
-      <w:r>
-        <w:rPr>
-          <w:b/>
-          <w:color w:val="000000" w:themeColor="text1"/>
-          <w:highlight w:val="white"/>
-          <w:lang w:val="es-ES_tradnl"/>
-        </w:rPr>
-        <w:t>Ventajas</w:t>
-      </w:r>
-    </w:p>
-    <w:p>
-      <w:pPr>
-        <w:numPr>
-          <w:ilvl w:val="0"/>
-          <w:numId w:val="2"/>
-        </w:numPr>
-        <w:shd w:val="clear" w:color="auto" w:fill="FFFFFF"/>
-        <w:ind w:left="1320"/>
-        <w:rPr>
-          <w:color w:val="000000" w:themeColor="text1"/>
-          <w:highlight w:val="white"/>
-          <w:lang w:val="es-ES_tradnl"/>
-        </w:rPr>
-      </w:pPr>
-      <w:r>
-        <w:rPr>
-          <w:color w:val="000000" w:themeColor="text1"/>
-          <w:highlight w:val="white"/>
-          <w:lang w:val="es-ES_tradnl"/>
-        </w:rPr>
-        <w:t>Son fáciles de construir, interpretar y visualizar.</w:t>
-      </w:r>
-    </w:p>
-    <w:p>
-      <w:pPr>
-        <w:numPr>
-          <w:ilvl w:val="0"/>
-          <w:numId w:val="2"/>
-        </w:numPr>
-        <w:shd w:val="clear" w:color="auto" w:fill="FFFFFF"/>
-        <w:ind w:left="1320"/>
-        <w:rPr>
-          <w:color w:val="000000" w:themeColor="text1"/>
-          <w:highlight w:val="white"/>
-          <w:lang w:val="es-ES_tradnl"/>
-        </w:rPr>
-      </w:pPr>
-      <w:r>
-        <w:rPr>
-          <w:color w:val="000000" w:themeColor="text1"/>
-          <w:highlight w:val="white"/>
-          <w:lang w:val="es-ES_tradnl"/>
-        </w:rPr>
-        <w:t>Selecciona las variables más importantes y en su creación no siempre se hace uso de todos los predictores.</w:t>
-      </w:r>
-    </w:p>
-    <w:p>
-      <w:pPr>
-        <w:numPr>
-          <w:ilvl w:val="0"/>
-          <w:numId w:val="2"/>
-        </w:numPr>
-        <w:shd w:val="clear" w:color="auto" w:fill="FFFFFF"/>
-        <w:ind w:left="1320"/>
-        <w:rPr>
-          <w:color w:val="000000" w:themeColor="text1"/>
-          <w:highlight w:val="white"/>
-          <w:lang w:val="es-ES_tradnl"/>
-        </w:rPr>
-      </w:pPr>
-      <w:r>
-        <w:rPr>
-          <w:color w:val="000000" w:themeColor="text1"/>
-          <w:highlight w:val="white"/>
-          <w:lang w:val="es-ES_tradnl"/>
-        </w:rPr>
-        <w:t>Si faltan datos no podremos recorrer el árbol hasta un nodo terminal, pero sí podemos hacer predicciones promediando las hojas del sub-árbol que alcancemos.</w:t>
-      </w:r>
-    </w:p>
-    <w:p>
-      <w:pPr>
-        <w:numPr>
-          <w:ilvl w:val="0"/>
-          <w:numId w:val="2"/>
-        </w:numPr>
-        <w:shd w:val="clear" w:color="auto" w:fill="FFFFFF"/>
-        <w:ind w:left="1320"/>
-        <w:rPr>
-          <w:color w:val="000000" w:themeColor="text1"/>
-          <w:highlight w:val="white"/>
-          <w:lang w:val="es-ES_tradnl"/>
-        </w:rPr>
-      </w:pPr>
-      <w:r>
-        <w:rPr>
-          <w:color w:val="000000" w:themeColor="text1"/>
-          <w:highlight w:val="white"/>
-          <w:lang w:val="es-ES_tradnl"/>
-        </w:rPr>
-        <w:t>No es preciso que se cumplan una serie de supuestos como en la regresión lineal (linealidad, normalidad de los residuos, homogeneidad de la varianza, etc.).</w:t>
-      </w:r>
-    </w:p>
-    <w:p>
-      <w:pPr>
-        <w:numPr>
-          <w:ilvl w:val="0"/>
-          <w:numId w:val="2"/>
-        </w:numPr>
-        <w:shd w:val="clear" w:color="auto" w:fill="FFFFFF"/>
-        <w:ind w:left="1320"/>
-        <w:rPr>
-          <w:color w:val="000000" w:themeColor="text1"/>
-          <w:highlight w:val="white"/>
-          <w:lang w:val="es-ES_tradnl"/>
-        </w:rPr>
-      </w:pPr>
-      <w:r>
-        <w:rPr>
-          <w:color w:val="000000" w:themeColor="text1"/>
-          <w:highlight w:val="white"/>
-          <w:lang w:val="es-ES_tradnl"/>
-        </w:rPr>
-        <w:t xml:space="preserve">Sirven tanto para variables dependientes cualitativas como cuantitativas, como para variables </w:t>
-      </w:r>
-      <w:proofErr w:type="spellStart"/>
-      <w:r>
-        <w:rPr>
-          <w:color w:val="000000" w:themeColor="text1"/>
-          <w:highlight w:val="white"/>
-          <w:lang w:val="es-ES_tradnl"/>
-        </w:rPr>
-        <w:t>predictoras</w:t>
-      </w:r>
-      <w:proofErr w:type="spellEnd"/>
-      <w:r>
-        <w:rPr>
-          <w:color w:val="000000" w:themeColor="text1"/>
-          <w:highlight w:val="white"/>
-          <w:lang w:val="es-ES_tradnl"/>
-        </w:rPr>
-        <w:t xml:space="preserve"> o independientes numéricas y categóricas. Además, no necesita variables </w:t>
-      </w:r>
-      <w:proofErr w:type="spellStart"/>
-      <w:r>
-        <w:rPr>
-          <w:i/>
-          <w:color w:val="000000" w:themeColor="text1"/>
-          <w:highlight w:val="white"/>
-          <w:lang w:val="es-ES_tradnl"/>
-        </w:rPr>
-        <w:t>dummys</w:t>
-      </w:r>
-      <w:proofErr w:type="spellEnd"/>
-      <w:r>
-        <w:rPr>
-          <w:color w:val="000000" w:themeColor="text1"/>
-          <w:highlight w:val="white"/>
-          <w:lang w:val="es-ES_tradnl"/>
-        </w:rPr>
-        <w:t>, aunque a veces mejoran el modelo.</w:t>
-      </w:r>
-    </w:p>
-    <w:p>
-      <w:pPr>
-        <w:numPr>
-          <w:ilvl w:val="0"/>
-          <w:numId w:val="2"/>
-        </w:numPr>
-        <w:shd w:val="clear" w:color="auto" w:fill="FFFFFF"/>
-        <w:ind w:left="1320"/>
-        <w:rPr>
-          <w:color w:val="000000" w:themeColor="text1"/>
-          <w:highlight w:val="white"/>
-          <w:lang w:val="es-ES_tradnl"/>
-        </w:rPr>
-      </w:pPr>
-      <w:r>
-        <w:rPr>
-          <w:color w:val="000000" w:themeColor="text1"/>
-          <w:highlight w:val="white"/>
-          <w:lang w:val="es-ES_tradnl"/>
-        </w:rPr>
-        <w:t>Permiten relaciones no lineales entre las variables explicativas y la variable dependiente.</w:t>
-      </w:r>
-    </w:p>
-    <w:p>
-      <w:pPr>
-        <w:numPr>
-          <w:ilvl w:val="0"/>
-          <w:numId w:val="2"/>
-        </w:numPr>
-        <w:shd w:val="clear" w:color="auto" w:fill="FFFFFF"/>
-        <w:spacing w:after="280"/>
-        <w:ind w:left="1320"/>
-        <w:rPr>
-          <w:color w:val="000000" w:themeColor="text1"/>
-          <w:highlight w:val="white"/>
-          <w:lang w:val="es-ES_tradnl"/>
-        </w:rPr>
-      </w:pPr>
-      <w:r>
-        <w:rPr>
-          <w:color w:val="000000" w:themeColor="text1"/>
-          <w:highlight w:val="white"/>
-          <w:lang w:val="es-ES_tradnl"/>
-        </w:rPr>
-        <w:t>Nos podemos servir de ellos para categorizar variables numéricas.</w:t>
-      </w:r>
-    </w:p>
-    <w:p>
-      <w:pPr>
-        <w:shd w:val="clear" w:color="auto" w:fill="FFFFFF"/>
-        <w:spacing w:after="460"/>
-        <w:rPr>
-          <w:b/>
-          <w:color w:val="000000" w:themeColor="text1"/>
-          <w:highlight w:val="white"/>
-          <w:lang w:val="es-ES_tradnl"/>
-        </w:rPr>
-      </w:pPr>
-    </w:p>
-    <w:p>
-      <w:pPr>
-        <w:shd w:val="clear" w:color="auto" w:fill="FFFFFF"/>
-        <w:spacing w:after="460"/>
-        <w:rPr>
-          <w:b/>
-          <w:color w:val="000000" w:themeColor="text1"/>
-          <w:highlight w:val="white"/>
-          <w:lang w:val="es-ES_tradnl"/>
-        </w:rPr>
-      </w:pPr>
-    </w:p>
-    <w:p>
-      <w:pPr>
-        <w:shd w:val="clear" w:color="auto" w:fill="FFFFFF"/>
-        <w:spacing w:after="460"/>
-        <w:rPr>
-          <w:b/>
-          <w:color w:val="000000" w:themeColor="text1"/>
-          <w:highlight w:val="white"/>
-          <w:lang w:val="es-ES_tradnl"/>
-        </w:rPr>
-      </w:pPr>
-    </w:p>
-    <w:p>
-      <w:pPr>
-        <w:shd w:val="clear" w:color="auto" w:fill="FFFFFF"/>
-        <w:spacing w:after="460"/>
-        <w:rPr>
-          <w:b/>
-          <w:color w:val="000000" w:themeColor="text1"/>
-          <w:highlight w:val="white"/>
-          <w:lang w:val="es-ES_tradnl"/>
-        </w:rPr>
-      </w:pPr>
-    </w:p>
-    <w:p>
-      <w:pPr>
-        <w:shd w:val="clear" w:color="auto" w:fill="FFFFFF"/>
-        <w:spacing w:after="460"/>
-        <w:rPr>
-          <w:b/>
-          <w:color w:val="000000" w:themeColor="text1"/>
-          <w:highlight w:val="white"/>
-          <w:lang w:val="es-ES_tradnl"/>
-        </w:rPr>
-      </w:pPr>
-    </w:p>
-    <w:p>
-      <w:pPr>
-        <w:shd w:val="clear" w:color="auto" w:fill="FFFFFF"/>
-        <w:spacing w:after="460"/>
-        <w:rPr>
-          <w:b/>
-          <w:color w:val="000000" w:themeColor="text1"/>
-          <w:highlight w:val="white"/>
-          <w:lang w:val="es-ES_tradnl"/>
-        </w:rPr>
-      </w:pPr>
-      <w:r>
-        <w:rPr>
-          <w:b/>
-          <w:color w:val="000000" w:themeColor="text1"/>
-          <w:highlight w:val="white"/>
-          <w:lang w:val="es-ES_tradnl"/>
-        </w:rPr>
-        <w:t>Desventajas</w:t>
-      </w:r>
-    </w:p>
-    <w:p>
-      <w:pPr>
-        <w:numPr>
-          <w:ilvl w:val="0"/>
-          <w:numId w:val="1"/>
-        </w:numPr>
-        <w:shd w:val="clear" w:color="auto" w:fill="FFFFFF"/>
-        <w:ind w:left="1320"/>
-        <w:rPr>
-          <w:color w:val="000000" w:themeColor="text1"/>
-          <w:highlight w:val="white"/>
-          <w:lang w:val="es-ES_tradnl"/>
-        </w:rPr>
-      </w:pPr>
-      <w:r>
-        <w:rPr>
-          <w:color w:val="000000" w:themeColor="text1"/>
-          <w:highlight w:val="white"/>
-          <w:lang w:val="es-ES_tradnl"/>
-        </w:rPr>
-        <w:t xml:space="preserve">Tienden al sobreajuste u </w:t>
-      </w:r>
-      <w:proofErr w:type="spellStart"/>
-      <w:r>
-        <w:rPr>
-          <w:i/>
-          <w:color w:val="000000" w:themeColor="text1"/>
-          <w:highlight w:val="white"/>
-          <w:lang w:val="es-ES_tradnl"/>
-        </w:rPr>
-        <w:t>overfitting</w:t>
-      </w:r>
-      <w:proofErr w:type="spellEnd"/>
-      <w:r>
-        <w:rPr>
-          <w:color w:val="000000" w:themeColor="text1"/>
-          <w:highlight w:val="white"/>
-          <w:lang w:val="es-ES_tradnl"/>
-        </w:rPr>
-        <w:t xml:space="preserve"> de los datos, por lo que el modelo al predecir nuevos casos no estima con el mismo índice de acierto.</w:t>
-      </w:r>
-    </w:p>
-    <w:p>
-      <w:pPr>
-        <w:numPr>
-          <w:ilvl w:val="0"/>
-          <w:numId w:val="1"/>
-        </w:numPr>
-        <w:shd w:val="clear" w:color="auto" w:fill="FFFFFF"/>
-        <w:ind w:left="1320"/>
-        <w:rPr>
-          <w:color w:val="000000" w:themeColor="text1"/>
-          <w:highlight w:val="white"/>
-          <w:lang w:val="es-ES_tradnl"/>
-        </w:rPr>
-      </w:pPr>
-      <w:r>
-        <w:rPr>
-          <w:color w:val="000000" w:themeColor="text1"/>
-          <w:highlight w:val="white"/>
-          <w:lang w:val="es-ES_tradnl"/>
-        </w:rPr>
-        <w:t xml:space="preserve">Se ven influenciadas por los </w:t>
-      </w:r>
-      <w:proofErr w:type="spellStart"/>
-      <w:r>
-        <w:rPr>
-          <w:i/>
-          <w:color w:val="000000" w:themeColor="text1"/>
-          <w:highlight w:val="white"/>
-          <w:lang w:val="es-ES_tradnl"/>
-        </w:rPr>
-        <w:t>outliers</w:t>
-      </w:r>
-      <w:proofErr w:type="spellEnd"/>
-      <w:r>
-        <w:rPr>
-          <w:color w:val="000000" w:themeColor="text1"/>
-          <w:highlight w:val="white"/>
-          <w:lang w:val="es-ES_tradnl"/>
-        </w:rPr>
-        <w:t xml:space="preserve">, creando árboles con ramas muy profundas que no predicen bien para nuevos casos. Se deben eliminar dichos </w:t>
-      </w:r>
-      <w:proofErr w:type="spellStart"/>
-      <w:r>
-        <w:rPr>
-          <w:i/>
-          <w:color w:val="000000" w:themeColor="text1"/>
-          <w:highlight w:val="white"/>
-          <w:lang w:val="es-ES_tradnl"/>
-        </w:rPr>
-        <w:t>outliers</w:t>
-      </w:r>
-      <w:proofErr w:type="spellEnd"/>
-      <w:r>
-        <w:rPr>
-          <w:color w:val="000000" w:themeColor="text1"/>
-          <w:highlight w:val="white"/>
-          <w:lang w:val="es-ES_tradnl"/>
-        </w:rPr>
-        <w:t>.</w:t>
-      </w:r>
-    </w:p>
-    <w:p>
-      <w:pPr>
-        <w:numPr>
-          <w:ilvl w:val="0"/>
-          <w:numId w:val="1"/>
-        </w:numPr>
-        <w:shd w:val="clear" w:color="auto" w:fill="FFFFFF"/>
-        <w:ind w:left="1320"/>
-        <w:rPr>
-          <w:color w:val="000000" w:themeColor="text1"/>
-          <w:highlight w:val="white"/>
-          <w:lang w:val="es-ES_tradnl"/>
-        </w:rPr>
-      </w:pPr>
-      <w:r>
-        <w:rPr>
-          <w:color w:val="000000" w:themeColor="text1"/>
-          <w:highlight w:val="white"/>
-          <w:lang w:val="es-ES_tradnl"/>
-        </w:rPr>
-        <w:t>No suelen ser muy eficientes con modelos de regresión.</w:t>
-      </w:r>
-    </w:p>
-    <w:p>
-      <w:pPr>
-        <w:numPr>
-          <w:ilvl w:val="0"/>
-          <w:numId w:val="1"/>
-        </w:numPr>
-        <w:shd w:val="clear" w:color="auto" w:fill="FFFFFF"/>
-        <w:ind w:left="1320"/>
-        <w:rPr>
-          <w:color w:val="000000" w:themeColor="text1"/>
-          <w:highlight w:val="white"/>
-          <w:lang w:val="es-ES_tradnl"/>
-        </w:rPr>
-      </w:pPr>
-      <w:r>
-        <w:rPr>
-          <w:color w:val="000000" w:themeColor="text1"/>
-          <w:highlight w:val="white"/>
-          <w:lang w:val="es-ES_tradnl"/>
-        </w:rPr>
-        <w:t>Crear árboles demasiado complejos puede conllevar que no se adapten bien a los nuevos datos. La complejidad resta capacidad de interpretación.</w:t>
-      </w:r>
-    </w:p>
-    <w:p>
-      <w:pPr>
-        <w:numPr>
-          <w:ilvl w:val="0"/>
-          <w:numId w:val="1"/>
-        </w:numPr>
-        <w:shd w:val="clear" w:color="auto" w:fill="FFFFFF"/>
-        <w:ind w:left="1320"/>
-        <w:rPr>
-          <w:color w:val="000000" w:themeColor="text1"/>
-          <w:highlight w:val="white"/>
-          <w:lang w:val="es-ES_tradnl"/>
-        </w:rPr>
-      </w:pPr>
-      <w:r>
-        <w:rPr>
-          <w:color w:val="000000" w:themeColor="text1"/>
-          <w:highlight w:val="white"/>
-          <w:lang w:val="es-ES_tradnl"/>
-        </w:rPr>
-        <w:t>Se pueden crear árboles sesgados si una de las clases es más numerosa que otra.</w:t>
-      </w:r>
-    </w:p>
-    <w:p>
-      <w:pPr>
-        <w:numPr>
-          <w:ilvl w:val="0"/>
-          <w:numId w:val="1"/>
-        </w:numPr>
-        <w:shd w:val="clear" w:color="auto" w:fill="FFFFFF"/>
-        <w:spacing w:after="280"/>
-        <w:ind w:left="1320"/>
-        <w:rPr>
-          <w:color w:val="000000" w:themeColor="text1"/>
-          <w:highlight w:val="white"/>
-          <w:lang w:val="es-ES_tradnl"/>
-        </w:rPr>
-      </w:pPr>
-      <w:r>
-        <w:rPr>
-          <w:color w:val="000000" w:themeColor="text1"/>
-          <w:highlight w:val="white"/>
-          <w:lang w:val="es-ES_tradnl"/>
-        </w:rPr>
-        <w:t>Se pierde información cuando se utilizan para categorizar una variable numérica continua.</w:t>
-      </w:r>
-    </w:p>
-    <w:p>
-      <w:pPr>
-        <w:pStyle w:val="Prrafodelista"/>
-      </w:pPr>
-      <w:r>
-        <w:rPr>
-          <w:color w:val="000000"/>
-          <w:sz w:val="20"/>
-          <w:szCs w:val="20"/>
-          <w:shd w:val="clear" w:color="auto" w:fill="FFFFFF"/>
-        </w:rPr>
-        <w:lastRenderedPageBreak/>
-        <w:t>("Qué son los árboles de decisión y para qué sirven", 2020)</w:t>
-      </w:r>
-    </w:p>
-    <w:p>
-      <w:pPr>
-        <w:pBdr>
-          <w:top w:val="nil"/>
-          <w:left w:val="nil"/>
-          <w:bottom w:val="nil"/>
-          <w:right w:val="nil"/>
-          <w:between w:val="nil"/>
-        </w:pBdr>
-        <w:jc w:val="both"/>
-        <w:rPr>
-          <w:color w:val="000000" w:themeColor="text1"/>
-          <w:highlight w:val="white"/>
-        </w:rPr>
-      </w:pPr>
-    </w:p>
-    <w:p>
-      <w:pPr>
-        <w:pBdr>
-          <w:top w:val="nil"/>
-          <w:left w:val="nil"/>
-          <w:bottom w:val="nil"/>
-          <w:right w:val="nil"/>
-          <w:between w:val="nil"/>
-        </w:pBdr>
-        <w:jc w:val="both"/>
-        <w:rPr>
-          <w:b/>
-          <w:bCs/>
-          <w:color w:val="000000" w:themeColor="text1"/>
-          <w:highlight w:val="white"/>
-          <w:lang w:val="es-ES_tradnl"/>
-        </w:rPr>
-      </w:pPr>
-    </w:p>
-    <w:p>
-      <w:pPr>
-        <w:pBdr>
-          <w:top w:val="nil"/>
-          <w:left w:val="nil"/>
-          <w:bottom w:val="nil"/>
-          <w:right w:val="nil"/>
-          <w:between w:val="nil"/>
-        </w:pBdr>
-        <w:jc w:val="both"/>
-        <w:rPr>
-          <w:color w:val="000000" w:themeColor="text1"/>
-          <w:highlight w:val="white"/>
-          <w:lang w:val="es-ES_tradnl"/>
-        </w:rPr>
-      </w:pPr>
-      <w:r>
-        <w:rPr>
-          <w:b/>
-          <w:bCs/>
-          <w:color w:val="000000" w:themeColor="text1"/>
-          <w:highlight w:val="white"/>
-          <w:lang w:val="es-ES_tradnl"/>
-        </w:rPr>
-        <w:t xml:space="preserve">Machine </w:t>
-      </w:r>
-      <w:proofErr w:type="spellStart"/>
-      <w:r>
-        <w:rPr>
-          <w:b/>
-          <w:bCs/>
-          <w:color w:val="000000" w:themeColor="text1"/>
-          <w:highlight w:val="white"/>
-          <w:lang w:val="es-ES_tradnl"/>
-        </w:rPr>
-        <w:t>learning</w:t>
-      </w:r>
-      <w:proofErr w:type="spellEnd"/>
-      <w:r>
-        <w:rPr>
-          <w:b/>
-          <w:bCs/>
-          <w:color w:val="000000" w:themeColor="text1"/>
-          <w:highlight w:val="white"/>
-          <w:lang w:val="es-ES_tradnl"/>
-        </w:rPr>
-        <w:t>:</w:t>
-      </w:r>
-      <w:r>
-        <w:rPr>
-          <w:color w:val="000000" w:themeColor="text1"/>
-          <w:highlight w:val="white"/>
-          <w:lang w:val="es-ES_tradnl"/>
-        </w:rPr>
-        <w:t xml:space="preserve">  </w:t>
-      </w:r>
-      <w:r>
-        <w:rPr>
-          <w:color w:val="000000" w:themeColor="text1"/>
-          <w:highlight w:val="white"/>
-          <w:lang w:val="es-ES_tradnl"/>
-        </w:rPr>
-        <w:t>E</w:t>
-      </w:r>
-      <w:r>
-        <w:rPr>
-          <w:color w:val="000000" w:themeColor="text1"/>
-          <w:highlight w:val="white"/>
-          <w:lang w:val="es-ES_tradnl"/>
-        </w:rPr>
-        <w:t xml:space="preserve">s una disciplina científica del ámbito de la Inteligencia Artificial que crea sistemas que aprenden automáticamente. Aprender en este contexto quiere decir identificar patrones complejos en millones de datos. </w:t>
-      </w:r>
-      <w:r>
-        <w:rPr>
-          <w:b/>
-          <w:color w:val="000000" w:themeColor="text1"/>
-          <w:highlight w:val="white"/>
-          <w:lang w:val="es-ES_tradnl"/>
-        </w:rPr>
-        <w:t>La máquina que realmente aprende es un algoritmo</w:t>
-      </w:r>
-      <w:r>
-        <w:rPr>
-          <w:color w:val="000000" w:themeColor="text1"/>
-          <w:highlight w:val="white"/>
-          <w:lang w:val="es-ES_tradnl"/>
-        </w:rPr>
-        <w:t xml:space="preserve"> que revisa los datos y es capaz de predecir comportamientos futuros. Automáticamente, también en este contexto, implica que estos sistemas se mejoran de forma autónoma con el tiempo, sin intervención humana.</w:t>
-      </w:r>
-    </w:p>
-    <w:p>
-      <w:pPr>
-        <w:rPr>
-          <w:lang w:val="en-US"/>
-        </w:rPr>
-      </w:pPr>
-      <w:r>
-        <w:rPr>
-          <w:rStyle w:val="Textoennegrita"/>
-          <w:color w:val="666666"/>
-          <w:sz w:val="20"/>
-          <w:szCs w:val="20"/>
-          <w:shd w:val="clear" w:color="auto" w:fill="FFFFFF"/>
-        </w:rPr>
-        <w:t> </w:t>
-      </w:r>
-      <w:r>
-        <w:rPr>
-          <w:rStyle w:val="selectable"/>
-          <w:color w:val="000000"/>
-          <w:sz w:val="20"/>
-          <w:szCs w:val="20"/>
-          <w:shd w:val="clear" w:color="auto" w:fill="FFFFFF"/>
-          <w:lang w:val="en-US"/>
-        </w:rPr>
-        <w:t>("¿</w:t>
-      </w:r>
-      <w:proofErr w:type="spellStart"/>
-      <w:r>
-        <w:rPr>
-          <w:rStyle w:val="selectable"/>
-          <w:color w:val="000000"/>
-          <w:sz w:val="20"/>
-          <w:szCs w:val="20"/>
-          <w:shd w:val="clear" w:color="auto" w:fill="FFFFFF"/>
-          <w:lang w:val="en-US"/>
-        </w:rPr>
-        <w:t>Qué</w:t>
-      </w:r>
-      <w:proofErr w:type="spellEnd"/>
-      <w:r>
-        <w:rPr>
-          <w:rStyle w:val="selectable"/>
-          <w:color w:val="000000"/>
-          <w:sz w:val="20"/>
-          <w:szCs w:val="20"/>
-          <w:shd w:val="clear" w:color="auto" w:fill="FFFFFF"/>
-          <w:lang w:val="en-US"/>
-        </w:rPr>
-        <w:t xml:space="preserve"> es Machine Learning? – </w:t>
-      </w:r>
-      <w:proofErr w:type="spellStart"/>
-      <w:r>
-        <w:rPr>
-          <w:rStyle w:val="selectable"/>
-          <w:color w:val="000000"/>
-          <w:sz w:val="20"/>
-          <w:szCs w:val="20"/>
-          <w:shd w:val="clear" w:color="auto" w:fill="FFFFFF"/>
-          <w:lang w:val="en-US"/>
-        </w:rPr>
-        <w:t>Cleverdata</w:t>
-      </w:r>
-      <w:proofErr w:type="spellEnd"/>
-      <w:r>
-        <w:rPr>
-          <w:rStyle w:val="selectable"/>
-          <w:color w:val="000000"/>
-          <w:sz w:val="20"/>
-          <w:szCs w:val="20"/>
-          <w:shd w:val="clear" w:color="auto" w:fill="FFFFFF"/>
-          <w:lang w:val="en-US"/>
-        </w:rPr>
-        <w:t>", n.d.)</w:t>
-      </w:r>
-    </w:p>
-    <w:p>
-      <w:pPr>
-        <w:pBdr>
-          <w:top w:val="nil"/>
-          <w:left w:val="nil"/>
-          <w:bottom w:val="nil"/>
-          <w:right w:val="nil"/>
-          <w:between w:val="nil"/>
-        </w:pBdr>
-        <w:jc w:val="both"/>
-        <w:rPr>
-          <w:color w:val="000000" w:themeColor="text1"/>
-          <w:highlight w:val="white"/>
-          <w:lang w:val="en-US"/>
-        </w:rPr>
-      </w:pPr>
-    </w:p>
-    <w:p>
-      <w:pPr>
-        <w:pBdr>
-          <w:top w:val="nil"/>
-          <w:left w:val="nil"/>
-          <w:bottom w:val="nil"/>
-          <w:right w:val="nil"/>
-          <w:between w:val="nil"/>
-        </w:pBdr>
-        <w:jc w:val="both"/>
-        <w:rPr>
-          <w:color w:val="000000" w:themeColor="text1"/>
-          <w:highlight w:val="white"/>
-          <w:lang w:val="en-US"/>
-        </w:rPr>
-      </w:pPr>
-    </w:p>
-    <w:p>
-      <w:pPr>
-        <w:pBdr>
-          <w:top w:val="nil"/>
-          <w:left w:val="nil"/>
-          <w:bottom w:val="nil"/>
-          <w:right w:val="nil"/>
-          <w:between w:val="nil"/>
-        </w:pBdr>
-        <w:jc w:val="both"/>
-        <w:rPr>
-          <w:b/>
-          <w:color w:val="000000" w:themeColor="text1"/>
-          <w:highlight w:val="white"/>
-          <w:lang w:val="en-US"/>
-        </w:rPr>
-      </w:pPr>
-    </w:p>
-    <w:p>
-      <w:pPr>
-        <w:pBdr>
-          <w:top w:val="nil"/>
-          <w:left w:val="nil"/>
-          <w:bottom w:val="nil"/>
-          <w:right w:val="nil"/>
-          <w:between w:val="nil"/>
-        </w:pBdr>
-        <w:jc w:val="both"/>
-        <w:rPr>
-          <w:b/>
-          <w:color w:val="000000" w:themeColor="text1"/>
-          <w:highlight w:val="white"/>
-          <w:lang w:val="en-US"/>
-        </w:rPr>
-      </w:pPr>
-    </w:p>
-    <w:p>
-      <w:pPr>
-        <w:pBdr>
-          <w:top w:val="nil"/>
-          <w:left w:val="nil"/>
-          <w:bottom w:val="nil"/>
-          <w:right w:val="nil"/>
-          <w:between w:val="nil"/>
-        </w:pBdr>
-        <w:jc w:val="both"/>
-        <w:rPr>
-          <w:b/>
-          <w:color w:val="000000" w:themeColor="text1"/>
-          <w:highlight w:val="white"/>
-          <w:lang w:val="en-US"/>
-        </w:rPr>
-      </w:pPr>
-    </w:p>
-    <w:p>
-      <w:pPr>
-        <w:pBdr>
-          <w:top w:val="nil"/>
-          <w:left w:val="nil"/>
-          <w:bottom w:val="nil"/>
-          <w:right w:val="nil"/>
-          <w:between w:val="nil"/>
-        </w:pBdr>
-        <w:jc w:val="both"/>
-        <w:rPr>
-          <w:b/>
-          <w:color w:val="000000" w:themeColor="text1"/>
-          <w:highlight w:val="white"/>
-          <w:lang w:val="en-US"/>
-        </w:rPr>
-      </w:pPr>
-    </w:p>
-    <w:p>
-      <w:pPr>
-        <w:pBdr>
-          <w:top w:val="nil"/>
-          <w:left w:val="nil"/>
-          <w:bottom w:val="nil"/>
-          <w:right w:val="nil"/>
-          <w:between w:val="nil"/>
-        </w:pBdr>
-        <w:jc w:val="both"/>
-        <w:rPr>
-          <w:b/>
-          <w:color w:val="000000" w:themeColor="text1"/>
-          <w:highlight w:val="white"/>
-          <w:lang w:val="en-US"/>
-        </w:rPr>
-      </w:pPr>
-    </w:p>
-    <w:p>
-      <w:pPr>
-        <w:pBdr>
-          <w:top w:val="nil"/>
-          <w:left w:val="nil"/>
-          <w:bottom w:val="nil"/>
-          <w:right w:val="nil"/>
-          <w:between w:val="nil"/>
-        </w:pBdr>
-        <w:jc w:val="both"/>
-        <w:rPr>
-          <w:b/>
-          <w:color w:val="000000" w:themeColor="text1"/>
-          <w:highlight w:val="white"/>
-          <w:lang w:val="en-US"/>
-        </w:rPr>
-      </w:pPr>
-    </w:p>
-    <w:p>
-      <w:pPr>
-        <w:pBdr>
-          <w:top w:val="nil"/>
-          <w:left w:val="nil"/>
-          <w:bottom w:val="nil"/>
-          <w:right w:val="nil"/>
-          <w:between w:val="nil"/>
-        </w:pBdr>
-        <w:jc w:val="both"/>
-        <w:rPr>
-          <w:b/>
-          <w:color w:val="000000" w:themeColor="text1"/>
-          <w:highlight w:val="white"/>
-          <w:lang w:val="en-US"/>
-        </w:rPr>
-      </w:pPr>
-    </w:p>
-    <w:p>
-      <w:pPr>
-        <w:pBdr>
-          <w:top w:val="nil"/>
-          <w:left w:val="nil"/>
-          <w:bottom w:val="nil"/>
-          <w:right w:val="nil"/>
-          <w:between w:val="nil"/>
-        </w:pBdr>
-        <w:jc w:val="both"/>
-        <w:rPr>
-          <w:b/>
-          <w:color w:val="000000" w:themeColor="text1"/>
-          <w:highlight w:val="white"/>
-          <w:lang w:val="en-US"/>
-        </w:rPr>
-      </w:pPr>
-    </w:p>
-    <w:p>
-      <w:pPr>
-        <w:pBdr>
-          <w:top w:val="nil"/>
-          <w:left w:val="nil"/>
-          <w:bottom w:val="nil"/>
-          <w:right w:val="nil"/>
-          <w:between w:val="nil"/>
-        </w:pBdr>
-        <w:jc w:val="both"/>
-        <w:rPr>
-          <w:b/>
-          <w:color w:val="000000" w:themeColor="text1"/>
-          <w:highlight w:val="white"/>
-          <w:lang w:val="en-US"/>
-        </w:rPr>
-      </w:pPr>
-    </w:p>
-    <w:p>
-      <w:pPr>
-        <w:pBdr>
-          <w:top w:val="nil"/>
-          <w:left w:val="nil"/>
-          <w:bottom w:val="nil"/>
-          <w:right w:val="nil"/>
-          <w:between w:val="nil"/>
-        </w:pBdr>
-        <w:jc w:val="both"/>
-        <w:rPr>
-          <w:b/>
-          <w:color w:val="000000" w:themeColor="text1"/>
-          <w:highlight w:val="white"/>
-          <w:lang w:val="en-US"/>
-        </w:rPr>
-      </w:pPr>
-    </w:p>
-    <w:p>
-      <w:pPr>
-        <w:pBdr>
-          <w:top w:val="nil"/>
-          <w:left w:val="nil"/>
-          <w:bottom w:val="nil"/>
-          <w:right w:val="nil"/>
-          <w:between w:val="nil"/>
-        </w:pBdr>
-        <w:jc w:val="both"/>
-        <w:rPr>
-          <w:b/>
-          <w:color w:val="000000" w:themeColor="text1"/>
-          <w:highlight w:val="white"/>
-          <w:lang w:val="en-US"/>
-        </w:rPr>
-      </w:pPr>
-    </w:p>
-    <w:p>
-      <w:pPr>
-        <w:pBdr>
-          <w:top w:val="nil"/>
-          <w:left w:val="nil"/>
-          <w:bottom w:val="nil"/>
-          <w:right w:val="nil"/>
-          <w:between w:val="nil"/>
-        </w:pBdr>
-        <w:jc w:val="both"/>
-        <w:rPr>
-          <w:b/>
-          <w:color w:val="000000" w:themeColor="text1"/>
-          <w:highlight w:val="white"/>
-          <w:lang w:val="en-US"/>
-        </w:rPr>
-      </w:pPr>
-    </w:p>
-    <w:p>
-      <w:pPr>
-        <w:pBdr>
-          <w:top w:val="nil"/>
-          <w:left w:val="nil"/>
-          <w:bottom w:val="nil"/>
-          <w:right w:val="nil"/>
-          <w:between w:val="nil"/>
-        </w:pBdr>
-        <w:jc w:val="both"/>
-        <w:rPr>
-          <w:b/>
           <w:color w:val="000000" w:themeColor="text1"/>
           <w:highlight w:val="white"/>
           <w:lang w:val="en-US"/>
@@ -7010,6 +6663,7 @@
           <w:highlight w:val="white"/>
           <w:lang w:val="es-ES_tradnl"/>
         </w:rPr>
+        <w:lastRenderedPageBreak/>
         <w:t>Búsqueda de soluciones creativas</w:t>
       </w:r>
       <w:bookmarkEnd w:id="19"/>
@@ -7940,6 +7594,7 @@
           <w:highlight w:val="white"/>
           <w:lang w:val="es-ES_tradnl"/>
         </w:rPr>
+        <w:lastRenderedPageBreak/>
         <w:t>Gráficos:</w:t>
       </w:r>
     </w:p>
@@ -8017,6 +7672,13 @@
           <w:lang w:val="es-ES_tradnl"/>
         </w:rPr>
         <w:t>Un (histograma) con los diferentes rangos de edad de los pacientes</w:t>
+      </w:r>
+      <w:r>
+        <w:rPr>
+          <w:highlight w:val="white"/>
+          <w:lang w:val="es-ES_tradnl"/>
+        </w:rPr>
+        <w:t>.</w:t>
       </w:r>
     </w:p>
     <w:p>
@@ -8980,6 +8642,174 @@
     </w:p>
     <w:p>
       <w:pPr>
+        <w:rPr>
+          <w:lang w:val="es-ES_tradnl"/>
+        </w:rPr>
+      </w:pPr>
+    </w:p>
+    <w:p>
+      <w:pPr>
+        <w:rPr>
+          <w:lang w:val="es-ES_tradnl"/>
+        </w:rPr>
+      </w:pPr>
+    </w:p>
+    <w:p>
+      <w:pPr>
+        <w:rPr>
+          <w:lang w:val="es-ES_tradnl"/>
+        </w:rPr>
+      </w:pPr>
+    </w:p>
+    <w:p>
+      <w:pPr>
+        <w:rPr>
+          <w:lang w:val="es-ES_tradnl"/>
+        </w:rPr>
+      </w:pPr>
+    </w:p>
+    <w:p>
+      <w:pPr>
+        <w:rPr>
+          <w:lang w:val="es-ES_tradnl"/>
+        </w:rPr>
+      </w:pPr>
+    </w:p>
+    <w:p>
+      <w:pPr>
+        <w:rPr>
+          <w:lang w:val="es-ES_tradnl"/>
+        </w:rPr>
+      </w:pPr>
+    </w:p>
+    <w:p>
+      <w:pPr>
+        <w:rPr>
+          <w:lang w:val="es-ES_tradnl"/>
+        </w:rPr>
+      </w:pPr>
+    </w:p>
+    <w:p>
+      <w:pPr>
+        <w:rPr>
+          <w:lang w:val="es-ES_tradnl"/>
+        </w:rPr>
+      </w:pPr>
+    </w:p>
+    <w:p>
+      <w:pPr>
+        <w:rPr>
+          <w:lang w:val="es-ES_tradnl"/>
+        </w:rPr>
+      </w:pPr>
+    </w:p>
+    <w:p>
+      <w:pPr>
+        <w:rPr>
+          <w:lang w:val="es-ES_tradnl"/>
+        </w:rPr>
+      </w:pPr>
+    </w:p>
+    <w:p>
+      <w:pPr>
+        <w:rPr>
+          <w:lang w:val="es-ES_tradnl"/>
+        </w:rPr>
+      </w:pPr>
+    </w:p>
+    <w:p>
+      <w:pPr>
+        <w:rPr>
+          <w:lang w:val="es-ES_tradnl"/>
+        </w:rPr>
+      </w:pPr>
+    </w:p>
+    <w:p>
+      <w:pPr>
+        <w:rPr>
+          <w:lang w:val="es-ES_tradnl"/>
+        </w:rPr>
+      </w:pPr>
+    </w:p>
+    <w:p>
+      <w:pPr>
+        <w:rPr>
+          <w:lang w:val="es-ES_tradnl"/>
+        </w:rPr>
+      </w:pPr>
+    </w:p>
+    <w:p>
+      <w:pPr>
+        <w:rPr>
+          <w:lang w:val="es-ES_tradnl"/>
+        </w:rPr>
+      </w:pPr>
+    </w:p>
+    <w:p>
+      <w:pPr>
+        <w:rPr>
+          <w:lang w:val="es-ES_tradnl"/>
+        </w:rPr>
+      </w:pPr>
+    </w:p>
+    <w:p>
+      <w:pPr>
+        <w:rPr>
+          <w:lang w:val="es-ES_tradnl"/>
+        </w:rPr>
+      </w:pPr>
+    </w:p>
+    <w:p>
+      <w:pPr>
+        <w:rPr>
+          <w:lang w:val="es-ES_tradnl"/>
+        </w:rPr>
+      </w:pPr>
+    </w:p>
+    <w:p>
+      <w:pPr>
+        <w:rPr>
+          <w:lang w:val="es-ES_tradnl"/>
+        </w:rPr>
+      </w:pPr>
+    </w:p>
+    <w:p>
+      <w:pPr>
+        <w:rPr>
+          <w:lang w:val="es-ES_tradnl"/>
+        </w:rPr>
+      </w:pPr>
+    </w:p>
+    <w:p>
+      <w:pPr>
+        <w:rPr>
+          <w:lang w:val="es-ES_tradnl"/>
+        </w:rPr>
+      </w:pPr>
+    </w:p>
+    <w:p>
+      <w:pPr>
+        <w:rPr>
+          <w:lang w:val="es-ES_tradnl"/>
+        </w:rPr>
+      </w:pPr>
+    </w:p>
+    <w:p>
+      <w:pPr>
+        <w:rPr>
+          <w:lang w:val="es-ES_tradnl"/>
+        </w:rPr>
+      </w:pPr>
+    </w:p>
+    <w:p>
+      <w:pPr>
+        <w:rPr>
+          <w:lang w:val="es-ES_tradnl"/>
+        </w:rPr>
+      </w:pPr>
+    </w:p>
+    <w:p>
+      <w:pPr>
         <w:pStyle w:val="Ttulo2"/>
         <w:rPr>
           <w:lang w:val="es-ES_tradnl"/>
@@ -8989,6 +8819,7 @@
         <w:rPr>
           <w:lang w:val="es-ES_tradnl"/>
         </w:rPr>
+        <w:lastRenderedPageBreak/>
         <w:t>D</w:t>
       </w:r>
       <w:r>
@@ -9640,6 +9471,7 @@
           <w:highlight w:val="white"/>
           <w:lang w:val="es-ES_tradnl"/>
         </w:rPr>
+        <w:lastRenderedPageBreak/>
         <w:t>Filtración de datos:</w:t>
       </w:r>
     </w:p>
@@ -10140,23 +9972,21 @@
     </w:p>
     <w:p>
       <w:pPr>
-        <w:numPr>
-          <w:ilvl w:val="1"/>
-          <w:numId w:val="24"/>
-        </w:numPr>
-        <w:jc w:val="both"/>
-        <w:rPr>
-          <w:highlight w:val="white"/>
-          <w:lang w:val="es-ES_tradnl"/>
-        </w:rPr>
-      </w:pPr>
-      <w:r>
-        <w:rPr>
-          <w:highlight w:val="white"/>
-          <w:lang w:val="es-ES_tradnl"/>
-        </w:rPr>
-        <w:t>Un gráfico que muestre los pacientes que pueden padecer de un ataque cardiaco.</w:t>
-      </w:r>
+        <w:jc w:val="both"/>
+        <w:rPr>
+          <w:highlight w:val="white"/>
+          <w:lang w:val="es-ES_tradnl"/>
+        </w:rPr>
+      </w:pPr>
+    </w:p>
+    <w:p>
+      <w:pPr>
+        <w:jc w:val="both"/>
+        <w:rPr>
+          <w:highlight w:val="white"/>
+          <w:lang w:val="es-ES_tradnl"/>
+        </w:rPr>
+      </w:pPr>
     </w:p>
     <w:p>
       <w:pPr>
@@ -10228,17 +10058,14 @@
         <w:jc w:val="both"/>
         <w:rPr>
           <w:b/>
-          <w:highlight w:val="yellow"/>
           <w:lang w:val="es-ES_tradnl"/>
         </w:rPr>
       </w:pPr>
       <w:r>
         <w:rPr>
           <w:b/>
-          <w:highlight w:val="yellow"/>
-          <w:lang w:val="es-ES_tradnl"/>
-        </w:rPr>
-        <w:lastRenderedPageBreak/>
+          <w:lang w:val="es-ES_tradnl"/>
+        </w:rPr>
         <w:t>Exportar solución del sistema</w:t>
       </w:r>
     </w:p>
@@ -10284,6 +10111,7 @@
           <w:highlight w:val="white"/>
           <w:lang w:val="es-ES_tradnl"/>
         </w:rPr>
+        <w:lastRenderedPageBreak/>
         <w:t xml:space="preserve">Exportar la solución con la predicción en un archivo </w:t>
       </w:r>
       <w:proofErr w:type="spellStart"/>
@@ -10606,14 +10434,12 @@
         </w:rPr>
         <w:t xml:space="preserve">. Esta es una opción viable cuyo propósito es poder tener una información organizada a la hora de mostrar los gráficos, también puede presentar dificultades a la hora de representar el resto de </w:t>
       </w:r>
-      <w:proofErr w:type="gramStart"/>
-      <w:r>
-        <w:rPr>
-          <w:lang w:val="es-ES_tradnl"/>
-        </w:rPr>
-        <w:t>funciones</w:t>
-      </w:r>
-      <w:proofErr w:type="gramEnd"/>
+      <w:r>
+        <w:rPr>
+          <w:lang w:val="es-ES_tradnl"/>
+        </w:rPr>
+        <w:t>las funciones</w:t>
+      </w:r>
       <w:r>
         <w:rPr>
           <w:lang w:val="es-ES_tradnl"/>
@@ -10626,6 +10452,150 @@
         <w:ind w:left="1440"/>
         <w:jc w:val="both"/>
         <w:rPr>
+          <w:lang w:val="es-ES_tradnl"/>
+        </w:rPr>
+      </w:pPr>
+    </w:p>
+    <w:p>
+      <w:pPr>
+        <w:pBdr>
+          <w:top w:val="nil"/>
+          <w:left w:val="nil"/>
+          <w:bottom w:val="nil"/>
+          <w:right w:val="nil"/>
+          <w:between w:val="nil"/>
+        </w:pBdr>
+        <w:ind w:left="566"/>
+        <w:jc w:val="both"/>
+        <w:rPr>
+          <w:b/>
+          <w:highlight w:val="white"/>
+          <w:lang w:val="es-ES_tradnl"/>
+        </w:rPr>
+      </w:pPr>
+    </w:p>
+    <w:p>
+      <w:pPr>
+        <w:pBdr>
+          <w:top w:val="nil"/>
+          <w:left w:val="nil"/>
+          <w:bottom w:val="nil"/>
+          <w:right w:val="nil"/>
+          <w:between w:val="nil"/>
+        </w:pBdr>
+        <w:ind w:left="566"/>
+        <w:jc w:val="both"/>
+        <w:rPr>
+          <w:b/>
+          <w:highlight w:val="white"/>
+          <w:lang w:val="es-ES_tradnl"/>
+        </w:rPr>
+      </w:pPr>
+    </w:p>
+    <w:p>
+      <w:pPr>
+        <w:pBdr>
+          <w:top w:val="nil"/>
+          <w:left w:val="nil"/>
+          <w:bottom w:val="nil"/>
+          <w:right w:val="nil"/>
+          <w:between w:val="nil"/>
+        </w:pBdr>
+        <w:ind w:left="566"/>
+        <w:jc w:val="both"/>
+        <w:rPr>
+          <w:b/>
+          <w:highlight w:val="white"/>
+          <w:lang w:val="es-ES_tradnl"/>
+        </w:rPr>
+      </w:pPr>
+    </w:p>
+    <w:p>
+      <w:pPr>
+        <w:pBdr>
+          <w:top w:val="nil"/>
+          <w:left w:val="nil"/>
+          <w:bottom w:val="nil"/>
+          <w:right w:val="nil"/>
+          <w:between w:val="nil"/>
+        </w:pBdr>
+        <w:ind w:left="566"/>
+        <w:jc w:val="both"/>
+        <w:rPr>
+          <w:b/>
+          <w:highlight w:val="white"/>
+          <w:lang w:val="es-ES_tradnl"/>
+        </w:rPr>
+      </w:pPr>
+    </w:p>
+    <w:p>
+      <w:pPr>
+        <w:pBdr>
+          <w:top w:val="nil"/>
+          <w:left w:val="nil"/>
+          <w:bottom w:val="nil"/>
+          <w:right w:val="nil"/>
+          <w:between w:val="nil"/>
+        </w:pBdr>
+        <w:ind w:left="566"/>
+        <w:jc w:val="both"/>
+        <w:rPr>
+          <w:b/>
+          <w:highlight w:val="white"/>
+          <w:lang w:val="es-ES_tradnl"/>
+        </w:rPr>
+      </w:pPr>
+    </w:p>
+    <w:p>
+      <w:pPr>
+        <w:pBdr>
+          <w:top w:val="nil"/>
+          <w:left w:val="nil"/>
+          <w:bottom w:val="nil"/>
+          <w:right w:val="nil"/>
+          <w:between w:val="nil"/>
+        </w:pBdr>
+        <w:ind w:left="566"/>
+        <w:jc w:val="both"/>
+        <w:rPr>
+          <w:b/>
+          <w:highlight w:val="white"/>
+          <w:lang w:val="es-ES_tradnl"/>
+        </w:rPr>
+      </w:pPr>
+    </w:p>
+    <w:p>
+      <w:pPr>
+        <w:pBdr>
+          <w:top w:val="nil"/>
+          <w:left w:val="nil"/>
+          <w:bottom w:val="nil"/>
+          <w:right w:val="nil"/>
+          <w:between w:val="nil"/>
+        </w:pBdr>
+        <w:ind w:left="566"/>
+        <w:jc w:val="both"/>
+        <w:rPr>
+          <w:b/>
+          <w:highlight w:val="white"/>
+          <w:lang w:val="es-ES_tradnl"/>
+        </w:rPr>
+      </w:pPr>
+    </w:p>
+    <w:p>
+      <w:pPr>
+        <w:pBdr>
+          <w:top w:val="nil"/>
+          <w:left w:val="nil"/>
+          <w:bottom w:val="nil"/>
+          <w:right w:val="nil"/>
+          <w:between w:val="nil"/>
+        </w:pBdr>
+        <w:ind w:left="566"/>
+        <w:jc w:val="both"/>
+        <w:rPr>
+          <w:b/>
+          <w:highlight w:val="white"/>
           <w:lang w:val="es-ES_tradnl"/>
         </w:rPr>
       </w:pPr>
@@ -10719,6 +10689,7 @@
           <w:highlight w:val="white"/>
           <w:lang w:val="es-ES_tradnl"/>
         </w:rPr>
+        <w:lastRenderedPageBreak/>
         <w:t>Java: Es un lenguaje que sabemos usar, tiene muchas librerías especiales para inteligencia artificial, esto es bueno para predecir nuestro resultado, además de que tenemos un amplio conocimiento del lenguaje</w:t>
       </w:r>
       <w:r>
@@ -10800,15 +10771,7 @@
           <w:highlight w:val="white"/>
           <w:lang w:val="es-ES_tradnl"/>
         </w:rPr>
-        <w:t xml:space="preserve">, </w:t>
-      </w:r>
-      <w:r>
-        <w:rPr>
-          <w:highlight w:val="white"/>
-          <w:lang w:val="es-ES_tradnl"/>
-        </w:rPr>
-        <w:lastRenderedPageBreak/>
-        <w:t>además</w:t>
+        <w:t>, además</w:t>
       </w:r>
       <w:r>
         <w:rPr>
@@ -10898,15 +10861,13 @@
         </w:rPr>
         <w:t xml:space="preserve">, es una opción </w:t>
       </w:r>
-      <w:proofErr w:type="gramStart"/>
-      <w:r>
-        <w:rPr>
-          <w:highlight w:val="white"/>
-          <w:lang w:val="es-ES_tradnl"/>
-        </w:rPr>
-        <w:t>descartada ,</w:t>
-      </w:r>
-      <w:proofErr w:type="gramEnd"/>
+      <w:r>
+        <w:rPr>
+          <w:highlight w:val="white"/>
+          <w:lang w:val="es-ES_tradnl"/>
+        </w:rPr>
+        <w:t>descartada,</w:t>
+      </w:r>
       <w:r>
         <w:rPr>
           <w:highlight w:val="white"/>
@@ -11156,6 +11117,7 @@
           <w:highlight w:val="white"/>
           <w:lang w:val="es-ES_tradnl"/>
         </w:rPr>
+        <w:lastRenderedPageBreak/>
         <w:br/>
       </w:r>
     </w:p>
@@ -13428,6 +13390,7 @@
                 <w:sz w:val="18"/>
                 <w:szCs w:val="18"/>
               </w:rPr>
+              <w:lastRenderedPageBreak/>
               <w:t>Alternativa 2</w:t>
             </w:r>
           </w:p>
@@ -14022,7 +13985,6 @@
                 <w:sz w:val="18"/>
                 <w:szCs w:val="18"/>
               </w:rPr>
-              <w:lastRenderedPageBreak/>
               <w:t>Java</w:t>
             </w:r>
           </w:p>
@@ -16097,7 +16059,7 @@
                 <w:sz w:val="18"/>
                 <w:szCs w:val="18"/>
               </w:rPr>
-              <w:t>3</w:t>
+              <w:t>5</w:t>
             </w:r>
           </w:p>
         </w:tc>
@@ -16165,7 +16127,7 @@
                 <w:sz w:val="18"/>
                 <w:szCs w:val="18"/>
               </w:rPr>
-              <w:t>3</w:t>
+              <w:t>5</w:t>
             </w:r>
           </w:p>
         </w:tc>
@@ -16199,7 +16161,7 @@
                 <w:sz w:val="18"/>
                 <w:szCs w:val="18"/>
               </w:rPr>
-              <w:t>4</w:t>
+              <w:t>5</w:t>
             </w:r>
           </w:p>
         </w:tc>
@@ -16247,7 +16209,7 @@
               <w:bottom w:val="single" w:sz="8" w:space="0" w:color="000000"/>
               <w:right w:val="single" w:sz="8" w:space="0" w:color="000000"/>
             </w:tcBorders>
-            <w:shd w:val="clear" w:color="auto" w:fill="auto"/>
+            <w:shd w:val="clear" w:color="auto" w:fill="92D050"/>
             <w:tcMar>
               <w:top w:w="100" w:type="dxa"/>
               <w:left w:w="100" w:type="dxa"/>
@@ -16268,7 +16230,7 @@
                 <w:sz w:val="18"/>
                 <w:szCs w:val="18"/>
               </w:rPr>
-              <w:t>no</w:t>
+              <w:t>si</w:t>
             </w:r>
           </w:p>
         </w:tc>
@@ -16443,7 +16405,7 @@
                 <w:sz w:val="18"/>
                 <w:szCs w:val="18"/>
               </w:rPr>
-              <w:t xml:space="preserve">5 </w:t>
+              <w:t>4</w:t>
             </w:r>
           </w:p>
         </w:tc>
@@ -16477,7 +16439,14 @@
                 <w:sz w:val="18"/>
                 <w:szCs w:val="18"/>
               </w:rPr>
-              <w:t xml:space="preserve"> 5</w:t>
+              <w:t xml:space="preserve"> </w:t>
+            </w:r>
+            <w:r>
+              <w:rPr>
+                <w:sz w:val="18"/>
+                <w:szCs w:val="18"/>
+              </w:rPr>
+              <w:t>4</w:t>
             </w:r>
           </w:p>
         </w:tc>
@@ -16525,7 +16494,7 @@
               <w:bottom w:val="single" w:sz="8" w:space="0" w:color="000000"/>
               <w:right w:val="single" w:sz="8" w:space="0" w:color="000000"/>
             </w:tcBorders>
-            <w:shd w:val="clear" w:color="auto" w:fill="92D050"/>
+            <w:shd w:val="clear" w:color="auto" w:fill="FFFFFF" w:themeFill="background1"/>
             <w:tcMar>
               <w:top w:w="100" w:type="dxa"/>
               <w:left w:w="100" w:type="dxa"/>
@@ -16546,7 +16515,7 @@
                 <w:sz w:val="18"/>
                 <w:szCs w:val="18"/>
               </w:rPr>
-              <w:t xml:space="preserve"> si</w:t>
+              <w:t>no</w:t>
             </w:r>
           </w:p>
         </w:tc>

</xml_diff>

<commit_message>
update method of engineering
</commit_message>
<xml_diff>
--- a/Documentacion/Archivos base/Proyecto integrador (1).docx
+++ b/Documentacion/Archivos base/Proyecto integrador (1).docx
@@ -96,37 +96,6 @@
           <w:lang w:val="es-ES_tradnl"/>
         </w:rPr>
       </w:pPr>
-    </w:p>
-    <w:p>
-      <w:pPr>
-        <w:jc w:val="center"/>
-        <w:rPr>
-          <w:rFonts w:eastAsia="Calibri"/>
-          <w:b/>
-          <w:color w:val="000000" w:themeColor="text1"/>
-          <w:lang w:val="es-ES_tradnl"/>
-        </w:rPr>
-      </w:pPr>
-    </w:p>
-    <w:p>
-      <w:pPr>
-        <w:jc w:val="center"/>
-        <w:rPr>
-          <w:rFonts w:eastAsia="Calibri"/>
-          <w:b/>
-          <w:color w:val="000000" w:themeColor="text1"/>
-          <w:lang w:val="es-ES_tradnl"/>
-        </w:rPr>
-      </w:pPr>
-      <w:r>
-        <w:rPr>
-          <w:rFonts w:eastAsia="Calibri"/>
-          <w:b/>
-          <w:color w:val="000000" w:themeColor="text1"/>
-          <w:lang w:val="es-ES_tradnl"/>
-        </w:rPr>
-        <w:t>Entrega 1</w:t>
-      </w:r>
     </w:p>
     <w:p>
       <w:pPr>
@@ -666,7 +635,7 @@
             </w:rPr>
             <w:fldChar w:fldCharType="separate"/>
           </w:r>
-          <w:hyperlink w:anchor="_Toc69643423" w:history="1">
+          <w:hyperlink w:anchor="_Toc71984017" w:history="1">
             <w:r>
               <w:rPr>
                 <w:rStyle w:val="Hipervnculo"/>
@@ -695,7 +664,7 @@
                 <w:noProof/>
                 <w:webHidden/>
               </w:rPr>
-              <w:instrText xml:space="preserve"> PAGEREF _Toc69643423 \h </w:instrText>
+              <w:instrText xml:space="preserve"> PAGEREF _Toc71984017 \h </w:instrText>
             </w:r>
             <w:r>
               <w:rPr>
@@ -715,7 +684,7 @@
                 <w:noProof/>
                 <w:webHidden/>
               </w:rPr>
-              <w:t>2</w:t>
+              <w:t>3</w:t>
             </w:r>
             <w:r>
               <w:rPr>
@@ -742,7 +711,7 @@
               <w:szCs w:val="24"/>
             </w:rPr>
           </w:pPr>
-          <w:hyperlink w:anchor="_Toc69643424" w:history="1">
+          <w:hyperlink w:anchor="_Toc71984018" w:history="1">
             <w:r>
               <w:rPr>
                 <w:rStyle w:val="Hipervnculo"/>
@@ -770,7 +739,7 @@
                 <w:noProof/>
                 <w:webHidden/>
               </w:rPr>
-              <w:instrText xml:space="preserve"> PAGEREF _Toc69643424 \h </w:instrText>
+              <w:instrText xml:space="preserve"> PAGEREF _Toc71984018 \h </w:instrText>
             </w:r>
             <w:r>
               <w:rPr>
@@ -790,7 +759,7 @@
                 <w:noProof/>
                 <w:webHidden/>
               </w:rPr>
-              <w:t>3</w:t>
+              <w:t>4</w:t>
             </w:r>
             <w:r>
               <w:rPr>
@@ -817,7 +786,7 @@
               <w:szCs w:val="24"/>
             </w:rPr>
           </w:pPr>
-          <w:hyperlink w:anchor="_Toc69643425" w:history="1">
+          <w:hyperlink w:anchor="_Toc71984019" w:history="1">
             <w:r>
               <w:rPr>
                 <w:rStyle w:val="Hipervnculo"/>
@@ -844,7 +813,7 @@
                 <w:noProof/>
                 <w:webHidden/>
               </w:rPr>
-              <w:instrText xml:space="preserve"> PAGEREF _Toc69643425 \h </w:instrText>
+              <w:instrText xml:space="preserve"> PAGEREF _Toc71984019 \h </w:instrText>
             </w:r>
             <w:r>
               <w:rPr>
@@ -864,7 +833,7 @@
                 <w:noProof/>
                 <w:webHidden/>
               </w:rPr>
-              <w:t>4</w:t>
+              <w:t>5</w:t>
             </w:r>
             <w:r>
               <w:rPr>
@@ -891,7 +860,7 @@
               <w:szCs w:val="24"/>
             </w:rPr>
           </w:pPr>
-          <w:hyperlink w:anchor="_Toc69643426" w:history="1">
+          <w:hyperlink w:anchor="_Toc71984020" w:history="1">
             <w:r>
               <w:rPr>
                 <w:rStyle w:val="Hipervnculo"/>
@@ -918,7 +887,7 @@
                 <w:noProof/>
                 <w:webHidden/>
               </w:rPr>
-              <w:instrText xml:space="preserve"> PAGEREF _Toc69643426 \h </w:instrText>
+              <w:instrText xml:space="preserve"> PAGEREF _Toc71984020 \h </w:instrText>
             </w:r>
             <w:r>
               <w:rPr>
@@ -938,7 +907,7 @@
                 <w:noProof/>
                 <w:webHidden/>
               </w:rPr>
-              <w:t>7</w:t>
+              <w:t>8</w:t>
             </w:r>
             <w:r>
               <w:rPr>
@@ -963,7 +932,7 @@
               <w:szCs w:val="24"/>
             </w:rPr>
           </w:pPr>
-          <w:hyperlink w:anchor="_Toc69643427" w:history="1">
+          <w:hyperlink w:anchor="_Toc71984021" w:history="1">
             <w:r>
               <w:rPr>
                 <w:rStyle w:val="Hipervnculo"/>
@@ -991,7 +960,7 @@
                 <w:noProof/>
                 <w:webHidden/>
               </w:rPr>
-              <w:instrText xml:space="preserve"> PAGEREF _Toc69643427 \h </w:instrText>
+              <w:instrText xml:space="preserve"> PAGEREF _Toc71984021 \h </w:instrText>
             </w:r>
             <w:r>
               <w:rPr>
@@ -1011,7 +980,7 @@
                 <w:noProof/>
                 <w:webHidden/>
               </w:rPr>
-              <w:t>7</w:t>
+              <w:t>8</w:t>
             </w:r>
             <w:r>
               <w:rPr>
@@ -1036,7 +1005,7 @@
               <w:szCs w:val="24"/>
             </w:rPr>
           </w:pPr>
-          <w:hyperlink w:anchor="_Toc69643428" w:history="1">
+          <w:hyperlink w:anchor="_Toc71984022" w:history="1">
             <w:r>
               <w:rPr>
                 <w:rStyle w:val="Hipervnculo"/>
@@ -1064,7 +1033,7 @@
                 <w:noProof/>
                 <w:webHidden/>
               </w:rPr>
-              <w:instrText xml:space="preserve"> PAGEREF _Toc69643428 \h </w:instrText>
+              <w:instrText xml:space="preserve"> PAGEREF _Toc71984022 \h </w:instrText>
             </w:r>
             <w:r>
               <w:rPr>
@@ -1084,7 +1053,7 @@
                 <w:noProof/>
                 <w:webHidden/>
               </w:rPr>
-              <w:t>8</w:t>
+              <w:t>9</w:t>
             </w:r>
             <w:r>
               <w:rPr>
@@ -1109,7 +1078,7 @@
               <w:szCs w:val="24"/>
             </w:rPr>
           </w:pPr>
-          <w:hyperlink w:anchor="_Toc69643429" w:history="1">
+          <w:hyperlink w:anchor="_Toc71984023" w:history="1">
             <w:r>
               <w:rPr>
                 <w:rStyle w:val="Hipervnculo"/>
@@ -1138,7 +1107,7 @@
                 <w:noProof/>
                 <w:webHidden/>
               </w:rPr>
-              <w:instrText xml:space="preserve"> PAGEREF _Toc69643429 \h </w:instrText>
+              <w:instrText xml:space="preserve"> PAGEREF _Toc71984023 \h </w:instrText>
             </w:r>
             <w:r>
               <w:rPr>
@@ -1158,7 +1127,152 @@
                 <w:noProof/>
                 <w:webHidden/>
               </w:rPr>
-              <w:t>12</w:t>
+              <w:t>13</w:t>
+            </w:r>
+            <w:r>
+              <w:rPr>
+                <w:noProof/>
+                <w:webHidden/>
+              </w:rPr>
+              <w:fldChar w:fldCharType="end"/>
+            </w:r>
+          </w:hyperlink>
+        </w:p>
+        <w:p>
+          <w:pPr>
+            <w:pStyle w:val="TDC2"/>
+            <w:tabs>
+              <w:tab w:val="right" w:leader="underscore" w:pos="9350"/>
+            </w:tabs>
+            <w:rPr>
+              <w:rFonts w:eastAsiaTheme="minorEastAsia" w:cstheme="minorBidi"/>
+              <w:smallCaps w:val="0"/>
+              <w:noProof/>
+              <w:sz w:val="24"/>
+              <w:szCs w:val="24"/>
+            </w:rPr>
+          </w:pPr>
+          <w:hyperlink w:anchor="_Toc71984024" w:history="1">
+            <w:r>
+              <w:rPr>
+                <w:rStyle w:val="Hipervnculo"/>
+                <w:noProof/>
+                <w:lang w:val="es-ES_tradnl"/>
+              </w:rPr>
+              <w:t>Diseños preliminares:</w:t>
+            </w:r>
+            <w:r>
+              <w:rPr>
+                <w:noProof/>
+                <w:webHidden/>
+              </w:rPr>
+              <w:tab/>
+            </w:r>
+            <w:r>
+              <w:rPr>
+                <w:noProof/>
+                <w:webHidden/>
+              </w:rPr>
+              <w:fldChar w:fldCharType="begin"/>
+            </w:r>
+            <w:r>
+              <w:rPr>
+                <w:noProof/>
+                <w:webHidden/>
+              </w:rPr>
+              <w:instrText xml:space="preserve"> PAGEREF _Toc71984024 \h </w:instrText>
+            </w:r>
+            <w:r>
+              <w:rPr>
+                <w:noProof/>
+                <w:webHidden/>
+              </w:rPr>
+            </w:r>
+            <w:r>
+              <w:rPr>
+                <w:noProof/>
+                <w:webHidden/>
+              </w:rPr>
+              <w:fldChar w:fldCharType="separate"/>
+            </w:r>
+            <w:r>
+              <w:rPr>
+                <w:noProof/>
+                <w:webHidden/>
+              </w:rPr>
+              <w:t>15</w:t>
+            </w:r>
+            <w:r>
+              <w:rPr>
+                <w:noProof/>
+                <w:webHidden/>
+              </w:rPr>
+              <w:fldChar w:fldCharType="end"/>
+            </w:r>
+          </w:hyperlink>
+        </w:p>
+        <w:p>
+          <w:pPr>
+            <w:pStyle w:val="TDC2"/>
+            <w:tabs>
+              <w:tab w:val="right" w:leader="underscore" w:pos="9350"/>
+            </w:tabs>
+            <w:rPr>
+              <w:rFonts w:eastAsiaTheme="minorEastAsia" w:cstheme="minorBidi"/>
+              <w:smallCaps w:val="0"/>
+              <w:noProof/>
+              <w:sz w:val="24"/>
+              <w:szCs w:val="24"/>
+            </w:rPr>
+          </w:pPr>
+          <w:hyperlink w:anchor="_Toc71984025" w:history="1">
+            <w:r>
+              <w:rPr>
+                <w:rStyle w:val="Hipervnculo"/>
+                <w:noProof/>
+              </w:rPr>
+              <w:t>Evaluación</w:t>
+            </w:r>
+            <w:r>
+              <w:rPr>
+                <w:noProof/>
+                <w:webHidden/>
+              </w:rPr>
+              <w:tab/>
+            </w:r>
+            <w:r>
+              <w:rPr>
+                <w:noProof/>
+                <w:webHidden/>
+              </w:rPr>
+              <w:fldChar w:fldCharType="begin"/>
+            </w:r>
+            <w:r>
+              <w:rPr>
+                <w:noProof/>
+                <w:webHidden/>
+              </w:rPr>
+              <w:instrText xml:space="preserve"> PAGEREF _Toc71984025 \h </w:instrText>
+            </w:r>
+            <w:r>
+              <w:rPr>
+                <w:noProof/>
+                <w:webHidden/>
+              </w:rPr>
+            </w:r>
+            <w:r>
+              <w:rPr>
+                <w:noProof/>
+                <w:webHidden/>
+              </w:rPr>
+              <w:fldChar w:fldCharType="separate"/>
+            </w:r>
+            <w:r>
+              <w:rPr>
+                <w:noProof/>
+                <w:webHidden/>
+              </w:rPr>
+              <w:t>18</w:t>
             </w:r>
             <w:r>
               <w:rPr>
@@ -1185,7 +1299,82 @@
               <w:szCs w:val="24"/>
             </w:rPr>
           </w:pPr>
-          <w:hyperlink w:anchor="_Toc69643430" w:history="1">
+          <w:hyperlink w:anchor="_Toc71984026" w:history="1">
+            <w:r>
+              <w:rPr>
+                <w:rStyle w:val="Hipervnculo"/>
+                <w:noProof/>
+                <w:lang w:val="es-ES_tradnl"/>
+              </w:rPr>
+              <w:t>Reflexión</w:t>
+            </w:r>
+            <w:r>
+              <w:rPr>
+                <w:noProof/>
+                <w:webHidden/>
+              </w:rPr>
+              <w:tab/>
+            </w:r>
+            <w:r>
+              <w:rPr>
+                <w:noProof/>
+                <w:webHidden/>
+              </w:rPr>
+              <w:fldChar w:fldCharType="begin"/>
+            </w:r>
+            <w:r>
+              <w:rPr>
+                <w:noProof/>
+                <w:webHidden/>
+              </w:rPr>
+              <w:instrText xml:space="preserve"> PAGEREF _Toc71984026 \h </w:instrText>
+            </w:r>
+            <w:r>
+              <w:rPr>
+                <w:noProof/>
+                <w:webHidden/>
+              </w:rPr>
+            </w:r>
+            <w:r>
+              <w:rPr>
+                <w:noProof/>
+                <w:webHidden/>
+              </w:rPr>
+              <w:fldChar w:fldCharType="separate"/>
+            </w:r>
+            <w:r>
+              <w:rPr>
+                <w:noProof/>
+                <w:webHidden/>
+              </w:rPr>
+              <w:t>22</w:t>
+            </w:r>
+            <w:r>
+              <w:rPr>
+                <w:noProof/>
+                <w:webHidden/>
+              </w:rPr>
+              <w:fldChar w:fldCharType="end"/>
+            </w:r>
+          </w:hyperlink>
+        </w:p>
+        <w:p>
+          <w:pPr>
+            <w:pStyle w:val="TDC1"/>
+            <w:tabs>
+              <w:tab w:val="right" w:leader="underscore" w:pos="9350"/>
+            </w:tabs>
+            <w:rPr>
+              <w:rFonts w:eastAsiaTheme="minorEastAsia" w:cstheme="minorBidi"/>
+              <w:b w:val="0"/>
+              <w:bCs w:val="0"/>
+              <w:caps w:val="0"/>
+              <w:noProof/>
+              <w:sz w:val="24"/>
+              <w:szCs w:val="24"/>
+            </w:rPr>
+          </w:pPr>
+          <w:hyperlink w:anchor="_Toc71984027" w:history="1">
             <w:r>
               <w:rPr>
                 <w:rStyle w:val="Hipervnculo"/>
@@ -1213,7 +1402,7 @@
                 <w:noProof/>
                 <w:webHidden/>
               </w:rPr>
-              <w:instrText xml:space="preserve"> PAGEREF _Toc69643430 \h </w:instrText>
+              <w:instrText xml:space="preserve"> PAGEREF _Toc71984027 \h </w:instrText>
             </w:r>
             <w:r>
               <w:rPr>
@@ -1233,7 +1422,7 @@
                 <w:noProof/>
                 <w:webHidden/>
               </w:rPr>
-              <w:t>15</w:t>
+              <w:t>23</w:t>
             </w:r>
             <w:r>
               <w:rPr>
@@ -1468,7 +1657,7 @@
           <w:lang w:val="es-ES_tradnl"/>
         </w:rPr>
       </w:pPr>
-      <w:bookmarkStart w:id="0" w:name="_Toc69643423"/>
+      <w:bookmarkStart w:id="0" w:name="_Toc71984017"/>
       <w:r>
         <w:rPr>
           <w:rFonts w:eastAsia="Calibri"/>
@@ -1748,7 +1937,6 @@
         </w:rPr>
       </w:pPr>
       <w:bookmarkStart w:id="1" w:name="_Toc69642197"/>
-      <w:bookmarkStart w:id="2" w:name="_Toc69643424"/>
     </w:p>
     <w:p>
       <w:pPr>
@@ -1765,6 +1953,7 @@
           <w:lang w:val="es-ES_tradnl"/>
         </w:rPr>
       </w:pPr>
+      <w:bookmarkStart w:id="2" w:name="_Toc71984018"/>
       <w:r>
         <w:rPr>
           <w:lang w:val="es-ES_tradnl"/>
@@ -2015,7 +2204,7 @@
       <w:pPr>
         <w:pStyle w:val="miestilo"/>
       </w:pPr>
-      <w:bookmarkStart w:id="4" w:name="_Toc69643425"/>
+      <w:bookmarkStart w:id="4" w:name="_Toc71984019"/>
       <w:r>
         <w:t>Requerimientos funcionales</w:t>
       </w:r>
@@ -3842,7 +4031,7 @@
       <w:pPr>
         <w:pStyle w:val="miestilo"/>
       </w:pPr>
-      <w:bookmarkStart w:id="6" w:name="_Toc69643426"/>
+      <w:bookmarkStart w:id="6" w:name="_Toc71984020"/>
       <w:r>
         <w:t>Método de la ingeniería</w:t>
       </w:r>
@@ -3895,7 +4084,7 @@
           <w:lang w:val="es-ES_tradnl"/>
         </w:rPr>
       </w:pPr>
-      <w:bookmarkStart w:id="7" w:name="_Toc69643427"/>
+      <w:bookmarkStart w:id="7" w:name="_Toc71984021"/>
       <w:r>
         <w:rPr>
           <w:sz w:val="28"/>
@@ -3947,27 +4136,6 @@
           <w:lang w:val="es-ES_tradnl"/>
         </w:rPr>
       </w:pPr>
-    </w:p>
-    <w:p>
-      <w:pPr>
-        <w:pBdr>
-          <w:top w:val="nil"/>
-          <w:left w:val="nil"/>
-          <w:bottom w:val="nil"/>
-          <w:right w:val="nil"/>
-          <w:between w:val="nil"/>
-        </w:pBdr>
-        <w:jc w:val="both"/>
-        <w:rPr>
-          <w:lang w:val="es-ES_tradnl"/>
-        </w:rPr>
-      </w:pPr>
-      <w:r>
-        <w:rPr>
-          <w:lang w:val="es-ES_tradnl"/>
-        </w:rPr>
-        <w:t>Se requiere predecir teniendo en cuenta los datos de un paciente si este es propenso a sufrir un ataque al corazón.</w:t>
-      </w:r>
     </w:p>
     <w:p>
       <w:pPr>
@@ -4373,7 +4541,7 @@
           <w:lang w:val="es-ES_tradnl"/>
         </w:rPr>
       </w:pPr>
-      <w:bookmarkStart w:id="8" w:name="_Toc69643428"/>
+      <w:bookmarkStart w:id="8" w:name="_Toc71984022"/>
       <w:r>
         <w:rPr>
           <w:sz w:val="28"/>
@@ -4841,16 +5009,17 @@
         </w:pBdr>
         <w:jc w:val="both"/>
         <w:rPr>
-          <w:color w:val="000000" w:themeColor="text1"/>
-          <w:lang w:val="es-ES_tradnl"/>
-        </w:rPr>
-      </w:pPr>
-      <w:r>
-        <w:rPr>
           <w:bCs/>
           <w:color w:val="000000" w:themeColor="text1"/>
           <w:lang w:val="es-ES_tradnl"/>
         </w:rPr>
+      </w:pPr>
+      <w:r>
+        <w:rPr>
+          <w:bCs/>
+          <w:color w:val="000000" w:themeColor="text1"/>
+          <w:lang w:val="es-ES_tradnl"/>
+        </w:rPr>
         <w:t>También s</w:t>
       </w:r>
       <w:r>
@@ -4869,6 +5038,22 @@
         </w:rPr>
         <w:t>:</w:t>
       </w:r>
+    </w:p>
+    <w:p>
+      <w:pPr>
+        <w:pBdr>
+          <w:top w:val="nil"/>
+          <w:left w:val="nil"/>
+          <w:bottom w:val="nil"/>
+          <w:right w:val="nil"/>
+          <w:between w:val="nil"/>
+        </w:pBdr>
+        <w:jc w:val="both"/>
+        <w:rPr>
+          <w:color w:val="000000" w:themeColor="text1"/>
+          <w:lang w:val="es-ES_tradnl"/>
+        </w:rPr>
+      </w:pPr>
     </w:p>
     <w:p>
       <w:pPr>
@@ -6655,7 +6840,7 @@
           <w:lang w:val="es-ES_tradnl"/>
         </w:rPr>
       </w:pPr>
-      <w:bookmarkStart w:id="19" w:name="_Toc69643429"/>
+      <w:bookmarkStart w:id="19" w:name="_Toc71984023"/>
       <w:r>
         <w:rPr>
           <w:sz w:val="28"/>
@@ -8506,315 +8691,7 @@
           <w:lang w:val="es-ES_tradnl"/>
         </w:rPr>
       </w:pPr>
-    </w:p>
-    <w:p>
-      <w:pPr>
-        <w:rPr>
-          <w:lang w:val="es-ES_tradnl"/>
-        </w:rPr>
-      </w:pPr>
-    </w:p>
-    <w:p>
-      <w:pPr>
-        <w:rPr>
-          <w:lang w:val="es-ES_tradnl"/>
-        </w:rPr>
-      </w:pPr>
-    </w:p>
-    <w:p>
-      <w:pPr>
-        <w:rPr>
-          <w:lang w:val="es-ES_tradnl"/>
-        </w:rPr>
-      </w:pPr>
-    </w:p>
-    <w:p>
-      <w:pPr>
-        <w:rPr>
-          <w:lang w:val="es-ES_tradnl"/>
-        </w:rPr>
-      </w:pPr>
-    </w:p>
-    <w:p>
-      <w:pPr>
-        <w:rPr>
-          <w:lang w:val="es-ES_tradnl"/>
-        </w:rPr>
-      </w:pPr>
-    </w:p>
-    <w:p>
-      <w:pPr>
-        <w:rPr>
-          <w:lang w:val="es-ES_tradnl"/>
-        </w:rPr>
-      </w:pPr>
-    </w:p>
-    <w:p>
-      <w:pPr>
-        <w:rPr>
-          <w:lang w:val="es-ES_tradnl"/>
-        </w:rPr>
-      </w:pPr>
-    </w:p>
-    <w:p>
-      <w:pPr>
-        <w:rPr>
-          <w:lang w:val="es-ES_tradnl"/>
-        </w:rPr>
-      </w:pPr>
-    </w:p>
-    <w:p>
-      <w:pPr>
-        <w:rPr>
-          <w:lang w:val="es-ES_tradnl"/>
-        </w:rPr>
-      </w:pPr>
-    </w:p>
-    <w:p>
-      <w:pPr>
-        <w:rPr>
-          <w:lang w:val="es-ES_tradnl"/>
-        </w:rPr>
-      </w:pPr>
-    </w:p>
-    <w:p>
-      <w:pPr>
-        <w:rPr>
-          <w:lang w:val="es-ES_tradnl"/>
-        </w:rPr>
-      </w:pPr>
-    </w:p>
-    <w:p>
-      <w:pPr>
-        <w:rPr>
-          <w:lang w:val="es-ES_tradnl"/>
-        </w:rPr>
-      </w:pPr>
-    </w:p>
-    <w:p>
-      <w:pPr>
-        <w:rPr>
-          <w:lang w:val="es-ES_tradnl"/>
-        </w:rPr>
-      </w:pPr>
-    </w:p>
-    <w:p>
-      <w:pPr>
-        <w:rPr>
-          <w:lang w:val="es-ES_tradnl"/>
-        </w:rPr>
-      </w:pPr>
-    </w:p>
-    <w:p>
-      <w:pPr>
-        <w:rPr>
-          <w:lang w:val="es-ES_tradnl"/>
-        </w:rPr>
-      </w:pPr>
-    </w:p>
-    <w:p>
-      <w:pPr>
-        <w:rPr>
-          <w:lang w:val="es-ES_tradnl"/>
-        </w:rPr>
-      </w:pPr>
-    </w:p>
-    <w:p>
-      <w:pPr>
-        <w:rPr>
-          <w:lang w:val="es-ES_tradnl"/>
-        </w:rPr>
-      </w:pPr>
-    </w:p>
-    <w:p>
-      <w:pPr>
-        <w:rPr>
-          <w:lang w:val="es-ES_tradnl"/>
-        </w:rPr>
-      </w:pPr>
-    </w:p>
-    <w:p>
-      <w:pPr>
-        <w:rPr>
-          <w:lang w:val="es-ES_tradnl"/>
-        </w:rPr>
-      </w:pPr>
-    </w:p>
-    <w:p>
-      <w:pPr>
-        <w:rPr>
-          <w:lang w:val="es-ES_tradnl"/>
-        </w:rPr>
-      </w:pPr>
-    </w:p>
-    <w:p>
-      <w:pPr>
-        <w:rPr>
-          <w:lang w:val="es-ES_tradnl"/>
-        </w:rPr>
-      </w:pPr>
-    </w:p>
-    <w:p>
-      <w:pPr>
-        <w:rPr>
-          <w:lang w:val="es-ES_tradnl"/>
-        </w:rPr>
-      </w:pPr>
-    </w:p>
-    <w:p>
-      <w:pPr>
-        <w:rPr>
-          <w:lang w:val="es-ES_tradnl"/>
-        </w:rPr>
-      </w:pPr>
-    </w:p>
-    <w:p>
-      <w:pPr>
-        <w:rPr>
-          <w:lang w:val="es-ES_tradnl"/>
-        </w:rPr>
-      </w:pPr>
-    </w:p>
-    <w:p>
-      <w:pPr>
-        <w:rPr>
-          <w:lang w:val="es-ES_tradnl"/>
-        </w:rPr>
-      </w:pPr>
-    </w:p>
-    <w:p>
-      <w:pPr>
-        <w:rPr>
-          <w:lang w:val="es-ES_tradnl"/>
-        </w:rPr>
-      </w:pPr>
-    </w:p>
-    <w:p>
-      <w:pPr>
-        <w:rPr>
-          <w:lang w:val="es-ES_tradnl"/>
-        </w:rPr>
-      </w:pPr>
-    </w:p>
-    <w:p>
-      <w:pPr>
-        <w:rPr>
-          <w:lang w:val="es-ES_tradnl"/>
-        </w:rPr>
-      </w:pPr>
-    </w:p>
-    <w:p>
-      <w:pPr>
-        <w:rPr>
-          <w:lang w:val="es-ES_tradnl"/>
-        </w:rPr>
-      </w:pPr>
-    </w:p>
-    <w:p>
-      <w:pPr>
-        <w:rPr>
-          <w:lang w:val="es-ES_tradnl"/>
-        </w:rPr>
-      </w:pPr>
-    </w:p>
-    <w:p>
-      <w:pPr>
-        <w:rPr>
-          <w:lang w:val="es-ES_tradnl"/>
-        </w:rPr>
-      </w:pPr>
-    </w:p>
-    <w:p>
-      <w:pPr>
-        <w:rPr>
-          <w:lang w:val="es-ES_tradnl"/>
-        </w:rPr>
-      </w:pPr>
-    </w:p>
-    <w:p>
-      <w:pPr>
-        <w:rPr>
-          <w:lang w:val="es-ES_tradnl"/>
-        </w:rPr>
-      </w:pPr>
-    </w:p>
-    <w:p>
-      <w:pPr>
-        <w:rPr>
-          <w:lang w:val="es-ES_tradnl"/>
-        </w:rPr>
-      </w:pPr>
-    </w:p>
-    <w:p>
-      <w:pPr>
-        <w:rPr>
-          <w:lang w:val="es-ES_tradnl"/>
-        </w:rPr>
-      </w:pPr>
-    </w:p>
-    <w:p>
-      <w:pPr>
-        <w:rPr>
-          <w:lang w:val="es-ES_tradnl"/>
-        </w:rPr>
-      </w:pPr>
-    </w:p>
-    <w:p>
-      <w:pPr>
-        <w:rPr>
-          <w:lang w:val="es-ES_tradnl"/>
-        </w:rPr>
-      </w:pPr>
-    </w:p>
-    <w:p>
-      <w:pPr>
-        <w:rPr>
-          <w:lang w:val="es-ES_tradnl"/>
-        </w:rPr>
-      </w:pPr>
-    </w:p>
-    <w:p>
-      <w:pPr>
-        <w:rPr>
-          <w:lang w:val="es-ES_tradnl"/>
-        </w:rPr>
-      </w:pPr>
-    </w:p>
-    <w:p>
-      <w:pPr>
-        <w:rPr>
-          <w:lang w:val="es-ES_tradnl"/>
-        </w:rPr>
-      </w:pPr>
-    </w:p>
-    <w:p>
-      <w:pPr>
-        <w:rPr>
-          <w:lang w:val="es-ES_tradnl"/>
-        </w:rPr>
-      </w:pPr>
-    </w:p>
-    <w:p>
-      <w:pPr>
-        <w:rPr>
-          <w:lang w:val="es-ES_tradnl"/>
-        </w:rPr>
-      </w:pPr>
-    </w:p>
-    <w:p>
-      <w:pPr>
-        <w:rPr>
-          <w:lang w:val="es-ES_tradnl"/>
-        </w:rPr>
-      </w:pPr>
-    </w:p>
-    <w:p>
-      <w:pPr>
-        <w:pStyle w:val="Ttulo2"/>
-        <w:rPr>
-          <w:lang w:val="es-ES_tradnl"/>
-        </w:rPr>
-      </w:pPr>
+      <w:bookmarkStart w:id="20" w:name="_Toc71984024"/>
       <w:r>
         <w:rPr>
           <w:lang w:val="es-ES_tradnl"/>
@@ -8826,7 +8703,14 @@
         <w:rPr>
           <w:lang w:val="es-ES_tradnl"/>
         </w:rPr>
-        <w:t xml:space="preserve">iseños preliminares: </w:t>
+        <w:t>iseños preliminares:</w:t>
+      </w:r>
+      <w:bookmarkEnd w:id="20"/>
+      <w:r>
+        <w:rPr>
+          <w:lang w:val="es-ES_tradnl"/>
+        </w:rPr>
+        <w:t xml:space="preserve"> </w:t>
       </w:r>
     </w:p>
     <w:p>
@@ -10044,6 +9928,33 @@
     </w:p>
     <w:p>
       <w:pPr>
+        <w:jc w:val="both"/>
+        <w:rPr>
+          <w:highlight w:val="white"/>
+          <w:lang w:val="es-ES_tradnl"/>
+        </w:rPr>
+      </w:pPr>
+    </w:p>
+    <w:p>
+      <w:pPr>
+        <w:jc w:val="both"/>
+        <w:rPr>
+          <w:highlight w:val="white"/>
+          <w:lang w:val="es-ES_tradnl"/>
+        </w:rPr>
+      </w:pPr>
+    </w:p>
+    <w:p>
+      <w:pPr>
+        <w:jc w:val="both"/>
+        <w:rPr>
+          <w:highlight w:val="white"/>
+          <w:lang w:val="es-ES_tradnl"/>
+        </w:rPr>
+      </w:pPr>
+    </w:p>
+    <w:p>
+      <w:pPr>
         <w:numPr>
           <w:ilvl w:val="0"/>
           <w:numId w:val="24"/>
@@ -10111,7 +10022,6 @@
           <w:highlight w:val="white"/>
           <w:lang w:val="es-ES_tradnl"/>
         </w:rPr>
-        <w:lastRenderedPageBreak/>
         <w:t xml:space="preserve">Exportar la solución con la predicción en un archivo </w:t>
       </w:r>
       <w:proofErr w:type="spellStart"/>
@@ -10638,6 +10548,60 @@
     </w:p>
     <w:p>
       <w:pPr>
+        <w:pBdr>
+          <w:top w:val="nil"/>
+          <w:left w:val="nil"/>
+          <w:bottom w:val="nil"/>
+          <w:right w:val="nil"/>
+          <w:between w:val="nil"/>
+        </w:pBdr>
+        <w:ind w:left="566"/>
+        <w:jc w:val="both"/>
+        <w:rPr>
+          <w:b/>
+          <w:highlight w:val="white"/>
+          <w:lang w:val="es-ES_tradnl"/>
+        </w:rPr>
+      </w:pPr>
+    </w:p>
+    <w:p>
+      <w:pPr>
+        <w:pBdr>
+          <w:top w:val="nil"/>
+          <w:left w:val="nil"/>
+          <w:bottom w:val="nil"/>
+          <w:right w:val="nil"/>
+          <w:between w:val="nil"/>
+        </w:pBdr>
+        <w:ind w:left="566"/>
+        <w:jc w:val="both"/>
+        <w:rPr>
+          <w:b/>
+          <w:highlight w:val="white"/>
+          <w:lang w:val="es-ES_tradnl"/>
+        </w:rPr>
+      </w:pPr>
+    </w:p>
+    <w:p>
+      <w:pPr>
+        <w:pBdr>
+          <w:top w:val="nil"/>
+          <w:left w:val="nil"/>
+          <w:bottom w:val="nil"/>
+          <w:right w:val="nil"/>
+          <w:between w:val="nil"/>
+        </w:pBdr>
+        <w:ind w:left="566"/>
+        <w:jc w:val="both"/>
+        <w:rPr>
+          <w:b/>
+          <w:highlight w:val="white"/>
+          <w:lang w:val="es-ES_tradnl"/>
+        </w:rPr>
+      </w:pPr>
+    </w:p>
+    <w:p>
+      <w:pPr>
         <w:numPr>
           <w:ilvl w:val="0"/>
           <w:numId w:val="24"/>
@@ -10689,7 +10653,6 @@
           <w:highlight w:val="white"/>
           <w:lang w:val="es-ES_tradnl"/>
         </w:rPr>
-        <w:lastRenderedPageBreak/>
         <w:t>Java: Es un lenguaje que sabemos usar, tiene muchas librerías especiales para inteligencia artificial, esto es bueno para predecir nuestro resultado, además de que tenemos un amplio conocimiento del lenguaje</w:t>
       </w:r>
       <w:r>
@@ -10903,9 +10866,11 @@
       <w:pPr>
         <w:pStyle w:val="Ttulo2"/>
       </w:pPr>
+      <w:bookmarkStart w:id="21" w:name="_Toc71984025"/>
       <w:r>
         <w:t>Evaluación</w:t>
       </w:r>
+      <w:bookmarkEnd w:id="21"/>
     </w:p>
     <w:p>
       <w:pPr>
@@ -11074,178 +11039,12 @@
         <w:t>Escala de 1 a 5, donde 5 es la mejor opción y 1 es la peor opción.</w:t>
       </w:r>
     </w:p>
-    <w:p/>
-    <w:p>
-      <w:pPr>
-        <w:rPr>
-          <w:lang w:val="es-ES_tradnl"/>
-        </w:rPr>
-      </w:pPr>
-    </w:p>
     <w:p>
       <w:pPr>
         <w:pStyle w:val="Prrafodelista"/>
-        <w:ind w:left="567"/>
-        <w:rPr>
-          <w:lang w:val="es-ES_tradnl"/>
-        </w:rPr>
-      </w:pPr>
-    </w:p>
-    <w:p>
-      <w:pPr>
-        <w:rPr>
-          <w:lang w:val="es-ES_tradnl"/>
-        </w:rPr>
-      </w:pPr>
-    </w:p>
-    <w:p>
-      <w:pPr>
-        <w:rPr>
-          <w:lang w:val="es-ES_tradnl"/>
-        </w:rPr>
-      </w:pPr>
-    </w:p>
-    <w:p>
-      <w:pPr>
-        <w:pStyle w:val="Ttulo2"/>
-        <w:rPr>
-          <w:lang w:val="es-ES_tradnl"/>
-        </w:rPr>
-      </w:pPr>
-      <w:r>
-        <w:rPr>
-          <w:highlight w:val="white"/>
-          <w:lang w:val="es-ES_tradnl"/>
-        </w:rPr>
-        <w:lastRenderedPageBreak/>
-        <w:br/>
-      </w:r>
-    </w:p>
-    <w:p>
-      <w:pPr>
-        <w:jc w:val="both"/>
-        <w:rPr>
-          <w:lang w:val="es-ES_tradnl"/>
-        </w:rPr>
-      </w:pPr>
-    </w:p>
-    <w:p>
-      <w:pPr>
-        <w:jc w:val="both"/>
-        <w:rPr>
-          <w:lang w:val="es-ES_tradnl"/>
-        </w:rPr>
-      </w:pPr>
-    </w:p>
-    <w:p>
-      <w:pPr>
-        <w:jc w:val="both"/>
-        <w:rPr>
-          <w:lang w:val="es-ES_tradnl"/>
-        </w:rPr>
-      </w:pPr>
-    </w:p>
-    <w:p>
-      <w:pPr>
-        <w:jc w:val="both"/>
-        <w:rPr>
-          <w:lang w:val="es-ES_tradnl"/>
-        </w:rPr>
-      </w:pPr>
-    </w:p>
-    <w:p>
-      <w:pPr>
-        <w:jc w:val="both"/>
-        <w:rPr>
-          <w:lang w:val="es-ES_tradnl"/>
-        </w:rPr>
-      </w:pPr>
-    </w:p>
-    <w:p>
-      <w:pPr>
-        <w:jc w:val="both"/>
-        <w:rPr>
-          <w:lang w:val="es-ES_tradnl"/>
-        </w:rPr>
-      </w:pPr>
-    </w:p>
-    <w:p>
-      <w:pPr>
-        <w:jc w:val="both"/>
-        <w:rPr>
-          <w:lang w:val="es-ES_tradnl"/>
-        </w:rPr>
-      </w:pPr>
-    </w:p>
-    <w:p>
-      <w:pPr>
-        <w:jc w:val="both"/>
-        <w:rPr>
-          <w:lang w:val="es-ES_tradnl"/>
-        </w:rPr>
-      </w:pPr>
-    </w:p>
-    <w:p>
-      <w:pPr>
-        <w:jc w:val="both"/>
-        <w:rPr>
-          <w:lang w:val="es-ES_tradnl"/>
-        </w:rPr>
-      </w:pPr>
-    </w:p>
-    <w:p>
-      <w:pPr>
-        <w:jc w:val="both"/>
-        <w:rPr>
-          <w:lang w:val="es-ES_tradnl"/>
-        </w:rPr>
-      </w:pPr>
-    </w:p>
-    <w:p>
-      <w:pPr>
-        <w:jc w:val="both"/>
-        <w:rPr>
-          <w:lang w:val="es-ES_tradnl"/>
-        </w:rPr>
-      </w:pPr>
-    </w:p>
-    <w:p>
-      <w:pPr>
-        <w:jc w:val="both"/>
-        <w:rPr>
-          <w:lang w:val="es-ES_tradnl"/>
-        </w:rPr>
-      </w:pPr>
-    </w:p>
-    <w:p>
-      <w:pPr>
-        <w:jc w:val="both"/>
-        <w:rPr>
-          <w:lang w:val="es-ES_tradnl"/>
-        </w:rPr>
-      </w:pPr>
-    </w:p>
-    <w:p>
-      <w:pPr>
-        <w:jc w:val="both"/>
-        <w:rPr>
-          <w:lang w:val="es-ES_tradnl"/>
-        </w:rPr>
-      </w:pPr>
-    </w:p>
-    <w:p>
-      <w:pPr>
-        <w:jc w:val="both"/>
-        <w:rPr>
-          <w:lang w:val="es-ES_tradnl"/>
-        </w:rPr>
-      </w:pPr>
-    </w:p>
-    <w:p>
-      <w:pPr>
-        <w:jc w:val="both"/>
-        <w:rPr>
-          <w:lang w:val="es-ES_tradnl"/>
+        <w:jc w:val="both"/>
+        <w:rPr>
+          <w:b/>
         </w:rPr>
       </w:pPr>
     </w:p>
@@ -11315,6 +11114,7 @@
                 <w:sz w:val="18"/>
                 <w:szCs w:val="18"/>
               </w:rPr>
+              <w:lastRenderedPageBreak/>
               <w:t>Solución / criterio</w:t>
             </w:r>
           </w:p>
@@ -13390,7 +13190,6 @@
                 <w:sz w:val="18"/>
                 <w:szCs w:val="18"/>
               </w:rPr>
-              <w:lastRenderedPageBreak/>
               <w:t>Alternativa 2</w:t>
             </w:r>
           </w:p>
@@ -13937,6 +13736,7 @@
           </w:tcPr>
           <w:p>
             <w:pPr>
+              <w:jc w:val="center"/>
               <w:rPr>
                 <w:sz w:val="18"/>
                 <w:szCs w:val="18"/>
@@ -13947,7 +13747,7 @@
                 <w:sz w:val="18"/>
                 <w:szCs w:val="18"/>
               </w:rPr>
-              <w:t xml:space="preserve">Lenguaje </w:t>
+              <w:t>Lenguaje</w:t>
             </w:r>
           </w:p>
         </w:tc>
@@ -14879,6 +14679,7 @@
                 <w:sz w:val="18"/>
                 <w:szCs w:val="18"/>
               </w:rPr>
+              <w:lastRenderedPageBreak/>
               <w:t>Alternativa 1</w:t>
             </w:r>
           </w:p>
@@ -16812,7 +16613,7 @@
               <w:bottom w:val="single" w:sz="8" w:space="0" w:color="000000"/>
               <w:right w:val="single" w:sz="8" w:space="0" w:color="000000"/>
             </w:tcBorders>
-            <w:shd w:val="clear" w:color="auto" w:fill="auto"/>
+            <w:shd w:val="clear" w:color="auto" w:fill="92D050"/>
             <w:tcMar>
               <w:top w:w="100" w:type="dxa"/>
               <w:left w:w="100" w:type="dxa"/>
@@ -17426,140 +17227,2667 @@
           <w:lang w:val="es-ES_tradnl"/>
         </w:rPr>
       </w:pPr>
-    </w:p>
-    <w:p>
-      <w:pPr>
-        <w:jc w:val="both"/>
-        <w:rPr>
-          <w:lang w:val="es-ES_tradnl"/>
-        </w:rPr>
-      </w:pPr>
-    </w:p>
-    <w:p>
-      <w:pPr>
-        <w:jc w:val="both"/>
-        <w:rPr>
-          <w:lang w:val="es-ES_tradnl"/>
-        </w:rPr>
-      </w:pPr>
-    </w:p>
-    <w:p>
-      <w:pPr>
-        <w:jc w:val="both"/>
-        <w:rPr>
-          <w:lang w:val="es-ES_tradnl"/>
-        </w:rPr>
-      </w:pPr>
-    </w:p>
-    <w:p>
-      <w:pPr>
-        <w:jc w:val="both"/>
-        <w:rPr>
-          <w:lang w:val="es-ES_tradnl"/>
-        </w:rPr>
-      </w:pPr>
-    </w:p>
-    <w:p>
-      <w:pPr>
-        <w:jc w:val="both"/>
-        <w:rPr>
-          <w:lang w:val="es-ES_tradnl"/>
-        </w:rPr>
-      </w:pPr>
-    </w:p>
-    <w:p>
-      <w:pPr>
-        <w:jc w:val="both"/>
-        <w:rPr>
-          <w:lang w:val="es-ES_tradnl"/>
-        </w:rPr>
-      </w:pPr>
-    </w:p>
-    <w:p>
-      <w:pPr>
-        <w:jc w:val="both"/>
-        <w:rPr>
-          <w:lang w:val="es-ES_tradnl"/>
-        </w:rPr>
-      </w:pPr>
-    </w:p>
-    <w:p>
-      <w:pPr>
-        <w:jc w:val="both"/>
-        <w:rPr>
-          <w:lang w:val="es-ES_tradnl"/>
-        </w:rPr>
-      </w:pPr>
-    </w:p>
-    <w:p>
-      <w:pPr>
-        <w:jc w:val="both"/>
-        <w:rPr>
-          <w:lang w:val="es-ES_tradnl"/>
-        </w:rPr>
-      </w:pPr>
-    </w:p>
-    <w:p>
-      <w:pPr>
-        <w:jc w:val="both"/>
-        <w:rPr>
-          <w:lang w:val="es-ES_tradnl"/>
-        </w:rPr>
-      </w:pPr>
-    </w:p>
-    <w:p>
-      <w:pPr>
-        <w:jc w:val="both"/>
-        <w:rPr>
-          <w:lang w:val="es-ES_tradnl"/>
-        </w:rPr>
-      </w:pPr>
-    </w:p>
-    <w:p>
-      <w:pPr>
-        <w:jc w:val="both"/>
-        <w:rPr>
-          <w:lang w:val="es-ES_tradnl"/>
-        </w:rPr>
-      </w:pPr>
-    </w:p>
-    <w:p>
-      <w:pPr>
-        <w:jc w:val="both"/>
-        <w:rPr>
-          <w:lang w:val="es-ES_tradnl"/>
-        </w:rPr>
-      </w:pPr>
-    </w:p>
-    <w:p>
-      <w:pPr>
-        <w:jc w:val="both"/>
-        <w:rPr>
-          <w:lang w:val="es-ES_tradnl"/>
-        </w:rPr>
-      </w:pPr>
-    </w:p>
-    <w:p>
-      <w:pPr>
-        <w:jc w:val="both"/>
-        <w:rPr>
-          <w:lang w:val="es-ES_tradnl"/>
-        </w:rPr>
-      </w:pPr>
-    </w:p>
-    <w:p>
-      <w:pPr>
-        <w:pStyle w:val="Ttulo2"/>
-        <w:rPr>
-          <w:lang w:val="es-ES_tradnl"/>
-        </w:rPr>
-      </w:pPr>
+      <w:r>
+        <w:rPr>
+          <w:lang w:val="es-ES_tradnl"/>
+        </w:rPr>
+        <w:t xml:space="preserve">Evaluación para los criterios del </w:t>
+      </w:r>
+      <w:r>
+        <w:rPr>
+          <w:lang w:val="es-ES_tradnl"/>
+        </w:rPr>
+        <w:t>filtrado</w:t>
+      </w:r>
+      <w:r>
+        <w:rPr>
+          <w:lang w:val="es-ES_tradnl"/>
+        </w:rPr>
+        <w:t xml:space="preserve"> </w:t>
+      </w:r>
+    </w:p>
+    <w:p>
+      <w:pPr>
+        <w:jc w:val="both"/>
+        <w:rPr>
+          <w:rFonts w:eastAsia="Calibri"/>
+        </w:rPr>
+      </w:pPr>
+    </w:p>
+    <w:p>
+      <w:pPr>
+        <w:jc w:val="both"/>
+        <w:rPr>
+          <w:rFonts w:eastAsia="Calibri"/>
+        </w:rPr>
+      </w:pPr>
+      <w:r>
+        <w:rPr>
+          <w:rFonts w:eastAsia="Calibri"/>
+        </w:rPr>
+        <w:t xml:space="preserve">Se realizó otra tabla con algunos criterios que determinan el nivel de filtración, manejo, análisis de los datos para posteriormente seleccionar las opciones más adecuadas a la hora de filtrar la tabla. </w:t>
+      </w:r>
+    </w:p>
+    <w:p>
+      <w:pPr>
+        <w:jc w:val="both"/>
+        <w:rPr>
+          <w:rFonts w:eastAsia="Calibri"/>
+        </w:rPr>
+      </w:pPr>
+    </w:p>
+    <w:p>
+      <w:pPr>
+        <w:jc w:val="both"/>
+        <w:rPr>
+          <w:rFonts w:eastAsia="Calibri"/>
+        </w:rPr>
+      </w:pPr>
+      <w:r>
+        <w:rPr>
+          <w:rFonts w:eastAsia="Calibri"/>
+        </w:rPr>
+        <w:t>Categóricos:</w:t>
+      </w:r>
+    </w:p>
+    <w:p>
+      <w:pPr>
+        <w:jc w:val="both"/>
+        <w:rPr>
+          <w:rFonts w:eastAsia="Calibri"/>
+        </w:rPr>
+      </w:pPr>
+      <w:r>
+        <w:rPr>
+          <w:rFonts w:eastAsia="Calibri"/>
+        </w:rPr>
+        <w:t>Tuvimos en cuenta que estos datos tuvieran diferentes opciones ejemplo:</w:t>
+      </w:r>
+    </w:p>
+    <w:p>
+      <w:pPr>
+        <w:jc w:val="both"/>
+        <w:rPr>
+          <w:rFonts w:eastAsia="Calibri"/>
+        </w:rPr>
+      </w:pPr>
+      <w:r>
+        <w:rPr>
+          <w:rFonts w:eastAsia="Calibri"/>
+        </w:rPr>
+        <w:t>Sexo :</w:t>
+      </w:r>
+    </w:p>
+    <w:p>
+      <w:pPr>
+        <w:pStyle w:val="Prrafodelista"/>
+        <w:numPr>
+          <w:ilvl w:val="0"/>
+          <w:numId w:val="31"/>
+        </w:numPr>
+        <w:jc w:val="both"/>
+        <w:rPr>
+          <w:rFonts w:eastAsia="Calibri"/>
+        </w:rPr>
+      </w:pPr>
+      <w:r>
+        <w:rPr>
+          <w:rFonts w:eastAsia="Calibri"/>
+        </w:rPr>
+        <w:t xml:space="preserve">1 (Hombre) </w:t>
+      </w:r>
+    </w:p>
+    <w:p>
+      <w:pPr>
+        <w:pStyle w:val="Prrafodelista"/>
+        <w:numPr>
+          <w:ilvl w:val="0"/>
+          <w:numId w:val="31"/>
+        </w:numPr>
+        <w:jc w:val="both"/>
+        <w:rPr>
+          <w:rFonts w:eastAsia="Calibri"/>
+        </w:rPr>
+      </w:pPr>
+      <w:r>
+        <w:rPr>
+          <w:rFonts w:eastAsia="Calibri"/>
+        </w:rPr>
+        <w:t>0 (Mujer)</w:t>
+      </w:r>
+    </w:p>
+    <w:p>
+      <w:pPr>
+        <w:jc w:val="both"/>
+        <w:rPr>
+          <w:rFonts w:eastAsia="Calibri"/>
+        </w:rPr>
+      </w:pPr>
+    </w:p>
+    <w:p>
+      <w:pPr>
+        <w:jc w:val="both"/>
+        <w:rPr>
+          <w:rFonts w:eastAsia="Calibri"/>
+        </w:rPr>
+      </w:pPr>
+    </w:p>
+    <w:p>
+      <w:pPr>
+        <w:jc w:val="both"/>
+        <w:rPr>
+          <w:rFonts w:eastAsia="Calibri"/>
+        </w:rPr>
+      </w:pPr>
+    </w:p>
+    <w:p>
+      <w:pPr>
+        <w:jc w:val="both"/>
+        <w:rPr>
+          <w:rFonts w:eastAsia="Calibri"/>
+        </w:rPr>
+      </w:pPr>
+    </w:p>
+    <w:p>
+      <w:pPr>
+        <w:jc w:val="both"/>
+        <w:rPr>
+          <w:rFonts w:eastAsia="Calibri"/>
+        </w:rPr>
+      </w:pPr>
+    </w:p>
+    <w:tbl>
+      <w:tblPr>
+        <w:tblW w:w="8920" w:type="dxa"/>
+        <w:tblBorders>
+          <w:top w:val="nil"/>
+          <w:left w:val="nil"/>
+          <w:bottom w:val="nil"/>
+          <w:right w:val="nil"/>
+          <w:insideH w:val="nil"/>
+          <w:insideV w:val="nil"/>
+        </w:tblBorders>
+        <w:tblLayout w:type="fixed"/>
+        <w:tblLook w:val="0600" w:firstRow="0" w:lastRow="0" w:firstColumn="0" w:lastColumn="0" w:noHBand="1" w:noVBand="1"/>
+      </w:tblPr>
+      <w:tblGrid>
+        <w:gridCol w:w="1797"/>
+        <w:gridCol w:w="1595"/>
+        <w:gridCol w:w="1560"/>
+        <w:gridCol w:w="1984"/>
+        <w:gridCol w:w="1984"/>
+      </w:tblGrid>
+      <w:tr>
+        <w:trPr>
+          <w:trHeight w:val="755"/>
+        </w:trPr>
+        <w:tc>
+          <w:tcPr>
+            <w:tcW w:w="1797" w:type="dxa"/>
+            <w:tcBorders>
+              <w:top w:val="single" w:sz="8" w:space="0" w:color="000000"/>
+              <w:left w:val="single" w:sz="8" w:space="0" w:color="000000"/>
+              <w:bottom w:val="single" w:sz="8" w:space="0" w:color="000000"/>
+              <w:right w:val="single" w:sz="8" w:space="0" w:color="000000"/>
+            </w:tcBorders>
+            <w:tcMar>
+              <w:top w:w="100" w:type="dxa"/>
+              <w:left w:w="100" w:type="dxa"/>
+              <w:bottom w:w="100" w:type="dxa"/>
+              <w:right w:w="100" w:type="dxa"/>
+            </w:tcMar>
+          </w:tcPr>
+          <w:p>
+            <w:pPr>
+              <w:jc w:val="center"/>
+              <w:rPr>
+                <w:sz w:val="16"/>
+                <w:szCs w:val="16"/>
+              </w:rPr>
+            </w:pPr>
+            <w:r>
+              <w:rPr>
+                <w:sz w:val="16"/>
+                <w:szCs w:val="16"/>
+              </w:rPr>
+              <w:lastRenderedPageBreak/>
+              <w:t>Criterio de filtración</w:t>
+            </w:r>
+          </w:p>
+        </w:tc>
+        <w:tc>
+          <w:tcPr>
+            <w:tcW w:w="1595" w:type="dxa"/>
+            <w:tcBorders>
+              <w:top w:val="single" w:sz="8" w:space="0" w:color="000000"/>
+              <w:left w:val="nil"/>
+              <w:bottom w:val="single" w:sz="8" w:space="0" w:color="000000"/>
+              <w:right w:val="single" w:sz="8" w:space="0" w:color="000000"/>
+            </w:tcBorders>
+            <w:tcMar>
+              <w:top w:w="100" w:type="dxa"/>
+              <w:left w:w="100" w:type="dxa"/>
+              <w:bottom w:w="100" w:type="dxa"/>
+              <w:right w:w="100" w:type="dxa"/>
+            </w:tcMar>
+          </w:tcPr>
+          <w:p>
+            <w:pPr>
+              <w:jc w:val="center"/>
+              <w:rPr>
+                <w:sz w:val="16"/>
+                <w:szCs w:val="16"/>
+              </w:rPr>
+            </w:pPr>
+            <w:r>
+              <w:rPr>
+                <w:sz w:val="16"/>
+                <w:szCs w:val="16"/>
+              </w:rPr>
+              <w:t>uso</w:t>
+            </w:r>
+          </w:p>
+        </w:tc>
+        <w:tc>
+          <w:tcPr>
+            <w:tcW w:w="1560" w:type="dxa"/>
+            <w:tcBorders>
+              <w:top w:val="single" w:sz="8" w:space="0" w:color="000000"/>
+              <w:left w:val="nil"/>
+              <w:bottom w:val="single" w:sz="8" w:space="0" w:color="000000"/>
+              <w:right w:val="single" w:sz="8" w:space="0" w:color="000000"/>
+            </w:tcBorders>
+            <w:tcMar>
+              <w:top w:w="100" w:type="dxa"/>
+              <w:left w:w="100" w:type="dxa"/>
+              <w:bottom w:w="100" w:type="dxa"/>
+              <w:right w:w="100" w:type="dxa"/>
+            </w:tcMar>
+          </w:tcPr>
+          <w:p>
+            <w:pPr>
+              <w:jc w:val="center"/>
+              <w:rPr>
+                <w:sz w:val="16"/>
+                <w:szCs w:val="16"/>
+              </w:rPr>
+            </w:pPr>
+            <w:r>
+              <w:rPr>
+                <w:sz w:val="16"/>
+                <w:szCs w:val="16"/>
+              </w:rPr>
+              <w:t xml:space="preserve">Factible </w:t>
+            </w:r>
+          </w:p>
+        </w:tc>
+        <w:tc>
+          <w:tcPr>
+            <w:tcW w:w="1984" w:type="dxa"/>
+            <w:tcBorders>
+              <w:top w:val="single" w:sz="8" w:space="0" w:color="000000"/>
+              <w:left w:val="nil"/>
+              <w:bottom w:val="single" w:sz="8" w:space="0" w:color="000000"/>
+              <w:right w:val="single" w:sz="8" w:space="0" w:color="000000"/>
+            </w:tcBorders>
+            <w:tcMar>
+              <w:top w:w="100" w:type="dxa"/>
+              <w:left w:w="100" w:type="dxa"/>
+              <w:bottom w:w="100" w:type="dxa"/>
+              <w:right w:w="100" w:type="dxa"/>
+            </w:tcMar>
+          </w:tcPr>
+          <w:p>
+            <w:pPr>
+              <w:jc w:val="center"/>
+              <w:rPr>
+                <w:sz w:val="16"/>
+                <w:szCs w:val="16"/>
+              </w:rPr>
+            </w:pPr>
+          </w:p>
+        </w:tc>
+        <w:tc>
+          <w:tcPr>
+            <w:tcW w:w="1984" w:type="dxa"/>
+            <w:tcBorders>
+              <w:top w:val="single" w:sz="8" w:space="0" w:color="000000"/>
+              <w:left w:val="nil"/>
+              <w:bottom w:val="single" w:sz="8" w:space="0" w:color="000000"/>
+              <w:right w:val="single" w:sz="8" w:space="0" w:color="000000"/>
+            </w:tcBorders>
+          </w:tcPr>
+          <w:p>
+            <w:pPr>
+              <w:jc w:val="center"/>
+              <w:rPr>
+                <w:sz w:val="16"/>
+                <w:szCs w:val="16"/>
+              </w:rPr>
+            </w:pPr>
+            <w:r>
+              <w:rPr>
+                <w:sz w:val="16"/>
+                <w:szCs w:val="16"/>
+              </w:rPr>
+              <w:t>Validado</w:t>
+            </w:r>
+          </w:p>
+        </w:tc>
+      </w:tr>
+      <w:tr>
+        <w:trPr>
+          <w:trHeight w:val="485"/>
+        </w:trPr>
+        <w:tc>
+          <w:tcPr>
+            <w:tcW w:w="6936" w:type="dxa"/>
+            <w:gridSpan w:val="4"/>
+            <w:tcBorders>
+              <w:top w:val="nil"/>
+              <w:left w:val="single" w:sz="8" w:space="0" w:color="000000"/>
+              <w:bottom w:val="single" w:sz="8" w:space="0" w:color="000000"/>
+              <w:right w:val="single" w:sz="8" w:space="0" w:color="000000"/>
+            </w:tcBorders>
+            <w:shd w:val="clear" w:color="auto" w:fill="D9D9D9"/>
+            <w:tcMar>
+              <w:top w:w="100" w:type="dxa"/>
+              <w:left w:w="100" w:type="dxa"/>
+              <w:bottom w:w="100" w:type="dxa"/>
+              <w:right w:w="100" w:type="dxa"/>
+            </w:tcMar>
+          </w:tcPr>
+          <w:p>
+            <w:pPr>
+              <w:jc w:val="center"/>
+              <w:rPr>
+                <w:sz w:val="16"/>
+                <w:szCs w:val="16"/>
+              </w:rPr>
+            </w:pPr>
+            <w:r>
+              <w:rPr>
+                <w:sz w:val="16"/>
+                <w:szCs w:val="16"/>
+              </w:rPr>
+              <w:t>Categórico</w:t>
+            </w:r>
+          </w:p>
+        </w:tc>
+        <w:tc>
+          <w:tcPr>
+            <w:tcW w:w="1984" w:type="dxa"/>
+            <w:tcBorders>
+              <w:top w:val="nil"/>
+              <w:left w:val="single" w:sz="8" w:space="0" w:color="000000"/>
+              <w:bottom w:val="single" w:sz="8" w:space="0" w:color="000000"/>
+              <w:right w:val="single" w:sz="8" w:space="0" w:color="000000"/>
+            </w:tcBorders>
+            <w:shd w:val="clear" w:color="auto" w:fill="D9D9D9"/>
+          </w:tcPr>
+          <w:p>
+            <w:pPr>
+              <w:jc w:val="center"/>
+              <w:rPr>
+                <w:sz w:val="16"/>
+                <w:szCs w:val="16"/>
+              </w:rPr>
+            </w:pPr>
+          </w:p>
+        </w:tc>
+      </w:tr>
+      <w:tr>
+        <w:trPr>
+          <w:trHeight w:val="485"/>
+        </w:trPr>
+        <w:tc>
+          <w:tcPr>
+            <w:tcW w:w="1797" w:type="dxa"/>
+            <w:tcBorders>
+              <w:top w:val="nil"/>
+              <w:left w:val="single" w:sz="8" w:space="0" w:color="000000"/>
+              <w:bottom w:val="single" w:sz="8" w:space="0" w:color="000000"/>
+              <w:right w:val="single" w:sz="8" w:space="0" w:color="000000"/>
+            </w:tcBorders>
+            <w:shd w:val="clear" w:color="auto" w:fill="auto"/>
+            <w:tcMar>
+              <w:top w:w="100" w:type="dxa"/>
+              <w:left w:w="100" w:type="dxa"/>
+              <w:bottom w:w="100" w:type="dxa"/>
+              <w:right w:w="100" w:type="dxa"/>
+            </w:tcMar>
+          </w:tcPr>
+          <w:p>
+            <w:pPr>
+              <w:jc w:val="center"/>
+              <w:rPr>
+                <w:sz w:val="16"/>
+                <w:szCs w:val="16"/>
+              </w:rPr>
+            </w:pPr>
+            <w:r>
+              <w:rPr>
+                <w:sz w:val="16"/>
+                <w:szCs w:val="16"/>
+              </w:rPr>
+              <w:t>Sexo</w:t>
+            </w:r>
+          </w:p>
+          <w:p>
+            <w:pPr>
+              <w:jc w:val="center"/>
+              <w:rPr>
+                <w:b/>
+                <w:bCs/>
+                <w:sz w:val="16"/>
+                <w:szCs w:val="16"/>
+              </w:rPr>
+            </w:pPr>
+            <w:r>
+              <w:rPr>
+                <w:b/>
+                <w:bCs/>
+                <w:sz w:val="16"/>
+                <w:szCs w:val="16"/>
+              </w:rPr>
+              <w:t>1 hombre</w:t>
+            </w:r>
+          </w:p>
+          <w:p>
+            <w:pPr>
+              <w:jc w:val="center"/>
+              <w:rPr>
+                <w:sz w:val="16"/>
+                <w:szCs w:val="16"/>
+              </w:rPr>
+            </w:pPr>
+            <w:r>
+              <w:rPr>
+                <w:b/>
+                <w:bCs/>
+                <w:sz w:val="16"/>
+                <w:szCs w:val="16"/>
+              </w:rPr>
+              <w:t>0 mujer</w:t>
+            </w:r>
+          </w:p>
+        </w:tc>
+        <w:tc>
+          <w:tcPr>
+            <w:tcW w:w="1595" w:type="dxa"/>
+            <w:tcBorders>
+              <w:top w:val="nil"/>
+              <w:left w:val="nil"/>
+              <w:bottom w:val="single" w:sz="8" w:space="0" w:color="000000"/>
+              <w:right w:val="single" w:sz="8" w:space="0" w:color="000000"/>
+            </w:tcBorders>
+            <w:shd w:val="clear" w:color="auto" w:fill="auto"/>
+            <w:tcMar>
+              <w:top w:w="100" w:type="dxa"/>
+              <w:left w:w="100" w:type="dxa"/>
+              <w:bottom w:w="100" w:type="dxa"/>
+              <w:right w:w="100" w:type="dxa"/>
+            </w:tcMar>
+          </w:tcPr>
+          <w:p>
+            <w:pPr>
+              <w:jc w:val="center"/>
+              <w:rPr>
+                <w:sz w:val="16"/>
+                <w:szCs w:val="16"/>
+              </w:rPr>
+            </w:pPr>
+            <w:r>
+              <w:rPr>
+                <w:sz w:val="16"/>
+                <w:szCs w:val="16"/>
+              </w:rPr>
+              <w:t>4</w:t>
+            </w:r>
+          </w:p>
+        </w:tc>
+        <w:tc>
+          <w:tcPr>
+            <w:tcW w:w="1560" w:type="dxa"/>
+            <w:tcBorders>
+              <w:top w:val="nil"/>
+              <w:left w:val="nil"/>
+              <w:bottom w:val="single" w:sz="8" w:space="0" w:color="000000"/>
+              <w:right w:val="single" w:sz="8" w:space="0" w:color="000000"/>
+            </w:tcBorders>
+            <w:shd w:val="clear" w:color="auto" w:fill="auto"/>
+            <w:tcMar>
+              <w:top w:w="100" w:type="dxa"/>
+              <w:left w:w="100" w:type="dxa"/>
+              <w:bottom w:w="100" w:type="dxa"/>
+              <w:right w:w="100" w:type="dxa"/>
+            </w:tcMar>
+          </w:tcPr>
+          <w:p>
+            <w:pPr>
+              <w:jc w:val="center"/>
+              <w:rPr>
+                <w:sz w:val="16"/>
+                <w:szCs w:val="16"/>
+              </w:rPr>
+            </w:pPr>
+            <w:r>
+              <w:rPr>
+                <w:sz w:val="16"/>
+                <w:szCs w:val="16"/>
+              </w:rPr>
+              <w:t>5</w:t>
+            </w:r>
+          </w:p>
+        </w:tc>
+        <w:tc>
+          <w:tcPr>
+            <w:tcW w:w="1984" w:type="dxa"/>
+            <w:tcBorders>
+              <w:top w:val="nil"/>
+              <w:left w:val="nil"/>
+              <w:bottom w:val="single" w:sz="8" w:space="0" w:color="000000"/>
+              <w:right w:val="single" w:sz="8" w:space="0" w:color="000000"/>
+            </w:tcBorders>
+            <w:shd w:val="clear" w:color="auto" w:fill="auto"/>
+            <w:tcMar>
+              <w:top w:w="100" w:type="dxa"/>
+              <w:left w:w="100" w:type="dxa"/>
+              <w:bottom w:w="100" w:type="dxa"/>
+              <w:right w:w="100" w:type="dxa"/>
+            </w:tcMar>
+          </w:tcPr>
+          <w:p>
+            <w:pPr>
+              <w:jc w:val="center"/>
+              <w:rPr>
+                <w:sz w:val="16"/>
+                <w:szCs w:val="16"/>
+              </w:rPr>
+            </w:pPr>
+            <w:r>
+              <w:rPr>
+                <w:sz w:val="16"/>
+                <w:szCs w:val="16"/>
+              </w:rPr>
+              <w:t>9</w:t>
+            </w:r>
+          </w:p>
+        </w:tc>
+        <w:tc>
+          <w:tcPr>
+            <w:tcW w:w="1984" w:type="dxa"/>
+            <w:tcBorders>
+              <w:top w:val="nil"/>
+              <w:left w:val="nil"/>
+              <w:bottom w:val="single" w:sz="8" w:space="0" w:color="000000"/>
+              <w:right w:val="single" w:sz="8" w:space="0" w:color="000000"/>
+            </w:tcBorders>
+          </w:tcPr>
+          <w:p>
+            <w:pPr>
+              <w:jc w:val="center"/>
+              <w:rPr>
+                <w:sz w:val="16"/>
+                <w:szCs w:val="16"/>
+              </w:rPr>
+            </w:pPr>
+            <w:r>
+              <w:rPr>
+                <w:sz w:val="16"/>
+                <w:szCs w:val="16"/>
+              </w:rPr>
+              <w:t>Si</w:t>
+            </w:r>
+          </w:p>
+        </w:tc>
+      </w:tr>
+      <w:tr>
+        <w:trPr>
+          <w:trHeight w:val="485"/>
+        </w:trPr>
+        <w:tc>
+          <w:tcPr>
+            <w:tcW w:w="1797" w:type="dxa"/>
+            <w:tcBorders>
+              <w:top w:val="nil"/>
+              <w:left w:val="single" w:sz="8" w:space="0" w:color="000000"/>
+              <w:bottom w:val="single" w:sz="8" w:space="0" w:color="000000"/>
+              <w:right w:val="single" w:sz="8" w:space="0" w:color="000000"/>
+            </w:tcBorders>
+            <w:shd w:val="clear" w:color="auto" w:fill="auto"/>
+            <w:tcMar>
+              <w:top w:w="100" w:type="dxa"/>
+              <w:left w:w="100" w:type="dxa"/>
+              <w:bottom w:w="100" w:type="dxa"/>
+              <w:right w:w="100" w:type="dxa"/>
+            </w:tcMar>
+          </w:tcPr>
+          <w:p>
+            <w:pPr>
+              <w:jc w:val="center"/>
+              <w:rPr>
+                <w:sz w:val="16"/>
+                <w:szCs w:val="16"/>
+              </w:rPr>
+            </w:pPr>
+            <w:r>
+              <w:rPr>
+                <w:sz w:val="16"/>
+                <w:szCs w:val="16"/>
+              </w:rPr>
+              <w:t>Tipo de dolor en el pecho</w:t>
+            </w:r>
+          </w:p>
+          <w:p>
+            <w:pPr>
+              <w:jc w:val="center"/>
+              <w:rPr>
+                <w:sz w:val="16"/>
+                <w:szCs w:val="16"/>
+              </w:rPr>
+            </w:pPr>
+          </w:p>
+          <w:p>
+            <w:pPr>
+              <w:jc w:val="center"/>
+              <w:rPr>
+                <w:b/>
+                <w:bCs/>
+                <w:sz w:val="16"/>
+                <w:szCs w:val="16"/>
+              </w:rPr>
+            </w:pPr>
+            <w:r>
+              <w:rPr>
+                <w:b/>
+                <w:bCs/>
+                <w:sz w:val="16"/>
+                <w:szCs w:val="16"/>
+              </w:rPr>
+              <w:t>1 angina típica</w:t>
+            </w:r>
+          </w:p>
+          <w:p>
+            <w:pPr>
+              <w:jc w:val="center"/>
+              <w:rPr>
+                <w:b/>
+                <w:bCs/>
+                <w:sz w:val="16"/>
+                <w:szCs w:val="16"/>
+              </w:rPr>
+            </w:pPr>
+            <w:r>
+              <w:rPr>
+                <w:b/>
+                <w:bCs/>
+                <w:sz w:val="16"/>
+                <w:szCs w:val="16"/>
+              </w:rPr>
+              <w:t xml:space="preserve">2 angina atípica </w:t>
+            </w:r>
+          </w:p>
+          <w:p>
+            <w:pPr>
+              <w:jc w:val="center"/>
+              <w:rPr>
+                <w:b/>
+                <w:bCs/>
+                <w:sz w:val="16"/>
+                <w:szCs w:val="16"/>
+              </w:rPr>
+            </w:pPr>
+            <w:r>
+              <w:rPr>
+                <w:b/>
+                <w:bCs/>
+                <w:sz w:val="16"/>
+                <w:szCs w:val="16"/>
+              </w:rPr>
+              <w:t xml:space="preserve">3 dolor no anginoso </w:t>
+            </w:r>
+          </w:p>
+          <w:p>
+            <w:pPr>
+              <w:jc w:val="center"/>
+              <w:rPr>
+                <w:sz w:val="16"/>
+                <w:szCs w:val="16"/>
+              </w:rPr>
+            </w:pPr>
+            <w:r>
+              <w:rPr>
+                <w:b/>
+                <w:bCs/>
+                <w:sz w:val="16"/>
+                <w:szCs w:val="16"/>
+              </w:rPr>
+              <w:t xml:space="preserve">4 asintomático </w:t>
+            </w:r>
+          </w:p>
+        </w:tc>
+        <w:tc>
+          <w:tcPr>
+            <w:tcW w:w="1595" w:type="dxa"/>
+            <w:tcBorders>
+              <w:top w:val="nil"/>
+              <w:left w:val="nil"/>
+              <w:bottom w:val="single" w:sz="8" w:space="0" w:color="000000"/>
+              <w:right w:val="single" w:sz="8" w:space="0" w:color="000000"/>
+            </w:tcBorders>
+            <w:shd w:val="clear" w:color="auto" w:fill="auto"/>
+            <w:tcMar>
+              <w:top w:w="100" w:type="dxa"/>
+              <w:left w:w="100" w:type="dxa"/>
+              <w:bottom w:w="100" w:type="dxa"/>
+              <w:right w:w="100" w:type="dxa"/>
+            </w:tcMar>
+          </w:tcPr>
+          <w:p>
+            <w:pPr>
+              <w:jc w:val="center"/>
+              <w:rPr>
+                <w:sz w:val="16"/>
+                <w:szCs w:val="16"/>
+              </w:rPr>
+            </w:pPr>
+            <w:r>
+              <w:rPr>
+                <w:sz w:val="16"/>
+                <w:szCs w:val="16"/>
+              </w:rPr>
+              <w:t>5</w:t>
+            </w:r>
+          </w:p>
+        </w:tc>
+        <w:tc>
+          <w:tcPr>
+            <w:tcW w:w="1560" w:type="dxa"/>
+            <w:tcBorders>
+              <w:top w:val="nil"/>
+              <w:left w:val="nil"/>
+              <w:bottom w:val="single" w:sz="8" w:space="0" w:color="000000"/>
+              <w:right w:val="single" w:sz="8" w:space="0" w:color="000000"/>
+            </w:tcBorders>
+            <w:shd w:val="clear" w:color="auto" w:fill="auto"/>
+            <w:tcMar>
+              <w:top w:w="100" w:type="dxa"/>
+              <w:left w:w="100" w:type="dxa"/>
+              <w:bottom w:w="100" w:type="dxa"/>
+              <w:right w:w="100" w:type="dxa"/>
+            </w:tcMar>
+          </w:tcPr>
+          <w:p>
+            <w:pPr>
+              <w:jc w:val="center"/>
+              <w:rPr>
+                <w:sz w:val="16"/>
+                <w:szCs w:val="16"/>
+              </w:rPr>
+            </w:pPr>
+            <w:r>
+              <w:rPr>
+                <w:sz w:val="16"/>
+                <w:szCs w:val="16"/>
+              </w:rPr>
+              <w:t>4</w:t>
+            </w:r>
+          </w:p>
+        </w:tc>
+        <w:tc>
+          <w:tcPr>
+            <w:tcW w:w="1984" w:type="dxa"/>
+            <w:tcBorders>
+              <w:top w:val="nil"/>
+              <w:left w:val="nil"/>
+              <w:bottom w:val="single" w:sz="8" w:space="0" w:color="000000"/>
+              <w:right w:val="single" w:sz="8" w:space="0" w:color="000000"/>
+            </w:tcBorders>
+            <w:shd w:val="clear" w:color="auto" w:fill="FFFFFF" w:themeFill="background1"/>
+            <w:tcMar>
+              <w:top w:w="100" w:type="dxa"/>
+              <w:left w:w="100" w:type="dxa"/>
+              <w:bottom w:w="100" w:type="dxa"/>
+              <w:right w:w="100" w:type="dxa"/>
+            </w:tcMar>
+          </w:tcPr>
+          <w:p>
+            <w:pPr>
+              <w:jc w:val="center"/>
+              <w:rPr>
+                <w:sz w:val="16"/>
+                <w:szCs w:val="16"/>
+              </w:rPr>
+            </w:pPr>
+            <w:r>
+              <w:rPr>
+                <w:sz w:val="16"/>
+                <w:szCs w:val="16"/>
+              </w:rPr>
+              <w:t>9</w:t>
+            </w:r>
+          </w:p>
+        </w:tc>
+        <w:tc>
+          <w:tcPr>
+            <w:tcW w:w="1984" w:type="dxa"/>
+            <w:tcBorders>
+              <w:top w:val="nil"/>
+              <w:left w:val="nil"/>
+              <w:bottom w:val="single" w:sz="8" w:space="0" w:color="000000"/>
+              <w:right w:val="single" w:sz="8" w:space="0" w:color="000000"/>
+            </w:tcBorders>
+            <w:shd w:val="clear" w:color="auto" w:fill="FFFFFF" w:themeFill="background1"/>
+          </w:tcPr>
+          <w:p>
+            <w:pPr>
+              <w:jc w:val="center"/>
+              <w:rPr>
+                <w:sz w:val="16"/>
+                <w:szCs w:val="16"/>
+              </w:rPr>
+            </w:pPr>
+            <w:r>
+              <w:rPr>
+                <w:sz w:val="16"/>
+                <w:szCs w:val="16"/>
+              </w:rPr>
+              <w:t>Si</w:t>
+            </w:r>
+          </w:p>
+        </w:tc>
+      </w:tr>
+      <w:tr>
+        <w:trPr>
+          <w:trHeight w:val="485"/>
+        </w:trPr>
+        <w:tc>
+          <w:tcPr>
+            <w:tcW w:w="1797" w:type="dxa"/>
+            <w:tcBorders>
+              <w:top w:val="nil"/>
+              <w:left w:val="single" w:sz="8" w:space="0" w:color="000000"/>
+              <w:bottom w:val="single" w:sz="8" w:space="0" w:color="000000"/>
+              <w:right w:val="single" w:sz="8" w:space="0" w:color="000000"/>
+            </w:tcBorders>
+            <w:shd w:val="clear" w:color="auto" w:fill="auto"/>
+            <w:tcMar>
+              <w:top w:w="100" w:type="dxa"/>
+              <w:left w:w="100" w:type="dxa"/>
+              <w:bottom w:w="100" w:type="dxa"/>
+              <w:right w:w="100" w:type="dxa"/>
+            </w:tcMar>
+          </w:tcPr>
+          <w:p>
+            <w:pPr>
+              <w:jc w:val="center"/>
+              <w:rPr>
+                <w:sz w:val="16"/>
+                <w:szCs w:val="16"/>
+              </w:rPr>
+            </w:pPr>
+            <w:r>
+              <w:rPr>
+                <w:sz w:val="16"/>
+                <w:szCs w:val="16"/>
+              </w:rPr>
+              <w:t xml:space="preserve">Angina </w:t>
+            </w:r>
+          </w:p>
+          <w:p>
+            <w:pPr>
+              <w:jc w:val="center"/>
+              <w:rPr>
+                <w:b/>
+                <w:bCs/>
+                <w:sz w:val="16"/>
+                <w:szCs w:val="16"/>
+              </w:rPr>
+            </w:pPr>
+            <w:r>
+              <w:rPr>
+                <w:b/>
+                <w:bCs/>
+                <w:sz w:val="16"/>
+                <w:szCs w:val="16"/>
+              </w:rPr>
+              <w:t xml:space="preserve">1 si </w:t>
+            </w:r>
+          </w:p>
+          <w:p>
+            <w:pPr>
+              <w:jc w:val="center"/>
+              <w:rPr>
+                <w:sz w:val="16"/>
+                <w:szCs w:val="16"/>
+              </w:rPr>
+            </w:pPr>
+            <w:r>
+              <w:rPr>
+                <w:b/>
+                <w:bCs/>
+                <w:sz w:val="16"/>
+                <w:szCs w:val="16"/>
+              </w:rPr>
+              <w:t>0 no</w:t>
+            </w:r>
+            <w:r>
+              <w:rPr>
+                <w:sz w:val="16"/>
+                <w:szCs w:val="16"/>
+              </w:rPr>
+              <w:t xml:space="preserve"> </w:t>
+            </w:r>
+          </w:p>
+        </w:tc>
+        <w:tc>
+          <w:tcPr>
+            <w:tcW w:w="1595" w:type="dxa"/>
+            <w:tcBorders>
+              <w:top w:val="nil"/>
+              <w:left w:val="nil"/>
+              <w:bottom w:val="single" w:sz="8" w:space="0" w:color="000000"/>
+              <w:right w:val="single" w:sz="8" w:space="0" w:color="000000"/>
+            </w:tcBorders>
+            <w:shd w:val="clear" w:color="auto" w:fill="auto"/>
+            <w:tcMar>
+              <w:top w:w="100" w:type="dxa"/>
+              <w:left w:w="100" w:type="dxa"/>
+              <w:bottom w:w="100" w:type="dxa"/>
+              <w:right w:w="100" w:type="dxa"/>
+            </w:tcMar>
+          </w:tcPr>
+          <w:p>
+            <w:pPr>
+              <w:jc w:val="center"/>
+              <w:rPr>
+                <w:sz w:val="16"/>
+                <w:szCs w:val="16"/>
+              </w:rPr>
+            </w:pPr>
+            <w:r>
+              <w:rPr>
+                <w:sz w:val="16"/>
+                <w:szCs w:val="16"/>
+              </w:rPr>
+              <w:t>4</w:t>
+            </w:r>
+          </w:p>
+        </w:tc>
+        <w:tc>
+          <w:tcPr>
+            <w:tcW w:w="1560" w:type="dxa"/>
+            <w:tcBorders>
+              <w:top w:val="nil"/>
+              <w:left w:val="nil"/>
+              <w:bottom w:val="single" w:sz="8" w:space="0" w:color="000000"/>
+              <w:right w:val="single" w:sz="8" w:space="0" w:color="000000"/>
+            </w:tcBorders>
+            <w:shd w:val="clear" w:color="auto" w:fill="auto"/>
+            <w:tcMar>
+              <w:top w:w="100" w:type="dxa"/>
+              <w:left w:w="100" w:type="dxa"/>
+              <w:bottom w:w="100" w:type="dxa"/>
+              <w:right w:w="100" w:type="dxa"/>
+            </w:tcMar>
+          </w:tcPr>
+          <w:p>
+            <w:pPr>
+              <w:jc w:val="center"/>
+              <w:rPr>
+                <w:sz w:val="16"/>
+                <w:szCs w:val="16"/>
+              </w:rPr>
+            </w:pPr>
+            <w:r>
+              <w:rPr>
+                <w:sz w:val="16"/>
+                <w:szCs w:val="16"/>
+              </w:rPr>
+              <w:t>5</w:t>
+            </w:r>
+          </w:p>
+        </w:tc>
+        <w:tc>
+          <w:tcPr>
+            <w:tcW w:w="1984" w:type="dxa"/>
+            <w:tcBorders>
+              <w:top w:val="nil"/>
+              <w:left w:val="nil"/>
+              <w:bottom w:val="single" w:sz="8" w:space="0" w:color="000000"/>
+              <w:right w:val="single" w:sz="8" w:space="0" w:color="000000"/>
+            </w:tcBorders>
+            <w:shd w:val="clear" w:color="auto" w:fill="auto"/>
+            <w:tcMar>
+              <w:top w:w="100" w:type="dxa"/>
+              <w:left w:w="100" w:type="dxa"/>
+              <w:bottom w:w="100" w:type="dxa"/>
+              <w:right w:w="100" w:type="dxa"/>
+            </w:tcMar>
+          </w:tcPr>
+          <w:p>
+            <w:pPr>
+              <w:jc w:val="center"/>
+              <w:rPr>
+                <w:sz w:val="16"/>
+                <w:szCs w:val="16"/>
+              </w:rPr>
+            </w:pPr>
+            <w:r>
+              <w:rPr>
+                <w:sz w:val="16"/>
+                <w:szCs w:val="16"/>
+              </w:rPr>
+              <w:t>9</w:t>
+            </w:r>
+          </w:p>
+        </w:tc>
+        <w:tc>
+          <w:tcPr>
+            <w:tcW w:w="1984" w:type="dxa"/>
+            <w:tcBorders>
+              <w:top w:val="nil"/>
+              <w:left w:val="nil"/>
+              <w:bottom w:val="single" w:sz="8" w:space="0" w:color="000000"/>
+              <w:right w:val="single" w:sz="8" w:space="0" w:color="000000"/>
+            </w:tcBorders>
+          </w:tcPr>
+          <w:p>
+            <w:pPr>
+              <w:jc w:val="center"/>
+              <w:rPr>
+                <w:sz w:val="16"/>
+                <w:szCs w:val="16"/>
+              </w:rPr>
+            </w:pPr>
+            <w:r>
+              <w:rPr>
+                <w:sz w:val="16"/>
+                <w:szCs w:val="16"/>
+              </w:rPr>
+              <w:t>Si</w:t>
+            </w:r>
+          </w:p>
+        </w:tc>
+      </w:tr>
+      <w:tr>
+        <w:trPr>
+          <w:trHeight w:val="485"/>
+        </w:trPr>
+        <w:tc>
+          <w:tcPr>
+            <w:tcW w:w="1797" w:type="dxa"/>
+            <w:tcBorders>
+              <w:top w:val="nil"/>
+              <w:left w:val="single" w:sz="8" w:space="0" w:color="000000"/>
+              <w:bottom w:val="single" w:sz="8" w:space="0" w:color="000000"/>
+              <w:right w:val="single" w:sz="8" w:space="0" w:color="000000"/>
+            </w:tcBorders>
+            <w:shd w:val="clear" w:color="auto" w:fill="auto"/>
+            <w:tcMar>
+              <w:top w:w="100" w:type="dxa"/>
+              <w:left w:w="100" w:type="dxa"/>
+              <w:bottom w:w="100" w:type="dxa"/>
+              <w:right w:w="100" w:type="dxa"/>
+            </w:tcMar>
+          </w:tcPr>
+          <w:p>
+            <w:pPr>
+              <w:jc w:val="center"/>
+              <w:rPr>
+                <w:sz w:val="16"/>
+                <w:szCs w:val="16"/>
+              </w:rPr>
+            </w:pPr>
+            <w:r>
+              <w:rPr>
+                <w:sz w:val="16"/>
+                <w:szCs w:val="16"/>
+              </w:rPr>
+              <w:t xml:space="preserve">Resultados electrocardiograma </w:t>
+            </w:r>
+          </w:p>
+          <w:p>
+            <w:pPr>
+              <w:jc w:val="center"/>
+              <w:rPr>
+                <w:b/>
+                <w:bCs/>
+                <w:sz w:val="16"/>
+                <w:szCs w:val="16"/>
+              </w:rPr>
+            </w:pPr>
+            <w:r>
+              <w:rPr>
+                <w:b/>
+                <w:bCs/>
+                <w:sz w:val="16"/>
+                <w:szCs w:val="16"/>
+              </w:rPr>
+              <w:t>0 normal</w:t>
+            </w:r>
+          </w:p>
+          <w:p>
+            <w:pPr>
+              <w:jc w:val="center"/>
+              <w:rPr>
+                <w:b/>
+                <w:bCs/>
+                <w:sz w:val="16"/>
+                <w:szCs w:val="16"/>
+              </w:rPr>
+            </w:pPr>
+            <w:r>
+              <w:rPr>
+                <w:b/>
+                <w:bCs/>
+                <w:sz w:val="16"/>
+                <w:szCs w:val="16"/>
+              </w:rPr>
+              <w:t>1 tiene una anomalía</w:t>
+            </w:r>
+          </w:p>
+          <w:p>
+            <w:pPr>
+              <w:jc w:val="center"/>
+              <w:rPr>
+                <w:sz w:val="16"/>
+                <w:szCs w:val="16"/>
+              </w:rPr>
+            </w:pPr>
+            <w:r>
+              <w:rPr>
+                <w:b/>
+                <w:bCs/>
+                <w:sz w:val="16"/>
+                <w:szCs w:val="16"/>
+              </w:rPr>
+              <w:t>2 muestra hipertrofia</w:t>
+            </w:r>
+            <w:r>
+              <w:rPr>
+                <w:sz w:val="16"/>
+                <w:szCs w:val="16"/>
+              </w:rPr>
+              <w:t xml:space="preserve"> </w:t>
+            </w:r>
+          </w:p>
+        </w:tc>
+        <w:tc>
+          <w:tcPr>
+            <w:tcW w:w="1595" w:type="dxa"/>
+            <w:tcBorders>
+              <w:top w:val="nil"/>
+              <w:left w:val="nil"/>
+              <w:bottom w:val="single" w:sz="8" w:space="0" w:color="000000"/>
+              <w:right w:val="single" w:sz="8" w:space="0" w:color="000000"/>
+            </w:tcBorders>
+            <w:shd w:val="clear" w:color="auto" w:fill="auto"/>
+            <w:tcMar>
+              <w:top w:w="100" w:type="dxa"/>
+              <w:left w:w="100" w:type="dxa"/>
+              <w:bottom w:w="100" w:type="dxa"/>
+              <w:right w:w="100" w:type="dxa"/>
+            </w:tcMar>
+          </w:tcPr>
+          <w:p>
+            <w:pPr>
+              <w:jc w:val="center"/>
+              <w:rPr>
+                <w:sz w:val="16"/>
+                <w:szCs w:val="16"/>
+              </w:rPr>
+            </w:pPr>
+            <w:r>
+              <w:rPr>
+                <w:sz w:val="16"/>
+                <w:szCs w:val="16"/>
+              </w:rPr>
+              <w:t>5</w:t>
+            </w:r>
+          </w:p>
+        </w:tc>
+        <w:tc>
+          <w:tcPr>
+            <w:tcW w:w="1560" w:type="dxa"/>
+            <w:tcBorders>
+              <w:top w:val="nil"/>
+              <w:left w:val="nil"/>
+              <w:bottom w:val="single" w:sz="8" w:space="0" w:color="000000"/>
+              <w:right w:val="single" w:sz="8" w:space="0" w:color="000000"/>
+            </w:tcBorders>
+            <w:shd w:val="clear" w:color="auto" w:fill="auto"/>
+            <w:tcMar>
+              <w:top w:w="100" w:type="dxa"/>
+              <w:left w:w="100" w:type="dxa"/>
+              <w:bottom w:w="100" w:type="dxa"/>
+              <w:right w:w="100" w:type="dxa"/>
+            </w:tcMar>
+          </w:tcPr>
+          <w:p>
+            <w:pPr>
+              <w:jc w:val="center"/>
+              <w:rPr>
+                <w:sz w:val="16"/>
+                <w:szCs w:val="16"/>
+              </w:rPr>
+            </w:pPr>
+            <w:r>
+              <w:rPr>
+                <w:sz w:val="16"/>
+                <w:szCs w:val="16"/>
+              </w:rPr>
+              <w:t>5</w:t>
+            </w:r>
+          </w:p>
+        </w:tc>
+        <w:tc>
+          <w:tcPr>
+            <w:tcW w:w="1984" w:type="dxa"/>
+            <w:tcBorders>
+              <w:top w:val="nil"/>
+              <w:left w:val="nil"/>
+              <w:bottom w:val="single" w:sz="8" w:space="0" w:color="000000"/>
+              <w:right w:val="single" w:sz="8" w:space="0" w:color="000000"/>
+            </w:tcBorders>
+            <w:shd w:val="clear" w:color="auto" w:fill="auto"/>
+            <w:tcMar>
+              <w:top w:w="100" w:type="dxa"/>
+              <w:left w:w="100" w:type="dxa"/>
+              <w:bottom w:w="100" w:type="dxa"/>
+              <w:right w:w="100" w:type="dxa"/>
+            </w:tcMar>
+          </w:tcPr>
+          <w:p>
+            <w:pPr>
+              <w:jc w:val="center"/>
+              <w:rPr>
+                <w:sz w:val="16"/>
+                <w:szCs w:val="16"/>
+              </w:rPr>
+            </w:pPr>
+            <w:r>
+              <w:rPr>
+                <w:sz w:val="16"/>
+                <w:szCs w:val="16"/>
+              </w:rPr>
+              <w:t>10</w:t>
+            </w:r>
+          </w:p>
+        </w:tc>
+        <w:tc>
+          <w:tcPr>
+            <w:tcW w:w="1984" w:type="dxa"/>
+            <w:tcBorders>
+              <w:top w:val="nil"/>
+              <w:left w:val="nil"/>
+              <w:bottom w:val="single" w:sz="8" w:space="0" w:color="000000"/>
+              <w:right w:val="single" w:sz="8" w:space="0" w:color="000000"/>
+            </w:tcBorders>
+          </w:tcPr>
+          <w:p>
+            <w:pPr>
+              <w:jc w:val="center"/>
+              <w:rPr>
+                <w:sz w:val="16"/>
+                <w:szCs w:val="16"/>
+              </w:rPr>
+            </w:pPr>
+            <w:r>
+              <w:rPr>
+                <w:sz w:val="16"/>
+                <w:szCs w:val="16"/>
+              </w:rPr>
+              <w:t>Si</w:t>
+            </w:r>
+          </w:p>
+        </w:tc>
+      </w:tr>
+      <w:tr>
+        <w:trPr>
+          <w:trHeight w:val="485"/>
+        </w:trPr>
+        <w:tc>
+          <w:tcPr>
+            <w:tcW w:w="1797" w:type="dxa"/>
+            <w:tcBorders>
+              <w:top w:val="nil"/>
+              <w:left w:val="single" w:sz="8" w:space="0" w:color="000000"/>
+              <w:bottom w:val="single" w:sz="8" w:space="0" w:color="000000"/>
+              <w:right w:val="single" w:sz="8" w:space="0" w:color="000000"/>
+            </w:tcBorders>
+            <w:shd w:val="clear" w:color="auto" w:fill="auto"/>
+            <w:tcMar>
+              <w:top w:w="100" w:type="dxa"/>
+              <w:left w:w="100" w:type="dxa"/>
+              <w:bottom w:w="100" w:type="dxa"/>
+              <w:right w:w="100" w:type="dxa"/>
+            </w:tcMar>
+          </w:tcPr>
+          <w:p>
+            <w:pPr>
+              <w:jc w:val="center"/>
+              <w:rPr>
+                <w:sz w:val="16"/>
+                <w:szCs w:val="16"/>
+              </w:rPr>
+            </w:pPr>
+            <w:r>
+              <w:rPr>
+                <w:sz w:val="16"/>
+                <w:szCs w:val="16"/>
+              </w:rPr>
+              <w:t>Nivel de azúcar en la sangre en ayunas si es mayor a 120 &gt; mg/dl</w:t>
+            </w:r>
+          </w:p>
+          <w:p>
+            <w:pPr>
+              <w:jc w:val="center"/>
+              <w:rPr>
+                <w:b/>
+                <w:bCs/>
+                <w:sz w:val="16"/>
+                <w:szCs w:val="16"/>
+              </w:rPr>
+            </w:pPr>
+            <w:r>
+              <w:rPr>
+                <w:b/>
+                <w:bCs/>
+                <w:sz w:val="16"/>
+                <w:szCs w:val="16"/>
+              </w:rPr>
+              <w:t xml:space="preserve">1 verdadero </w:t>
+            </w:r>
+          </w:p>
+          <w:p>
+            <w:pPr>
+              <w:jc w:val="center"/>
+              <w:rPr>
+                <w:sz w:val="16"/>
+                <w:szCs w:val="16"/>
+              </w:rPr>
+            </w:pPr>
+            <w:r>
+              <w:rPr>
+                <w:b/>
+                <w:bCs/>
+                <w:sz w:val="16"/>
+                <w:szCs w:val="16"/>
+              </w:rPr>
+              <w:t>0 falso</w:t>
+            </w:r>
+          </w:p>
+        </w:tc>
+        <w:tc>
+          <w:tcPr>
+            <w:tcW w:w="1595" w:type="dxa"/>
+            <w:tcBorders>
+              <w:top w:val="nil"/>
+              <w:left w:val="nil"/>
+              <w:bottom w:val="single" w:sz="8" w:space="0" w:color="000000"/>
+              <w:right w:val="single" w:sz="8" w:space="0" w:color="000000"/>
+            </w:tcBorders>
+            <w:shd w:val="clear" w:color="auto" w:fill="auto"/>
+            <w:tcMar>
+              <w:top w:w="100" w:type="dxa"/>
+              <w:left w:w="100" w:type="dxa"/>
+              <w:bottom w:w="100" w:type="dxa"/>
+              <w:right w:w="100" w:type="dxa"/>
+            </w:tcMar>
+          </w:tcPr>
+          <w:p>
+            <w:pPr>
+              <w:jc w:val="center"/>
+              <w:rPr>
+                <w:sz w:val="16"/>
+                <w:szCs w:val="16"/>
+              </w:rPr>
+            </w:pPr>
+            <w:r>
+              <w:rPr>
+                <w:sz w:val="16"/>
+                <w:szCs w:val="16"/>
+              </w:rPr>
+              <w:t>5</w:t>
+            </w:r>
+          </w:p>
+        </w:tc>
+        <w:tc>
+          <w:tcPr>
+            <w:tcW w:w="1560" w:type="dxa"/>
+            <w:tcBorders>
+              <w:top w:val="nil"/>
+              <w:left w:val="nil"/>
+              <w:bottom w:val="single" w:sz="8" w:space="0" w:color="000000"/>
+              <w:right w:val="single" w:sz="8" w:space="0" w:color="000000"/>
+            </w:tcBorders>
+            <w:shd w:val="clear" w:color="auto" w:fill="auto"/>
+            <w:tcMar>
+              <w:top w:w="100" w:type="dxa"/>
+              <w:left w:w="100" w:type="dxa"/>
+              <w:bottom w:w="100" w:type="dxa"/>
+              <w:right w:w="100" w:type="dxa"/>
+            </w:tcMar>
+          </w:tcPr>
+          <w:p>
+            <w:pPr>
+              <w:jc w:val="center"/>
+              <w:rPr>
+                <w:sz w:val="16"/>
+                <w:szCs w:val="16"/>
+              </w:rPr>
+            </w:pPr>
+            <w:r>
+              <w:rPr>
+                <w:sz w:val="16"/>
+                <w:szCs w:val="16"/>
+              </w:rPr>
+              <w:t>5</w:t>
+            </w:r>
+          </w:p>
+        </w:tc>
+        <w:tc>
+          <w:tcPr>
+            <w:tcW w:w="1984" w:type="dxa"/>
+            <w:tcBorders>
+              <w:top w:val="nil"/>
+              <w:left w:val="nil"/>
+              <w:bottom w:val="single" w:sz="8" w:space="0" w:color="000000"/>
+              <w:right w:val="single" w:sz="8" w:space="0" w:color="000000"/>
+            </w:tcBorders>
+            <w:shd w:val="clear" w:color="auto" w:fill="auto"/>
+            <w:tcMar>
+              <w:top w:w="100" w:type="dxa"/>
+              <w:left w:w="100" w:type="dxa"/>
+              <w:bottom w:w="100" w:type="dxa"/>
+              <w:right w:w="100" w:type="dxa"/>
+            </w:tcMar>
+          </w:tcPr>
+          <w:p>
+            <w:pPr>
+              <w:jc w:val="center"/>
+              <w:rPr>
+                <w:sz w:val="16"/>
+                <w:szCs w:val="16"/>
+              </w:rPr>
+            </w:pPr>
+            <w:r>
+              <w:rPr>
+                <w:sz w:val="16"/>
+                <w:szCs w:val="16"/>
+              </w:rPr>
+              <w:t>10</w:t>
+            </w:r>
+          </w:p>
+        </w:tc>
+        <w:tc>
+          <w:tcPr>
+            <w:tcW w:w="1984" w:type="dxa"/>
+            <w:tcBorders>
+              <w:top w:val="nil"/>
+              <w:left w:val="nil"/>
+              <w:bottom w:val="single" w:sz="8" w:space="0" w:color="000000"/>
+              <w:right w:val="single" w:sz="8" w:space="0" w:color="000000"/>
+            </w:tcBorders>
+          </w:tcPr>
+          <w:p>
+            <w:pPr>
+              <w:jc w:val="center"/>
+              <w:rPr>
+                <w:sz w:val="16"/>
+                <w:szCs w:val="16"/>
+              </w:rPr>
+            </w:pPr>
+            <w:r>
+              <w:rPr>
+                <w:sz w:val="16"/>
+                <w:szCs w:val="16"/>
+              </w:rPr>
+              <w:t>Si</w:t>
+            </w:r>
+          </w:p>
+        </w:tc>
+      </w:tr>
+      <w:tr>
+        <w:trPr>
+          <w:trHeight w:val="485"/>
+        </w:trPr>
+        <w:tc>
+          <w:tcPr>
+            <w:tcW w:w="6936" w:type="dxa"/>
+            <w:gridSpan w:val="4"/>
+            <w:tcBorders>
+              <w:top w:val="nil"/>
+              <w:left w:val="single" w:sz="8" w:space="0" w:color="000000"/>
+              <w:bottom w:val="single" w:sz="8" w:space="0" w:color="000000"/>
+              <w:right w:val="single" w:sz="8" w:space="0" w:color="000000"/>
+            </w:tcBorders>
+            <w:shd w:val="clear" w:color="auto" w:fill="D9D9D9"/>
+            <w:tcMar>
+              <w:top w:w="100" w:type="dxa"/>
+              <w:left w:w="100" w:type="dxa"/>
+              <w:bottom w:w="100" w:type="dxa"/>
+              <w:right w:w="100" w:type="dxa"/>
+            </w:tcMar>
+          </w:tcPr>
+          <w:p>
+            <w:pPr>
+              <w:jc w:val="center"/>
+              <w:rPr>
+                <w:sz w:val="16"/>
+                <w:szCs w:val="16"/>
+              </w:rPr>
+            </w:pPr>
+            <w:r>
+              <w:rPr>
+                <w:sz w:val="16"/>
+                <w:szCs w:val="16"/>
+              </w:rPr>
+              <w:t>Cadena</w:t>
+            </w:r>
+          </w:p>
+        </w:tc>
+        <w:tc>
+          <w:tcPr>
+            <w:tcW w:w="1984" w:type="dxa"/>
+            <w:tcBorders>
+              <w:top w:val="nil"/>
+              <w:left w:val="single" w:sz="8" w:space="0" w:color="000000"/>
+              <w:bottom w:val="single" w:sz="8" w:space="0" w:color="000000"/>
+              <w:right w:val="single" w:sz="8" w:space="0" w:color="000000"/>
+            </w:tcBorders>
+            <w:shd w:val="clear" w:color="auto" w:fill="D9D9D9"/>
+          </w:tcPr>
+          <w:p>
+            <w:pPr>
+              <w:jc w:val="center"/>
+              <w:rPr>
+                <w:sz w:val="16"/>
+                <w:szCs w:val="16"/>
+              </w:rPr>
+            </w:pPr>
+          </w:p>
+        </w:tc>
+      </w:tr>
+      <w:tr>
+        <w:trPr>
+          <w:trHeight w:val="485"/>
+        </w:trPr>
+        <w:tc>
+          <w:tcPr>
+            <w:tcW w:w="1797" w:type="dxa"/>
+            <w:tcBorders>
+              <w:top w:val="nil"/>
+              <w:left w:val="single" w:sz="8" w:space="0" w:color="000000"/>
+              <w:bottom w:val="single" w:sz="8" w:space="0" w:color="000000"/>
+              <w:right w:val="single" w:sz="8" w:space="0" w:color="000000"/>
+            </w:tcBorders>
+            <w:shd w:val="clear" w:color="auto" w:fill="auto"/>
+            <w:tcMar>
+              <w:top w:w="100" w:type="dxa"/>
+              <w:left w:w="100" w:type="dxa"/>
+              <w:bottom w:w="100" w:type="dxa"/>
+              <w:right w:w="100" w:type="dxa"/>
+            </w:tcMar>
+          </w:tcPr>
+          <w:p>
+            <w:pPr>
+              <w:jc w:val="center"/>
+              <w:rPr>
+                <w:sz w:val="16"/>
+                <w:szCs w:val="16"/>
+              </w:rPr>
+            </w:pPr>
+            <w:r>
+              <w:rPr>
+                <w:sz w:val="16"/>
+                <w:szCs w:val="16"/>
+              </w:rPr>
+              <w:t>ID</w:t>
+            </w:r>
+          </w:p>
+          <w:p>
+            <w:pPr>
+              <w:jc w:val="center"/>
+              <w:rPr>
+                <w:sz w:val="16"/>
+                <w:szCs w:val="16"/>
+              </w:rPr>
+            </w:pPr>
+          </w:p>
+        </w:tc>
+        <w:tc>
+          <w:tcPr>
+            <w:tcW w:w="1595" w:type="dxa"/>
+            <w:tcBorders>
+              <w:top w:val="nil"/>
+              <w:left w:val="nil"/>
+              <w:bottom w:val="single" w:sz="8" w:space="0" w:color="000000"/>
+              <w:right w:val="single" w:sz="8" w:space="0" w:color="000000"/>
+            </w:tcBorders>
+            <w:shd w:val="clear" w:color="auto" w:fill="auto"/>
+            <w:tcMar>
+              <w:top w:w="100" w:type="dxa"/>
+              <w:left w:w="100" w:type="dxa"/>
+              <w:bottom w:w="100" w:type="dxa"/>
+              <w:right w:w="100" w:type="dxa"/>
+            </w:tcMar>
+          </w:tcPr>
+          <w:p>
+            <w:pPr>
+              <w:jc w:val="center"/>
+              <w:rPr>
+                <w:sz w:val="16"/>
+                <w:szCs w:val="16"/>
+              </w:rPr>
+            </w:pPr>
+            <w:r>
+              <w:rPr>
+                <w:sz w:val="16"/>
+                <w:szCs w:val="16"/>
+              </w:rPr>
+              <w:t>5</w:t>
+            </w:r>
+          </w:p>
+        </w:tc>
+        <w:tc>
+          <w:tcPr>
+            <w:tcW w:w="1560" w:type="dxa"/>
+            <w:tcBorders>
+              <w:top w:val="nil"/>
+              <w:left w:val="nil"/>
+              <w:bottom w:val="single" w:sz="8" w:space="0" w:color="000000"/>
+              <w:right w:val="single" w:sz="8" w:space="0" w:color="000000"/>
+            </w:tcBorders>
+            <w:shd w:val="clear" w:color="auto" w:fill="auto"/>
+            <w:tcMar>
+              <w:top w:w="100" w:type="dxa"/>
+              <w:left w:w="100" w:type="dxa"/>
+              <w:bottom w:w="100" w:type="dxa"/>
+              <w:right w:w="100" w:type="dxa"/>
+            </w:tcMar>
+          </w:tcPr>
+          <w:p>
+            <w:pPr>
+              <w:jc w:val="center"/>
+              <w:rPr>
+                <w:sz w:val="16"/>
+                <w:szCs w:val="16"/>
+              </w:rPr>
+            </w:pPr>
+            <w:r>
+              <w:rPr>
+                <w:sz w:val="16"/>
+                <w:szCs w:val="16"/>
+              </w:rPr>
+              <w:t>5</w:t>
+            </w:r>
+          </w:p>
+        </w:tc>
+        <w:tc>
+          <w:tcPr>
+            <w:tcW w:w="1984" w:type="dxa"/>
+            <w:tcBorders>
+              <w:top w:val="nil"/>
+              <w:left w:val="nil"/>
+              <w:bottom w:val="single" w:sz="8" w:space="0" w:color="000000"/>
+              <w:right w:val="single" w:sz="8" w:space="0" w:color="000000"/>
+            </w:tcBorders>
+            <w:shd w:val="clear" w:color="auto" w:fill="auto"/>
+            <w:tcMar>
+              <w:top w:w="100" w:type="dxa"/>
+              <w:left w:w="100" w:type="dxa"/>
+              <w:bottom w:w="100" w:type="dxa"/>
+              <w:right w:w="100" w:type="dxa"/>
+            </w:tcMar>
+          </w:tcPr>
+          <w:p>
+            <w:pPr>
+              <w:jc w:val="center"/>
+              <w:rPr>
+                <w:sz w:val="16"/>
+                <w:szCs w:val="16"/>
+              </w:rPr>
+            </w:pPr>
+            <w:r>
+              <w:rPr>
+                <w:sz w:val="16"/>
+                <w:szCs w:val="16"/>
+              </w:rPr>
+              <w:t>9</w:t>
+            </w:r>
+          </w:p>
+        </w:tc>
+        <w:tc>
+          <w:tcPr>
+            <w:tcW w:w="1984" w:type="dxa"/>
+            <w:tcBorders>
+              <w:top w:val="nil"/>
+              <w:left w:val="nil"/>
+              <w:bottom w:val="single" w:sz="8" w:space="0" w:color="000000"/>
+              <w:right w:val="single" w:sz="8" w:space="0" w:color="000000"/>
+            </w:tcBorders>
+          </w:tcPr>
+          <w:p>
+            <w:pPr>
+              <w:jc w:val="center"/>
+              <w:rPr>
+                <w:sz w:val="16"/>
+                <w:szCs w:val="16"/>
+              </w:rPr>
+            </w:pPr>
+            <w:r>
+              <w:rPr>
+                <w:sz w:val="16"/>
+                <w:szCs w:val="16"/>
+              </w:rPr>
+              <w:t>Si</w:t>
+            </w:r>
+          </w:p>
+        </w:tc>
+      </w:tr>
+      <w:tr>
+        <w:trPr>
+          <w:trHeight w:val="485"/>
+        </w:trPr>
+        <w:tc>
+          <w:tcPr>
+            <w:tcW w:w="6936" w:type="dxa"/>
+            <w:gridSpan w:val="4"/>
+            <w:tcBorders>
+              <w:top w:val="nil"/>
+              <w:left w:val="single" w:sz="8" w:space="0" w:color="000000"/>
+              <w:bottom w:val="single" w:sz="8" w:space="0" w:color="000000"/>
+              <w:right w:val="single" w:sz="8" w:space="0" w:color="000000"/>
+            </w:tcBorders>
+            <w:shd w:val="clear" w:color="auto" w:fill="D9D9D9"/>
+            <w:tcMar>
+              <w:top w:w="100" w:type="dxa"/>
+              <w:left w:w="100" w:type="dxa"/>
+              <w:bottom w:w="100" w:type="dxa"/>
+              <w:right w:w="100" w:type="dxa"/>
+            </w:tcMar>
+          </w:tcPr>
+          <w:p>
+            <w:pPr>
+              <w:jc w:val="center"/>
+              <w:rPr>
+                <w:sz w:val="16"/>
+                <w:szCs w:val="16"/>
+              </w:rPr>
+            </w:pPr>
+            <w:r>
+              <w:rPr>
+                <w:sz w:val="16"/>
+                <w:szCs w:val="16"/>
+              </w:rPr>
+              <w:t>Numérico</w:t>
+            </w:r>
+          </w:p>
+        </w:tc>
+        <w:tc>
+          <w:tcPr>
+            <w:tcW w:w="1984" w:type="dxa"/>
+            <w:tcBorders>
+              <w:top w:val="nil"/>
+              <w:left w:val="single" w:sz="8" w:space="0" w:color="000000"/>
+              <w:bottom w:val="single" w:sz="8" w:space="0" w:color="000000"/>
+              <w:right w:val="single" w:sz="8" w:space="0" w:color="000000"/>
+            </w:tcBorders>
+            <w:shd w:val="clear" w:color="auto" w:fill="D9D9D9"/>
+          </w:tcPr>
+          <w:p>
+            <w:pPr>
+              <w:jc w:val="center"/>
+              <w:rPr>
+                <w:sz w:val="16"/>
+                <w:szCs w:val="16"/>
+              </w:rPr>
+            </w:pPr>
+          </w:p>
+        </w:tc>
+      </w:tr>
+      <w:tr>
+        <w:trPr>
+          <w:trHeight w:val="690"/>
+        </w:trPr>
+        <w:tc>
+          <w:tcPr>
+            <w:tcW w:w="1797" w:type="dxa"/>
+            <w:tcBorders>
+              <w:top w:val="nil"/>
+              <w:left w:val="single" w:sz="8" w:space="0" w:color="000000"/>
+              <w:bottom w:val="single" w:sz="8" w:space="0" w:color="000000"/>
+              <w:right w:val="single" w:sz="8" w:space="0" w:color="000000"/>
+            </w:tcBorders>
+            <w:shd w:val="clear" w:color="auto" w:fill="auto"/>
+            <w:tcMar>
+              <w:top w:w="100" w:type="dxa"/>
+              <w:left w:w="100" w:type="dxa"/>
+              <w:bottom w:w="100" w:type="dxa"/>
+              <w:right w:w="100" w:type="dxa"/>
+            </w:tcMar>
+            <w:vAlign w:val="center"/>
+          </w:tcPr>
+          <w:p>
+            <w:pPr>
+              <w:jc w:val="center"/>
+              <w:rPr>
+                <w:sz w:val="16"/>
+                <w:szCs w:val="16"/>
+              </w:rPr>
+            </w:pPr>
+            <w:r>
+              <w:rPr>
+                <w:sz w:val="16"/>
+                <w:szCs w:val="16"/>
+              </w:rPr>
+              <w:t>Edad</w:t>
+            </w:r>
+          </w:p>
+          <w:p>
+            <w:pPr>
+              <w:jc w:val="center"/>
+              <w:rPr>
+                <w:sz w:val="16"/>
+                <w:szCs w:val="16"/>
+              </w:rPr>
+            </w:pPr>
+          </w:p>
+        </w:tc>
+        <w:tc>
+          <w:tcPr>
+            <w:tcW w:w="1595" w:type="dxa"/>
+            <w:tcBorders>
+              <w:top w:val="nil"/>
+              <w:left w:val="nil"/>
+              <w:bottom w:val="single" w:sz="8" w:space="0" w:color="000000"/>
+              <w:right w:val="single" w:sz="8" w:space="0" w:color="000000"/>
+            </w:tcBorders>
+            <w:shd w:val="clear" w:color="auto" w:fill="auto"/>
+            <w:tcMar>
+              <w:top w:w="100" w:type="dxa"/>
+              <w:left w:w="100" w:type="dxa"/>
+              <w:bottom w:w="100" w:type="dxa"/>
+              <w:right w:w="100" w:type="dxa"/>
+            </w:tcMar>
+            <w:vAlign w:val="center"/>
+          </w:tcPr>
+          <w:p>
+            <w:pPr>
+              <w:jc w:val="center"/>
+              <w:rPr>
+                <w:sz w:val="16"/>
+                <w:szCs w:val="16"/>
+              </w:rPr>
+            </w:pPr>
+            <w:r>
+              <w:rPr>
+                <w:sz w:val="16"/>
+                <w:szCs w:val="16"/>
+              </w:rPr>
+              <w:t>5</w:t>
+            </w:r>
+          </w:p>
+        </w:tc>
+        <w:tc>
+          <w:tcPr>
+            <w:tcW w:w="1560" w:type="dxa"/>
+            <w:tcBorders>
+              <w:top w:val="nil"/>
+              <w:left w:val="nil"/>
+              <w:bottom w:val="single" w:sz="8" w:space="0" w:color="000000"/>
+              <w:right w:val="single" w:sz="8" w:space="0" w:color="000000"/>
+            </w:tcBorders>
+            <w:shd w:val="clear" w:color="auto" w:fill="auto"/>
+            <w:tcMar>
+              <w:top w:w="100" w:type="dxa"/>
+              <w:left w:w="100" w:type="dxa"/>
+              <w:bottom w:w="100" w:type="dxa"/>
+              <w:right w:w="100" w:type="dxa"/>
+            </w:tcMar>
+            <w:vAlign w:val="center"/>
+          </w:tcPr>
+          <w:p>
+            <w:pPr>
+              <w:jc w:val="center"/>
+              <w:rPr>
+                <w:sz w:val="16"/>
+                <w:szCs w:val="16"/>
+              </w:rPr>
+            </w:pPr>
+            <w:r>
+              <w:rPr>
+                <w:sz w:val="16"/>
+                <w:szCs w:val="16"/>
+              </w:rPr>
+              <w:t>5</w:t>
+            </w:r>
+          </w:p>
+        </w:tc>
+        <w:tc>
+          <w:tcPr>
+            <w:tcW w:w="1984" w:type="dxa"/>
+            <w:tcBorders>
+              <w:top w:val="nil"/>
+              <w:left w:val="nil"/>
+              <w:bottom w:val="single" w:sz="8" w:space="0" w:color="000000"/>
+              <w:right w:val="single" w:sz="8" w:space="0" w:color="000000"/>
+            </w:tcBorders>
+            <w:shd w:val="clear" w:color="auto" w:fill="FFFFFF" w:themeFill="background1"/>
+            <w:tcMar>
+              <w:top w:w="100" w:type="dxa"/>
+              <w:left w:w="100" w:type="dxa"/>
+              <w:bottom w:w="100" w:type="dxa"/>
+              <w:right w:w="100" w:type="dxa"/>
+            </w:tcMar>
+          </w:tcPr>
+          <w:p>
+            <w:pPr>
+              <w:jc w:val="center"/>
+              <w:rPr>
+                <w:sz w:val="16"/>
+                <w:szCs w:val="16"/>
+              </w:rPr>
+            </w:pPr>
+            <w:r>
+              <w:rPr>
+                <w:sz w:val="16"/>
+                <w:szCs w:val="16"/>
+              </w:rPr>
+              <w:t>10</w:t>
+            </w:r>
+          </w:p>
+        </w:tc>
+        <w:tc>
+          <w:tcPr>
+            <w:tcW w:w="1984" w:type="dxa"/>
+            <w:tcBorders>
+              <w:top w:val="nil"/>
+              <w:left w:val="nil"/>
+              <w:bottom w:val="single" w:sz="8" w:space="0" w:color="000000"/>
+              <w:right w:val="single" w:sz="8" w:space="0" w:color="000000"/>
+            </w:tcBorders>
+            <w:shd w:val="clear" w:color="auto" w:fill="FFFFFF" w:themeFill="background1"/>
+          </w:tcPr>
+          <w:p>
+            <w:pPr>
+              <w:jc w:val="center"/>
+              <w:rPr>
+                <w:sz w:val="16"/>
+                <w:szCs w:val="16"/>
+              </w:rPr>
+            </w:pPr>
+            <w:r>
+              <w:rPr>
+                <w:sz w:val="16"/>
+                <w:szCs w:val="16"/>
+              </w:rPr>
+              <w:t>Si</w:t>
+            </w:r>
+          </w:p>
+        </w:tc>
+      </w:tr>
+      <w:tr>
+        <w:trPr>
+          <w:trHeight w:val="485"/>
+        </w:trPr>
+        <w:tc>
+          <w:tcPr>
+            <w:tcW w:w="1797" w:type="dxa"/>
+            <w:tcBorders>
+              <w:top w:val="nil"/>
+              <w:left w:val="single" w:sz="8" w:space="0" w:color="000000"/>
+              <w:bottom w:val="single" w:sz="8" w:space="0" w:color="000000"/>
+              <w:right w:val="single" w:sz="8" w:space="0" w:color="000000"/>
+            </w:tcBorders>
+            <w:shd w:val="clear" w:color="auto" w:fill="auto"/>
+            <w:tcMar>
+              <w:top w:w="100" w:type="dxa"/>
+              <w:left w:w="100" w:type="dxa"/>
+              <w:bottom w:w="100" w:type="dxa"/>
+              <w:right w:w="100" w:type="dxa"/>
+            </w:tcMar>
+          </w:tcPr>
+          <w:p>
+            <w:pPr>
+              <w:jc w:val="center"/>
+              <w:rPr>
+                <w:sz w:val="16"/>
+                <w:szCs w:val="16"/>
+              </w:rPr>
+            </w:pPr>
+            <w:r>
+              <w:rPr>
+                <w:sz w:val="16"/>
+                <w:szCs w:val="16"/>
+              </w:rPr>
+              <w:t>Nivel de colesterol</w:t>
+            </w:r>
+          </w:p>
+        </w:tc>
+        <w:tc>
+          <w:tcPr>
+            <w:tcW w:w="1595" w:type="dxa"/>
+            <w:tcBorders>
+              <w:top w:val="nil"/>
+              <w:left w:val="nil"/>
+              <w:bottom w:val="single" w:sz="8" w:space="0" w:color="000000"/>
+              <w:right w:val="single" w:sz="8" w:space="0" w:color="000000"/>
+            </w:tcBorders>
+            <w:shd w:val="clear" w:color="auto" w:fill="auto"/>
+            <w:tcMar>
+              <w:top w:w="100" w:type="dxa"/>
+              <w:left w:w="100" w:type="dxa"/>
+              <w:bottom w:w="100" w:type="dxa"/>
+              <w:right w:w="100" w:type="dxa"/>
+            </w:tcMar>
+            <w:vAlign w:val="center"/>
+          </w:tcPr>
+          <w:p>
+            <w:pPr>
+              <w:jc w:val="center"/>
+              <w:rPr>
+                <w:sz w:val="16"/>
+                <w:szCs w:val="16"/>
+              </w:rPr>
+            </w:pPr>
+            <w:r>
+              <w:rPr>
+                <w:sz w:val="16"/>
+                <w:szCs w:val="16"/>
+              </w:rPr>
+              <w:t>4</w:t>
+            </w:r>
+          </w:p>
+        </w:tc>
+        <w:tc>
+          <w:tcPr>
+            <w:tcW w:w="1560" w:type="dxa"/>
+            <w:tcBorders>
+              <w:top w:val="nil"/>
+              <w:left w:val="nil"/>
+              <w:bottom w:val="single" w:sz="8" w:space="0" w:color="000000"/>
+              <w:right w:val="single" w:sz="8" w:space="0" w:color="000000"/>
+            </w:tcBorders>
+            <w:shd w:val="clear" w:color="auto" w:fill="auto"/>
+            <w:tcMar>
+              <w:top w:w="100" w:type="dxa"/>
+              <w:left w:w="100" w:type="dxa"/>
+              <w:bottom w:w="100" w:type="dxa"/>
+              <w:right w:w="100" w:type="dxa"/>
+            </w:tcMar>
+            <w:vAlign w:val="center"/>
+          </w:tcPr>
+          <w:p>
+            <w:pPr>
+              <w:jc w:val="center"/>
+              <w:rPr>
+                <w:sz w:val="16"/>
+                <w:szCs w:val="16"/>
+              </w:rPr>
+            </w:pPr>
+            <w:r>
+              <w:rPr>
+                <w:sz w:val="16"/>
+                <w:szCs w:val="16"/>
+              </w:rPr>
+              <w:t>5</w:t>
+            </w:r>
+          </w:p>
+        </w:tc>
+        <w:tc>
+          <w:tcPr>
+            <w:tcW w:w="1984" w:type="dxa"/>
+            <w:tcBorders>
+              <w:top w:val="nil"/>
+              <w:left w:val="nil"/>
+              <w:bottom w:val="single" w:sz="8" w:space="0" w:color="000000"/>
+              <w:right w:val="single" w:sz="8" w:space="0" w:color="000000"/>
+            </w:tcBorders>
+            <w:shd w:val="clear" w:color="auto" w:fill="FFFFFF" w:themeFill="background1"/>
+            <w:tcMar>
+              <w:top w:w="100" w:type="dxa"/>
+              <w:left w:w="100" w:type="dxa"/>
+              <w:bottom w:w="100" w:type="dxa"/>
+              <w:right w:w="100" w:type="dxa"/>
+            </w:tcMar>
+          </w:tcPr>
+          <w:p>
+            <w:pPr>
+              <w:jc w:val="center"/>
+              <w:rPr>
+                <w:sz w:val="16"/>
+                <w:szCs w:val="16"/>
+              </w:rPr>
+            </w:pPr>
+            <w:r>
+              <w:rPr>
+                <w:sz w:val="16"/>
+                <w:szCs w:val="16"/>
+              </w:rPr>
+              <w:t>9</w:t>
+            </w:r>
+          </w:p>
+        </w:tc>
+        <w:tc>
+          <w:tcPr>
+            <w:tcW w:w="1984" w:type="dxa"/>
+            <w:tcBorders>
+              <w:top w:val="nil"/>
+              <w:left w:val="nil"/>
+              <w:bottom w:val="single" w:sz="8" w:space="0" w:color="000000"/>
+              <w:right w:val="single" w:sz="8" w:space="0" w:color="000000"/>
+            </w:tcBorders>
+            <w:shd w:val="clear" w:color="auto" w:fill="FFFFFF" w:themeFill="background1"/>
+          </w:tcPr>
+          <w:p>
+            <w:pPr>
+              <w:jc w:val="center"/>
+              <w:rPr>
+                <w:sz w:val="16"/>
+                <w:szCs w:val="16"/>
+              </w:rPr>
+            </w:pPr>
+            <w:r>
+              <w:rPr>
+                <w:sz w:val="16"/>
+                <w:szCs w:val="16"/>
+              </w:rPr>
+              <w:t xml:space="preserve">Si </w:t>
+            </w:r>
+          </w:p>
+        </w:tc>
+      </w:tr>
+      <w:tr>
+        <w:trPr>
+          <w:trHeight w:val="485"/>
+        </w:trPr>
+        <w:tc>
+          <w:tcPr>
+            <w:tcW w:w="1797" w:type="dxa"/>
+            <w:tcBorders>
+              <w:top w:val="nil"/>
+              <w:left w:val="single" w:sz="8" w:space="0" w:color="000000"/>
+              <w:bottom w:val="single" w:sz="8" w:space="0" w:color="000000"/>
+              <w:right w:val="single" w:sz="8" w:space="0" w:color="000000"/>
+            </w:tcBorders>
+            <w:shd w:val="clear" w:color="auto" w:fill="auto"/>
+            <w:tcMar>
+              <w:top w:w="100" w:type="dxa"/>
+              <w:left w:w="100" w:type="dxa"/>
+              <w:bottom w:w="100" w:type="dxa"/>
+              <w:right w:w="100" w:type="dxa"/>
+            </w:tcMar>
+          </w:tcPr>
+          <w:p>
+            <w:pPr>
+              <w:jc w:val="center"/>
+              <w:rPr>
+                <w:sz w:val="16"/>
+                <w:szCs w:val="16"/>
+              </w:rPr>
+            </w:pPr>
+            <w:proofErr w:type="spellStart"/>
+            <w:r>
+              <w:rPr>
+                <w:sz w:val="16"/>
+                <w:szCs w:val="16"/>
+              </w:rPr>
+              <w:t>Presion</w:t>
+            </w:r>
+            <w:proofErr w:type="spellEnd"/>
+            <w:r>
+              <w:rPr>
+                <w:sz w:val="16"/>
+                <w:szCs w:val="16"/>
+              </w:rPr>
+              <w:t xml:space="preserve"> arterial en reposo </w:t>
+            </w:r>
+          </w:p>
+        </w:tc>
+        <w:tc>
+          <w:tcPr>
+            <w:tcW w:w="1595" w:type="dxa"/>
+            <w:tcBorders>
+              <w:top w:val="nil"/>
+              <w:left w:val="nil"/>
+              <w:bottom w:val="single" w:sz="8" w:space="0" w:color="000000"/>
+              <w:right w:val="single" w:sz="8" w:space="0" w:color="000000"/>
+            </w:tcBorders>
+            <w:shd w:val="clear" w:color="auto" w:fill="auto"/>
+            <w:tcMar>
+              <w:top w:w="100" w:type="dxa"/>
+              <w:left w:w="100" w:type="dxa"/>
+              <w:bottom w:w="100" w:type="dxa"/>
+              <w:right w:w="100" w:type="dxa"/>
+            </w:tcMar>
+            <w:vAlign w:val="center"/>
+          </w:tcPr>
+          <w:p>
+            <w:pPr>
+              <w:jc w:val="center"/>
+              <w:rPr>
+                <w:sz w:val="16"/>
+                <w:szCs w:val="16"/>
+              </w:rPr>
+            </w:pPr>
+            <w:r>
+              <w:rPr>
+                <w:sz w:val="16"/>
+                <w:szCs w:val="16"/>
+              </w:rPr>
+              <w:t>3</w:t>
+            </w:r>
+          </w:p>
+        </w:tc>
+        <w:tc>
+          <w:tcPr>
+            <w:tcW w:w="1560" w:type="dxa"/>
+            <w:tcBorders>
+              <w:top w:val="nil"/>
+              <w:left w:val="nil"/>
+              <w:bottom w:val="single" w:sz="8" w:space="0" w:color="000000"/>
+              <w:right w:val="single" w:sz="8" w:space="0" w:color="000000"/>
+            </w:tcBorders>
+            <w:shd w:val="clear" w:color="auto" w:fill="auto"/>
+            <w:tcMar>
+              <w:top w:w="100" w:type="dxa"/>
+              <w:left w:w="100" w:type="dxa"/>
+              <w:bottom w:w="100" w:type="dxa"/>
+              <w:right w:w="100" w:type="dxa"/>
+            </w:tcMar>
+            <w:vAlign w:val="center"/>
+          </w:tcPr>
+          <w:p>
+            <w:pPr>
+              <w:jc w:val="center"/>
+              <w:rPr>
+                <w:sz w:val="16"/>
+                <w:szCs w:val="16"/>
+              </w:rPr>
+            </w:pPr>
+            <w:r>
+              <w:rPr>
+                <w:sz w:val="16"/>
+                <w:szCs w:val="16"/>
+              </w:rPr>
+              <w:t>4</w:t>
+            </w:r>
+          </w:p>
+        </w:tc>
+        <w:tc>
+          <w:tcPr>
+            <w:tcW w:w="1984" w:type="dxa"/>
+            <w:tcBorders>
+              <w:top w:val="nil"/>
+              <w:left w:val="nil"/>
+              <w:bottom w:val="single" w:sz="8" w:space="0" w:color="000000"/>
+              <w:right w:val="single" w:sz="8" w:space="0" w:color="000000"/>
+            </w:tcBorders>
+            <w:shd w:val="clear" w:color="auto" w:fill="FFFFFF" w:themeFill="background1"/>
+            <w:tcMar>
+              <w:top w:w="100" w:type="dxa"/>
+              <w:left w:w="100" w:type="dxa"/>
+              <w:bottom w:w="100" w:type="dxa"/>
+              <w:right w:w="100" w:type="dxa"/>
+            </w:tcMar>
+          </w:tcPr>
+          <w:p>
+            <w:pPr>
+              <w:jc w:val="center"/>
+              <w:rPr>
+                <w:sz w:val="16"/>
+                <w:szCs w:val="16"/>
+              </w:rPr>
+            </w:pPr>
+            <w:r>
+              <w:rPr>
+                <w:sz w:val="16"/>
+                <w:szCs w:val="16"/>
+              </w:rPr>
+              <w:t>7</w:t>
+            </w:r>
+          </w:p>
+        </w:tc>
+        <w:tc>
+          <w:tcPr>
+            <w:tcW w:w="1984" w:type="dxa"/>
+            <w:tcBorders>
+              <w:top w:val="nil"/>
+              <w:left w:val="nil"/>
+              <w:bottom w:val="single" w:sz="8" w:space="0" w:color="000000"/>
+              <w:right w:val="single" w:sz="8" w:space="0" w:color="000000"/>
+            </w:tcBorders>
+            <w:shd w:val="clear" w:color="auto" w:fill="FFFFFF" w:themeFill="background1"/>
+          </w:tcPr>
+          <w:p>
+            <w:pPr>
+              <w:jc w:val="center"/>
+              <w:rPr>
+                <w:sz w:val="16"/>
+                <w:szCs w:val="16"/>
+              </w:rPr>
+            </w:pPr>
+            <w:r>
+              <w:rPr>
+                <w:sz w:val="16"/>
+                <w:szCs w:val="16"/>
+              </w:rPr>
+              <w:t>Si</w:t>
+            </w:r>
+          </w:p>
+        </w:tc>
+      </w:tr>
+      <w:tr>
+        <w:trPr>
+          <w:trHeight w:val="485"/>
+        </w:trPr>
+        <w:tc>
+          <w:tcPr>
+            <w:tcW w:w="1797" w:type="dxa"/>
+            <w:tcBorders>
+              <w:top w:val="nil"/>
+              <w:left w:val="single" w:sz="8" w:space="0" w:color="000000"/>
+              <w:bottom w:val="single" w:sz="8" w:space="0" w:color="000000"/>
+              <w:right w:val="single" w:sz="8" w:space="0" w:color="000000"/>
+            </w:tcBorders>
+            <w:shd w:val="clear" w:color="auto" w:fill="auto"/>
+            <w:tcMar>
+              <w:top w:w="100" w:type="dxa"/>
+              <w:left w:w="100" w:type="dxa"/>
+              <w:bottom w:w="100" w:type="dxa"/>
+              <w:right w:w="100" w:type="dxa"/>
+            </w:tcMar>
+          </w:tcPr>
+          <w:p>
+            <w:pPr>
+              <w:jc w:val="center"/>
+              <w:rPr>
+                <w:sz w:val="16"/>
+                <w:szCs w:val="16"/>
+              </w:rPr>
+            </w:pPr>
+            <w:r>
+              <w:rPr>
+                <w:sz w:val="16"/>
+                <w:szCs w:val="16"/>
+              </w:rPr>
+              <w:t xml:space="preserve">Frecuencia máxima cardiaca </w:t>
+            </w:r>
+          </w:p>
+        </w:tc>
+        <w:tc>
+          <w:tcPr>
+            <w:tcW w:w="1595" w:type="dxa"/>
+            <w:tcBorders>
+              <w:top w:val="nil"/>
+              <w:left w:val="nil"/>
+              <w:bottom w:val="single" w:sz="8" w:space="0" w:color="000000"/>
+              <w:right w:val="single" w:sz="8" w:space="0" w:color="000000"/>
+            </w:tcBorders>
+            <w:shd w:val="clear" w:color="auto" w:fill="auto"/>
+            <w:tcMar>
+              <w:top w:w="100" w:type="dxa"/>
+              <w:left w:w="100" w:type="dxa"/>
+              <w:bottom w:w="100" w:type="dxa"/>
+              <w:right w:w="100" w:type="dxa"/>
+            </w:tcMar>
+            <w:vAlign w:val="center"/>
+          </w:tcPr>
+          <w:p>
+            <w:pPr>
+              <w:jc w:val="center"/>
+              <w:rPr>
+                <w:sz w:val="16"/>
+                <w:szCs w:val="16"/>
+              </w:rPr>
+            </w:pPr>
+            <w:r>
+              <w:rPr>
+                <w:sz w:val="16"/>
+                <w:szCs w:val="16"/>
+              </w:rPr>
+              <w:t>5</w:t>
+            </w:r>
+          </w:p>
+        </w:tc>
+        <w:tc>
+          <w:tcPr>
+            <w:tcW w:w="1560" w:type="dxa"/>
+            <w:tcBorders>
+              <w:top w:val="nil"/>
+              <w:left w:val="nil"/>
+              <w:bottom w:val="single" w:sz="8" w:space="0" w:color="000000"/>
+              <w:right w:val="single" w:sz="8" w:space="0" w:color="000000"/>
+            </w:tcBorders>
+            <w:shd w:val="clear" w:color="auto" w:fill="auto"/>
+            <w:tcMar>
+              <w:top w:w="100" w:type="dxa"/>
+              <w:left w:w="100" w:type="dxa"/>
+              <w:bottom w:w="100" w:type="dxa"/>
+              <w:right w:w="100" w:type="dxa"/>
+            </w:tcMar>
+            <w:vAlign w:val="center"/>
+          </w:tcPr>
+          <w:p>
+            <w:pPr>
+              <w:jc w:val="center"/>
+              <w:rPr>
+                <w:sz w:val="16"/>
+                <w:szCs w:val="16"/>
+              </w:rPr>
+            </w:pPr>
+            <w:r>
+              <w:rPr>
+                <w:sz w:val="16"/>
+                <w:szCs w:val="16"/>
+              </w:rPr>
+              <w:t>4</w:t>
+            </w:r>
+          </w:p>
+        </w:tc>
+        <w:tc>
+          <w:tcPr>
+            <w:tcW w:w="1984" w:type="dxa"/>
+            <w:tcBorders>
+              <w:top w:val="nil"/>
+              <w:left w:val="nil"/>
+              <w:bottom w:val="single" w:sz="8" w:space="0" w:color="000000"/>
+              <w:right w:val="single" w:sz="8" w:space="0" w:color="000000"/>
+            </w:tcBorders>
+            <w:shd w:val="clear" w:color="auto" w:fill="FFFFFF" w:themeFill="background1"/>
+            <w:tcMar>
+              <w:top w:w="100" w:type="dxa"/>
+              <w:left w:w="100" w:type="dxa"/>
+              <w:bottom w:w="100" w:type="dxa"/>
+              <w:right w:w="100" w:type="dxa"/>
+            </w:tcMar>
+          </w:tcPr>
+          <w:p>
+            <w:pPr>
+              <w:jc w:val="center"/>
+              <w:rPr>
+                <w:sz w:val="16"/>
+                <w:szCs w:val="16"/>
+              </w:rPr>
+            </w:pPr>
+            <w:r>
+              <w:rPr>
+                <w:sz w:val="16"/>
+                <w:szCs w:val="16"/>
+              </w:rPr>
+              <w:t>9</w:t>
+            </w:r>
+          </w:p>
+        </w:tc>
+        <w:tc>
+          <w:tcPr>
+            <w:tcW w:w="1984" w:type="dxa"/>
+            <w:tcBorders>
+              <w:top w:val="nil"/>
+              <w:left w:val="nil"/>
+              <w:bottom w:val="single" w:sz="8" w:space="0" w:color="000000"/>
+              <w:right w:val="single" w:sz="8" w:space="0" w:color="000000"/>
+            </w:tcBorders>
+            <w:shd w:val="clear" w:color="auto" w:fill="FFFFFF" w:themeFill="background1"/>
+          </w:tcPr>
+          <w:p>
+            <w:pPr>
+              <w:jc w:val="center"/>
+              <w:rPr>
+                <w:sz w:val="16"/>
+                <w:szCs w:val="16"/>
+              </w:rPr>
+            </w:pPr>
+            <w:r>
+              <w:rPr>
+                <w:sz w:val="16"/>
+                <w:szCs w:val="16"/>
+              </w:rPr>
+              <w:t>Si</w:t>
+            </w:r>
+          </w:p>
+        </w:tc>
+      </w:tr>
+    </w:tbl>
+    <w:p>
+      <w:pPr>
+        <w:jc w:val="both"/>
+        <w:rPr>
+          <w:lang w:val="es-ES_tradnl"/>
+        </w:rPr>
+      </w:pPr>
+    </w:p>
+    <w:p>
+      <w:pPr>
+        <w:jc w:val="both"/>
+        <w:rPr>
+          <w:lang w:val="es-ES_tradnl"/>
+        </w:rPr>
+      </w:pPr>
+    </w:p>
+    <w:p>
+      <w:pPr>
+        <w:jc w:val="both"/>
+        <w:rPr>
+          <w:lang w:val="es-ES_tradnl"/>
+        </w:rPr>
+      </w:pPr>
+    </w:p>
+    <w:p>
+      <w:pPr>
+        <w:jc w:val="both"/>
+        <w:rPr>
+          <w:lang w:val="es-ES_tradnl"/>
+        </w:rPr>
+      </w:pPr>
+    </w:p>
+    <w:p>
+      <w:pPr>
+        <w:jc w:val="both"/>
+        <w:rPr>
+          <w:lang w:val="es-ES_tradnl"/>
+        </w:rPr>
+      </w:pPr>
+    </w:p>
+    <w:p>
+      <w:pPr>
+        <w:jc w:val="both"/>
+        <w:rPr>
+          <w:lang w:val="es-ES_tradnl"/>
+        </w:rPr>
+      </w:pPr>
+    </w:p>
+    <w:p>
+      <w:pPr>
+        <w:jc w:val="both"/>
+        <w:rPr>
+          <w:lang w:val="es-ES_tradnl"/>
+        </w:rPr>
+      </w:pPr>
+    </w:p>
+    <w:p>
+      <w:pPr>
+        <w:jc w:val="both"/>
+        <w:rPr>
+          <w:lang w:val="es-ES_tradnl"/>
+        </w:rPr>
+      </w:pPr>
+    </w:p>
+    <w:p>
+      <w:pPr>
+        <w:jc w:val="both"/>
+        <w:rPr>
+          <w:lang w:val="es-ES_tradnl"/>
+        </w:rPr>
+      </w:pPr>
+    </w:p>
+    <w:p>
+      <w:pPr>
+        <w:jc w:val="both"/>
+        <w:rPr>
+          <w:lang w:val="es-ES_tradnl"/>
+        </w:rPr>
+      </w:pPr>
+    </w:p>
+    <w:p>
+      <w:pPr>
+        <w:jc w:val="both"/>
+        <w:rPr>
+          <w:lang w:val="es-ES_tradnl"/>
+        </w:rPr>
+      </w:pPr>
+    </w:p>
+    <w:p>
+      <w:pPr>
+        <w:jc w:val="both"/>
+        <w:rPr>
+          <w:lang w:val="es-ES_tradnl"/>
+        </w:rPr>
+      </w:pPr>
+    </w:p>
+    <w:p>
+      <w:pPr>
+        <w:jc w:val="both"/>
+        <w:rPr>
+          <w:lang w:val="es-ES_tradnl"/>
+        </w:rPr>
+      </w:pPr>
+    </w:p>
+    <w:p>
+      <w:pPr>
+        <w:jc w:val="both"/>
+        <w:rPr>
+          <w:lang w:val="es-ES_tradnl"/>
+        </w:rPr>
+      </w:pPr>
+    </w:p>
+    <w:p>
+      <w:pPr>
+        <w:jc w:val="both"/>
+        <w:rPr>
+          <w:lang w:val="es-ES_tradnl"/>
+        </w:rPr>
+      </w:pPr>
+    </w:p>
+    <w:p>
+      <w:pPr>
+        <w:pStyle w:val="miestilo"/>
+        <w:rPr>
+          <w:lang w:val="es-ES_tradnl"/>
+        </w:rPr>
+      </w:pPr>
+      <w:bookmarkStart w:id="22" w:name="_Toc71984026"/>
       <w:r>
         <w:rPr>
           <w:lang w:val="es-ES_tradnl"/>
         </w:rPr>
         <w:t>Reflexión</w:t>
       </w:r>
+      <w:bookmarkEnd w:id="22"/>
     </w:p>
     <w:p>
       <w:pPr>
@@ -17875,8 +20203,8 @@
           <w:lang w:val="es-ES_tradnl"/>
         </w:rPr>
       </w:pPr>
-      <w:bookmarkStart w:id="20" w:name="_oxwhg8yw7qw3" w:colFirst="0" w:colLast="0"/>
-      <w:bookmarkEnd w:id="20"/>
+      <w:bookmarkStart w:id="23" w:name="_oxwhg8yw7qw3" w:colFirst="0" w:colLast="0"/>
+      <w:bookmarkEnd w:id="23"/>
     </w:p>
     <w:p>
       <w:pPr>
@@ -17893,6 +20221,7 @@
         </w:rPr>
       </w:pPr>
     </w:p>
+    <w:bookmarkStart w:id="24" w:name="_Toc71984027" w:displacedByCustomXml="next"/>
     <w:sdt>
       <w:sdtPr>
         <w:rPr>
@@ -17912,7 +20241,6 @@
         </w:rPr>
       </w:sdtEndPr>
       <w:sdtContent>
-        <w:bookmarkStart w:id="21" w:name="_Toc69643430" w:displacedByCustomXml="prev"/>
         <w:p>
           <w:pPr>
             <w:pStyle w:val="Ttulo1"/>
@@ -17928,7 +20256,7 @@
             </w:rPr>
             <w:t>Bibliografía</w:t>
           </w:r>
-          <w:bookmarkEnd w:id="21"/>
+          <w:bookmarkEnd w:id="24"/>
         </w:p>
         <w:sdt>
           <w:sdtPr>
@@ -18285,6 +20613,8 @@
               <w:pPr>
                 <w:pStyle w:val="Prrafodelista"/>
                 <w:rPr>
+                  <w:rStyle w:val="Hipervnculo"/>
+                  <w:shd w:val="clear" w:color="auto" w:fill="FFFFFF"/>
                   <w:lang w:val="en-US"/>
                 </w:rPr>
               </w:pPr>
@@ -18343,6 +20673,148 @@
                 </w:r>
               </w:hyperlink>
             </w:p>
+            <w:p>
+              <w:pPr>
+                <w:pStyle w:val="Prrafodelista"/>
+                <w:rPr>
+                  <w:rStyle w:val="Hipervnculo"/>
+                  <w:shd w:val="clear" w:color="auto" w:fill="FFFFFF"/>
+                  <w:lang w:val="en-US"/>
+                </w:rPr>
+              </w:pPr>
+            </w:p>
+            <w:sdt>
+              <w:sdtPr>
+                <w:id w:val="-172190124"/>
+                <w:bibliography/>
+              </w:sdtPr>
+              <w:sdtContent>
+                <w:p>
+                  <w:pPr>
+                    <w:pStyle w:val="Bibliografa"/>
+                    <w:ind w:left="720" w:hanging="720"/>
+                    <w:rPr>
+                      <w:noProof/>
+                      <w:color w:val="0070C0"/>
+                      <w:u w:val="single"/>
+                      <w:lang w:val="es-ES"/>
+                    </w:rPr>
+                  </w:pPr>
+                  <w:r>
+                    <w:fldChar w:fldCharType="begin"/>
+                  </w:r>
+                  <w:r>
+                    <w:instrText>BIBLIOGRAPHY</w:instrText>
+                  </w:r>
+                  <w:r>
+                    <w:fldChar w:fldCharType="separate"/>
+                  </w:r>
+                  <w:r>
+                    <w:rPr>
+                      <w:noProof/>
+                      <w:lang w:val="es-ES"/>
+                    </w:rPr>
+                    <w:t xml:space="preserve">TIEMPO, E. (28 de 10 de 2016). </w:t>
+                  </w:r>
+                  <w:r>
+                    <w:rPr>
+                      <w:i/>
+                      <w:iCs/>
+                      <w:noProof/>
+                      <w:lang w:val="es-ES"/>
+                    </w:rPr>
+                    <w:t xml:space="preserve">Crean una aplicación móvil que detecta infartos de miocardio </w:t>
+                  </w:r>
+                  <w:r>
+                    <w:rPr>
+                      <w:noProof/>
+                      <w:lang w:val="es-ES"/>
+                    </w:rPr>
+                    <w:t>. Obtenido de EL TIEMPO:</w:t>
+                  </w:r>
+                  <w:r>
+                    <w:rPr>
+                      <w:noProof/>
+                      <w:color w:val="0070C0"/>
+                      <w:u w:val="single"/>
+                      <w:lang w:val="es-ES"/>
+                    </w:rPr>
+                    <w:t xml:space="preserve"> https://www.eltiempo.com/tecnosfera/novedades-tecnologia/aplicacion-que-detecta-infartos-de-miocardio-47227</w:t>
+                  </w:r>
+                </w:p>
+                <w:p>
+                  <w:pPr>
+                    <w:rPr>
+                      <w:color w:val="0070C0"/>
+                      <w:u w:val="single"/>
+                      <w:lang w:val="es-ES"/>
+                    </w:rPr>
+                  </w:pPr>
+                </w:p>
+                <w:p>
+                  <w:pPr>
+                    <w:rPr>
+                      <w:lang w:val="es-ES"/>
+                    </w:rPr>
+                  </w:pPr>
+                </w:p>
+                <w:p>
+                  <w:r>
+                    <w:rPr>
+                      <w:b/>
+                      <w:bCs/>
+                      <w:noProof/>
+                    </w:rPr>
+                    <w:fldChar w:fldCharType="end"/>
+                  </w:r>
+                </w:p>
+              </w:sdtContent>
+            </w:sdt>
+            <w:p>
+              <w:pPr>
+                <w:pStyle w:val="Prrafodelista"/>
+                <w:rPr>
+                  <w:rStyle w:val="Hipervnculo"/>
+                  <w:shd w:val="clear" w:color="auto" w:fill="FFFFFF"/>
+                  <w:lang w:val="en-US"/>
+                </w:rPr>
+              </w:pPr>
+            </w:p>
+            <w:sdt>
+              <w:sdtPr>
+                <w:rPr>
+                  <w:lang w:val="es-ES"/>
+                </w:rPr>
+                <w:id w:val="-1954165039"/>
+                <w:docPartObj>
+                  <w:docPartGallery w:val="Bibliographies"/>
+                  <w:docPartUnique/>
+                </w:docPartObj>
+              </w:sdtPr>
+              <w:sdtEndPr>
+                <w:rPr>
+                  <w:sz w:val="24"/>
+                  <w:szCs w:val="24"/>
+                  <w:lang w:val="es-CO"/>
+                </w:rPr>
+              </w:sdtEndPr>
+              <w:sdtContent>
+                <w:p>
+                  <w:pPr>
+                    <w:pStyle w:val="Ttulo1"/>
+                  </w:pPr>
+                </w:p>
+                <w:p/>
+              </w:sdtContent>
+            </w:sdt>
+            <w:p>
+              <w:pPr>
+                <w:pStyle w:val="Prrafodelista"/>
+                <w:rPr>
+                  <w:lang w:val="en-US"/>
+                </w:rPr>
+              </w:pPr>
+            </w:p>
             <w:p/>
           </w:sdtContent>
         </w:sdt>
@@ -19291,6 +21763,119 @@
     </w:lvl>
   </w:abstractNum>
   <w:abstractNum w:abstractNumId="5" w15:restartNumberingAfterBreak="0">
+    <w:nsid w:val="211F59D2"/>
+    <w:multiLevelType w:val="hybridMultilevel"/>
+    <w:tmpl w:val="1DD8525C"/>
+    <w:lvl w:ilvl="0" w:tplc="080A0001">
+      <w:start w:val="1"/>
+      <w:numFmt w:val="bullet"/>
+      <w:lvlText w:val=""/>
+      <w:lvlJc w:val="left"/>
+      <w:pPr>
+        <w:ind w:left="720" w:hanging="360"/>
+      </w:pPr>
+      <w:rPr>
+        <w:rFonts w:ascii="Symbol" w:hAnsi="Symbol" w:hint="default"/>
+      </w:rPr>
+    </w:lvl>
+    <w:lvl w:ilvl="1" w:tplc="080A0003" w:tentative="1">
+      <w:start w:val="1"/>
+      <w:numFmt w:val="bullet"/>
+      <w:lvlText w:val="o"/>
+      <w:lvlJc w:val="left"/>
+      <w:pPr>
+        <w:ind w:left="1440" w:hanging="360"/>
+      </w:pPr>
+      <w:rPr>
+        <w:rFonts w:ascii="Courier New" w:hAnsi="Courier New" w:cs="Courier New" w:hint="default"/>
+      </w:rPr>
+    </w:lvl>
+    <w:lvl w:ilvl="2" w:tplc="080A0005" w:tentative="1">
+      <w:start w:val="1"/>
+      <w:numFmt w:val="bullet"/>
+      <w:lvlText w:val=""/>
+      <w:lvlJc w:val="left"/>
+      <w:pPr>
+        <w:ind w:left="2160" w:hanging="360"/>
+      </w:pPr>
+      <w:rPr>
+        <w:rFonts w:ascii="Wingdings" w:hAnsi="Wingdings" w:hint="default"/>
+      </w:rPr>
+    </w:lvl>
+    <w:lvl w:ilvl="3" w:tplc="080A0001" w:tentative="1">
+      <w:start w:val="1"/>
+      <w:numFmt w:val="bullet"/>
+      <w:lvlText w:val=""/>
+      <w:lvlJc w:val="left"/>
+      <w:pPr>
+        <w:ind w:left="2880" w:hanging="360"/>
+      </w:pPr>
+      <w:rPr>
+        <w:rFonts w:ascii="Symbol" w:hAnsi="Symbol" w:hint="default"/>
+      </w:rPr>
+    </w:lvl>
+    <w:lvl w:ilvl="4" w:tplc="080A0003" w:tentative="1">
+      <w:start w:val="1"/>
+      <w:numFmt w:val="bullet"/>
+      <w:lvlText w:val="o"/>
+      <w:lvlJc w:val="left"/>
+      <w:pPr>
+        <w:ind w:left="3600" w:hanging="360"/>
+      </w:pPr>
+      <w:rPr>
+        <w:rFonts w:ascii="Courier New" w:hAnsi="Courier New" w:cs="Courier New" w:hint="default"/>
+      </w:rPr>
+    </w:lvl>
+    <w:lvl w:ilvl="5" w:tplc="080A0005" w:tentative="1">
+      <w:start w:val="1"/>
+      <w:numFmt w:val="bullet"/>
+      <w:lvlText w:val=""/>
+      <w:lvlJc w:val="left"/>
+      <w:pPr>
+        <w:ind w:left="4320" w:hanging="360"/>
+      </w:pPr>
+      <w:rPr>
+        <w:rFonts w:ascii="Wingdings" w:hAnsi="Wingdings" w:hint="default"/>
+      </w:rPr>
+    </w:lvl>
+    <w:lvl w:ilvl="6" w:tplc="080A0001" w:tentative="1">
+      <w:start w:val="1"/>
+      <w:numFmt w:val="bullet"/>
+      <w:lvlText w:val=""/>
+      <w:lvlJc w:val="left"/>
+      <w:pPr>
+        <w:ind w:left="5040" w:hanging="360"/>
+      </w:pPr>
+      <w:rPr>
+        <w:rFonts w:ascii="Symbol" w:hAnsi="Symbol" w:hint="default"/>
+      </w:rPr>
+    </w:lvl>
+    <w:lvl w:ilvl="7" w:tplc="080A0003" w:tentative="1">
+      <w:start w:val="1"/>
+      <w:numFmt w:val="bullet"/>
+      <w:lvlText w:val="o"/>
+      <w:lvlJc w:val="left"/>
+      <w:pPr>
+        <w:ind w:left="5760" w:hanging="360"/>
+      </w:pPr>
+      <w:rPr>
+        <w:rFonts w:ascii="Courier New" w:hAnsi="Courier New" w:cs="Courier New" w:hint="default"/>
+      </w:rPr>
+    </w:lvl>
+    <w:lvl w:ilvl="8" w:tplc="080A0005" w:tentative="1">
+      <w:start w:val="1"/>
+      <w:numFmt w:val="bullet"/>
+      <w:lvlText w:val=""/>
+      <w:lvlJc w:val="left"/>
+      <w:pPr>
+        <w:ind w:left="6480" w:hanging="360"/>
+      </w:pPr>
+      <w:rPr>
+        <w:rFonts w:ascii="Wingdings" w:hAnsi="Wingdings" w:hint="default"/>
+      </w:rPr>
+    </w:lvl>
+  </w:abstractNum>
+  <w:abstractNum w:abstractNumId="6" w15:restartNumberingAfterBreak="0">
     <w:nsid w:val="257C485C"/>
     <w:multiLevelType w:val="multilevel"/>
     <w:tmpl w:val="899816B2"/>
@@ -19403,7 +21988,7 @@
       </w:rPr>
     </w:lvl>
   </w:abstractNum>
-  <w:abstractNum w:abstractNumId="6" w15:restartNumberingAfterBreak="0">
+  <w:abstractNum w:abstractNumId="7" w15:restartNumberingAfterBreak="0">
     <w:nsid w:val="27372C7E"/>
     <w:multiLevelType w:val="multilevel"/>
     <w:tmpl w:val="D11A8352"/>
@@ -19516,7 +22101,7 @@
       </w:rPr>
     </w:lvl>
   </w:abstractNum>
-  <w:abstractNum w:abstractNumId="7" w15:restartNumberingAfterBreak="0">
+  <w:abstractNum w:abstractNumId="8" w15:restartNumberingAfterBreak="0">
     <w:nsid w:val="28FE5CF9"/>
     <w:multiLevelType w:val="multilevel"/>
     <w:tmpl w:val="F6047DE8"/>
@@ -19629,7 +22214,7 @@
       </w:rPr>
     </w:lvl>
   </w:abstractNum>
-  <w:abstractNum w:abstractNumId="8" w15:restartNumberingAfterBreak="0">
+  <w:abstractNum w:abstractNumId="9" w15:restartNumberingAfterBreak="0">
     <w:nsid w:val="29ED2768"/>
     <w:multiLevelType w:val="multilevel"/>
     <w:tmpl w:val="0FD6FBFC"/>
@@ -19742,7 +22327,7 @@
       </w:rPr>
     </w:lvl>
   </w:abstractNum>
-  <w:abstractNum w:abstractNumId="9" w15:restartNumberingAfterBreak="0">
+  <w:abstractNum w:abstractNumId="10" w15:restartNumberingAfterBreak="0">
     <w:nsid w:val="35774153"/>
     <w:multiLevelType w:val="multilevel"/>
     <w:tmpl w:val="A3046D7C"/>
@@ -19855,7 +22440,7 @@
       </w:rPr>
     </w:lvl>
   </w:abstractNum>
-  <w:abstractNum w:abstractNumId="10" w15:restartNumberingAfterBreak="0">
+  <w:abstractNum w:abstractNumId="11" w15:restartNumberingAfterBreak="0">
     <w:nsid w:val="363A1208"/>
     <w:multiLevelType w:val="multilevel"/>
     <w:tmpl w:val="6AD4C58A"/>
@@ -19968,7 +22553,7 @@
       </w:rPr>
     </w:lvl>
   </w:abstractNum>
-  <w:abstractNum w:abstractNumId="11" w15:restartNumberingAfterBreak="0">
+  <w:abstractNum w:abstractNumId="12" w15:restartNumberingAfterBreak="0">
     <w:nsid w:val="38107870"/>
     <w:multiLevelType w:val="multilevel"/>
     <w:tmpl w:val="899816B2"/>
@@ -20081,7 +22666,7 @@
       </w:rPr>
     </w:lvl>
   </w:abstractNum>
-  <w:abstractNum w:abstractNumId="12" w15:restartNumberingAfterBreak="0">
+  <w:abstractNum w:abstractNumId="13" w15:restartNumberingAfterBreak="0">
     <w:nsid w:val="38F138DB"/>
     <w:multiLevelType w:val="multilevel"/>
     <w:tmpl w:val="E9D2B7BA"/>
@@ -20194,7 +22779,7 @@
       </w:rPr>
     </w:lvl>
   </w:abstractNum>
-  <w:abstractNum w:abstractNumId="13" w15:restartNumberingAfterBreak="0">
+  <w:abstractNum w:abstractNumId="14" w15:restartNumberingAfterBreak="0">
     <w:nsid w:val="3CC75337"/>
     <w:multiLevelType w:val="multilevel"/>
     <w:tmpl w:val="6AD4C58A"/>
@@ -20307,7 +22892,7 @@
       </w:rPr>
     </w:lvl>
   </w:abstractNum>
-  <w:abstractNum w:abstractNumId="14" w15:restartNumberingAfterBreak="0">
+  <w:abstractNum w:abstractNumId="15" w15:restartNumberingAfterBreak="0">
     <w:nsid w:val="3D6D33DF"/>
     <w:multiLevelType w:val="multilevel"/>
     <w:tmpl w:val="50AE8B7C"/>
@@ -20420,7 +23005,7 @@
       </w:rPr>
     </w:lvl>
   </w:abstractNum>
-  <w:abstractNum w:abstractNumId="15" w15:restartNumberingAfterBreak="0">
+  <w:abstractNum w:abstractNumId="16" w15:restartNumberingAfterBreak="0">
     <w:nsid w:val="44B50A30"/>
     <w:multiLevelType w:val="multilevel"/>
     <w:tmpl w:val="20140568"/>
@@ -20536,7 +23121,7 @@
       </w:rPr>
     </w:lvl>
   </w:abstractNum>
-  <w:abstractNum w:abstractNumId="16" w15:restartNumberingAfterBreak="0">
+  <w:abstractNum w:abstractNumId="17" w15:restartNumberingAfterBreak="0">
     <w:nsid w:val="452C6163"/>
     <w:multiLevelType w:val="multilevel"/>
     <w:tmpl w:val="D11A8352"/>
@@ -20649,7 +23234,7 @@
       </w:rPr>
     </w:lvl>
   </w:abstractNum>
-  <w:abstractNum w:abstractNumId="17" w15:restartNumberingAfterBreak="0">
+  <w:abstractNum w:abstractNumId="18" w15:restartNumberingAfterBreak="0">
     <w:nsid w:val="460458BB"/>
     <w:multiLevelType w:val="multilevel"/>
     <w:tmpl w:val="AD10BDEC"/>
@@ -20762,7 +23347,7 @@
       </w:rPr>
     </w:lvl>
   </w:abstractNum>
-  <w:abstractNum w:abstractNumId="18" w15:restartNumberingAfterBreak="0">
+  <w:abstractNum w:abstractNumId="19" w15:restartNumberingAfterBreak="0">
     <w:nsid w:val="4FA00619"/>
     <w:multiLevelType w:val="multilevel"/>
     <w:tmpl w:val="2FF2CA30"/>
@@ -20875,7 +23460,7 @@
       </w:rPr>
     </w:lvl>
   </w:abstractNum>
-  <w:abstractNum w:abstractNumId="19" w15:restartNumberingAfterBreak="0">
+  <w:abstractNum w:abstractNumId="20" w15:restartNumberingAfterBreak="0">
     <w:nsid w:val="507E2746"/>
     <w:multiLevelType w:val="multilevel"/>
     <w:tmpl w:val="F6047DE8"/>
@@ -20988,7 +23573,7 @@
       </w:rPr>
     </w:lvl>
   </w:abstractNum>
-  <w:abstractNum w:abstractNumId="20" w15:restartNumberingAfterBreak="0">
+  <w:abstractNum w:abstractNumId="21" w15:restartNumberingAfterBreak="0">
     <w:nsid w:val="507F4DAB"/>
     <w:multiLevelType w:val="multilevel"/>
     <w:tmpl w:val="F6047DE8"/>
@@ -21101,7 +23686,7 @@
       </w:rPr>
     </w:lvl>
   </w:abstractNum>
-  <w:abstractNum w:abstractNumId="21" w15:restartNumberingAfterBreak="0">
+  <w:abstractNum w:abstractNumId="22" w15:restartNumberingAfterBreak="0">
     <w:nsid w:val="5B3A1088"/>
     <w:multiLevelType w:val="multilevel"/>
     <w:tmpl w:val="A4969D48"/>
@@ -21217,7 +23802,7 @@
       </w:rPr>
     </w:lvl>
   </w:abstractNum>
-  <w:abstractNum w:abstractNumId="22" w15:restartNumberingAfterBreak="0">
+  <w:abstractNum w:abstractNumId="23" w15:restartNumberingAfterBreak="0">
     <w:nsid w:val="5E233AD8"/>
     <w:multiLevelType w:val="multilevel"/>
     <w:tmpl w:val="747AE062"/>
@@ -21330,7 +23915,7 @@
       </w:rPr>
     </w:lvl>
   </w:abstractNum>
-  <w:abstractNum w:abstractNumId="23" w15:restartNumberingAfterBreak="0">
+  <w:abstractNum w:abstractNumId="24" w15:restartNumberingAfterBreak="0">
     <w:nsid w:val="5F2C6BAA"/>
     <w:multiLevelType w:val="multilevel"/>
     <w:tmpl w:val="6454466A"/>
@@ -21443,7 +24028,7 @@
       </w:rPr>
     </w:lvl>
   </w:abstractNum>
-  <w:abstractNum w:abstractNumId="24" w15:restartNumberingAfterBreak="0">
+  <w:abstractNum w:abstractNumId="25" w15:restartNumberingAfterBreak="0">
     <w:nsid w:val="66FB7B8F"/>
     <w:multiLevelType w:val="multilevel"/>
     <w:tmpl w:val="DFFE9880"/>
@@ -21556,7 +24141,7 @@
       </w:rPr>
     </w:lvl>
   </w:abstractNum>
-  <w:abstractNum w:abstractNumId="25" w15:restartNumberingAfterBreak="0">
+  <w:abstractNum w:abstractNumId="26" w15:restartNumberingAfterBreak="0">
     <w:nsid w:val="6D953B02"/>
     <w:multiLevelType w:val="multilevel"/>
     <w:tmpl w:val="FE86F1E4"/>
@@ -21672,7 +24257,7 @@
       </w:rPr>
     </w:lvl>
   </w:abstractNum>
-  <w:abstractNum w:abstractNumId="26" w15:restartNumberingAfterBreak="0">
+  <w:abstractNum w:abstractNumId="27" w15:restartNumberingAfterBreak="0">
     <w:nsid w:val="70233812"/>
     <w:multiLevelType w:val="hybridMultilevel"/>
     <w:tmpl w:val="9AC4B732"/>
@@ -21785,7 +24370,7 @@
       </w:rPr>
     </w:lvl>
   </w:abstractNum>
-  <w:abstractNum w:abstractNumId="27" w15:restartNumberingAfterBreak="0">
+  <w:abstractNum w:abstractNumId="28" w15:restartNumberingAfterBreak="0">
     <w:nsid w:val="70B467A0"/>
     <w:multiLevelType w:val="multilevel"/>
     <w:tmpl w:val="4D9A9FE2"/>
@@ -21898,7 +24483,7 @@
       </w:rPr>
     </w:lvl>
   </w:abstractNum>
-  <w:abstractNum w:abstractNumId="28" w15:restartNumberingAfterBreak="0">
+  <w:abstractNum w:abstractNumId="29" w15:restartNumberingAfterBreak="0">
     <w:nsid w:val="78907721"/>
     <w:multiLevelType w:val="multilevel"/>
     <w:tmpl w:val="0B2C1016"/>
@@ -22011,7 +24596,7 @@
       </w:rPr>
     </w:lvl>
   </w:abstractNum>
-  <w:abstractNum w:abstractNumId="29" w15:restartNumberingAfterBreak="0">
+  <w:abstractNum w:abstractNumId="30" w15:restartNumberingAfterBreak="0">
     <w:nsid w:val="7A252EBE"/>
     <w:multiLevelType w:val="multilevel"/>
     <w:tmpl w:val="BAF26B58"/>
@@ -22125,94 +24710,97 @@
     </w:lvl>
   </w:abstractNum>
   <w:num w:numId="1">
+    <w:abstractNumId w:val="16"/>
+  </w:num>
+  <w:num w:numId="2">
+    <w:abstractNumId w:val="22"/>
+  </w:num>
+  <w:num w:numId="3">
     <w:abstractNumId w:val="15"/>
   </w:num>
-  <w:num w:numId="2">
+  <w:num w:numId="4">
+    <w:abstractNumId w:val="18"/>
+  </w:num>
+  <w:num w:numId="5">
+    <w:abstractNumId w:val="24"/>
+  </w:num>
+  <w:num w:numId="6">
+    <w:abstractNumId w:val="23"/>
+  </w:num>
+  <w:num w:numId="7">
     <w:abstractNumId w:val="21"/>
   </w:num>
-  <w:num w:numId="3">
+  <w:num w:numId="8">
     <w:abstractNumId w:val="14"/>
   </w:num>
-  <w:num w:numId="4">
+  <w:num w:numId="9">
+    <w:abstractNumId w:val="25"/>
+  </w:num>
+  <w:num w:numId="10">
+    <w:abstractNumId w:val="26"/>
+  </w:num>
+  <w:num w:numId="11">
+    <w:abstractNumId w:val="6"/>
+  </w:num>
+  <w:num w:numId="12">
+    <w:abstractNumId w:val="29"/>
+  </w:num>
+  <w:num w:numId="13">
+    <w:abstractNumId w:val="10"/>
+  </w:num>
+  <w:num w:numId="14">
     <w:abstractNumId w:val="17"/>
   </w:num>
-  <w:num w:numId="5">
-    <w:abstractNumId w:val="23"/>
-  </w:num>
-  <w:num w:numId="6">
-    <w:abstractNumId w:val="22"/>
-  </w:num>
-  <w:num w:numId="7">
-    <w:abstractNumId w:val="20"/>
-  </w:num>
-  <w:num w:numId="8">
+  <w:num w:numId="15">
     <w:abstractNumId w:val="13"/>
   </w:num>
-  <w:num w:numId="9">
-    <w:abstractNumId w:val="24"/>
-  </w:num>
-  <w:num w:numId="10">
-    <w:abstractNumId w:val="25"/>
-  </w:num>
-  <w:num w:numId="11">
-    <w:abstractNumId w:val="5"/>
-  </w:num>
-  <w:num w:numId="12">
-    <w:abstractNumId w:val="28"/>
-  </w:num>
-  <w:num w:numId="13">
-    <w:abstractNumId w:val="9"/>
-  </w:num>
-  <w:num w:numId="14">
-    <w:abstractNumId w:val="16"/>
-  </w:num>
-  <w:num w:numId="15">
-    <w:abstractNumId w:val="12"/>
-  </w:num>
   <w:num w:numId="16">
-    <w:abstractNumId w:val="29"/>
+    <w:abstractNumId w:val="30"/>
   </w:num>
   <w:num w:numId="17">
-    <w:abstractNumId w:val="18"/>
+    <w:abstractNumId w:val="19"/>
   </w:num>
   <w:num w:numId="18">
     <w:abstractNumId w:val="0"/>
   </w:num>
   <w:num w:numId="19">
-    <w:abstractNumId w:val="27"/>
+    <w:abstractNumId w:val="28"/>
   </w:num>
   <w:num w:numId="20">
     <w:abstractNumId w:val="4"/>
   </w:num>
   <w:num w:numId="21">
-    <w:abstractNumId w:val="26"/>
+    <w:abstractNumId w:val="27"/>
   </w:num>
   <w:num w:numId="22">
     <w:abstractNumId w:val="3"/>
   </w:num>
   <w:num w:numId="23">
-    <w:abstractNumId w:val="19"/>
+    <w:abstractNumId w:val="20"/>
   </w:num>
   <w:num w:numId="24">
-    <w:abstractNumId w:val="7"/>
+    <w:abstractNumId w:val="8"/>
   </w:num>
   <w:num w:numId="25">
     <w:abstractNumId w:val="2"/>
   </w:num>
   <w:num w:numId="26">
+    <w:abstractNumId w:val="12"/>
+  </w:num>
+  <w:num w:numId="27">
     <w:abstractNumId w:val="11"/>
   </w:num>
-  <w:num w:numId="27">
-    <w:abstractNumId w:val="10"/>
-  </w:num>
   <w:num w:numId="28">
-    <w:abstractNumId w:val="6"/>
+    <w:abstractNumId w:val="7"/>
   </w:num>
   <w:num w:numId="29">
-    <w:abstractNumId w:val="8"/>
+    <w:abstractNumId w:val="9"/>
   </w:num>
   <w:num w:numId="30">
     <w:abstractNumId w:val="1"/>
+  </w:num>
+  <w:num w:numId="31">
+    <w:abstractNumId w:val="5"/>
   </w:num>
 </w:numbering>
 </file>
@@ -23125,6 +25713,14 @@
       <w:lang w:val="es-CO"/>
     </w:rPr>
   </w:style>
+  <w:style w:type="paragraph" w:styleId="Bibliografa">
+    <w:name w:val="Bibliography"/>
+    <w:basedOn w:val="Normal"/>
+    <w:next w:val="Normal"/>
+    <w:uiPriority w:val="37"/>
+    <w:unhideWhenUsed/>
+    <w:rsid w:val="00E321CD"/>
+  </w:style>
 </w:styles>
 </file>
 

</xml_diff>

<commit_message>
fixes and edit add
</commit_message>
<xml_diff>
--- a/Documentacion/Archivos base/Proyecto integrador (1).docx
+++ b/Documentacion/Archivos base/Proyecto integrador (1).docx
@@ -1,6 +1,6 @@
 
 <file path=word/document.xml><?xml version="1.0" encoding="utf-8"?>
-<w:document xmlns:wpc="http://schemas.microsoft.com/office/word/2010/wordprocessingCanvas" xmlns:cx="http://schemas.microsoft.com/office/drawing/2014/chartex" xmlns:cx1="http://schemas.microsoft.com/office/drawing/2015/9/8/chartex" xmlns:cx2="http://schemas.microsoft.com/office/drawing/2015/10/21/chartex" xmlns:cx3="http://schemas.microsoft.com/office/drawing/2016/5/9/chartex" xmlns:cx4="http://schemas.microsoft.com/office/drawing/2016/5/10/chartex" xmlns:cx5="http://schemas.microsoft.com/office/drawing/2016/5/11/chartex" xmlns:cx6="http://schemas.microsoft.com/office/drawing/2016/5/12/chartex" xmlns:cx7="http://schemas.microsoft.com/office/drawing/2016/5/13/chartex" xmlns:cx8="http://schemas.microsoft.com/office/drawing/2016/5/14/chartex" xmlns:mc="http://schemas.openxmlformats.org/markup-compatibility/2006" xmlns:aink="http://schemas.microsoft.com/office/drawing/2016/ink" xmlns:am3d="http://schemas.microsoft.com/office/drawing/2017/model3d" xmlns:o="urn:schemas-microsoft-com:office:office" xmlns:r="http://schemas.openxmlformats.org/officeDocument/2006/relationships" xmlns:m="http://schemas.openxmlformats.org/officeDocument/2006/math" xmlns:v="urn:schemas-microsoft-com:vml" xmlns:wp14="http://schemas.microsoft.com/office/word/2010/wordprocessingDrawing" xmlns:wp="http://schemas.openxmlformats.org/drawingml/2006/wordprocessingDrawing" xmlns:w10="urn:schemas-microsoft-com:office:word" xmlns:w="http://schemas.openxmlformats.org/wordprocessingml/2006/main" xmlns:w14="http://schemas.microsoft.com/office/word/2010/wordml" xmlns:w15="http://schemas.microsoft.com/office/word/2012/wordml" xmlns:w16cex="http://schemas.microsoft.com/office/word/2018/wordml/cex" xmlns:w16cid="http://schemas.microsoft.com/office/word/2016/wordml/cid" xmlns:w16="http://schemas.microsoft.com/office/word/2018/wordml" xmlns:w16se="http://schemas.microsoft.com/office/word/2015/wordml/symex" xmlns:wpg="http://schemas.microsoft.com/office/word/2010/wordprocessingGroup" xmlns:wpi="http://schemas.microsoft.com/office/word/2010/wordprocessingInk" xmlns:wne="http://schemas.microsoft.com/office/word/2006/wordml" xmlns:wps="http://schemas.microsoft.com/office/word/2010/wordprocessingShape" mc:Ignorable="w14 w15 w16se w16cid w16 w16cex wp14">
+<w:document xmlns:wpc="http://schemas.microsoft.com/office/word/2010/wordprocessingCanvas" xmlns:cx="http://schemas.microsoft.com/office/drawing/2014/chartex" xmlns:cx1="http://schemas.microsoft.com/office/drawing/2015/9/8/chartex" xmlns:cx2="http://schemas.microsoft.com/office/drawing/2015/10/21/chartex" xmlns:cx3="http://schemas.microsoft.com/office/drawing/2016/5/9/chartex" xmlns:cx4="http://schemas.microsoft.com/office/drawing/2016/5/10/chartex" xmlns:cx5="http://schemas.microsoft.com/office/drawing/2016/5/11/chartex" xmlns:cx6="http://schemas.microsoft.com/office/drawing/2016/5/12/chartex" xmlns:cx7="http://schemas.microsoft.com/office/drawing/2016/5/13/chartex" xmlns:cx8="http://schemas.microsoft.com/office/drawing/2016/5/14/chartex" xmlns:mc="http://schemas.openxmlformats.org/markup-compatibility/2006" xmlns:aink="http://schemas.microsoft.com/office/drawing/2016/ink" xmlns:am3d="http://schemas.microsoft.com/office/drawing/2017/model3d" xmlns:o="urn:schemas-microsoft-com:office:office" xmlns:r="http://schemas.openxmlformats.org/officeDocument/2006/relationships" xmlns:m="http://schemas.openxmlformats.org/officeDocument/2006/math" xmlns:v="urn:schemas-microsoft-com:vml" xmlns:wp14="http://schemas.microsoft.com/office/word/2010/wordprocessingDrawing" xmlns:wp="http://schemas.openxmlformats.org/drawingml/2006/wordprocessingDrawing" xmlns:w10="urn:schemas-microsoft-com:office:word" xmlns:w="http://schemas.openxmlformats.org/wordprocessingml/2006/main" xmlns:w14="http://schemas.microsoft.com/office/word/2010/wordml" xmlns:w15="http://schemas.microsoft.com/office/word/2012/wordml" xmlns:w16cex="http://schemas.microsoft.com/office/word/2018/wordml/cex" xmlns:w16cid="http://schemas.microsoft.com/office/word/2016/wordml/cid" xmlns:w16="http://schemas.microsoft.com/office/word/2018/wordml" xmlns:w16sdtdh="http://schemas.microsoft.com/office/word/2020/wordml/sdtdatahash" xmlns:w16se="http://schemas.microsoft.com/office/word/2015/wordml/symex" xmlns:wpg="http://schemas.microsoft.com/office/word/2010/wordprocessingGroup" xmlns:wpi="http://schemas.microsoft.com/office/word/2010/wordprocessingInk" xmlns:wne="http://schemas.microsoft.com/office/word/2006/wordml" xmlns:wps="http://schemas.microsoft.com/office/word/2010/wordprocessingShape" mc:Ignorable="w14 w15 w16se w16cid w16 w16cex w16sdtdh wp14">
   <w:body>
     <w:p>
       <w:pPr>
@@ -2709,7 +2709,70 @@
           <w:color w:val="000000" w:themeColor="text1"/>
           <w:lang w:val="es-ES_tradnl"/>
         </w:rPr>
-        <w:t xml:space="preserve">Agregar registros de pacientes con datos como: edad, el género, el tipo de dolor de pecho (angina típica, angina atípica, dolor no anginoso, asintomático), presión arterial, el nivel de colesterol, el nivel de azúcar en la sangre, si ha sufrido una angina (dolor en el pecho), los resultados de </w:t>
+        <w:t>Agregar registros de pacientes con datos como: edad, el género, el tipo de dolor de pecho (angina típica, angina atípica, dolor no anginoso, asintomático),</w:t>
+      </w:r>
+      <w:r>
+        <w:rPr>
+          <w:color w:val="000000" w:themeColor="text1"/>
+          <w:lang w:val="es-ES_tradnl"/>
+        </w:rPr>
+        <w:t xml:space="preserve"> la </w:t>
+      </w:r>
+      <w:r>
+        <w:rPr>
+          <w:color w:val="000000" w:themeColor="text1"/>
+          <w:lang w:val="es-ES_tradnl"/>
+        </w:rPr>
+        <w:t>presión</w:t>
+      </w:r>
+      <w:r>
+        <w:rPr>
+          <w:color w:val="000000" w:themeColor="text1"/>
+          <w:lang w:val="es-ES_tradnl"/>
+        </w:rPr>
+        <w:t xml:space="preserve"> arterial</w:t>
+      </w:r>
+      <w:r>
+        <w:rPr>
+          <w:color w:val="000000" w:themeColor="text1"/>
+          <w:lang w:val="es-ES_tradnl"/>
+        </w:rPr>
+        <w:t xml:space="preserve"> debe ser menor o igual a  250</w:t>
+      </w:r>
+      <w:r>
+        <w:rPr>
+          <w:color w:val="000000" w:themeColor="text1"/>
+          <w:lang w:val="es-ES_tradnl"/>
+        </w:rPr>
+        <w:t>, el nivel de colesterol</w:t>
+      </w:r>
+      <w:r>
+        <w:rPr>
+          <w:color w:val="000000" w:themeColor="text1"/>
+          <w:lang w:val="es-ES_tradnl"/>
+        </w:rPr>
+        <w:t xml:space="preserve"> que es un valor  menor o igual a 600 </w:t>
+      </w:r>
+      <w:r>
+        <w:rPr>
+          <w:color w:val="000000" w:themeColor="text1"/>
+          <w:lang w:val="es-ES_tradnl"/>
+        </w:rPr>
+        <w:t>, el nivel de azúcar en la</w:t>
+      </w:r>
+      <w:r>
+        <w:rPr>
+          <w:color w:val="000000" w:themeColor="text1"/>
+          <w:lang w:val="es-ES_tradnl"/>
+        </w:rPr>
+        <w:t xml:space="preserve"> sangre ( 1. Si es mayor a 120 mg/dl o 0 si es menor)</w:t>
+      </w:r>
+      <w:r>
+        <w:rPr>
+          <w:color w:val="000000" w:themeColor="text1"/>
+          <w:lang w:val="es-ES_tradnl"/>
+        </w:rPr>
+        <w:t xml:space="preserve">, si ha sufrido una angina (dolor en el pecho), los resultados de </w:t>
       </w:r>
       <w:r>
         <w:rPr>
@@ -2723,7 +2786,28 @@
           <w:color w:val="000000" w:themeColor="text1"/>
           <w:lang w:val="es-ES_tradnl"/>
         </w:rPr>
-        <w:t xml:space="preserve"> en reposo, la frecuencia cardiaca máxima. </w:t>
+        <w:t xml:space="preserve"> en reposo, la frecuencia cardiaca </w:t>
+      </w:r>
+      <w:r>
+        <w:rPr>
+          <w:color w:val="000000" w:themeColor="text1"/>
+          <w:lang w:val="es-ES_tradnl"/>
+        </w:rPr>
+        <w:t>máxima</w:t>
+      </w:r>
+      <w:r>
+        <w:rPr>
+          <w:color w:val="000000" w:themeColor="text1"/>
+          <w:lang w:val="es-ES_tradnl"/>
+        </w:rPr>
+        <w:t xml:space="preserve"> que es un valor menor a 280</w:t>
+      </w:r>
+      <w:r>
+        <w:rPr>
+          <w:color w:val="000000" w:themeColor="text1"/>
+          <w:lang w:val="es-ES_tradnl"/>
+        </w:rPr>
+        <w:t xml:space="preserve">. </w:t>
       </w:r>
     </w:p>
     <w:p>
@@ -2911,6 +2995,7 @@
           <w:color w:val="000000" w:themeColor="text1"/>
           <w:lang w:val="es-ES_tradnl"/>
         </w:rPr>
+        <w:lastRenderedPageBreak/>
         <w:t xml:space="preserve">Filtrar un reporte por paciente donde me </w:t>
       </w:r>
       <w:r>
@@ -2985,7 +3070,6 @@
           <w:color w:val="000000" w:themeColor="text1"/>
           <w:lang w:val="es-ES_tradnl"/>
         </w:rPr>
-        <w:lastRenderedPageBreak/>
         <w:t>Ejemplo:</w:t>
       </w:r>
       <w:r>
@@ -3782,30 +3866,14 @@
           <w:color w:val="000000" w:themeColor="text1"/>
           <w:lang w:val="es-ES_tradnl"/>
         </w:rPr>
-        <w:t xml:space="preserve">El porcentaje de predicción debe ser </w:t>
-      </w:r>
-      <w:proofErr w:type="gramStart"/>
-      <w:r>
-        <w:rPr>
-          <w:color w:val="000000" w:themeColor="text1"/>
-          <w:lang w:val="es-ES_tradnl"/>
-        </w:rPr>
-        <w:t xml:space="preserve">mayor </w:t>
-      </w:r>
-      <w:r>
-        <w:rPr>
-          <w:color w:val="000000" w:themeColor="text1"/>
-          <w:lang w:val="es-ES_tradnl"/>
-        </w:rPr>
-        <w:t xml:space="preserve"> o</w:t>
-      </w:r>
-      <w:proofErr w:type="gramEnd"/>
-      <w:r>
-        <w:rPr>
-          <w:color w:val="000000" w:themeColor="text1"/>
-          <w:lang w:val="es-ES_tradnl"/>
-        </w:rPr>
-        <w:t xml:space="preserve"> igual al </w:t>
+        <w:t xml:space="preserve">El porcentaje de predicción debe ser mayor </w:t>
+      </w:r>
+      <w:r>
+        <w:rPr>
+          <w:color w:val="000000" w:themeColor="text1"/>
+          <w:lang w:val="es-ES_tradnl"/>
+        </w:rPr>
+        <w:t xml:space="preserve"> o igual al </w:t>
       </w:r>
       <w:r>
         <w:rPr>
@@ -5923,6 +5991,22 @@
         </w:rPr>
         <w:t xml:space="preserve">Para dividir el espacio </w:t>
       </w:r>
+      <w:r>
+        <w:rPr>
+          <w:color w:val="000000" w:themeColor="text1"/>
+          <w:highlight w:val="white"/>
+          <w:lang w:val="es-ES_tradnl"/>
+        </w:rPr>
+        <w:t>muestral</w:t>
+      </w:r>
+      <w:r>
+        <w:rPr>
+          <w:color w:val="000000" w:themeColor="text1"/>
+          <w:highlight w:val="white"/>
+          <w:lang w:val="es-ES_tradnl"/>
+        </w:rPr>
+        <w:t xml:space="preserve"> en </w:t>
+      </w:r>
       <w:proofErr w:type="spellStart"/>
       <w:r>
         <w:rPr>
@@ -5930,7 +6014,7 @@
           <w:highlight w:val="white"/>
           <w:lang w:val="es-ES_tradnl"/>
         </w:rPr>
-        <w:t>muestral</w:t>
+        <w:t>sub-regiones</w:t>
       </w:r>
       <w:proofErr w:type="spellEnd"/>
       <w:r>
@@ -5939,7 +6023,7 @@
           <w:highlight w:val="white"/>
           <w:lang w:val="es-ES_tradnl"/>
         </w:rPr>
-        <w:t xml:space="preserve"> en sub-regiones es preciso aplicar una serie de reglas o decisiones, para que cada sub-región contenga la mayor proporción posible de individuos de una de las poblaciones.</w:t>
+        <w:t xml:space="preserve"> es preciso aplicar una serie de reglas o decisiones, para que cada sub-región contenga la mayor proporción posible de individuos de una de las poblaciones.</w:t>
       </w:r>
     </w:p>
     <w:p>
@@ -6277,25 +6361,7 @@
           <w:highlight w:val="white"/>
           <w:lang w:val="es-ES_tradnl"/>
         </w:rPr>
-        <w:t xml:space="preserve">Sirven tanto para variables dependientes cualitativas como cuantitativas, como para variables </w:t>
-      </w:r>
-      <w:proofErr w:type="spellStart"/>
-      <w:r>
-        <w:rPr>
-          <w:color w:val="000000" w:themeColor="text1"/>
-          <w:highlight w:val="white"/>
-          <w:lang w:val="es-ES_tradnl"/>
-        </w:rPr>
-        <w:t>predictoras</w:t>
-      </w:r>
-      <w:proofErr w:type="spellEnd"/>
-      <w:r>
-        <w:rPr>
-          <w:color w:val="000000" w:themeColor="text1"/>
-          <w:highlight w:val="white"/>
-          <w:lang w:val="es-ES_tradnl"/>
-        </w:rPr>
-        <w:t xml:space="preserve"> o independientes numéricas y categóricas. Además, no necesita variables </w:t>
+        <w:t xml:space="preserve">Sirven tanto para variables dependientes cualitativas como cuantitativas, como para variables predictoras o independientes numéricas y categóricas. Además, no necesita variables </w:t>
       </w:r>
       <w:proofErr w:type="spellStart"/>
       <w:r>
@@ -8049,21 +8115,12 @@
         </w:rPr>
         <w:t xml:space="preserve">, </w:t>
       </w:r>
-      <w:proofErr w:type="spellStart"/>
-      <w:r>
-        <w:rPr>
-          <w:highlight w:val="white"/>
-          <w:lang w:val="es-ES_tradnl"/>
-        </w:rPr>
-        <w:t>png</w:t>
-      </w:r>
-      <w:proofErr w:type="spellEnd"/>
-      <w:r>
-        <w:rPr>
-          <w:highlight w:val="white"/>
-          <w:lang w:val="es-ES_tradnl"/>
-        </w:rPr>
-        <w:t xml:space="preserve">, </w:t>
+      <w:r>
+        <w:rPr>
+          <w:highlight w:val="white"/>
+          <w:lang w:val="es-ES_tradnl"/>
+        </w:rPr>
+        <w:t xml:space="preserve">png, </w:t>
       </w:r>
       <w:proofErr w:type="spellStart"/>
       <w:r>
@@ -8571,7 +8628,6 @@
         </w:rPr>
         <w:t xml:space="preserve"> </w:t>
       </w:r>
-      <w:proofErr w:type="gramStart"/>
       <w:r>
         <w:rPr>
           <w:highlight w:val="white"/>
@@ -8579,7 +8635,6 @@
         </w:rPr>
         <w:t>y</w:t>
       </w:r>
-      <w:proofErr w:type="gramEnd"/>
       <w:r>
         <w:rPr>
           <w:highlight w:val="white"/>
@@ -10081,23 +10136,7 @@
           <w:highlight w:val="white"/>
           <w:lang w:val="es-ES_tradnl"/>
         </w:rPr>
-        <w:t xml:space="preserve">, </w:t>
-      </w:r>
-      <w:proofErr w:type="spellStart"/>
-      <w:r>
-        <w:rPr>
-          <w:highlight w:val="white"/>
-          <w:lang w:val="es-ES_tradnl"/>
-        </w:rPr>
-        <w:t>png</w:t>
-      </w:r>
-      <w:proofErr w:type="spellEnd"/>
-      <w:r>
-        <w:rPr>
-          <w:highlight w:val="white"/>
-          <w:lang w:val="es-ES_tradnl"/>
-        </w:rPr>
-        <w:t xml:space="preserve">, </w:t>
+        <w:t xml:space="preserve">, png, </w:t>
       </w:r>
       <w:proofErr w:type="spellStart"/>
       <w:r>
@@ -20393,25 +20432,7 @@
                   <w:shd w:val="clear" w:color="auto" w:fill="FFFFFF"/>
                   <w:lang w:val="es-ES_tradnl"/>
                 </w:rPr>
-                <w:t xml:space="preserve">Principal, P., médica, E., &amp; cardíaco, A. (2021). Ataque cardíaco: </w:t>
-              </w:r>
-              <w:proofErr w:type="spellStart"/>
-              <w:r>
-                <w:rPr>
-                  <w:color w:val="000000"/>
-                  <w:shd w:val="clear" w:color="auto" w:fill="FFFFFF"/>
-                  <w:lang w:val="es-ES_tradnl"/>
-                </w:rPr>
-                <w:t>MedlinePlus</w:t>
-              </w:r>
-              <w:proofErr w:type="spellEnd"/>
-              <w:r>
-                <w:rPr>
-                  <w:color w:val="000000"/>
-                  <w:shd w:val="clear" w:color="auto" w:fill="FFFFFF"/>
-                  <w:lang w:val="es-ES_tradnl"/>
-                </w:rPr>
-                <w:t xml:space="preserve"> enciclopedia médica. </w:t>
+                <w:t xml:space="preserve">Principal, P., médica, E., &amp; cardíaco, A. (2021). Ataque cardíaco: MedlinePlus enciclopedia médica. </w:t>
               </w:r>
               <w:proofErr w:type="spellStart"/>
               <w:r>
@@ -20429,25 +20450,7 @@
                   <w:shd w:val="clear" w:color="auto" w:fill="FFFFFF"/>
                   <w:lang w:val="es-ES_tradnl"/>
                 </w:rPr>
-                <w:t xml:space="preserve"> 2 </w:t>
-              </w:r>
-              <w:proofErr w:type="spellStart"/>
-              <w:r>
-                <w:rPr>
-                  <w:color w:val="000000"/>
-                  <w:shd w:val="clear" w:color="auto" w:fill="FFFFFF"/>
-                  <w:lang w:val="es-ES_tradnl"/>
-                </w:rPr>
-                <w:t>April</w:t>
-              </w:r>
-              <w:proofErr w:type="spellEnd"/>
-              <w:r>
-                <w:rPr>
-                  <w:color w:val="000000"/>
-                  <w:shd w:val="clear" w:color="auto" w:fill="FFFFFF"/>
-                  <w:lang w:val="es-ES_tradnl"/>
-                </w:rPr>
-                <w:t xml:space="preserve"> 2021, </w:t>
+                <w:t xml:space="preserve"> 2 April 2021, </w:t>
               </w:r>
               <w:proofErr w:type="spellStart"/>
               <w:r>
@@ -20685,9 +20688,19 @@
             </w:p>
             <w:sdt>
               <w:sdtPr>
+                <w:rPr>
+                  <w:color w:val="0000FF" w:themeColor="hyperlink"/>
+                  <w:u w:val="single"/>
+                </w:rPr>
                 <w:id w:val="-172190124"/>
                 <w:bibliography/>
               </w:sdtPr>
+              <w:sdtEndPr>
+                <w:rPr>
+                  <w:color w:val="auto"/>
+                  <w:u w:val="none"/>
+                </w:rPr>
+              </w:sdtEndPr>
               <w:sdtContent>
                 <w:p>
                   <w:pPr>
@@ -20783,6 +20796,10 @@
             <w:sdt>
               <w:sdtPr>
                 <w:rPr>
+                  <w:color w:val="0000FF" w:themeColor="hyperlink"/>
+                  <w:sz w:val="24"/>
+                  <w:szCs w:val="24"/>
+                  <w:u w:val="single"/>
                   <w:lang w:val="es-ES"/>
                 </w:rPr>
                 <w:id w:val="-1954165039"/>
@@ -20793,8 +20810,6 @@
               </w:sdtPr>
               <w:sdtEndPr>
                 <w:rPr>
-                  <w:sz w:val="24"/>
-                  <w:szCs w:val="24"/>
                   <w:lang w:val="es-CO"/>
                 </w:rPr>
               </w:sdtEndPr>
@@ -21132,7 +21147,7 @@
 </file>
 
 <file path=word/endnotes.xml><?xml version="1.0" encoding="utf-8"?>
-<w:endnotes xmlns:wpc="http://schemas.microsoft.com/office/word/2010/wordprocessingCanvas" xmlns:cx="http://schemas.microsoft.com/office/drawing/2014/chartex" xmlns:cx1="http://schemas.microsoft.com/office/drawing/2015/9/8/chartex" xmlns:cx2="http://schemas.microsoft.com/office/drawing/2015/10/21/chartex" xmlns:cx3="http://schemas.microsoft.com/office/drawing/2016/5/9/chartex" xmlns:cx4="http://schemas.microsoft.com/office/drawing/2016/5/10/chartex" xmlns:cx5="http://schemas.microsoft.com/office/drawing/2016/5/11/chartex" xmlns:cx6="http://schemas.microsoft.com/office/drawing/2016/5/12/chartex" xmlns:cx7="http://schemas.microsoft.com/office/drawing/2016/5/13/chartex" xmlns:cx8="http://schemas.microsoft.com/office/drawing/2016/5/14/chartex" xmlns:mc="http://schemas.openxmlformats.org/markup-compatibility/2006" xmlns:aink="http://schemas.microsoft.com/office/drawing/2016/ink" xmlns:am3d="http://schemas.microsoft.com/office/drawing/2017/model3d" xmlns:o="urn:schemas-microsoft-com:office:office" xmlns:r="http://schemas.openxmlformats.org/officeDocument/2006/relationships" xmlns:m="http://schemas.openxmlformats.org/officeDocument/2006/math" xmlns:v="urn:schemas-microsoft-com:vml" xmlns:wp14="http://schemas.microsoft.com/office/word/2010/wordprocessingDrawing" xmlns:wp="http://schemas.openxmlformats.org/drawingml/2006/wordprocessingDrawing" xmlns:w10="urn:schemas-microsoft-com:office:word" xmlns:w="http://schemas.openxmlformats.org/wordprocessingml/2006/main" xmlns:w14="http://schemas.microsoft.com/office/word/2010/wordml" xmlns:w15="http://schemas.microsoft.com/office/word/2012/wordml" xmlns:w16cex="http://schemas.microsoft.com/office/word/2018/wordml/cex" xmlns:w16cid="http://schemas.microsoft.com/office/word/2016/wordml/cid" xmlns:w16="http://schemas.microsoft.com/office/word/2018/wordml" xmlns:w16se="http://schemas.microsoft.com/office/word/2015/wordml/symex" xmlns:wpg="http://schemas.microsoft.com/office/word/2010/wordprocessingGroup" xmlns:wpi="http://schemas.microsoft.com/office/word/2010/wordprocessingInk" xmlns:wne="http://schemas.microsoft.com/office/word/2006/wordml" xmlns:wps="http://schemas.microsoft.com/office/word/2010/wordprocessingShape" mc:Ignorable="w14 w15 w16se w16cid w16 w16cex wp14">
+<w:endnotes xmlns:wpc="http://schemas.microsoft.com/office/word/2010/wordprocessingCanvas" xmlns:cx="http://schemas.microsoft.com/office/drawing/2014/chartex" xmlns:cx1="http://schemas.microsoft.com/office/drawing/2015/9/8/chartex" xmlns:cx2="http://schemas.microsoft.com/office/drawing/2015/10/21/chartex" xmlns:cx3="http://schemas.microsoft.com/office/drawing/2016/5/9/chartex" xmlns:cx4="http://schemas.microsoft.com/office/drawing/2016/5/10/chartex" xmlns:cx5="http://schemas.microsoft.com/office/drawing/2016/5/11/chartex" xmlns:cx6="http://schemas.microsoft.com/office/drawing/2016/5/12/chartex" xmlns:cx7="http://schemas.microsoft.com/office/drawing/2016/5/13/chartex" xmlns:cx8="http://schemas.microsoft.com/office/drawing/2016/5/14/chartex" xmlns:mc="http://schemas.openxmlformats.org/markup-compatibility/2006" xmlns:aink="http://schemas.microsoft.com/office/drawing/2016/ink" xmlns:am3d="http://schemas.microsoft.com/office/drawing/2017/model3d" xmlns:o="urn:schemas-microsoft-com:office:office" xmlns:r="http://schemas.openxmlformats.org/officeDocument/2006/relationships" xmlns:m="http://schemas.openxmlformats.org/officeDocument/2006/math" xmlns:v="urn:schemas-microsoft-com:vml" xmlns:wp14="http://schemas.microsoft.com/office/word/2010/wordprocessingDrawing" xmlns:wp="http://schemas.openxmlformats.org/drawingml/2006/wordprocessingDrawing" xmlns:w10="urn:schemas-microsoft-com:office:word" xmlns:w="http://schemas.openxmlformats.org/wordprocessingml/2006/main" xmlns:w14="http://schemas.microsoft.com/office/word/2010/wordml" xmlns:w15="http://schemas.microsoft.com/office/word/2012/wordml" xmlns:w16cex="http://schemas.microsoft.com/office/word/2018/wordml/cex" xmlns:w16cid="http://schemas.microsoft.com/office/word/2016/wordml/cid" xmlns:w16="http://schemas.microsoft.com/office/word/2018/wordml" xmlns:w16sdtdh="http://schemas.microsoft.com/office/word/2020/wordml/sdtdatahash" xmlns:w16se="http://schemas.microsoft.com/office/word/2015/wordml/symex" xmlns:wpg="http://schemas.microsoft.com/office/word/2010/wordprocessingGroup" xmlns:wpi="http://schemas.microsoft.com/office/word/2010/wordprocessingInk" xmlns:wne="http://schemas.microsoft.com/office/word/2006/wordml" xmlns:wps="http://schemas.microsoft.com/office/word/2010/wordprocessingShape" mc:Ignorable="w14 w15 w16se w16cid w16 w16cex w16sdtdh wp14">
   <w:endnote w:type="separator" w:id="-1">
     <w:p>
       <w:r>
@@ -21151,7 +21166,7 @@
 </file>
 
 <file path=word/footnotes.xml><?xml version="1.0" encoding="utf-8"?>
-<w:footnotes xmlns:wpc="http://schemas.microsoft.com/office/word/2010/wordprocessingCanvas" xmlns:cx="http://schemas.microsoft.com/office/drawing/2014/chartex" xmlns:cx1="http://schemas.microsoft.com/office/drawing/2015/9/8/chartex" xmlns:cx2="http://schemas.microsoft.com/office/drawing/2015/10/21/chartex" xmlns:cx3="http://schemas.microsoft.com/office/drawing/2016/5/9/chartex" xmlns:cx4="http://schemas.microsoft.com/office/drawing/2016/5/10/chartex" xmlns:cx5="http://schemas.microsoft.com/office/drawing/2016/5/11/chartex" xmlns:cx6="http://schemas.microsoft.com/office/drawing/2016/5/12/chartex" xmlns:cx7="http://schemas.microsoft.com/office/drawing/2016/5/13/chartex" xmlns:cx8="http://schemas.microsoft.com/office/drawing/2016/5/14/chartex" xmlns:mc="http://schemas.openxmlformats.org/markup-compatibility/2006" xmlns:aink="http://schemas.microsoft.com/office/drawing/2016/ink" xmlns:am3d="http://schemas.microsoft.com/office/drawing/2017/model3d" xmlns:o="urn:schemas-microsoft-com:office:office" xmlns:r="http://schemas.openxmlformats.org/officeDocument/2006/relationships" xmlns:m="http://schemas.openxmlformats.org/officeDocument/2006/math" xmlns:v="urn:schemas-microsoft-com:vml" xmlns:wp14="http://schemas.microsoft.com/office/word/2010/wordprocessingDrawing" xmlns:wp="http://schemas.openxmlformats.org/drawingml/2006/wordprocessingDrawing" xmlns:w10="urn:schemas-microsoft-com:office:word" xmlns:w="http://schemas.openxmlformats.org/wordprocessingml/2006/main" xmlns:w14="http://schemas.microsoft.com/office/word/2010/wordml" xmlns:w15="http://schemas.microsoft.com/office/word/2012/wordml" xmlns:w16cex="http://schemas.microsoft.com/office/word/2018/wordml/cex" xmlns:w16cid="http://schemas.microsoft.com/office/word/2016/wordml/cid" xmlns:w16="http://schemas.microsoft.com/office/word/2018/wordml" xmlns:w16se="http://schemas.microsoft.com/office/word/2015/wordml/symex" xmlns:wpg="http://schemas.microsoft.com/office/word/2010/wordprocessingGroup" xmlns:wpi="http://schemas.microsoft.com/office/word/2010/wordprocessingInk" xmlns:wne="http://schemas.microsoft.com/office/word/2006/wordml" xmlns:wps="http://schemas.microsoft.com/office/word/2010/wordprocessingShape" mc:Ignorable="w14 w15 w16se w16cid w16 w16cex wp14">
+<w:footnotes xmlns:wpc="http://schemas.microsoft.com/office/word/2010/wordprocessingCanvas" xmlns:cx="http://schemas.microsoft.com/office/drawing/2014/chartex" xmlns:cx1="http://schemas.microsoft.com/office/drawing/2015/9/8/chartex" xmlns:cx2="http://schemas.microsoft.com/office/drawing/2015/10/21/chartex" xmlns:cx3="http://schemas.microsoft.com/office/drawing/2016/5/9/chartex" xmlns:cx4="http://schemas.microsoft.com/office/drawing/2016/5/10/chartex" xmlns:cx5="http://schemas.microsoft.com/office/drawing/2016/5/11/chartex" xmlns:cx6="http://schemas.microsoft.com/office/drawing/2016/5/12/chartex" xmlns:cx7="http://schemas.microsoft.com/office/drawing/2016/5/13/chartex" xmlns:cx8="http://schemas.microsoft.com/office/drawing/2016/5/14/chartex" xmlns:mc="http://schemas.openxmlformats.org/markup-compatibility/2006" xmlns:aink="http://schemas.microsoft.com/office/drawing/2016/ink" xmlns:am3d="http://schemas.microsoft.com/office/drawing/2017/model3d" xmlns:o="urn:schemas-microsoft-com:office:office" xmlns:r="http://schemas.openxmlformats.org/officeDocument/2006/relationships" xmlns:m="http://schemas.openxmlformats.org/officeDocument/2006/math" xmlns:v="urn:schemas-microsoft-com:vml" xmlns:wp14="http://schemas.microsoft.com/office/word/2010/wordprocessingDrawing" xmlns:wp="http://schemas.openxmlformats.org/drawingml/2006/wordprocessingDrawing" xmlns:w10="urn:schemas-microsoft-com:office:word" xmlns:w="http://schemas.openxmlformats.org/wordprocessingml/2006/main" xmlns:w14="http://schemas.microsoft.com/office/word/2010/wordml" xmlns:w15="http://schemas.microsoft.com/office/word/2012/wordml" xmlns:w16cex="http://schemas.microsoft.com/office/word/2018/wordml/cex" xmlns:w16cid="http://schemas.microsoft.com/office/word/2016/wordml/cid" xmlns:w16="http://schemas.microsoft.com/office/word/2018/wordml" xmlns:w16sdtdh="http://schemas.microsoft.com/office/word/2020/wordml/sdtdatahash" xmlns:w16se="http://schemas.microsoft.com/office/word/2015/wordml/symex" xmlns:wpg="http://schemas.microsoft.com/office/word/2010/wordprocessingGroup" xmlns:wpi="http://schemas.microsoft.com/office/word/2010/wordprocessingInk" xmlns:wne="http://schemas.microsoft.com/office/word/2006/wordml" xmlns:wps="http://schemas.microsoft.com/office/word/2010/wordprocessingShape" mc:Ignorable="w14 w15 w16se w16cid w16 w16cex w16sdtdh wp14">
   <w:footnote w:type="separator" w:id="-1">
     <w:p>
       <w:r>
@@ -21170,7 +21185,7 @@
 </file>
 
 <file path=word/header1.xml><?xml version="1.0" encoding="utf-8"?>
-<w:hdr xmlns:wpc="http://schemas.microsoft.com/office/word/2010/wordprocessingCanvas" xmlns:cx="http://schemas.microsoft.com/office/drawing/2014/chartex" xmlns:cx1="http://schemas.microsoft.com/office/drawing/2015/9/8/chartex" xmlns:cx2="http://schemas.microsoft.com/office/drawing/2015/10/21/chartex" xmlns:cx3="http://schemas.microsoft.com/office/drawing/2016/5/9/chartex" xmlns:cx4="http://schemas.microsoft.com/office/drawing/2016/5/10/chartex" xmlns:cx5="http://schemas.microsoft.com/office/drawing/2016/5/11/chartex" xmlns:cx6="http://schemas.microsoft.com/office/drawing/2016/5/12/chartex" xmlns:cx7="http://schemas.microsoft.com/office/drawing/2016/5/13/chartex" xmlns:cx8="http://schemas.microsoft.com/office/drawing/2016/5/14/chartex" xmlns:mc="http://schemas.openxmlformats.org/markup-compatibility/2006" xmlns:aink="http://schemas.microsoft.com/office/drawing/2016/ink" xmlns:am3d="http://schemas.microsoft.com/office/drawing/2017/model3d" xmlns:o="urn:schemas-microsoft-com:office:office" xmlns:r="http://schemas.openxmlformats.org/officeDocument/2006/relationships" xmlns:m="http://schemas.openxmlformats.org/officeDocument/2006/math" xmlns:v="urn:schemas-microsoft-com:vml" xmlns:wp14="http://schemas.microsoft.com/office/word/2010/wordprocessingDrawing" xmlns:wp="http://schemas.openxmlformats.org/drawingml/2006/wordprocessingDrawing" xmlns:w10="urn:schemas-microsoft-com:office:word" xmlns:w="http://schemas.openxmlformats.org/wordprocessingml/2006/main" xmlns:w14="http://schemas.microsoft.com/office/word/2010/wordml" xmlns:w15="http://schemas.microsoft.com/office/word/2012/wordml" xmlns:w16cex="http://schemas.microsoft.com/office/word/2018/wordml/cex" xmlns:w16cid="http://schemas.microsoft.com/office/word/2016/wordml/cid" xmlns:w16="http://schemas.microsoft.com/office/word/2018/wordml" xmlns:w16se="http://schemas.microsoft.com/office/word/2015/wordml/symex" xmlns:wpg="http://schemas.microsoft.com/office/word/2010/wordprocessingGroup" xmlns:wpi="http://schemas.microsoft.com/office/word/2010/wordprocessingInk" xmlns:wne="http://schemas.microsoft.com/office/word/2006/wordml" xmlns:wps="http://schemas.microsoft.com/office/word/2010/wordprocessingShape" mc:Ignorable="w14 w15 w16se w16cid w16 w16cex wp14">
+<w:hdr xmlns:wpc="http://schemas.microsoft.com/office/word/2010/wordprocessingCanvas" xmlns:cx="http://schemas.microsoft.com/office/drawing/2014/chartex" xmlns:cx1="http://schemas.microsoft.com/office/drawing/2015/9/8/chartex" xmlns:cx2="http://schemas.microsoft.com/office/drawing/2015/10/21/chartex" xmlns:cx3="http://schemas.microsoft.com/office/drawing/2016/5/9/chartex" xmlns:cx4="http://schemas.microsoft.com/office/drawing/2016/5/10/chartex" xmlns:cx5="http://schemas.microsoft.com/office/drawing/2016/5/11/chartex" xmlns:cx6="http://schemas.microsoft.com/office/drawing/2016/5/12/chartex" xmlns:cx7="http://schemas.microsoft.com/office/drawing/2016/5/13/chartex" xmlns:cx8="http://schemas.microsoft.com/office/drawing/2016/5/14/chartex" xmlns:mc="http://schemas.openxmlformats.org/markup-compatibility/2006" xmlns:aink="http://schemas.microsoft.com/office/drawing/2016/ink" xmlns:am3d="http://schemas.microsoft.com/office/drawing/2017/model3d" xmlns:o="urn:schemas-microsoft-com:office:office" xmlns:r="http://schemas.openxmlformats.org/officeDocument/2006/relationships" xmlns:m="http://schemas.openxmlformats.org/officeDocument/2006/math" xmlns:v="urn:schemas-microsoft-com:vml" xmlns:wp14="http://schemas.microsoft.com/office/word/2010/wordprocessingDrawing" xmlns:wp="http://schemas.openxmlformats.org/drawingml/2006/wordprocessingDrawing" xmlns:w10="urn:schemas-microsoft-com:office:word" xmlns:w="http://schemas.openxmlformats.org/wordprocessingml/2006/main" xmlns:w14="http://schemas.microsoft.com/office/word/2010/wordml" xmlns:w15="http://schemas.microsoft.com/office/word/2012/wordml" xmlns:w16cex="http://schemas.microsoft.com/office/word/2018/wordml/cex" xmlns:w16cid="http://schemas.microsoft.com/office/word/2016/wordml/cid" xmlns:w16="http://schemas.microsoft.com/office/word/2018/wordml" xmlns:w16sdtdh="http://schemas.microsoft.com/office/word/2020/wordml/sdtdatahash" xmlns:w16se="http://schemas.microsoft.com/office/word/2015/wordml/symex" xmlns:wpg="http://schemas.microsoft.com/office/word/2010/wordprocessingGroup" xmlns:wpi="http://schemas.microsoft.com/office/word/2010/wordprocessingInk" xmlns:wne="http://schemas.microsoft.com/office/word/2006/wordml" xmlns:wps="http://schemas.microsoft.com/office/word/2010/wordprocessingShape" mc:Ignorable="w14 w15 w16se w16cid w16 w16cex w16sdtdh wp14">
   <w:p>
     <w:pPr>
       <w:jc w:val="center"/>
@@ -21194,7 +21209,7 @@
 </file>
 
 <file path=word/numbering.xml><?xml version="1.0" encoding="utf-8"?>
-<w:numbering xmlns:wpc="http://schemas.microsoft.com/office/word/2010/wordprocessingCanvas" xmlns:cx="http://schemas.microsoft.com/office/drawing/2014/chartex" xmlns:cx1="http://schemas.microsoft.com/office/drawing/2015/9/8/chartex" xmlns:cx2="http://schemas.microsoft.com/office/drawing/2015/10/21/chartex" xmlns:cx3="http://schemas.microsoft.com/office/drawing/2016/5/9/chartex" xmlns:cx4="http://schemas.microsoft.com/office/drawing/2016/5/10/chartex" xmlns:cx5="http://schemas.microsoft.com/office/drawing/2016/5/11/chartex" xmlns:cx6="http://schemas.microsoft.com/office/drawing/2016/5/12/chartex" xmlns:cx7="http://schemas.microsoft.com/office/drawing/2016/5/13/chartex" xmlns:cx8="http://schemas.microsoft.com/office/drawing/2016/5/14/chartex" xmlns:mc="http://schemas.openxmlformats.org/markup-compatibility/2006" xmlns:aink="http://schemas.microsoft.com/office/drawing/2016/ink" xmlns:am3d="http://schemas.microsoft.com/office/drawing/2017/model3d" xmlns:o="urn:schemas-microsoft-com:office:office" xmlns:r="http://schemas.openxmlformats.org/officeDocument/2006/relationships" xmlns:m="http://schemas.openxmlformats.org/officeDocument/2006/math" xmlns:v="urn:schemas-microsoft-com:vml" xmlns:wp14="http://schemas.microsoft.com/office/word/2010/wordprocessingDrawing" xmlns:wp="http://schemas.openxmlformats.org/drawingml/2006/wordprocessingDrawing" xmlns:w10="urn:schemas-microsoft-com:office:word" xmlns:w="http://schemas.openxmlformats.org/wordprocessingml/2006/main" xmlns:w14="http://schemas.microsoft.com/office/word/2010/wordml" xmlns:w15="http://schemas.microsoft.com/office/word/2012/wordml" xmlns:w16cex="http://schemas.microsoft.com/office/word/2018/wordml/cex" xmlns:w16cid="http://schemas.microsoft.com/office/word/2016/wordml/cid" xmlns:w16="http://schemas.microsoft.com/office/word/2018/wordml" xmlns:w16se="http://schemas.microsoft.com/office/word/2015/wordml/symex" xmlns:wpg="http://schemas.microsoft.com/office/word/2010/wordprocessingGroup" xmlns:wpi="http://schemas.microsoft.com/office/word/2010/wordprocessingInk" xmlns:wne="http://schemas.microsoft.com/office/word/2006/wordml" xmlns:wps="http://schemas.microsoft.com/office/word/2010/wordprocessingShape" mc:Ignorable="w14 w15 w16se w16cid w16 w16cex wp14">
+<w:numbering xmlns:wpc="http://schemas.microsoft.com/office/word/2010/wordprocessingCanvas" xmlns:cx="http://schemas.microsoft.com/office/drawing/2014/chartex" xmlns:cx1="http://schemas.microsoft.com/office/drawing/2015/9/8/chartex" xmlns:cx2="http://schemas.microsoft.com/office/drawing/2015/10/21/chartex" xmlns:cx3="http://schemas.microsoft.com/office/drawing/2016/5/9/chartex" xmlns:cx4="http://schemas.microsoft.com/office/drawing/2016/5/10/chartex" xmlns:cx5="http://schemas.microsoft.com/office/drawing/2016/5/11/chartex" xmlns:cx6="http://schemas.microsoft.com/office/drawing/2016/5/12/chartex" xmlns:cx7="http://schemas.microsoft.com/office/drawing/2016/5/13/chartex" xmlns:cx8="http://schemas.microsoft.com/office/drawing/2016/5/14/chartex" xmlns:mc="http://schemas.openxmlformats.org/markup-compatibility/2006" xmlns:aink="http://schemas.microsoft.com/office/drawing/2016/ink" xmlns:am3d="http://schemas.microsoft.com/office/drawing/2017/model3d" xmlns:o="urn:schemas-microsoft-com:office:office" xmlns:r="http://schemas.openxmlformats.org/officeDocument/2006/relationships" xmlns:m="http://schemas.openxmlformats.org/officeDocument/2006/math" xmlns:v="urn:schemas-microsoft-com:vml" xmlns:wp14="http://schemas.microsoft.com/office/word/2010/wordprocessingDrawing" xmlns:wp="http://schemas.openxmlformats.org/drawingml/2006/wordprocessingDrawing" xmlns:w10="urn:schemas-microsoft-com:office:word" xmlns:w="http://schemas.openxmlformats.org/wordprocessingml/2006/main" xmlns:w14="http://schemas.microsoft.com/office/word/2010/wordml" xmlns:w15="http://schemas.microsoft.com/office/word/2012/wordml" xmlns:w16cex="http://schemas.microsoft.com/office/word/2018/wordml/cex" xmlns:w16cid="http://schemas.microsoft.com/office/word/2016/wordml/cid" xmlns:w16="http://schemas.microsoft.com/office/word/2018/wordml" xmlns:w16sdtdh="http://schemas.microsoft.com/office/word/2020/wordml/sdtdatahash" xmlns:w16se="http://schemas.microsoft.com/office/word/2015/wordml/symex" xmlns:wpg="http://schemas.microsoft.com/office/word/2010/wordprocessingGroup" xmlns:wpi="http://schemas.microsoft.com/office/word/2010/wordprocessingInk" xmlns:wne="http://schemas.microsoft.com/office/word/2006/wordml" xmlns:wps="http://schemas.microsoft.com/office/word/2010/wordprocessingShape" mc:Ignorable="w14 w15 w16se w16cid w16 w16cex w16sdtdh wp14">
   <w:abstractNum w:abstractNumId="0" w15:restartNumberingAfterBreak="0">
     <w:nsid w:val="04711B9E"/>
     <w:multiLevelType w:val="multilevel"/>
@@ -24806,7 +24821,7 @@
 </file>
 
 <file path=word/styles.xml><?xml version="1.0" encoding="utf-8"?>
-<w:styles xmlns:mc="http://schemas.openxmlformats.org/markup-compatibility/2006" xmlns:r="http://schemas.openxmlformats.org/officeDocument/2006/relationships" xmlns:w="http://schemas.openxmlformats.org/wordprocessingml/2006/main" xmlns:w14="http://schemas.microsoft.com/office/word/2010/wordml" xmlns:w15="http://schemas.microsoft.com/office/word/2012/wordml" xmlns:w16cex="http://schemas.microsoft.com/office/word/2018/wordml/cex" xmlns:w16cid="http://schemas.microsoft.com/office/word/2016/wordml/cid" xmlns:w16="http://schemas.microsoft.com/office/word/2018/wordml" xmlns:w16se="http://schemas.microsoft.com/office/word/2015/wordml/symex" mc:Ignorable="w14 w15 w16se w16cid w16 w16cex">
+<w:styles xmlns:mc="http://schemas.openxmlformats.org/markup-compatibility/2006" xmlns:r="http://schemas.openxmlformats.org/officeDocument/2006/relationships" xmlns:w="http://schemas.openxmlformats.org/wordprocessingml/2006/main" xmlns:w14="http://schemas.microsoft.com/office/word/2010/wordml" xmlns:w15="http://schemas.microsoft.com/office/word/2012/wordml" xmlns:w16cex="http://schemas.microsoft.com/office/word/2018/wordml/cex" xmlns:w16cid="http://schemas.microsoft.com/office/word/2016/wordml/cid" xmlns:w16="http://schemas.microsoft.com/office/word/2018/wordml" xmlns:w16sdtdh="http://schemas.microsoft.com/office/word/2020/wordml/sdtdatahash" xmlns:w16se="http://schemas.microsoft.com/office/word/2015/wordml/symex" mc:Ignorable="w14 w15 w16se w16cid w16 w16cex w16sdtdh">
   <w:docDefaults>
     <w:rPrDefault>
       <w:rPr>

</xml_diff>

<commit_message>
FIXES EN METHO DE LA INGENIERIA
</commit_message>
<xml_diff>
--- a/Documentacion/Archivos base/Proyecto integrador (1).docx
+++ b/Documentacion/Archivos base/Proyecto integrador (1).docx
@@ -1,6 +1,6 @@
 
 <file path=word/document.xml><?xml version="1.0" encoding="utf-8"?>
-<w:document xmlns:wpc="http://schemas.microsoft.com/office/word/2010/wordprocessingCanvas" xmlns:cx="http://schemas.microsoft.com/office/drawing/2014/chartex" xmlns:cx1="http://schemas.microsoft.com/office/drawing/2015/9/8/chartex" xmlns:cx2="http://schemas.microsoft.com/office/drawing/2015/10/21/chartex" xmlns:cx3="http://schemas.microsoft.com/office/drawing/2016/5/9/chartex" xmlns:cx4="http://schemas.microsoft.com/office/drawing/2016/5/10/chartex" xmlns:cx5="http://schemas.microsoft.com/office/drawing/2016/5/11/chartex" xmlns:cx6="http://schemas.microsoft.com/office/drawing/2016/5/12/chartex" xmlns:cx7="http://schemas.microsoft.com/office/drawing/2016/5/13/chartex" xmlns:cx8="http://schemas.microsoft.com/office/drawing/2016/5/14/chartex" xmlns:mc="http://schemas.openxmlformats.org/markup-compatibility/2006" xmlns:aink="http://schemas.microsoft.com/office/drawing/2016/ink" xmlns:am3d="http://schemas.microsoft.com/office/drawing/2017/model3d" xmlns:o="urn:schemas-microsoft-com:office:office" xmlns:r="http://schemas.openxmlformats.org/officeDocument/2006/relationships" xmlns:m="http://schemas.openxmlformats.org/officeDocument/2006/math" xmlns:v="urn:schemas-microsoft-com:vml" xmlns:wp14="http://schemas.microsoft.com/office/word/2010/wordprocessingDrawing" xmlns:wp="http://schemas.openxmlformats.org/drawingml/2006/wordprocessingDrawing" xmlns:w10="urn:schemas-microsoft-com:office:word" xmlns:w="http://schemas.openxmlformats.org/wordprocessingml/2006/main" xmlns:w14="http://schemas.microsoft.com/office/word/2010/wordml" xmlns:w15="http://schemas.microsoft.com/office/word/2012/wordml" xmlns:w16cex="http://schemas.microsoft.com/office/word/2018/wordml/cex" xmlns:w16cid="http://schemas.microsoft.com/office/word/2016/wordml/cid" xmlns:w16="http://schemas.microsoft.com/office/word/2018/wordml" xmlns:w16sdtdh="http://schemas.microsoft.com/office/word/2020/wordml/sdtdatahash" xmlns:w16se="http://schemas.microsoft.com/office/word/2015/wordml/symex" xmlns:wpg="http://schemas.microsoft.com/office/word/2010/wordprocessingGroup" xmlns:wpi="http://schemas.microsoft.com/office/word/2010/wordprocessingInk" xmlns:wne="http://schemas.microsoft.com/office/word/2006/wordml" xmlns:wps="http://schemas.microsoft.com/office/word/2010/wordprocessingShape" mc:Ignorable="w14 w15 w16se w16cid w16 w16cex w16sdtdh wp14">
+<w:document xmlns:wpc="http://schemas.microsoft.com/office/word/2010/wordprocessingCanvas" xmlns:cx="http://schemas.microsoft.com/office/drawing/2014/chartex" xmlns:cx1="http://schemas.microsoft.com/office/drawing/2015/9/8/chartex" xmlns:cx2="http://schemas.microsoft.com/office/drawing/2015/10/21/chartex" xmlns:cx3="http://schemas.microsoft.com/office/drawing/2016/5/9/chartex" xmlns:cx4="http://schemas.microsoft.com/office/drawing/2016/5/10/chartex" xmlns:cx5="http://schemas.microsoft.com/office/drawing/2016/5/11/chartex" xmlns:cx6="http://schemas.microsoft.com/office/drawing/2016/5/12/chartex" xmlns:cx7="http://schemas.microsoft.com/office/drawing/2016/5/13/chartex" xmlns:cx8="http://schemas.microsoft.com/office/drawing/2016/5/14/chartex" xmlns:mc="http://schemas.openxmlformats.org/markup-compatibility/2006" xmlns:aink="http://schemas.microsoft.com/office/drawing/2016/ink" xmlns:am3d="http://schemas.microsoft.com/office/drawing/2017/model3d" xmlns:o="urn:schemas-microsoft-com:office:office" xmlns:r="http://schemas.openxmlformats.org/officeDocument/2006/relationships" xmlns:m="http://schemas.openxmlformats.org/officeDocument/2006/math" xmlns:v="urn:schemas-microsoft-com:vml" xmlns:wp14="http://schemas.microsoft.com/office/word/2010/wordprocessingDrawing" xmlns:wp="http://schemas.openxmlformats.org/drawingml/2006/wordprocessingDrawing" xmlns:w10="urn:schemas-microsoft-com:office:word" xmlns:w="http://schemas.openxmlformats.org/wordprocessingml/2006/main" xmlns:w14="http://schemas.microsoft.com/office/word/2010/wordml" xmlns:w15="http://schemas.microsoft.com/office/word/2012/wordml" xmlns:w16cex="http://schemas.microsoft.com/office/word/2018/wordml/cex" xmlns:w16cid="http://schemas.microsoft.com/office/word/2016/wordml/cid" xmlns:w16="http://schemas.microsoft.com/office/word/2018/wordml" xmlns:w16se="http://schemas.microsoft.com/office/word/2015/wordml/symex" xmlns:wpg="http://schemas.microsoft.com/office/word/2010/wordprocessingGroup" xmlns:wpi="http://schemas.microsoft.com/office/word/2010/wordprocessingInk" xmlns:wne="http://schemas.microsoft.com/office/word/2006/wordml" xmlns:wps="http://schemas.microsoft.com/office/word/2010/wordprocessingShape" mc:Ignorable="w14 w15 w16se w16cid w16 w16cex wp14">
   <w:body>
     <w:p>
       <w:pPr>
@@ -2005,7 +2005,70 @@
           <w:color w:val="000000" w:themeColor="text1"/>
           <w:lang w:val="es-ES_tradnl"/>
         </w:rPr>
-        <w:t xml:space="preserve"> necesita saber si sus pacientes son propensos a sufrir un ataque cardíaco, pero dado a que este proceso suele tomar mucho tiempo, el cual puede ser vital para el paciente, decidieron que lo mejor era contratar un grupo de expertos en programación para saber si es posible automatizar este proceso. Para ello decidieron reunir un historial de datos de los pacientes a las que se les ha hecho pruebas para saber si eran o no propensos a sufrir ataques cardiacos, los datos del paciente que incluía este historial eran la edad, el género, el tipo de dolor de pecho (angina típica, angina atípica, dolor no anginoso, asintomático), presión arterial, el nivel de colesterol, el nivel de azúcar en la sangre, si ha sufrido una angina (dolor en el pecho), los resultados de un  electrocardiograma en reposo, la frecuencia cardiaca máxima y el resultado de si es propenso o no a sufrir ataques cardiacos. La clínica ordenadamente ha recopilado esta información en un</w:t>
+        <w:t xml:space="preserve"> necesita saber si sus pacientes son propensos a sufrir un ataque cardíaco, pero dado a que este proceso suele tomar mucho tiempo, el cual puede ser vital para el paciente, decidieron que lo mejor era contratar un grupo de expertos en programación para saber si es posible automatizar este proceso. Para ello decidieron reunir un historial de datos de los pacientes a las que se les ha hecho pruebas para saber si eran o no propensos a sufrir ataques cardiacos, los datos del paciente que incluía este historial eran la edad, el género, el tipo de dolor de pecho (angina típica, angina atípica, dolor no anginoso, asintomático), presión arterial</w:t>
+      </w:r>
+      <w:r>
+        <w:rPr>
+          <w:color w:val="000000" w:themeColor="text1"/>
+          <w:lang w:val="es-ES_tradnl"/>
+        </w:rPr>
+        <w:t xml:space="preserve"> donde este es un valor menor a 250,</w:t>
+      </w:r>
+      <w:r>
+        <w:rPr>
+          <w:color w:val="000000" w:themeColor="text1"/>
+          <w:lang w:val="es-ES_tradnl"/>
+        </w:rPr>
+        <w:t xml:space="preserve"> el nivel de colesterol</w:t>
+      </w:r>
+      <w:r>
+        <w:rPr>
+          <w:color w:val="000000" w:themeColor="text1"/>
+          <w:lang w:val="es-ES_tradnl"/>
+        </w:rPr>
+        <w:t xml:space="preserve"> del paciente este dato es menor o igual 600</w:t>
+      </w:r>
+      <w:r>
+        <w:rPr>
+          <w:color w:val="000000" w:themeColor="text1"/>
+          <w:lang w:val="es-ES_tradnl"/>
+        </w:rPr>
+        <w:t>, el nivel de azúcar en la sangre</w:t>
+      </w:r>
+      <w:r>
+        <w:rPr>
+          <w:color w:val="000000" w:themeColor="text1"/>
+          <w:lang w:val="es-ES_tradnl"/>
+        </w:rPr>
+        <w:t xml:space="preserve"> (1</w:t>
+      </w:r>
+      <w:r>
+        <w:rPr>
+          <w:color w:val="000000" w:themeColor="text1"/>
+          <w:lang w:val="es-ES_tradnl"/>
+        </w:rPr>
+        <w:t>. Si es mayor a 120 mg/dl o 0 si es menor)</w:t>
+      </w:r>
+      <w:r>
+        <w:rPr>
+          <w:color w:val="000000" w:themeColor="text1"/>
+          <w:lang w:val="es-ES_tradnl"/>
+        </w:rPr>
+        <w:t xml:space="preserve">, si ha sufrido una angina (dolor en el pecho), los resultados de </w:t>
+      </w:r>
+      <w:r>
+        <w:rPr>
+          <w:color w:val="000000" w:themeColor="text1"/>
+          <w:lang w:val="es-ES_tradnl"/>
+        </w:rPr>
+        <w:t>un electrocardiograma</w:t>
+      </w:r>
+      <w:r>
+        <w:rPr>
+          <w:color w:val="000000" w:themeColor="text1"/>
+          <w:lang w:val="es-ES_tradnl"/>
+        </w:rPr>
+        <w:t xml:space="preserve"> en reposo, la frecuencia cardiaca máxima y el resultado de si es propenso o no a sufrir ataques cardiacos. La clínica ordenadamente ha recopilado esta información en un</w:t>
       </w:r>
       <w:r>
         <w:rPr>
@@ -2737,7 +2800,14 @@
           <w:color w:val="000000" w:themeColor="text1"/>
           <w:lang w:val="es-ES_tradnl"/>
         </w:rPr>
-        <w:t xml:space="preserve"> debe ser menor o igual a  250</w:t>
+        <w:t xml:space="preserve"> debe ser menor o igual </w:t>
+      </w:r>
+      <w:r>
+        <w:rPr>
+          <w:color w:val="000000" w:themeColor="text1"/>
+          <w:lang w:val="es-ES_tradnl"/>
+        </w:rPr>
+        <w:t>a 250</w:t>
       </w:r>
       <w:r>
         <w:rPr>
@@ -2751,14 +2821,44 @@
           <w:color w:val="000000" w:themeColor="text1"/>
           <w:lang w:val="es-ES_tradnl"/>
         </w:rPr>
-        <w:t xml:space="preserve"> que es un valor  menor o igual a 600 </w:t>
-      </w:r>
-      <w:r>
-        <w:rPr>
-          <w:color w:val="000000" w:themeColor="text1"/>
-          <w:lang w:val="es-ES_tradnl"/>
-        </w:rPr>
-        <w:t>, el nivel de azúcar en la</w:t>
+        <w:t xml:space="preserve"> que es un </w:t>
+      </w:r>
+      <w:r>
+        <w:rPr>
+          <w:color w:val="000000" w:themeColor="text1"/>
+          <w:lang w:val="es-ES_tradnl"/>
+        </w:rPr>
+        <w:t>valor menor</w:t>
+      </w:r>
+      <w:r>
+        <w:rPr>
+          <w:color w:val="000000" w:themeColor="text1"/>
+          <w:lang w:val="es-ES_tradnl"/>
+        </w:rPr>
+        <w:t xml:space="preserve"> o igual a </w:t>
+      </w:r>
+      <w:proofErr w:type="gramStart"/>
+      <w:r>
+        <w:rPr>
+          <w:color w:val="000000" w:themeColor="text1"/>
+          <w:lang w:val="es-ES_tradnl"/>
+        </w:rPr>
+        <w:t xml:space="preserve">600 </w:t>
+      </w:r>
+      <w:r>
+        <w:rPr>
+          <w:color w:val="000000" w:themeColor="text1"/>
+          <w:lang w:val="es-ES_tradnl"/>
+        </w:rPr>
+        <w:t>,</w:t>
+      </w:r>
+      <w:proofErr w:type="gramEnd"/>
+      <w:r>
+        <w:rPr>
+          <w:color w:val="000000" w:themeColor="text1"/>
+          <w:lang w:val="es-ES_tradnl"/>
+        </w:rPr>
+        <w:t xml:space="preserve"> el nivel de azúcar en la</w:t>
       </w:r>
       <w:r>
         <w:rPr>
@@ -3866,14 +3966,30 @@
           <w:color w:val="000000" w:themeColor="text1"/>
           <w:lang w:val="es-ES_tradnl"/>
         </w:rPr>
-        <w:t xml:space="preserve">El porcentaje de predicción debe ser mayor </w:t>
-      </w:r>
-      <w:r>
-        <w:rPr>
-          <w:color w:val="000000" w:themeColor="text1"/>
-          <w:lang w:val="es-ES_tradnl"/>
-        </w:rPr>
-        <w:t xml:space="preserve"> o igual al </w:t>
+        <w:t xml:space="preserve">El porcentaje de predicción debe ser </w:t>
+      </w:r>
+      <w:proofErr w:type="gramStart"/>
+      <w:r>
+        <w:rPr>
+          <w:color w:val="000000" w:themeColor="text1"/>
+          <w:lang w:val="es-ES_tradnl"/>
+        </w:rPr>
+        <w:t xml:space="preserve">mayor </w:t>
+      </w:r>
+      <w:r>
+        <w:rPr>
+          <w:color w:val="000000" w:themeColor="text1"/>
+          <w:lang w:val="es-ES_tradnl"/>
+        </w:rPr>
+        <w:t xml:space="preserve"> o</w:t>
+      </w:r>
+      <w:proofErr w:type="gramEnd"/>
+      <w:r>
+        <w:rPr>
+          <w:color w:val="000000" w:themeColor="text1"/>
+          <w:lang w:val="es-ES_tradnl"/>
+        </w:rPr>
+        <w:t xml:space="preserve"> igual al </w:t>
       </w:r>
       <w:r>
         <w:rPr>
@@ -4074,6 +4190,7 @@
         <w:pStyle w:val="miestilo"/>
       </w:pPr>
       <w:bookmarkStart w:id="5" w:name="_Toc69642199"/>
+      <w:bookmarkStart w:id="6" w:name="_Toc71984020"/>
     </w:p>
     <w:p>
       <w:pPr>
@@ -4089,17 +4206,6 @@
       <w:pPr>
         <w:pStyle w:val="miestilo"/>
       </w:pPr>
-    </w:p>
-    <w:p>
-      <w:pPr>
-        <w:pStyle w:val="miestilo"/>
-      </w:pPr>
-    </w:p>
-    <w:p>
-      <w:pPr>
-        <w:pStyle w:val="miestilo"/>
-      </w:pPr>
-      <w:bookmarkStart w:id="6" w:name="_Toc71984020"/>
       <w:r>
         <w:t>Método de la ingeniería</w:t>
       </w:r>
@@ -4108,6 +4214,145 @@
       <w:r>
         <w:t xml:space="preserve"> </w:t>
       </w:r>
+    </w:p>
+    <w:p>
+      <w:pPr>
+        <w:pStyle w:val="Ttulo2"/>
+        <w:rPr>
+          <w:sz w:val="28"/>
+          <w:szCs w:val="28"/>
+          <w:lang w:val="es-ES_tradnl"/>
+        </w:rPr>
+      </w:pPr>
+      <w:bookmarkStart w:id="7" w:name="_Toc71984021"/>
+      <w:r>
+        <w:rPr>
+          <w:sz w:val="28"/>
+          <w:szCs w:val="28"/>
+          <w:lang w:val="es-ES_tradnl"/>
+        </w:rPr>
+        <w:t xml:space="preserve">Identificación del </w:t>
+      </w:r>
+      <w:r>
+        <w:rPr>
+          <w:sz w:val="28"/>
+          <w:szCs w:val="28"/>
+          <w:lang w:val="es-ES_tradnl"/>
+        </w:rPr>
+        <w:t>problema:</w:t>
+      </w:r>
+      <w:bookmarkEnd w:id="7"/>
+      <w:r>
+        <w:rPr>
+          <w:sz w:val="28"/>
+          <w:szCs w:val="28"/>
+          <w:lang w:val="es-ES_tradnl"/>
+        </w:rPr>
+        <w:t xml:space="preserve"> </w:t>
+      </w:r>
+    </w:p>
+    <w:p>
+      <w:pPr>
+        <w:jc w:val="both"/>
+      </w:pPr>
+      <w:r>
+        <w:t>Se necesita tener de forma organizada y gráfica un conjunto de datos de pacientes, donde se requiere predecir teniendo en cuenta estos datos si el paciente es  propenso a sufrir un ataque al corazón. Además de usar herramientas estadísticas como gráficos y tablas.</w:t>
+      </w:r>
+    </w:p>
+    <w:p>
+      <w:pPr>
+        <w:jc w:val="both"/>
+      </w:pPr>
+    </w:p>
+    <w:p>
+      <w:pPr>
+        <w:jc w:val="both"/>
+      </w:pPr>
+      <w:r>
+        <w:t xml:space="preserve">Al analizar el problema </w:t>
+      </w:r>
+      <w:r>
+        <w:t xml:space="preserve">se identificaron las siguientes necesidades,  </w:t>
+      </w:r>
+      <w:r>
+        <w:t xml:space="preserve">realizar inferencia de un conjunto de </w:t>
+      </w:r>
+      <w:r>
+        <w:t xml:space="preserve">datos donde a </w:t>
+      </w:r>
+      <w:r>
+        <w:t xml:space="preserve">partir de estos, </w:t>
+      </w:r>
+      <w:r>
+        <w:t>se conoce la historia clínica del paciente y se buscan los valores irrelevantes o que hacen ruido en este</w:t>
+      </w:r>
+      <w:r>
+        <w:t xml:space="preserve"> </w:t>
+      </w:r>
+      <w:proofErr w:type="spellStart"/>
+      <w:r>
+        <w:t>dataset</w:t>
+      </w:r>
+      <w:proofErr w:type="spellEnd"/>
+      <w:r>
+        <w:t>, posteriormente con los datos que seleccionamos en dicho conjunto se busca</w:t>
+      </w:r>
+      <w:r>
+        <w:t xml:space="preserve"> </w:t>
+      </w:r>
+      <w:r>
+        <w:t xml:space="preserve"> </w:t>
+      </w:r>
+      <w:r>
+        <w:t>identificar y predecir la variable objetivo</w:t>
+      </w:r>
+      <w:r>
+        <w:t xml:space="preserve"> en este caso es si la persona tendrá un ataque al corazón.</w:t>
+      </w:r>
+      <w:r>
+        <w:t xml:space="preserve"> </w:t>
+      </w:r>
+      <w:r>
+        <w:t xml:space="preserve">Como los datos estarán en un </w:t>
+      </w:r>
+      <w:proofErr w:type="spellStart"/>
+      <w:r>
+        <w:t>dataset</w:t>
+      </w:r>
+      <w:proofErr w:type="spellEnd"/>
+      <w:r>
+        <w:t xml:space="preserve"> es necesario que se identifique porque tipo se puede filtrar estos datos como numérico, </w:t>
+      </w:r>
+      <w:r>
+        <w:t>categórico</w:t>
+      </w:r>
+      <w:r>
+        <w:t xml:space="preserve"> o cadena</w:t>
+      </w:r>
+      <w:r>
+        <w:t xml:space="preserve"> para realizar búsquedas de datos específicos o generar un reporte de los datos filtrados. </w:t>
+      </w:r>
+      <w:r>
+        <w:t>Adicionalmente a esto se necesita utilizar herramientas estadísticas como gráficos de pastel , histogramas, puntos y diferentes graficas.</w:t>
+      </w:r>
+    </w:p>
+    <w:p>
+      <w:pPr>
+        <w:jc w:val="both"/>
+      </w:pPr>
+    </w:p>
+    <w:p>
+      <w:pPr>
+        <w:jc w:val="both"/>
+      </w:pPr>
+      <w:r>
+        <w:t>También vimos como necesidad estudiar acerca de los ataques cardiaco, estudiar las variables que no conocíamos del conjunto de datos, para así entender mejor el problema y poder dar una solución optima.</w:t>
+      </w:r>
+    </w:p>
+    <w:p>
+      <w:pPr>
+        <w:jc w:val="both"/>
+      </w:pPr>
     </w:p>
     <w:p>
       <w:pPr>
@@ -4120,90 +4365,15 @@
         </w:pBdr>
         <w:jc w:val="both"/>
         <w:rPr>
-          <w:sz w:val="28"/>
-          <w:szCs w:val="28"/>
-          <w:lang w:val="es-ES_tradnl"/>
-        </w:rPr>
-      </w:pPr>
-    </w:p>
-    <w:p>
-      <w:pPr>
-        <w:pBdr>
-          <w:top w:val="nil"/>
-          <w:left w:val="nil"/>
-          <w:bottom w:val="nil"/>
-          <w:right w:val="nil"/>
-          <w:between w:val="nil"/>
-        </w:pBdr>
-        <w:jc w:val="both"/>
-        <w:rPr>
-          <w:sz w:val="28"/>
-          <w:szCs w:val="28"/>
-          <w:lang w:val="es-ES_tradnl"/>
-        </w:rPr>
-      </w:pPr>
-    </w:p>
-    <w:p>
-      <w:pPr>
-        <w:pStyle w:val="Ttulo2"/>
-        <w:rPr>
-          <w:sz w:val="28"/>
-          <w:szCs w:val="28"/>
-          <w:lang w:val="es-ES_tradnl"/>
-        </w:rPr>
-      </w:pPr>
-      <w:bookmarkStart w:id="7" w:name="_Toc71984021"/>
-      <w:r>
-        <w:rPr>
-          <w:sz w:val="28"/>
-          <w:szCs w:val="28"/>
-          <w:lang w:val="es-ES_tradnl"/>
-        </w:rPr>
-        <w:t xml:space="preserve">Identificación del </w:t>
-      </w:r>
-      <w:r>
-        <w:rPr>
-          <w:sz w:val="28"/>
-          <w:szCs w:val="28"/>
-          <w:lang w:val="es-ES_tradnl"/>
-        </w:rPr>
-        <w:t>problema:</w:t>
-      </w:r>
-      <w:bookmarkEnd w:id="7"/>
-      <w:r>
-        <w:rPr>
-          <w:sz w:val="28"/>
-          <w:szCs w:val="28"/>
-          <w:lang w:val="es-ES_tradnl"/>
-        </w:rPr>
-        <w:t xml:space="preserve"> </w:t>
-      </w:r>
-    </w:p>
-    <w:p>
-      <w:pPr>
-        <w:jc w:val="both"/>
-        <w:rPr>
-          <w:lang w:val="es-ES_tradnl"/>
-        </w:rPr>
-      </w:pPr>
-      <w:r>
-        <w:t>Se necesita tener de forma organizada y gráfica un conjunto de datos de pacientes, donde se requiere predecir teniendo en cuenta estos datos si el paciente es  propenso a sufrir un ataque al corazón. Además de usar herramientas estadísticas como gráficos y tablas.</w:t>
-      </w:r>
-    </w:p>
-    <w:p>
-      <w:pPr>
-        <w:pBdr>
-          <w:top w:val="nil"/>
-          <w:left w:val="nil"/>
-          <w:bottom w:val="nil"/>
-          <w:right w:val="nil"/>
-          <w:between w:val="nil"/>
-        </w:pBdr>
-        <w:jc w:val="both"/>
-        <w:rPr>
-          <w:lang w:val="es-ES_tradnl"/>
-        </w:rPr>
-      </w:pPr>
+          <w:lang w:val="es-ES_tradnl"/>
+        </w:rPr>
+      </w:pPr>
+      <w:r>
+        <w:rPr>
+          <w:lang w:val="es-ES_tradnl"/>
+        </w:rPr>
+        <w:t>En este enunciado se ven especificadas las necesidades del proyecto:</w:t>
+      </w:r>
     </w:p>
     <w:p>
       <w:pPr>
@@ -4313,7 +4483,31 @@
         <w:rPr>
           <w:lang w:val="es-ES_tradnl"/>
         </w:rPr>
-        <w:t>Predecir una variable objetivo</w:t>
+        <w:t xml:space="preserve">Predecir </w:t>
+      </w:r>
+      <w:r>
+        <w:rPr>
+          <w:lang w:val="es-ES_tradnl"/>
+        </w:rPr>
+        <w:t xml:space="preserve">e identificar </w:t>
+      </w:r>
+      <w:r>
+        <w:rPr>
+          <w:lang w:val="es-ES_tradnl"/>
+        </w:rPr>
+        <w:t>una variable objetivo</w:t>
+      </w:r>
+      <w:r>
+        <w:rPr>
+          <w:lang w:val="es-ES_tradnl"/>
+        </w:rPr>
+        <w:t xml:space="preserve"> en este caso </w:t>
+      </w:r>
+      <w:r>
+        <w:rPr>
+          <w:lang w:val="es-ES_tradnl"/>
+        </w:rPr>
+        <w:t>si el paciente va a tener un ataque al corazón</w:t>
       </w:r>
     </w:p>
     <w:p>
@@ -4338,8 +4532,16 @@
         <w:rPr>
           <w:lang w:val="es-ES_tradnl"/>
         </w:rPr>
-        <w:t>Identificar la variable objetivo</w:t>
-      </w:r>
+        <w:t xml:space="preserve">Hacer inferencia del </w:t>
+      </w:r>
+      <w:proofErr w:type="spellStart"/>
+      <w:r>
+        <w:rPr>
+          <w:lang w:val="es-ES_tradnl"/>
+        </w:rPr>
+        <w:t>dataset</w:t>
+      </w:r>
+      <w:proofErr w:type="spellEnd"/>
     </w:p>
     <w:p>
       <w:pPr>
@@ -4363,7 +4565,7 @@
         <w:rPr>
           <w:lang w:val="es-ES_tradnl"/>
         </w:rPr>
-        <w:t>Predecir si el paciente va a tener un ataque al corazón</w:t>
+        <w:t>Manejo de gráficas en base a los datos de dataset</w:t>
       </w:r>
     </w:p>
     <w:p>
@@ -4372,6 +4574,101 @@
           <w:ilvl w:val="0"/>
           <w:numId w:val="18"/>
         </w:numPr>
+        <w:jc w:val="both"/>
+        <w:rPr>
+          <w:lang w:val="es-ES_tradnl"/>
+        </w:rPr>
+      </w:pPr>
+      <w:r>
+        <w:rPr>
+          <w:lang w:val="es-ES_tradnl"/>
+        </w:rPr>
+        <w:t>Generación Reporte de los datos filtrados por categoría, cadena o numérico.</w:t>
+      </w:r>
+    </w:p>
+    <w:p>
+      <w:pPr>
+        <w:numPr>
+          <w:ilvl w:val="0"/>
+          <w:numId w:val="18"/>
+        </w:numPr>
+        <w:jc w:val="both"/>
+        <w:rPr>
+          <w:lang w:val="es-ES_tradnl"/>
+        </w:rPr>
+      </w:pPr>
+      <w:r>
+        <w:rPr>
+          <w:lang w:val="es-ES_tradnl"/>
+        </w:rPr>
+        <w:t>Opciones y búsqueda del dataset</w:t>
+      </w:r>
+    </w:p>
+    <w:p>
+      <w:pPr>
+        <w:numPr>
+          <w:ilvl w:val="0"/>
+          <w:numId w:val="18"/>
+        </w:numPr>
+        <w:jc w:val="both"/>
+        <w:rPr>
+          <w:lang w:val="es-ES_tradnl"/>
+        </w:rPr>
+      </w:pPr>
+      <w:r>
+        <w:rPr>
+          <w:lang w:val="es-ES_tradnl"/>
+        </w:rPr>
+        <w:t>Uso de herramientas estadísticas</w:t>
+      </w:r>
+    </w:p>
+    <w:p>
+      <w:pPr>
+        <w:numPr>
+          <w:ilvl w:val="0"/>
+          <w:numId w:val="18"/>
+        </w:numPr>
+        <w:jc w:val="both"/>
+        <w:rPr>
+          <w:lang w:val="es-ES_tradnl"/>
+        </w:rPr>
+      </w:pPr>
+      <w:r>
+        <w:rPr>
+          <w:lang w:val="es-ES_tradnl"/>
+        </w:rPr>
+        <w:t>Conocer acerca de los ataques cardíacos</w:t>
+      </w:r>
+    </w:p>
+    <w:p>
+      <w:pPr>
+        <w:numPr>
+          <w:ilvl w:val="0"/>
+          <w:numId w:val="18"/>
+        </w:numPr>
+        <w:jc w:val="both"/>
+        <w:rPr>
+          <w:lang w:val="es-ES_tradnl"/>
+        </w:rPr>
+      </w:pPr>
+      <w:r>
+        <w:rPr>
+          <w:lang w:val="es-ES_tradnl"/>
+        </w:rPr>
+        <w:t>Análisis de experimentos</w:t>
+      </w:r>
+    </w:p>
+    <w:p>
+      <w:pPr>
+        <w:ind w:left="720"/>
+        <w:jc w:val="both"/>
+        <w:rPr>
+          <w:lang w:val="es-ES_tradnl"/>
+        </w:rPr>
+      </w:pPr>
+    </w:p>
+    <w:p>
+      <w:pPr>
         <w:pBdr>
           <w:top w:val="nil"/>
           <w:left w:val="nil"/>
@@ -4384,19 +4681,9 @@
           <w:lang w:val="es-ES_tradnl"/>
         </w:rPr>
       </w:pPr>
-      <w:r>
-        <w:rPr>
-          <w:lang w:val="es-ES_tradnl"/>
-        </w:rPr>
-        <w:t>Hacer inferencia del dataset</w:t>
-      </w:r>
-    </w:p>
-    <w:p>
-      <w:pPr>
-        <w:numPr>
-          <w:ilvl w:val="0"/>
-          <w:numId w:val="18"/>
-        </w:numPr>
+    </w:p>
+    <w:p>
+      <w:pPr>
         <w:pBdr>
           <w:top w:val="nil"/>
           <w:left w:val="nil"/>
@@ -4409,186 +4696,6 @@
           <w:lang w:val="es-ES_tradnl"/>
         </w:rPr>
       </w:pPr>
-      <w:r>
-        <w:rPr>
-          <w:lang w:val="es-ES_tradnl"/>
-        </w:rPr>
-        <w:t>Manejo de gráficas en base a los datos de dataset</w:t>
-      </w:r>
-    </w:p>
-    <w:p>
-      <w:pPr>
-        <w:numPr>
-          <w:ilvl w:val="0"/>
-          <w:numId w:val="18"/>
-        </w:numPr>
-        <w:jc w:val="both"/>
-        <w:rPr>
-          <w:lang w:val="es-ES_tradnl"/>
-        </w:rPr>
-      </w:pPr>
-      <w:r>
-        <w:rPr>
-          <w:lang w:val="es-ES_tradnl"/>
-        </w:rPr>
-        <w:t>Generación Reporte de los datos filtrados por categoría, cadena o numérico.</w:t>
-      </w:r>
-    </w:p>
-    <w:p>
-      <w:pPr>
-        <w:numPr>
-          <w:ilvl w:val="0"/>
-          <w:numId w:val="18"/>
-        </w:numPr>
-        <w:jc w:val="both"/>
-        <w:rPr>
-          <w:lang w:val="es-ES_tradnl"/>
-        </w:rPr>
-      </w:pPr>
-      <w:r>
-        <w:rPr>
-          <w:lang w:val="es-ES_tradnl"/>
-        </w:rPr>
-        <w:t>Opciones y búsqueda del dataset</w:t>
-      </w:r>
-    </w:p>
-    <w:p>
-      <w:pPr>
-        <w:numPr>
-          <w:ilvl w:val="0"/>
-          <w:numId w:val="18"/>
-        </w:numPr>
-        <w:jc w:val="both"/>
-        <w:rPr>
-          <w:lang w:val="es-ES_tradnl"/>
-        </w:rPr>
-      </w:pPr>
-      <w:r>
-        <w:rPr>
-          <w:lang w:val="es-ES_tradnl"/>
-        </w:rPr>
-        <w:t>Uso de herramientas estadísticas</w:t>
-      </w:r>
-    </w:p>
-    <w:p>
-      <w:pPr>
-        <w:numPr>
-          <w:ilvl w:val="0"/>
-          <w:numId w:val="18"/>
-        </w:numPr>
-        <w:jc w:val="both"/>
-        <w:rPr>
-          <w:lang w:val="es-ES_tradnl"/>
-        </w:rPr>
-      </w:pPr>
-      <w:r>
-        <w:rPr>
-          <w:lang w:val="es-ES_tradnl"/>
-        </w:rPr>
-        <w:t>Conocer acerca de los ataques cardíacos</w:t>
-      </w:r>
-    </w:p>
-    <w:p>
-      <w:pPr>
-        <w:numPr>
-          <w:ilvl w:val="0"/>
-          <w:numId w:val="18"/>
-        </w:numPr>
-        <w:jc w:val="both"/>
-        <w:rPr>
-          <w:lang w:val="es-ES_tradnl"/>
-        </w:rPr>
-      </w:pPr>
-      <w:r>
-        <w:rPr>
-          <w:lang w:val="es-ES_tradnl"/>
-        </w:rPr>
-        <w:t>Análisis de experimentos</w:t>
-      </w:r>
-    </w:p>
-    <w:p>
-      <w:pPr>
-        <w:ind w:left="720"/>
-        <w:jc w:val="both"/>
-        <w:rPr>
-          <w:lang w:val="es-ES_tradnl"/>
-        </w:rPr>
-      </w:pPr>
-    </w:p>
-    <w:p>
-      <w:pPr>
-        <w:pBdr>
-          <w:top w:val="nil"/>
-          <w:left w:val="nil"/>
-          <w:bottom w:val="nil"/>
-          <w:right w:val="nil"/>
-          <w:between w:val="nil"/>
-        </w:pBdr>
-        <w:jc w:val="both"/>
-        <w:rPr>
-          <w:lang w:val="es-ES_tradnl"/>
-        </w:rPr>
-      </w:pPr>
-    </w:p>
-    <w:p>
-      <w:pPr>
-        <w:pBdr>
-          <w:top w:val="nil"/>
-          <w:left w:val="nil"/>
-          <w:bottom w:val="nil"/>
-          <w:right w:val="nil"/>
-          <w:between w:val="nil"/>
-        </w:pBdr>
-        <w:jc w:val="both"/>
-        <w:rPr>
-          <w:lang w:val="es-ES_tradnl"/>
-        </w:rPr>
-      </w:pPr>
-    </w:p>
-    <w:p>
-      <w:pPr>
-        <w:pBdr>
-          <w:top w:val="nil"/>
-          <w:left w:val="nil"/>
-          <w:bottom w:val="nil"/>
-          <w:right w:val="nil"/>
-          <w:between w:val="nil"/>
-        </w:pBdr>
-        <w:jc w:val="both"/>
-        <w:rPr>
-          <w:lang w:val="es-ES_tradnl"/>
-        </w:rPr>
-      </w:pPr>
-    </w:p>
-    <w:p>
-      <w:pPr>
-        <w:pBdr>
-          <w:top w:val="nil"/>
-          <w:left w:val="nil"/>
-          <w:bottom w:val="nil"/>
-          <w:right w:val="nil"/>
-          <w:between w:val="nil"/>
-        </w:pBdr>
-        <w:jc w:val="both"/>
-        <w:rPr>
-          <w:lang w:val="es-ES_tradnl"/>
-        </w:rPr>
-      </w:pPr>
-    </w:p>
-    <w:p>
-      <w:pPr>
-        <w:pBdr>
-          <w:top w:val="nil"/>
-          <w:left w:val="nil"/>
-          <w:bottom w:val="nil"/>
-          <w:right w:val="nil"/>
-          <w:between w:val="nil"/>
-        </w:pBdr>
-        <w:jc w:val="both"/>
-        <w:rPr>
-          <w:lang w:val="es-ES_tradnl"/>
-        </w:rPr>
-      </w:pPr>
     </w:p>
     <w:p>
       <w:pPr>
@@ -4599,23 +4706,14 @@
           <w:lang w:val="es-ES_tradnl"/>
         </w:rPr>
       </w:pPr>
-    </w:p>
-    <w:p>
-      <w:pPr>
-        <w:pStyle w:val="Ttulo2"/>
+      <w:bookmarkStart w:id="8" w:name="_Toc71984022"/>
+      <w:r>
         <w:rPr>
           <w:sz w:val="28"/>
           <w:szCs w:val="28"/>
           <w:lang w:val="es-ES_tradnl"/>
         </w:rPr>
-      </w:pPr>
-      <w:bookmarkStart w:id="8" w:name="_Toc71984022"/>
-      <w:r>
-        <w:rPr>
-          <w:sz w:val="28"/>
-          <w:szCs w:val="28"/>
-          <w:lang w:val="es-ES_tradnl"/>
-        </w:rPr>
+        <w:lastRenderedPageBreak/>
         <w:t>Recopilación</w:t>
       </w:r>
       <w:r>
@@ -5252,7 +5350,6 @@
           <w:highlight w:val="white"/>
           <w:lang w:val="es-ES_tradnl"/>
         </w:rPr>
-        <w:lastRenderedPageBreak/>
         <w:t>Gráficos estadísticos</w:t>
       </w:r>
       <w:r>
@@ -5700,6 +5797,7 @@
           <w:color w:val="000000" w:themeColor="text1"/>
           <w:lang w:val="es-ES_tradnl"/>
         </w:rPr>
+        <w:lastRenderedPageBreak/>
         <w:t xml:space="preserve">Ataque al </w:t>
       </w:r>
       <w:r>
@@ -5991,6 +6089,7 @@
         </w:rPr>
         <w:t xml:space="preserve">Para dividir el espacio </w:t>
       </w:r>
+      <w:proofErr w:type="spellStart"/>
       <w:r>
         <w:rPr>
           <w:color w:val="000000" w:themeColor="text1"/>
@@ -5999,23 +6098,6 @@
         </w:rPr>
         <w:t>muestral</w:t>
       </w:r>
-      <w:r>
-        <w:rPr>
-          <w:color w:val="000000" w:themeColor="text1"/>
-          <w:highlight w:val="white"/>
-          <w:lang w:val="es-ES_tradnl"/>
-        </w:rPr>
-        <w:t xml:space="preserve"> en </w:t>
-      </w:r>
-      <w:proofErr w:type="spellStart"/>
-      <w:r>
-        <w:rPr>
-          <w:color w:val="000000" w:themeColor="text1"/>
-          <w:highlight w:val="white"/>
-          <w:lang w:val="es-ES_tradnl"/>
-        </w:rPr>
-        <w:t>sub-regiones</w:t>
-      </w:r>
       <w:proofErr w:type="spellEnd"/>
       <w:r>
         <w:rPr>
@@ -6023,7 +6105,7 @@
           <w:highlight w:val="white"/>
           <w:lang w:val="es-ES_tradnl"/>
         </w:rPr>
-        <w:t xml:space="preserve"> es preciso aplicar una serie de reglas o decisiones, para que cada sub-región contenga la mayor proporción posible de individuos de una de las poblaciones.</w:t>
+        <w:t xml:space="preserve"> en sub-regiones es preciso aplicar una serie de reglas o decisiones, para que cada sub-región contenga la mayor proporción posible de individuos de una de las poblaciones.</w:t>
       </w:r>
     </w:p>
     <w:p>
@@ -6125,6 +6207,16 @@
       <w:bookmarkStart w:id="17" w:name="_ail5et97e99t" w:colFirst="0" w:colLast="0"/>
       <w:bookmarkStart w:id="18" w:name="_Toc69642204"/>
       <w:bookmarkEnd w:id="17"/>
+    </w:p>
+    <w:p>
+      <w:pPr>
+        <w:rPr>
+          <w:b/>
+          <w:bCs/>
+          <w:highlight w:val="white"/>
+          <w:lang w:val="es-ES_tradnl"/>
+        </w:rPr>
+      </w:pPr>
     </w:p>
     <w:p>
       <w:pPr>
@@ -8115,12 +8207,21 @@
         </w:rPr>
         <w:t xml:space="preserve">, </w:t>
       </w:r>
-      <w:r>
-        <w:rPr>
-          <w:highlight w:val="white"/>
-          <w:lang w:val="es-ES_tradnl"/>
-        </w:rPr>
-        <w:t xml:space="preserve">png, </w:t>
+      <w:proofErr w:type="spellStart"/>
+      <w:r>
+        <w:rPr>
+          <w:highlight w:val="white"/>
+          <w:lang w:val="es-ES_tradnl"/>
+        </w:rPr>
+        <w:t>png</w:t>
+      </w:r>
+      <w:proofErr w:type="spellEnd"/>
+      <w:r>
+        <w:rPr>
+          <w:highlight w:val="white"/>
+          <w:lang w:val="es-ES_tradnl"/>
+        </w:rPr>
+        <w:t xml:space="preserve">, </w:t>
       </w:r>
       <w:proofErr w:type="spellStart"/>
       <w:r>
@@ -8628,6 +8729,7 @@
         </w:rPr>
         <w:t xml:space="preserve"> </w:t>
       </w:r>
+      <w:proofErr w:type="gramStart"/>
       <w:r>
         <w:rPr>
           <w:highlight w:val="white"/>
@@ -8635,6 +8737,7 @@
         </w:rPr>
         <w:t>y</w:t>
       </w:r>
+      <w:proofErr w:type="gramEnd"/>
       <w:r>
         <w:rPr>
           <w:highlight w:val="white"/>
@@ -10136,7 +10239,23 @@
           <w:highlight w:val="white"/>
           <w:lang w:val="es-ES_tradnl"/>
         </w:rPr>
-        <w:t xml:space="preserve">, png, </w:t>
+        <w:t xml:space="preserve">, </w:t>
+      </w:r>
+      <w:proofErr w:type="spellStart"/>
+      <w:r>
+        <w:rPr>
+          <w:highlight w:val="white"/>
+          <w:lang w:val="es-ES_tradnl"/>
+        </w:rPr>
+        <w:t>png</w:t>
+      </w:r>
+      <w:proofErr w:type="spellEnd"/>
+      <w:r>
+        <w:rPr>
+          <w:highlight w:val="white"/>
+          <w:lang w:val="es-ES_tradnl"/>
+        </w:rPr>
+        <w:t xml:space="preserve">, </w:t>
       </w:r>
       <w:proofErr w:type="spellStart"/>
       <w:r>
@@ -20450,7 +20569,25 @@
                   <w:shd w:val="clear" w:color="auto" w:fill="FFFFFF"/>
                   <w:lang w:val="es-ES_tradnl"/>
                 </w:rPr>
-                <w:t xml:space="preserve"> 2 April 2021, </w:t>
+                <w:t xml:space="preserve"> 2 </w:t>
+              </w:r>
+              <w:proofErr w:type="spellStart"/>
+              <w:r>
+                <w:rPr>
+                  <w:color w:val="000000"/>
+                  <w:shd w:val="clear" w:color="auto" w:fill="FFFFFF"/>
+                  <w:lang w:val="es-ES_tradnl"/>
+                </w:rPr>
+                <w:t>April</w:t>
+              </w:r>
+              <w:proofErr w:type="spellEnd"/>
+              <w:r>
+                <w:rPr>
+                  <w:color w:val="000000"/>
+                  <w:shd w:val="clear" w:color="auto" w:fill="FFFFFF"/>
+                  <w:lang w:val="es-ES_tradnl"/>
+                </w:rPr>
+                <w:t xml:space="preserve"> 2021, </w:t>
               </w:r>
               <w:proofErr w:type="spellStart"/>
               <w:r>
@@ -21147,7 +21284,7 @@
 </file>
 
 <file path=word/endnotes.xml><?xml version="1.0" encoding="utf-8"?>
-<w:endnotes xmlns:wpc="http://schemas.microsoft.com/office/word/2010/wordprocessingCanvas" xmlns:cx="http://schemas.microsoft.com/office/drawing/2014/chartex" xmlns:cx1="http://schemas.microsoft.com/office/drawing/2015/9/8/chartex" xmlns:cx2="http://schemas.microsoft.com/office/drawing/2015/10/21/chartex" xmlns:cx3="http://schemas.microsoft.com/office/drawing/2016/5/9/chartex" xmlns:cx4="http://schemas.microsoft.com/office/drawing/2016/5/10/chartex" xmlns:cx5="http://schemas.microsoft.com/office/drawing/2016/5/11/chartex" xmlns:cx6="http://schemas.microsoft.com/office/drawing/2016/5/12/chartex" xmlns:cx7="http://schemas.microsoft.com/office/drawing/2016/5/13/chartex" xmlns:cx8="http://schemas.microsoft.com/office/drawing/2016/5/14/chartex" xmlns:mc="http://schemas.openxmlformats.org/markup-compatibility/2006" xmlns:aink="http://schemas.microsoft.com/office/drawing/2016/ink" xmlns:am3d="http://schemas.microsoft.com/office/drawing/2017/model3d" xmlns:o="urn:schemas-microsoft-com:office:office" xmlns:r="http://schemas.openxmlformats.org/officeDocument/2006/relationships" xmlns:m="http://schemas.openxmlformats.org/officeDocument/2006/math" xmlns:v="urn:schemas-microsoft-com:vml" xmlns:wp14="http://schemas.microsoft.com/office/word/2010/wordprocessingDrawing" xmlns:wp="http://schemas.openxmlformats.org/drawingml/2006/wordprocessingDrawing" xmlns:w10="urn:schemas-microsoft-com:office:word" xmlns:w="http://schemas.openxmlformats.org/wordprocessingml/2006/main" xmlns:w14="http://schemas.microsoft.com/office/word/2010/wordml" xmlns:w15="http://schemas.microsoft.com/office/word/2012/wordml" xmlns:w16cex="http://schemas.microsoft.com/office/word/2018/wordml/cex" xmlns:w16cid="http://schemas.microsoft.com/office/word/2016/wordml/cid" xmlns:w16="http://schemas.microsoft.com/office/word/2018/wordml" xmlns:w16sdtdh="http://schemas.microsoft.com/office/word/2020/wordml/sdtdatahash" xmlns:w16se="http://schemas.microsoft.com/office/word/2015/wordml/symex" xmlns:wpg="http://schemas.microsoft.com/office/word/2010/wordprocessingGroup" xmlns:wpi="http://schemas.microsoft.com/office/word/2010/wordprocessingInk" xmlns:wne="http://schemas.microsoft.com/office/word/2006/wordml" xmlns:wps="http://schemas.microsoft.com/office/word/2010/wordprocessingShape" mc:Ignorable="w14 w15 w16se w16cid w16 w16cex w16sdtdh wp14">
+<w:endnotes xmlns:wpc="http://schemas.microsoft.com/office/word/2010/wordprocessingCanvas" xmlns:cx="http://schemas.microsoft.com/office/drawing/2014/chartex" xmlns:cx1="http://schemas.microsoft.com/office/drawing/2015/9/8/chartex" xmlns:cx2="http://schemas.microsoft.com/office/drawing/2015/10/21/chartex" xmlns:cx3="http://schemas.microsoft.com/office/drawing/2016/5/9/chartex" xmlns:cx4="http://schemas.microsoft.com/office/drawing/2016/5/10/chartex" xmlns:cx5="http://schemas.microsoft.com/office/drawing/2016/5/11/chartex" xmlns:cx6="http://schemas.microsoft.com/office/drawing/2016/5/12/chartex" xmlns:cx7="http://schemas.microsoft.com/office/drawing/2016/5/13/chartex" xmlns:cx8="http://schemas.microsoft.com/office/drawing/2016/5/14/chartex" xmlns:mc="http://schemas.openxmlformats.org/markup-compatibility/2006" xmlns:aink="http://schemas.microsoft.com/office/drawing/2016/ink" xmlns:am3d="http://schemas.microsoft.com/office/drawing/2017/model3d" xmlns:o="urn:schemas-microsoft-com:office:office" xmlns:r="http://schemas.openxmlformats.org/officeDocument/2006/relationships" xmlns:m="http://schemas.openxmlformats.org/officeDocument/2006/math" xmlns:v="urn:schemas-microsoft-com:vml" xmlns:wp14="http://schemas.microsoft.com/office/word/2010/wordprocessingDrawing" xmlns:wp="http://schemas.openxmlformats.org/drawingml/2006/wordprocessingDrawing" xmlns:w10="urn:schemas-microsoft-com:office:word" xmlns:w="http://schemas.openxmlformats.org/wordprocessingml/2006/main" xmlns:w14="http://schemas.microsoft.com/office/word/2010/wordml" xmlns:w15="http://schemas.microsoft.com/office/word/2012/wordml" xmlns:w16cex="http://schemas.microsoft.com/office/word/2018/wordml/cex" xmlns:w16cid="http://schemas.microsoft.com/office/word/2016/wordml/cid" xmlns:w16="http://schemas.microsoft.com/office/word/2018/wordml" xmlns:w16se="http://schemas.microsoft.com/office/word/2015/wordml/symex" xmlns:wpg="http://schemas.microsoft.com/office/word/2010/wordprocessingGroup" xmlns:wpi="http://schemas.microsoft.com/office/word/2010/wordprocessingInk" xmlns:wne="http://schemas.microsoft.com/office/word/2006/wordml" xmlns:wps="http://schemas.microsoft.com/office/word/2010/wordprocessingShape" mc:Ignorable="w14 w15 w16se w16cid w16 w16cex wp14">
   <w:endnote w:type="separator" w:id="-1">
     <w:p>
       <w:r>
@@ -21166,7 +21303,7 @@
 </file>
 
 <file path=word/footnotes.xml><?xml version="1.0" encoding="utf-8"?>
-<w:footnotes xmlns:wpc="http://schemas.microsoft.com/office/word/2010/wordprocessingCanvas" xmlns:cx="http://schemas.microsoft.com/office/drawing/2014/chartex" xmlns:cx1="http://schemas.microsoft.com/office/drawing/2015/9/8/chartex" xmlns:cx2="http://schemas.microsoft.com/office/drawing/2015/10/21/chartex" xmlns:cx3="http://schemas.microsoft.com/office/drawing/2016/5/9/chartex" xmlns:cx4="http://schemas.microsoft.com/office/drawing/2016/5/10/chartex" xmlns:cx5="http://schemas.microsoft.com/office/drawing/2016/5/11/chartex" xmlns:cx6="http://schemas.microsoft.com/office/drawing/2016/5/12/chartex" xmlns:cx7="http://schemas.microsoft.com/office/drawing/2016/5/13/chartex" xmlns:cx8="http://schemas.microsoft.com/office/drawing/2016/5/14/chartex" xmlns:mc="http://schemas.openxmlformats.org/markup-compatibility/2006" xmlns:aink="http://schemas.microsoft.com/office/drawing/2016/ink" xmlns:am3d="http://schemas.microsoft.com/office/drawing/2017/model3d" xmlns:o="urn:schemas-microsoft-com:office:office" xmlns:r="http://schemas.openxmlformats.org/officeDocument/2006/relationships" xmlns:m="http://schemas.openxmlformats.org/officeDocument/2006/math" xmlns:v="urn:schemas-microsoft-com:vml" xmlns:wp14="http://schemas.microsoft.com/office/word/2010/wordprocessingDrawing" xmlns:wp="http://schemas.openxmlformats.org/drawingml/2006/wordprocessingDrawing" xmlns:w10="urn:schemas-microsoft-com:office:word" xmlns:w="http://schemas.openxmlformats.org/wordprocessingml/2006/main" xmlns:w14="http://schemas.microsoft.com/office/word/2010/wordml" xmlns:w15="http://schemas.microsoft.com/office/word/2012/wordml" xmlns:w16cex="http://schemas.microsoft.com/office/word/2018/wordml/cex" xmlns:w16cid="http://schemas.microsoft.com/office/word/2016/wordml/cid" xmlns:w16="http://schemas.microsoft.com/office/word/2018/wordml" xmlns:w16sdtdh="http://schemas.microsoft.com/office/word/2020/wordml/sdtdatahash" xmlns:w16se="http://schemas.microsoft.com/office/word/2015/wordml/symex" xmlns:wpg="http://schemas.microsoft.com/office/word/2010/wordprocessingGroup" xmlns:wpi="http://schemas.microsoft.com/office/word/2010/wordprocessingInk" xmlns:wne="http://schemas.microsoft.com/office/word/2006/wordml" xmlns:wps="http://schemas.microsoft.com/office/word/2010/wordprocessingShape" mc:Ignorable="w14 w15 w16se w16cid w16 w16cex w16sdtdh wp14">
+<w:footnotes xmlns:wpc="http://schemas.microsoft.com/office/word/2010/wordprocessingCanvas" xmlns:cx="http://schemas.microsoft.com/office/drawing/2014/chartex" xmlns:cx1="http://schemas.microsoft.com/office/drawing/2015/9/8/chartex" xmlns:cx2="http://schemas.microsoft.com/office/drawing/2015/10/21/chartex" xmlns:cx3="http://schemas.microsoft.com/office/drawing/2016/5/9/chartex" xmlns:cx4="http://schemas.microsoft.com/office/drawing/2016/5/10/chartex" xmlns:cx5="http://schemas.microsoft.com/office/drawing/2016/5/11/chartex" xmlns:cx6="http://schemas.microsoft.com/office/drawing/2016/5/12/chartex" xmlns:cx7="http://schemas.microsoft.com/office/drawing/2016/5/13/chartex" xmlns:cx8="http://schemas.microsoft.com/office/drawing/2016/5/14/chartex" xmlns:mc="http://schemas.openxmlformats.org/markup-compatibility/2006" xmlns:aink="http://schemas.microsoft.com/office/drawing/2016/ink" xmlns:am3d="http://schemas.microsoft.com/office/drawing/2017/model3d" xmlns:o="urn:schemas-microsoft-com:office:office" xmlns:r="http://schemas.openxmlformats.org/officeDocument/2006/relationships" xmlns:m="http://schemas.openxmlformats.org/officeDocument/2006/math" xmlns:v="urn:schemas-microsoft-com:vml" xmlns:wp14="http://schemas.microsoft.com/office/word/2010/wordprocessingDrawing" xmlns:wp="http://schemas.openxmlformats.org/drawingml/2006/wordprocessingDrawing" xmlns:w10="urn:schemas-microsoft-com:office:word" xmlns:w="http://schemas.openxmlformats.org/wordprocessingml/2006/main" xmlns:w14="http://schemas.microsoft.com/office/word/2010/wordml" xmlns:w15="http://schemas.microsoft.com/office/word/2012/wordml" xmlns:w16cex="http://schemas.microsoft.com/office/word/2018/wordml/cex" xmlns:w16cid="http://schemas.microsoft.com/office/word/2016/wordml/cid" xmlns:w16="http://schemas.microsoft.com/office/word/2018/wordml" xmlns:w16se="http://schemas.microsoft.com/office/word/2015/wordml/symex" xmlns:wpg="http://schemas.microsoft.com/office/word/2010/wordprocessingGroup" xmlns:wpi="http://schemas.microsoft.com/office/word/2010/wordprocessingInk" xmlns:wne="http://schemas.microsoft.com/office/word/2006/wordml" xmlns:wps="http://schemas.microsoft.com/office/word/2010/wordprocessingShape" mc:Ignorable="w14 w15 w16se w16cid w16 w16cex wp14">
   <w:footnote w:type="separator" w:id="-1">
     <w:p>
       <w:r>
@@ -21185,7 +21322,7 @@
 </file>
 
 <file path=word/header1.xml><?xml version="1.0" encoding="utf-8"?>
-<w:hdr xmlns:wpc="http://schemas.microsoft.com/office/word/2010/wordprocessingCanvas" xmlns:cx="http://schemas.microsoft.com/office/drawing/2014/chartex" xmlns:cx1="http://schemas.microsoft.com/office/drawing/2015/9/8/chartex" xmlns:cx2="http://schemas.microsoft.com/office/drawing/2015/10/21/chartex" xmlns:cx3="http://schemas.microsoft.com/office/drawing/2016/5/9/chartex" xmlns:cx4="http://schemas.microsoft.com/office/drawing/2016/5/10/chartex" xmlns:cx5="http://schemas.microsoft.com/office/drawing/2016/5/11/chartex" xmlns:cx6="http://schemas.microsoft.com/office/drawing/2016/5/12/chartex" xmlns:cx7="http://schemas.microsoft.com/office/drawing/2016/5/13/chartex" xmlns:cx8="http://schemas.microsoft.com/office/drawing/2016/5/14/chartex" xmlns:mc="http://schemas.openxmlformats.org/markup-compatibility/2006" xmlns:aink="http://schemas.microsoft.com/office/drawing/2016/ink" xmlns:am3d="http://schemas.microsoft.com/office/drawing/2017/model3d" xmlns:o="urn:schemas-microsoft-com:office:office" xmlns:r="http://schemas.openxmlformats.org/officeDocument/2006/relationships" xmlns:m="http://schemas.openxmlformats.org/officeDocument/2006/math" xmlns:v="urn:schemas-microsoft-com:vml" xmlns:wp14="http://schemas.microsoft.com/office/word/2010/wordprocessingDrawing" xmlns:wp="http://schemas.openxmlformats.org/drawingml/2006/wordprocessingDrawing" xmlns:w10="urn:schemas-microsoft-com:office:word" xmlns:w="http://schemas.openxmlformats.org/wordprocessingml/2006/main" xmlns:w14="http://schemas.microsoft.com/office/word/2010/wordml" xmlns:w15="http://schemas.microsoft.com/office/word/2012/wordml" xmlns:w16cex="http://schemas.microsoft.com/office/word/2018/wordml/cex" xmlns:w16cid="http://schemas.microsoft.com/office/word/2016/wordml/cid" xmlns:w16="http://schemas.microsoft.com/office/word/2018/wordml" xmlns:w16sdtdh="http://schemas.microsoft.com/office/word/2020/wordml/sdtdatahash" xmlns:w16se="http://schemas.microsoft.com/office/word/2015/wordml/symex" xmlns:wpg="http://schemas.microsoft.com/office/word/2010/wordprocessingGroup" xmlns:wpi="http://schemas.microsoft.com/office/word/2010/wordprocessingInk" xmlns:wne="http://schemas.microsoft.com/office/word/2006/wordml" xmlns:wps="http://schemas.microsoft.com/office/word/2010/wordprocessingShape" mc:Ignorable="w14 w15 w16se w16cid w16 w16cex w16sdtdh wp14">
+<w:hdr xmlns:wpc="http://schemas.microsoft.com/office/word/2010/wordprocessingCanvas" xmlns:cx="http://schemas.microsoft.com/office/drawing/2014/chartex" xmlns:cx1="http://schemas.microsoft.com/office/drawing/2015/9/8/chartex" xmlns:cx2="http://schemas.microsoft.com/office/drawing/2015/10/21/chartex" xmlns:cx3="http://schemas.microsoft.com/office/drawing/2016/5/9/chartex" xmlns:cx4="http://schemas.microsoft.com/office/drawing/2016/5/10/chartex" xmlns:cx5="http://schemas.microsoft.com/office/drawing/2016/5/11/chartex" xmlns:cx6="http://schemas.microsoft.com/office/drawing/2016/5/12/chartex" xmlns:cx7="http://schemas.microsoft.com/office/drawing/2016/5/13/chartex" xmlns:cx8="http://schemas.microsoft.com/office/drawing/2016/5/14/chartex" xmlns:mc="http://schemas.openxmlformats.org/markup-compatibility/2006" xmlns:aink="http://schemas.microsoft.com/office/drawing/2016/ink" xmlns:am3d="http://schemas.microsoft.com/office/drawing/2017/model3d" xmlns:o="urn:schemas-microsoft-com:office:office" xmlns:r="http://schemas.openxmlformats.org/officeDocument/2006/relationships" xmlns:m="http://schemas.openxmlformats.org/officeDocument/2006/math" xmlns:v="urn:schemas-microsoft-com:vml" xmlns:wp14="http://schemas.microsoft.com/office/word/2010/wordprocessingDrawing" xmlns:wp="http://schemas.openxmlformats.org/drawingml/2006/wordprocessingDrawing" xmlns:w10="urn:schemas-microsoft-com:office:word" xmlns:w="http://schemas.openxmlformats.org/wordprocessingml/2006/main" xmlns:w14="http://schemas.microsoft.com/office/word/2010/wordml" xmlns:w15="http://schemas.microsoft.com/office/word/2012/wordml" xmlns:w16cex="http://schemas.microsoft.com/office/word/2018/wordml/cex" xmlns:w16cid="http://schemas.microsoft.com/office/word/2016/wordml/cid" xmlns:w16="http://schemas.microsoft.com/office/word/2018/wordml" xmlns:w16se="http://schemas.microsoft.com/office/word/2015/wordml/symex" xmlns:wpg="http://schemas.microsoft.com/office/word/2010/wordprocessingGroup" xmlns:wpi="http://schemas.microsoft.com/office/word/2010/wordprocessingInk" xmlns:wne="http://schemas.microsoft.com/office/word/2006/wordml" xmlns:wps="http://schemas.microsoft.com/office/word/2010/wordprocessingShape" mc:Ignorable="w14 w15 w16se w16cid w16 w16cex wp14">
   <w:p>
     <w:pPr>
       <w:jc w:val="center"/>
@@ -21209,7 +21346,7 @@
 </file>
 
 <file path=word/numbering.xml><?xml version="1.0" encoding="utf-8"?>
-<w:numbering xmlns:wpc="http://schemas.microsoft.com/office/word/2010/wordprocessingCanvas" xmlns:cx="http://schemas.microsoft.com/office/drawing/2014/chartex" xmlns:cx1="http://schemas.microsoft.com/office/drawing/2015/9/8/chartex" xmlns:cx2="http://schemas.microsoft.com/office/drawing/2015/10/21/chartex" xmlns:cx3="http://schemas.microsoft.com/office/drawing/2016/5/9/chartex" xmlns:cx4="http://schemas.microsoft.com/office/drawing/2016/5/10/chartex" xmlns:cx5="http://schemas.microsoft.com/office/drawing/2016/5/11/chartex" xmlns:cx6="http://schemas.microsoft.com/office/drawing/2016/5/12/chartex" xmlns:cx7="http://schemas.microsoft.com/office/drawing/2016/5/13/chartex" xmlns:cx8="http://schemas.microsoft.com/office/drawing/2016/5/14/chartex" xmlns:mc="http://schemas.openxmlformats.org/markup-compatibility/2006" xmlns:aink="http://schemas.microsoft.com/office/drawing/2016/ink" xmlns:am3d="http://schemas.microsoft.com/office/drawing/2017/model3d" xmlns:o="urn:schemas-microsoft-com:office:office" xmlns:r="http://schemas.openxmlformats.org/officeDocument/2006/relationships" xmlns:m="http://schemas.openxmlformats.org/officeDocument/2006/math" xmlns:v="urn:schemas-microsoft-com:vml" xmlns:wp14="http://schemas.microsoft.com/office/word/2010/wordprocessingDrawing" xmlns:wp="http://schemas.openxmlformats.org/drawingml/2006/wordprocessingDrawing" xmlns:w10="urn:schemas-microsoft-com:office:word" xmlns:w="http://schemas.openxmlformats.org/wordprocessingml/2006/main" xmlns:w14="http://schemas.microsoft.com/office/word/2010/wordml" xmlns:w15="http://schemas.microsoft.com/office/word/2012/wordml" xmlns:w16cex="http://schemas.microsoft.com/office/word/2018/wordml/cex" xmlns:w16cid="http://schemas.microsoft.com/office/word/2016/wordml/cid" xmlns:w16="http://schemas.microsoft.com/office/word/2018/wordml" xmlns:w16sdtdh="http://schemas.microsoft.com/office/word/2020/wordml/sdtdatahash" xmlns:w16se="http://schemas.microsoft.com/office/word/2015/wordml/symex" xmlns:wpg="http://schemas.microsoft.com/office/word/2010/wordprocessingGroup" xmlns:wpi="http://schemas.microsoft.com/office/word/2010/wordprocessingInk" xmlns:wne="http://schemas.microsoft.com/office/word/2006/wordml" xmlns:wps="http://schemas.microsoft.com/office/word/2010/wordprocessingShape" mc:Ignorable="w14 w15 w16se w16cid w16 w16cex w16sdtdh wp14">
+<w:numbering xmlns:wpc="http://schemas.microsoft.com/office/word/2010/wordprocessingCanvas" xmlns:cx="http://schemas.microsoft.com/office/drawing/2014/chartex" xmlns:cx1="http://schemas.microsoft.com/office/drawing/2015/9/8/chartex" xmlns:cx2="http://schemas.microsoft.com/office/drawing/2015/10/21/chartex" xmlns:cx3="http://schemas.microsoft.com/office/drawing/2016/5/9/chartex" xmlns:cx4="http://schemas.microsoft.com/office/drawing/2016/5/10/chartex" xmlns:cx5="http://schemas.microsoft.com/office/drawing/2016/5/11/chartex" xmlns:cx6="http://schemas.microsoft.com/office/drawing/2016/5/12/chartex" xmlns:cx7="http://schemas.microsoft.com/office/drawing/2016/5/13/chartex" xmlns:cx8="http://schemas.microsoft.com/office/drawing/2016/5/14/chartex" xmlns:mc="http://schemas.openxmlformats.org/markup-compatibility/2006" xmlns:aink="http://schemas.microsoft.com/office/drawing/2016/ink" xmlns:am3d="http://schemas.microsoft.com/office/drawing/2017/model3d" xmlns:o="urn:schemas-microsoft-com:office:office" xmlns:r="http://schemas.openxmlformats.org/officeDocument/2006/relationships" xmlns:m="http://schemas.openxmlformats.org/officeDocument/2006/math" xmlns:v="urn:schemas-microsoft-com:vml" xmlns:wp14="http://schemas.microsoft.com/office/word/2010/wordprocessingDrawing" xmlns:wp="http://schemas.openxmlformats.org/drawingml/2006/wordprocessingDrawing" xmlns:w10="urn:schemas-microsoft-com:office:word" xmlns:w="http://schemas.openxmlformats.org/wordprocessingml/2006/main" xmlns:w14="http://schemas.microsoft.com/office/word/2010/wordml" xmlns:w15="http://schemas.microsoft.com/office/word/2012/wordml" xmlns:w16cex="http://schemas.microsoft.com/office/word/2018/wordml/cex" xmlns:w16cid="http://schemas.microsoft.com/office/word/2016/wordml/cid" xmlns:w16="http://schemas.microsoft.com/office/word/2018/wordml" xmlns:w16se="http://schemas.microsoft.com/office/word/2015/wordml/symex" xmlns:wpg="http://schemas.microsoft.com/office/word/2010/wordprocessingGroup" xmlns:wpi="http://schemas.microsoft.com/office/word/2010/wordprocessingInk" xmlns:wne="http://schemas.microsoft.com/office/word/2006/wordml" xmlns:wps="http://schemas.microsoft.com/office/word/2010/wordprocessingShape" mc:Ignorable="w14 w15 w16se w16cid w16 w16cex wp14">
   <w:abstractNum w:abstractNumId="0" w15:restartNumberingAfterBreak="0">
     <w:nsid w:val="04711B9E"/>
     <w:multiLevelType w:val="multilevel"/>
@@ -24821,7 +24958,7 @@
 </file>
 
 <file path=word/styles.xml><?xml version="1.0" encoding="utf-8"?>
-<w:styles xmlns:mc="http://schemas.openxmlformats.org/markup-compatibility/2006" xmlns:r="http://schemas.openxmlformats.org/officeDocument/2006/relationships" xmlns:w="http://schemas.openxmlformats.org/wordprocessingml/2006/main" xmlns:w14="http://schemas.microsoft.com/office/word/2010/wordml" xmlns:w15="http://schemas.microsoft.com/office/word/2012/wordml" xmlns:w16cex="http://schemas.microsoft.com/office/word/2018/wordml/cex" xmlns:w16cid="http://schemas.microsoft.com/office/word/2016/wordml/cid" xmlns:w16="http://schemas.microsoft.com/office/word/2018/wordml" xmlns:w16sdtdh="http://schemas.microsoft.com/office/word/2020/wordml/sdtdatahash" xmlns:w16se="http://schemas.microsoft.com/office/word/2015/wordml/symex" mc:Ignorable="w14 w15 w16se w16cid w16 w16cex w16sdtdh">
+<w:styles xmlns:mc="http://schemas.openxmlformats.org/markup-compatibility/2006" xmlns:r="http://schemas.openxmlformats.org/officeDocument/2006/relationships" xmlns:w="http://schemas.openxmlformats.org/wordprocessingml/2006/main" xmlns:w14="http://schemas.microsoft.com/office/word/2010/wordml" xmlns:w15="http://schemas.microsoft.com/office/word/2012/wordml" xmlns:w16cex="http://schemas.microsoft.com/office/word/2018/wordml/cex" xmlns:w16cid="http://schemas.microsoft.com/office/word/2016/wordml/cid" xmlns:w16="http://schemas.microsoft.com/office/word/2018/wordml" xmlns:w16se="http://schemas.microsoft.com/office/word/2015/wordml/symex" mc:Ignorable="w14 w15 w16se w16cid w16 w16cex">
   <w:docDefaults>
     <w:rPrDefault>
       <w:rPr>

</xml_diff>

<commit_message>
Revert " fixes on merge"
This reverts commit 4b048c5fa18d126a799f61440fdc667a6c194598, reversing
changes made to a371d4f1beac093e7e0e71100c8484cb679fce1b.
</commit_message>
<xml_diff>
--- a/Documentacion/Archivos base/Proyecto integrador (1).docx
+++ b/Documentacion/Archivos base/Proyecto integrador (1).docx
@@ -2005,70 +2005,7 @@
           <w:color w:val="000000" w:themeColor="text1"/>
           <w:lang w:val="es-ES_tradnl"/>
         </w:rPr>
-        <w:t xml:space="preserve"> necesita saber si sus pacientes son propensos a sufrir un ataque cardíaco, pero dado a que este proceso suele tomar mucho tiempo, el cual puede ser vital para el paciente, decidieron que lo mejor era contratar un grupo de expertos en programación para saber si es posible automatizar este proceso. Para ello decidieron reunir un historial de datos de los pacientes a las que se les ha hecho pruebas para saber si eran o no propensos a sufrir ataques cardiacos, los datos del paciente que incluía este historial eran la edad, el género, el tipo de dolor de pecho (angina típica, angina atípica, dolor no anginoso, asintomático), presión arterial</w:t>
-      </w:r>
-      <w:r>
-        <w:rPr>
-          <w:color w:val="000000" w:themeColor="text1"/>
-          <w:lang w:val="es-ES_tradnl"/>
-        </w:rPr>
-        <w:t xml:space="preserve"> donde este es un valor menor a 250,</w:t>
-      </w:r>
-      <w:r>
-        <w:rPr>
-          <w:color w:val="000000" w:themeColor="text1"/>
-          <w:lang w:val="es-ES_tradnl"/>
-        </w:rPr>
-        <w:t xml:space="preserve"> el nivel de colesterol</w:t>
-      </w:r>
-      <w:r>
-        <w:rPr>
-          <w:color w:val="000000" w:themeColor="text1"/>
-          <w:lang w:val="es-ES_tradnl"/>
-        </w:rPr>
-        <w:t xml:space="preserve"> del paciente este dato es menor o igual 600</w:t>
-      </w:r>
-      <w:r>
-        <w:rPr>
-          <w:color w:val="000000" w:themeColor="text1"/>
-          <w:lang w:val="es-ES_tradnl"/>
-        </w:rPr>
-        <w:t>, el nivel de azúcar en la sangre</w:t>
-      </w:r>
-      <w:r>
-        <w:rPr>
-          <w:color w:val="000000" w:themeColor="text1"/>
-          <w:lang w:val="es-ES_tradnl"/>
-        </w:rPr>
-        <w:t xml:space="preserve"> (1</w:t>
-      </w:r>
-      <w:r>
-        <w:rPr>
-          <w:color w:val="000000" w:themeColor="text1"/>
-          <w:lang w:val="es-ES_tradnl"/>
-        </w:rPr>
-        <w:t>. Si es mayor a 120 mg/dl o 0 si es menor)</w:t>
-      </w:r>
-      <w:r>
-        <w:rPr>
-          <w:color w:val="000000" w:themeColor="text1"/>
-          <w:lang w:val="es-ES_tradnl"/>
-        </w:rPr>
-        <w:t xml:space="preserve">, si ha sufrido una angina (dolor en el pecho), los resultados de </w:t>
-      </w:r>
-      <w:r>
-        <w:rPr>
-          <w:color w:val="000000" w:themeColor="text1"/>
-          <w:lang w:val="es-ES_tradnl"/>
-        </w:rPr>
-        <w:t>un electrocardiograma</w:t>
-      </w:r>
-      <w:r>
-        <w:rPr>
-          <w:color w:val="000000" w:themeColor="text1"/>
-          <w:lang w:val="es-ES_tradnl"/>
-        </w:rPr>
-        <w:t xml:space="preserve"> en reposo, la frecuencia cardiaca máxima y el resultado de si es propenso o no a sufrir ataques cardiacos. La clínica ordenadamente ha recopilado esta información en un</w:t>
+        <w:t xml:space="preserve"> necesita saber si sus pacientes son propensos a sufrir un ataque cardíaco, pero dado a que este proceso suele tomar mucho tiempo, el cual puede ser vital para el paciente, decidieron que lo mejor era contratar un grupo de expertos en programación para saber si es posible automatizar este proceso. Para ello decidieron reunir un historial de datos de los pacientes a las que se les ha hecho pruebas para saber si eran o no propensos a sufrir ataques cardiacos, los datos del paciente que incluía este historial eran la edad, el género, el tipo de dolor de pecho (angina típica, angina atípica, dolor no anginoso, asintomático), presión arterial, el nivel de colesterol, el nivel de azúcar en la sangre, si ha sufrido una angina (dolor en el pecho), los resultados de un  electrocardiograma en reposo, la frecuencia cardiaca máxima y el resultado de si es propenso o no a sufrir ataques cardiacos. La clínica ordenadamente ha recopilado esta información en un</w:t>
       </w:r>
       <w:r>
         <w:rPr>
@@ -2772,107 +2709,7 @@
           <w:color w:val="000000" w:themeColor="text1"/>
           <w:lang w:val="es-ES_tradnl"/>
         </w:rPr>
-        <w:t>Agregar registros de pacientes con datos como: edad, el género, el tipo de dolor de pecho (angina típica, angina atípica, dolor no anginoso, asintomático),</w:t>
-      </w:r>
-      <w:r>
-        <w:rPr>
-          <w:color w:val="000000" w:themeColor="text1"/>
-          <w:lang w:val="es-ES_tradnl"/>
-        </w:rPr>
-        <w:t xml:space="preserve"> la </w:t>
-      </w:r>
-      <w:r>
-        <w:rPr>
-          <w:color w:val="000000" w:themeColor="text1"/>
-          <w:lang w:val="es-ES_tradnl"/>
-        </w:rPr>
-        <w:t>presión</w:t>
-      </w:r>
-      <w:r>
-        <w:rPr>
-          <w:color w:val="000000" w:themeColor="text1"/>
-          <w:lang w:val="es-ES_tradnl"/>
-        </w:rPr>
-        <w:t xml:space="preserve"> arterial</w:t>
-      </w:r>
-      <w:r>
-        <w:rPr>
-          <w:color w:val="000000" w:themeColor="text1"/>
-          <w:lang w:val="es-ES_tradnl"/>
-        </w:rPr>
-        <w:t xml:space="preserve"> debe ser menor o igual </w:t>
-      </w:r>
-      <w:r>
-        <w:rPr>
-          <w:color w:val="000000" w:themeColor="text1"/>
-          <w:lang w:val="es-ES_tradnl"/>
-        </w:rPr>
-        <w:t>a 250</w:t>
-      </w:r>
-      <w:r>
-        <w:rPr>
-          <w:color w:val="000000" w:themeColor="text1"/>
-          <w:lang w:val="es-ES_tradnl"/>
-        </w:rPr>
-        <w:t>, el nivel de colesterol</w:t>
-      </w:r>
-      <w:r>
-        <w:rPr>
-          <w:color w:val="000000" w:themeColor="text1"/>
-          <w:lang w:val="es-ES_tradnl"/>
-        </w:rPr>
-        <w:t xml:space="preserve"> que es un </w:t>
-      </w:r>
-      <w:r>
-        <w:rPr>
-          <w:color w:val="000000" w:themeColor="text1"/>
-          <w:lang w:val="es-ES_tradnl"/>
-        </w:rPr>
-        <w:t>valor menor</w:t>
-      </w:r>
-      <w:r>
-        <w:rPr>
-          <w:color w:val="000000" w:themeColor="text1"/>
-          <w:lang w:val="es-ES_tradnl"/>
-        </w:rPr>
-        <w:t xml:space="preserve"> o igual a </w:t>
-      </w:r>
-      <w:proofErr w:type="gramStart"/>
-      <w:r>
-        <w:rPr>
-          <w:color w:val="000000" w:themeColor="text1"/>
-          <w:lang w:val="es-ES_tradnl"/>
-        </w:rPr>
-        <w:t xml:space="preserve">600 </w:t>
-      </w:r>
-      <w:r>
-        <w:rPr>
-          <w:color w:val="000000" w:themeColor="text1"/>
-          <w:lang w:val="es-ES_tradnl"/>
-        </w:rPr>
-        <w:t>,</w:t>
-      </w:r>
-      <w:proofErr w:type="gramEnd"/>
-      <w:r>
-        <w:rPr>
-          <w:color w:val="000000" w:themeColor="text1"/>
-          <w:lang w:val="es-ES_tradnl"/>
-        </w:rPr>
-        <w:t xml:space="preserve"> el nivel de azúcar en la</w:t>
-      </w:r>
-      <w:r>
-        <w:rPr>
-          <w:color w:val="000000" w:themeColor="text1"/>
-          <w:lang w:val="es-ES_tradnl"/>
-        </w:rPr>
-        <w:t xml:space="preserve"> sangre ( 1. Si es mayor a 120 mg/dl o 0 si es menor)</w:t>
-      </w:r>
-      <w:r>
-        <w:rPr>
-          <w:color w:val="000000" w:themeColor="text1"/>
-          <w:lang w:val="es-ES_tradnl"/>
-        </w:rPr>
-        <w:t xml:space="preserve">, si ha sufrido una angina (dolor en el pecho), los resultados de </w:t>
+        <w:t xml:space="preserve">Agregar registros de pacientes con datos como: edad, el género, el tipo de dolor de pecho (angina típica, angina atípica, dolor no anginoso, asintomático), presión arterial, el nivel de colesterol, el nivel de azúcar en la sangre, si ha sufrido una angina (dolor en el pecho), los resultados de </w:t>
       </w:r>
       <w:r>
         <w:rPr>
@@ -2886,28 +2723,7 @@
           <w:color w:val="000000" w:themeColor="text1"/>
           <w:lang w:val="es-ES_tradnl"/>
         </w:rPr>
-        <w:t xml:space="preserve"> en reposo, la frecuencia cardiaca </w:t>
-      </w:r>
-      <w:r>
-        <w:rPr>
-          <w:color w:val="000000" w:themeColor="text1"/>
-          <w:lang w:val="es-ES_tradnl"/>
-        </w:rPr>
-        <w:t>máxima</w:t>
-      </w:r>
-      <w:r>
-        <w:rPr>
-          <w:color w:val="000000" w:themeColor="text1"/>
-          <w:lang w:val="es-ES_tradnl"/>
-        </w:rPr>
-        <w:t xml:space="preserve"> que es un valor menor a 280</w:t>
-      </w:r>
-      <w:r>
-        <w:rPr>
-          <w:color w:val="000000" w:themeColor="text1"/>
-          <w:lang w:val="es-ES_tradnl"/>
-        </w:rPr>
-        <w:t xml:space="preserve">. </w:t>
+        <w:t xml:space="preserve"> en reposo, la frecuencia cardiaca máxima. </w:t>
       </w:r>
     </w:p>
     <w:p>
@@ -3095,81 +2911,81 @@
           <w:color w:val="000000" w:themeColor="text1"/>
           <w:lang w:val="es-ES_tradnl"/>
         </w:rPr>
+        <w:t xml:space="preserve">Filtrar un reporte por paciente donde me </w:t>
+      </w:r>
+      <w:r>
+        <w:rPr>
+          <w:color w:val="000000" w:themeColor="text1"/>
+          <w:lang w:val="es-ES_tradnl"/>
+        </w:rPr>
+        <w:t>muestre los datos</w:t>
+      </w:r>
+      <w:r>
+        <w:rPr>
+          <w:color w:val="000000" w:themeColor="text1"/>
+          <w:lang w:val="es-ES_tradnl"/>
+        </w:rPr>
+        <w:t xml:space="preserve"> organizados por cada </w:t>
+      </w:r>
+      <w:r>
+        <w:rPr>
+          <w:color w:val="000000" w:themeColor="text1"/>
+          <w:lang w:val="es-ES_tradnl"/>
+        </w:rPr>
+        <w:t>atributo,</w:t>
+      </w:r>
+      <w:r>
+        <w:rPr>
+          <w:color w:val="000000" w:themeColor="text1"/>
+          <w:lang w:val="es-ES_tradnl"/>
+        </w:rPr>
+        <w:t xml:space="preserve"> este debe ser mediante un </w:t>
+      </w:r>
+      <w:r>
+        <w:rPr>
+          <w:color w:val="000000" w:themeColor="text1"/>
+          <w:lang w:val="es-ES_tradnl"/>
+        </w:rPr>
+        <w:t>combo box</w:t>
+      </w:r>
+      <w:r>
+        <w:rPr>
+          <w:color w:val="000000" w:themeColor="text1"/>
+          <w:lang w:val="es-ES_tradnl"/>
+        </w:rPr>
+        <w:t xml:space="preserve"> de opciones que me muestre los </w:t>
+      </w:r>
+      <w:r>
+        <w:rPr>
+          <w:color w:val="000000" w:themeColor="text1"/>
+          <w:lang w:val="es-ES_tradnl"/>
+        </w:rPr>
+        <w:t>n valores</w:t>
+      </w:r>
+      <w:r>
+        <w:rPr>
+          <w:color w:val="000000" w:themeColor="text1"/>
+          <w:lang w:val="es-ES_tradnl"/>
+        </w:rPr>
+        <w:t xml:space="preserve"> de cada columna:</w:t>
+      </w:r>
+    </w:p>
+    <w:p>
+      <w:pPr>
+        <w:ind w:left="2160"/>
+        <w:jc w:val="both"/>
+        <w:rPr>
+          <w:color w:val="000000" w:themeColor="text1"/>
+          <w:lang w:val="es-ES_tradnl"/>
+        </w:rPr>
+      </w:pPr>
+      <w:r>
+        <w:rPr>
+          <w:b/>
+          <w:color w:val="000000" w:themeColor="text1"/>
+          <w:lang w:val="es-ES_tradnl"/>
+        </w:rPr>
         <w:lastRenderedPageBreak/>
-        <w:t xml:space="preserve">Filtrar un reporte por paciente donde me </w:t>
-      </w:r>
-      <w:r>
-        <w:rPr>
-          <w:color w:val="000000" w:themeColor="text1"/>
-          <w:lang w:val="es-ES_tradnl"/>
-        </w:rPr>
-        <w:t>muestre los datos</w:t>
-      </w:r>
-      <w:r>
-        <w:rPr>
-          <w:color w:val="000000" w:themeColor="text1"/>
-          <w:lang w:val="es-ES_tradnl"/>
-        </w:rPr>
-        <w:t xml:space="preserve"> organizados por cada </w:t>
-      </w:r>
-      <w:r>
-        <w:rPr>
-          <w:color w:val="000000" w:themeColor="text1"/>
-          <w:lang w:val="es-ES_tradnl"/>
-        </w:rPr>
-        <w:t>atributo,</w:t>
-      </w:r>
-      <w:r>
-        <w:rPr>
-          <w:color w:val="000000" w:themeColor="text1"/>
-          <w:lang w:val="es-ES_tradnl"/>
-        </w:rPr>
-        <w:t xml:space="preserve"> este debe ser mediante un </w:t>
-      </w:r>
-      <w:r>
-        <w:rPr>
-          <w:color w:val="000000" w:themeColor="text1"/>
-          <w:lang w:val="es-ES_tradnl"/>
-        </w:rPr>
-        <w:t>combo box</w:t>
-      </w:r>
-      <w:r>
-        <w:rPr>
-          <w:color w:val="000000" w:themeColor="text1"/>
-          <w:lang w:val="es-ES_tradnl"/>
-        </w:rPr>
-        <w:t xml:space="preserve"> de opciones que me muestre los </w:t>
-      </w:r>
-      <w:r>
-        <w:rPr>
-          <w:color w:val="000000" w:themeColor="text1"/>
-          <w:lang w:val="es-ES_tradnl"/>
-        </w:rPr>
-        <w:t>n valores</w:t>
-      </w:r>
-      <w:r>
-        <w:rPr>
-          <w:color w:val="000000" w:themeColor="text1"/>
-          <w:lang w:val="es-ES_tradnl"/>
-        </w:rPr>
-        <w:t xml:space="preserve"> de cada columna:</w:t>
-      </w:r>
-    </w:p>
-    <w:p>
-      <w:pPr>
-        <w:ind w:left="2160"/>
-        <w:jc w:val="both"/>
-        <w:rPr>
-          <w:color w:val="000000" w:themeColor="text1"/>
-          <w:lang w:val="es-ES_tradnl"/>
-        </w:rPr>
-      </w:pPr>
-      <w:r>
-        <w:rPr>
-          <w:b/>
-          <w:color w:val="000000" w:themeColor="text1"/>
-          <w:lang w:val="es-ES_tradnl"/>
-        </w:rPr>
         <w:t>Ejemplo:</w:t>
       </w:r>
       <w:r>
@@ -4190,22 +4006,32 @@
         <w:pStyle w:val="miestilo"/>
       </w:pPr>
       <w:bookmarkStart w:id="5" w:name="_Toc69642199"/>
+    </w:p>
+    <w:p>
+      <w:pPr>
+        <w:pStyle w:val="miestilo"/>
+      </w:pPr>
+    </w:p>
+    <w:p>
+      <w:pPr>
+        <w:pStyle w:val="miestilo"/>
+      </w:pPr>
+    </w:p>
+    <w:p>
+      <w:pPr>
+        <w:pStyle w:val="miestilo"/>
+      </w:pPr>
+    </w:p>
+    <w:p>
+      <w:pPr>
+        <w:pStyle w:val="miestilo"/>
+      </w:pPr>
+    </w:p>
+    <w:p>
+      <w:pPr>
+        <w:pStyle w:val="miestilo"/>
+      </w:pPr>
       <w:bookmarkStart w:id="6" w:name="_Toc71984020"/>
-    </w:p>
-    <w:p>
-      <w:pPr>
-        <w:pStyle w:val="miestilo"/>
-      </w:pPr>
-    </w:p>
-    <w:p>
-      <w:pPr>
-        <w:pStyle w:val="miestilo"/>
-      </w:pPr>
-    </w:p>
-    <w:p>
-      <w:pPr>
-        <w:pStyle w:val="miestilo"/>
-      </w:pPr>
       <w:r>
         <w:t>Método de la ingeniería</w:t>
       </w:r>
@@ -4214,145 +4040,6 @@
       <w:r>
         <w:t xml:space="preserve"> </w:t>
       </w:r>
-    </w:p>
-    <w:p>
-      <w:pPr>
-        <w:pStyle w:val="Ttulo2"/>
-        <w:rPr>
-          <w:sz w:val="28"/>
-          <w:szCs w:val="28"/>
-          <w:lang w:val="es-ES_tradnl"/>
-        </w:rPr>
-      </w:pPr>
-      <w:bookmarkStart w:id="7" w:name="_Toc71984021"/>
-      <w:r>
-        <w:rPr>
-          <w:sz w:val="28"/>
-          <w:szCs w:val="28"/>
-          <w:lang w:val="es-ES_tradnl"/>
-        </w:rPr>
-        <w:t xml:space="preserve">Identificación del </w:t>
-      </w:r>
-      <w:r>
-        <w:rPr>
-          <w:sz w:val="28"/>
-          <w:szCs w:val="28"/>
-          <w:lang w:val="es-ES_tradnl"/>
-        </w:rPr>
-        <w:t>problema:</w:t>
-      </w:r>
-      <w:bookmarkEnd w:id="7"/>
-      <w:r>
-        <w:rPr>
-          <w:sz w:val="28"/>
-          <w:szCs w:val="28"/>
-          <w:lang w:val="es-ES_tradnl"/>
-        </w:rPr>
-        <w:t xml:space="preserve"> </w:t>
-      </w:r>
-    </w:p>
-    <w:p>
-      <w:pPr>
-        <w:jc w:val="both"/>
-      </w:pPr>
-      <w:r>
-        <w:t>Se necesita tener de forma organizada y gráfica un conjunto de datos de pacientes, donde se requiere predecir teniendo en cuenta estos datos si el paciente es  propenso a sufrir un ataque al corazón. Además de usar herramientas estadísticas como gráficos y tablas.</w:t>
-      </w:r>
-    </w:p>
-    <w:p>
-      <w:pPr>
-        <w:jc w:val="both"/>
-      </w:pPr>
-    </w:p>
-    <w:p>
-      <w:pPr>
-        <w:jc w:val="both"/>
-      </w:pPr>
-      <w:r>
-        <w:t xml:space="preserve">Al analizar el problema </w:t>
-      </w:r>
-      <w:r>
-        <w:t xml:space="preserve">se identificaron las siguientes necesidades,  </w:t>
-      </w:r>
-      <w:r>
-        <w:t xml:space="preserve">realizar inferencia de un conjunto de </w:t>
-      </w:r>
-      <w:r>
-        <w:t xml:space="preserve">datos donde a </w:t>
-      </w:r>
-      <w:r>
-        <w:t xml:space="preserve">partir de estos, </w:t>
-      </w:r>
-      <w:r>
-        <w:t>se conoce la historia clínica del paciente y se buscan los valores irrelevantes o que hacen ruido en este</w:t>
-      </w:r>
-      <w:r>
-        <w:t xml:space="preserve"> </w:t>
-      </w:r>
-      <w:proofErr w:type="spellStart"/>
-      <w:r>
-        <w:t>dataset</w:t>
-      </w:r>
-      <w:proofErr w:type="spellEnd"/>
-      <w:r>
-        <w:t>, posteriormente con los datos que seleccionamos en dicho conjunto se busca</w:t>
-      </w:r>
-      <w:r>
-        <w:t xml:space="preserve"> </w:t>
-      </w:r>
-      <w:r>
-        <w:t xml:space="preserve"> </w:t>
-      </w:r>
-      <w:r>
-        <w:t>identificar y predecir la variable objetivo</w:t>
-      </w:r>
-      <w:r>
-        <w:t xml:space="preserve"> en este caso es si la persona tendrá un ataque al corazón.</w:t>
-      </w:r>
-      <w:r>
-        <w:t xml:space="preserve"> </w:t>
-      </w:r>
-      <w:r>
-        <w:t xml:space="preserve">Como los datos estarán en un </w:t>
-      </w:r>
-      <w:proofErr w:type="spellStart"/>
-      <w:r>
-        <w:t>dataset</w:t>
-      </w:r>
-      <w:proofErr w:type="spellEnd"/>
-      <w:r>
-        <w:t xml:space="preserve"> es necesario que se identifique porque tipo se puede filtrar estos datos como numérico, </w:t>
-      </w:r>
-      <w:r>
-        <w:t>categórico</w:t>
-      </w:r>
-      <w:r>
-        <w:t xml:space="preserve"> o cadena</w:t>
-      </w:r>
-      <w:r>
-        <w:t xml:space="preserve"> para realizar búsquedas de datos específicos o generar un reporte de los datos filtrados. </w:t>
-      </w:r>
-      <w:r>
-        <w:t>Adicionalmente a esto se necesita utilizar herramientas estadísticas como gráficos de pastel , histogramas, puntos y diferentes graficas.</w:t>
-      </w:r>
-    </w:p>
-    <w:p>
-      <w:pPr>
-        <w:jc w:val="both"/>
-      </w:pPr>
-    </w:p>
-    <w:p>
-      <w:pPr>
-        <w:jc w:val="both"/>
-      </w:pPr>
-      <w:r>
-        <w:t>También vimos como necesidad estudiar acerca de los ataques cardiaco, estudiar las variables que no conocíamos del conjunto de datos, para así entender mejor el problema y poder dar una solución optima.</w:t>
-      </w:r>
-    </w:p>
-    <w:p>
-      <w:pPr>
-        <w:jc w:val="both"/>
-      </w:pPr>
     </w:p>
     <w:p>
       <w:pPr>
@@ -4365,15 +4052,90 @@
         </w:pBdr>
         <w:jc w:val="both"/>
         <w:rPr>
-          <w:lang w:val="es-ES_tradnl"/>
-        </w:rPr>
-      </w:pPr>
-      <w:r>
-        <w:rPr>
-          <w:lang w:val="es-ES_tradnl"/>
-        </w:rPr>
-        <w:t>En este enunciado se ven especificadas las necesidades del proyecto:</w:t>
-      </w:r>
+          <w:sz w:val="28"/>
+          <w:szCs w:val="28"/>
+          <w:lang w:val="es-ES_tradnl"/>
+        </w:rPr>
+      </w:pPr>
+    </w:p>
+    <w:p>
+      <w:pPr>
+        <w:pBdr>
+          <w:top w:val="nil"/>
+          <w:left w:val="nil"/>
+          <w:bottom w:val="nil"/>
+          <w:right w:val="nil"/>
+          <w:between w:val="nil"/>
+        </w:pBdr>
+        <w:jc w:val="both"/>
+        <w:rPr>
+          <w:sz w:val="28"/>
+          <w:szCs w:val="28"/>
+          <w:lang w:val="es-ES_tradnl"/>
+        </w:rPr>
+      </w:pPr>
+    </w:p>
+    <w:p>
+      <w:pPr>
+        <w:pStyle w:val="Ttulo2"/>
+        <w:rPr>
+          <w:sz w:val="28"/>
+          <w:szCs w:val="28"/>
+          <w:lang w:val="es-ES_tradnl"/>
+        </w:rPr>
+      </w:pPr>
+      <w:bookmarkStart w:id="7" w:name="_Toc71984021"/>
+      <w:r>
+        <w:rPr>
+          <w:sz w:val="28"/>
+          <w:szCs w:val="28"/>
+          <w:lang w:val="es-ES_tradnl"/>
+        </w:rPr>
+        <w:t xml:space="preserve">Identificación del </w:t>
+      </w:r>
+      <w:r>
+        <w:rPr>
+          <w:sz w:val="28"/>
+          <w:szCs w:val="28"/>
+          <w:lang w:val="es-ES_tradnl"/>
+        </w:rPr>
+        <w:t>problema:</w:t>
+      </w:r>
+      <w:bookmarkEnd w:id="7"/>
+      <w:r>
+        <w:rPr>
+          <w:sz w:val="28"/>
+          <w:szCs w:val="28"/>
+          <w:lang w:val="es-ES_tradnl"/>
+        </w:rPr>
+        <w:t xml:space="preserve"> </w:t>
+      </w:r>
+    </w:p>
+    <w:p>
+      <w:pPr>
+        <w:jc w:val="both"/>
+        <w:rPr>
+          <w:lang w:val="es-ES_tradnl"/>
+        </w:rPr>
+      </w:pPr>
+      <w:r>
+        <w:t>Se necesita tener de forma organizada y gráfica un conjunto de datos de pacientes, donde se requiere predecir teniendo en cuenta estos datos si el paciente es  propenso a sufrir un ataque al corazón. Además de usar herramientas estadísticas como gráficos y tablas.</w:t>
+      </w:r>
+    </w:p>
+    <w:p>
+      <w:pPr>
+        <w:pBdr>
+          <w:top w:val="nil"/>
+          <w:left w:val="nil"/>
+          <w:bottom w:val="nil"/>
+          <w:right w:val="nil"/>
+          <w:between w:val="nil"/>
+        </w:pBdr>
+        <w:jc w:val="both"/>
+        <w:rPr>
+          <w:lang w:val="es-ES_tradnl"/>
+        </w:rPr>
+      </w:pPr>
     </w:p>
     <w:p>
       <w:pPr>
@@ -4483,31 +4245,7 @@
         <w:rPr>
           <w:lang w:val="es-ES_tradnl"/>
         </w:rPr>
-        <w:t xml:space="preserve">Predecir </w:t>
-      </w:r>
-      <w:r>
-        <w:rPr>
-          <w:lang w:val="es-ES_tradnl"/>
-        </w:rPr>
-        <w:t xml:space="preserve">e identificar </w:t>
-      </w:r>
-      <w:r>
-        <w:rPr>
-          <w:lang w:val="es-ES_tradnl"/>
-        </w:rPr>
-        <w:t>una variable objetivo</w:t>
-      </w:r>
-      <w:r>
-        <w:rPr>
-          <w:lang w:val="es-ES_tradnl"/>
-        </w:rPr>
-        <w:t xml:space="preserve"> en este caso </w:t>
-      </w:r>
-      <w:r>
-        <w:rPr>
-          <w:lang w:val="es-ES_tradnl"/>
-        </w:rPr>
-        <w:t>si el paciente va a tener un ataque al corazón</w:t>
+        <w:t>Predecir una variable objetivo</w:t>
       </w:r>
     </w:p>
     <w:p>
@@ -4532,16 +4270,8 @@
         <w:rPr>
           <w:lang w:val="es-ES_tradnl"/>
         </w:rPr>
-        <w:t xml:space="preserve">Hacer inferencia del </w:t>
-      </w:r>
-      <w:proofErr w:type="spellStart"/>
-      <w:r>
-        <w:rPr>
-          <w:lang w:val="es-ES_tradnl"/>
-        </w:rPr>
-        <w:t>dataset</w:t>
-      </w:r>
-      <w:proofErr w:type="spellEnd"/>
+        <w:t>Identificar la variable objetivo</w:t>
+      </w:r>
     </w:p>
     <w:p>
       <w:pPr>
@@ -4565,7 +4295,7 @@
         <w:rPr>
           <w:lang w:val="es-ES_tradnl"/>
         </w:rPr>
-        <w:t>Manejo de gráficas en base a los datos de dataset</w:t>
+        <w:t>Predecir si el paciente va a tener un ataque al corazón</w:t>
       </w:r>
     </w:p>
     <w:p>
@@ -4574,101 +4304,6 @@
           <w:ilvl w:val="0"/>
           <w:numId w:val="18"/>
         </w:numPr>
-        <w:jc w:val="both"/>
-        <w:rPr>
-          <w:lang w:val="es-ES_tradnl"/>
-        </w:rPr>
-      </w:pPr>
-      <w:r>
-        <w:rPr>
-          <w:lang w:val="es-ES_tradnl"/>
-        </w:rPr>
-        <w:t>Generación Reporte de los datos filtrados por categoría, cadena o numérico.</w:t>
-      </w:r>
-    </w:p>
-    <w:p>
-      <w:pPr>
-        <w:numPr>
-          <w:ilvl w:val="0"/>
-          <w:numId w:val="18"/>
-        </w:numPr>
-        <w:jc w:val="both"/>
-        <w:rPr>
-          <w:lang w:val="es-ES_tradnl"/>
-        </w:rPr>
-      </w:pPr>
-      <w:r>
-        <w:rPr>
-          <w:lang w:val="es-ES_tradnl"/>
-        </w:rPr>
-        <w:t>Opciones y búsqueda del dataset</w:t>
-      </w:r>
-    </w:p>
-    <w:p>
-      <w:pPr>
-        <w:numPr>
-          <w:ilvl w:val="0"/>
-          <w:numId w:val="18"/>
-        </w:numPr>
-        <w:jc w:val="both"/>
-        <w:rPr>
-          <w:lang w:val="es-ES_tradnl"/>
-        </w:rPr>
-      </w:pPr>
-      <w:r>
-        <w:rPr>
-          <w:lang w:val="es-ES_tradnl"/>
-        </w:rPr>
-        <w:t>Uso de herramientas estadísticas</w:t>
-      </w:r>
-    </w:p>
-    <w:p>
-      <w:pPr>
-        <w:numPr>
-          <w:ilvl w:val="0"/>
-          <w:numId w:val="18"/>
-        </w:numPr>
-        <w:jc w:val="both"/>
-        <w:rPr>
-          <w:lang w:val="es-ES_tradnl"/>
-        </w:rPr>
-      </w:pPr>
-      <w:r>
-        <w:rPr>
-          <w:lang w:val="es-ES_tradnl"/>
-        </w:rPr>
-        <w:t>Conocer acerca de los ataques cardíacos</w:t>
-      </w:r>
-    </w:p>
-    <w:p>
-      <w:pPr>
-        <w:numPr>
-          <w:ilvl w:val="0"/>
-          <w:numId w:val="18"/>
-        </w:numPr>
-        <w:jc w:val="both"/>
-        <w:rPr>
-          <w:lang w:val="es-ES_tradnl"/>
-        </w:rPr>
-      </w:pPr>
-      <w:r>
-        <w:rPr>
-          <w:lang w:val="es-ES_tradnl"/>
-        </w:rPr>
-        <w:t>Análisis de experimentos</w:t>
-      </w:r>
-    </w:p>
-    <w:p>
-      <w:pPr>
-        <w:ind w:left="720"/>
-        <w:jc w:val="both"/>
-        <w:rPr>
-          <w:lang w:val="es-ES_tradnl"/>
-        </w:rPr>
-      </w:pPr>
-    </w:p>
-    <w:p>
-      <w:pPr>
         <w:pBdr>
           <w:top w:val="nil"/>
           <w:left w:val="nil"/>
@@ -4681,9 +4316,19 @@
           <w:lang w:val="es-ES_tradnl"/>
         </w:rPr>
       </w:pPr>
-    </w:p>
-    <w:p>
-      <w:pPr>
+      <w:r>
+        <w:rPr>
+          <w:lang w:val="es-ES_tradnl"/>
+        </w:rPr>
+        <w:t>Hacer inferencia del dataset</w:t>
+      </w:r>
+    </w:p>
+    <w:p>
+      <w:pPr>
+        <w:numPr>
+          <w:ilvl w:val="0"/>
+          <w:numId w:val="18"/>
+        </w:numPr>
         <w:pBdr>
           <w:top w:val="nil"/>
           <w:left w:val="nil"/>
@@ -4696,6 +4341,186 @@
           <w:lang w:val="es-ES_tradnl"/>
         </w:rPr>
       </w:pPr>
+      <w:r>
+        <w:rPr>
+          <w:lang w:val="es-ES_tradnl"/>
+        </w:rPr>
+        <w:t>Manejo de gráficas en base a los datos de dataset</w:t>
+      </w:r>
+    </w:p>
+    <w:p>
+      <w:pPr>
+        <w:numPr>
+          <w:ilvl w:val="0"/>
+          <w:numId w:val="18"/>
+        </w:numPr>
+        <w:jc w:val="both"/>
+        <w:rPr>
+          <w:lang w:val="es-ES_tradnl"/>
+        </w:rPr>
+      </w:pPr>
+      <w:r>
+        <w:rPr>
+          <w:lang w:val="es-ES_tradnl"/>
+        </w:rPr>
+        <w:t>Generación Reporte de los datos filtrados por categoría, cadena o numérico.</w:t>
+      </w:r>
+    </w:p>
+    <w:p>
+      <w:pPr>
+        <w:numPr>
+          <w:ilvl w:val="0"/>
+          <w:numId w:val="18"/>
+        </w:numPr>
+        <w:jc w:val="both"/>
+        <w:rPr>
+          <w:lang w:val="es-ES_tradnl"/>
+        </w:rPr>
+      </w:pPr>
+      <w:r>
+        <w:rPr>
+          <w:lang w:val="es-ES_tradnl"/>
+        </w:rPr>
+        <w:t>Opciones y búsqueda del dataset</w:t>
+      </w:r>
+    </w:p>
+    <w:p>
+      <w:pPr>
+        <w:numPr>
+          <w:ilvl w:val="0"/>
+          <w:numId w:val="18"/>
+        </w:numPr>
+        <w:jc w:val="both"/>
+        <w:rPr>
+          <w:lang w:val="es-ES_tradnl"/>
+        </w:rPr>
+      </w:pPr>
+      <w:r>
+        <w:rPr>
+          <w:lang w:val="es-ES_tradnl"/>
+        </w:rPr>
+        <w:t>Uso de herramientas estadísticas</w:t>
+      </w:r>
+    </w:p>
+    <w:p>
+      <w:pPr>
+        <w:numPr>
+          <w:ilvl w:val="0"/>
+          <w:numId w:val="18"/>
+        </w:numPr>
+        <w:jc w:val="both"/>
+        <w:rPr>
+          <w:lang w:val="es-ES_tradnl"/>
+        </w:rPr>
+      </w:pPr>
+      <w:r>
+        <w:rPr>
+          <w:lang w:val="es-ES_tradnl"/>
+        </w:rPr>
+        <w:t>Conocer acerca de los ataques cardíacos</w:t>
+      </w:r>
+    </w:p>
+    <w:p>
+      <w:pPr>
+        <w:numPr>
+          <w:ilvl w:val="0"/>
+          <w:numId w:val="18"/>
+        </w:numPr>
+        <w:jc w:val="both"/>
+        <w:rPr>
+          <w:lang w:val="es-ES_tradnl"/>
+        </w:rPr>
+      </w:pPr>
+      <w:r>
+        <w:rPr>
+          <w:lang w:val="es-ES_tradnl"/>
+        </w:rPr>
+        <w:t>Análisis de experimentos</w:t>
+      </w:r>
+    </w:p>
+    <w:p>
+      <w:pPr>
+        <w:ind w:left="720"/>
+        <w:jc w:val="both"/>
+        <w:rPr>
+          <w:lang w:val="es-ES_tradnl"/>
+        </w:rPr>
+      </w:pPr>
+    </w:p>
+    <w:p>
+      <w:pPr>
+        <w:pBdr>
+          <w:top w:val="nil"/>
+          <w:left w:val="nil"/>
+          <w:bottom w:val="nil"/>
+          <w:right w:val="nil"/>
+          <w:between w:val="nil"/>
+        </w:pBdr>
+        <w:jc w:val="both"/>
+        <w:rPr>
+          <w:lang w:val="es-ES_tradnl"/>
+        </w:rPr>
+      </w:pPr>
+    </w:p>
+    <w:p>
+      <w:pPr>
+        <w:pBdr>
+          <w:top w:val="nil"/>
+          <w:left w:val="nil"/>
+          <w:bottom w:val="nil"/>
+          <w:right w:val="nil"/>
+          <w:between w:val="nil"/>
+        </w:pBdr>
+        <w:jc w:val="both"/>
+        <w:rPr>
+          <w:lang w:val="es-ES_tradnl"/>
+        </w:rPr>
+      </w:pPr>
+    </w:p>
+    <w:p>
+      <w:pPr>
+        <w:pBdr>
+          <w:top w:val="nil"/>
+          <w:left w:val="nil"/>
+          <w:bottom w:val="nil"/>
+          <w:right w:val="nil"/>
+          <w:between w:val="nil"/>
+        </w:pBdr>
+        <w:jc w:val="both"/>
+        <w:rPr>
+          <w:lang w:val="es-ES_tradnl"/>
+        </w:rPr>
+      </w:pPr>
+    </w:p>
+    <w:p>
+      <w:pPr>
+        <w:pBdr>
+          <w:top w:val="nil"/>
+          <w:left w:val="nil"/>
+          <w:bottom w:val="nil"/>
+          <w:right w:val="nil"/>
+          <w:between w:val="nil"/>
+        </w:pBdr>
+        <w:jc w:val="both"/>
+        <w:rPr>
+          <w:lang w:val="es-ES_tradnl"/>
+        </w:rPr>
+      </w:pPr>
+    </w:p>
+    <w:p>
+      <w:pPr>
+        <w:pBdr>
+          <w:top w:val="nil"/>
+          <w:left w:val="nil"/>
+          <w:bottom w:val="nil"/>
+          <w:right w:val="nil"/>
+          <w:between w:val="nil"/>
+        </w:pBdr>
+        <w:jc w:val="both"/>
+        <w:rPr>
+          <w:lang w:val="es-ES_tradnl"/>
+        </w:rPr>
+      </w:pPr>
     </w:p>
     <w:p>
       <w:pPr>
@@ -4706,14 +4531,23 @@
           <w:lang w:val="es-ES_tradnl"/>
         </w:rPr>
       </w:pPr>
-      <w:bookmarkStart w:id="8" w:name="_Toc71984022"/>
-      <w:r>
+    </w:p>
+    <w:p>
+      <w:pPr>
+        <w:pStyle w:val="Ttulo2"/>
         <w:rPr>
           <w:sz w:val="28"/>
           <w:szCs w:val="28"/>
           <w:lang w:val="es-ES_tradnl"/>
         </w:rPr>
-        <w:lastRenderedPageBreak/>
+      </w:pPr>
+      <w:bookmarkStart w:id="8" w:name="_Toc71984022"/>
+      <w:r>
+        <w:rPr>
+          <w:sz w:val="28"/>
+          <w:szCs w:val="28"/>
+          <w:lang w:val="es-ES_tradnl"/>
+        </w:rPr>
         <w:t>Recopilación</w:t>
       </w:r>
       <w:r>
@@ -5350,6 +5184,7 @@
           <w:highlight w:val="white"/>
           <w:lang w:val="es-ES_tradnl"/>
         </w:rPr>
+        <w:lastRenderedPageBreak/>
         <w:t>Gráficos estadísticos</w:t>
       </w:r>
       <w:r>
@@ -5797,7 +5632,6 @@
           <w:color w:val="000000" w:themeColor="text1"/>
           <w:lang w:val="es-ES_tradnl"/>
         </w:rPr>
-        <w:lastRenderedPageBreak/>
         <w:t xml:space="preserve">Ataque al </w:t>
       </w:r>
       <w:r>
@@ -6277,16 +6111,6 @@
           <w:lang w:val="es-ES_tradnl"/>
         </w:rPr>
       </w:pPr>
-    </w:p>
-    <w:p>
-      <w:pPr>
-        <w:rPr>
-          <w:b/>
-          <w:bCs/>
-          <w:highlight w:val="white"/>
-          <w:lang w:val="es-ES_tradnl"/>
-        </w:rPr>
-      </w:pPr>
       <w:r>
         <w:rPr>
           <w:b/>
@@ -6453,7 +6277,25 @@
           <w:highlight w:val="white"/>
           <w:lang w:val="es-ES_tradnl"/>
         </w:rPr>
-        <w:t xml:space="preserve">Sirven tanto para variables dependientes cualitativas como cuantitativas, como para variables predictoras o independientes numéricas y categóricas. Además, no necesita variables </w:t>
+        <w:t xml:space="preserve">Sirven tanto para variables dependientes cualitativas como cuantitativas, como para variables </w:t>
+      </w:r>
+      <w:proofErr w:type="spellStart"/>
+      <w:r>
+        <w:rPr>
+          <w:color w:val="000000" w:themeColor="text1"/>
+          <w:highlight w:val="white"/>
+          <w:lang w:val="es-ES_tradnl"/>
+        </w:rPr>
+        <w:t>predictoras</w:t>
+      </w:r>
+      <w:proofErr w:type="spellEnd"/>
+      <w:r>
+        <w:rPr>
+          <w:color w:val="000000" w:themeColor="text1"/>
+          <w:highlight w:val="white"/>
+          <w:lang w:val="es-ES_tradnl"/>
+        </w:rPr>
+        <w:t xml:space="preserve"> o independientes numéricas y categóricas. Además, no necesita variables </w:t>
       </w:r>
       <w:proofErr w:type="spellStart"/>
       <w:r>
@@ -20551,7 +20393,25 @@
                   <w:shd w:val="clear" w:color="auto" w:fill="FFFFFF"/>
                   <w:lang w:val="es-ES_tradnl"/>
                 </w:rPr>
-                <w:t xml:space="preserve">Principal, P., médica, E., &amp; cardíaco, A. (2021). Ataque cardíaco: MedlinePlus enciclopedia médica. </w:t>
+                <w:t xml:space="preserve">Principal, P., médica, E., &amp; cardíaco, A. (2021). Ataque cardíaco: </w:t>
+              </w:r>
+              <w:proofErr w:type="spellStart"/>
+              <w:r>
+                <w:rPr>
+                  <w:color w:val="000000"/>
+                  <w:shd w:val="clear" w:color="auto" w:fill="FFFFFF"/>
+                  <w:lang w:val="es-ES_tradnl"/>
+                </w:rPr>
+                <w:t>MedlinePlus</w:t>
+              </w:r>
+              <w:proofErr w:type="spellEnd"/>
+              <w:r>
+                <w:rPr>
+                  <w:color w:val="000000"/>
+                  <w:shd w:val="clear" w:color="auto" w:fill="FFFFFF"/>
+                  <w:lang w:val="es-ES_tradnl"/>
+                </w:rPr>
+                <w:t xml:space="preserve"> enciclopedia médica. </w:t>
               </w:r>
               <w:proofErr w:type="spellStart"/>
               <w:r>
@@ -20825,19 +20685,9 @@
             </w:p>
             <w:sdt>
               <w:sdtPr>
-                <w:rPr>
-                  <w:color w:val="0000FF" w:themeColor="hyperlink"/>
-                  <w:u w:val="single"/>
-                </w:rPr>
                 <w:id w:val="-172190124"/>
                 <w:bibliography/>
               </w:sdtPr>
-              <w:sdtEndPr>
-                <w:rPr>
-                  <w:color w:val="auto"/>
-                  <w:u w:val="none"/>
-                </w:rPr>
-              </w:sdtEndPr>
               <w:sdtContent>
                 <w:p>
                   <w:pPr>
@@ -20933,10 +20783,6 @@
             <w:sdt>
               <w:sdtPr>
                 <w:rPr>
-                  <w:color w:val="0000FF" w:themeColor="hyperlink"/>
-                  <w:sz w:val="24"/>
-                  <w:szCs w:val="24"/>
-                  <w:u w:val="single"/>
                   <w:lang w:val="es-ES"/>
                 </w:rPr>
                 <w:id w:val="-1954165039"/>
@@ -20947,6 +20793,8 @@
               </w:sdtPr>
               <w:sdtEndPr>
                 <w:rPr>
+                  <w:sz w:val="24"/>
+                  <w:szCs w:val="24"/>
                   <w:lang w:val="es-CO"/>
                 </w:rPr>
               </w:sdtEndPr>

</xml_diff>

<commit_message>
Revert "Revert " fixes on merge""
This reverts commit 9cfa7bc0fbc44572d9b51f7102da7d977dd759ac.
</commit_message>
<xml_diff>
--- a/Documentacion/Archivos base/Proyecto integrador (1).docx
+++ b/Documentacion/Archivos base/Proyecto integrador (1).docx
@@ -2005,7 +2005,70 @@
           <w:color w:val="000000" w:themeColor="text1"/>
           <w:lang w:val="es-ES_tradnl"/>
         </w:rPr>
-        <w:t xml:space="preserve"> necesita saber si sus pacientes son propensos a sufrir un ataque cardíaco, pero dado a que este proceso suele tomar mucho tiempo, el cual puede ser vital para el paciente, decidieron que lo mejor era contratar un grupo de expertos en programación para saber si es posible automatizar este proceso. Para ello decidieron reunir un historial de datos de los pacientes a las que se les ha hecho pruebas para saber si eran o no propensos a sufrir ataques cardiacos, los datos del paciente que incluía este historial eran la edad, el género, el tipo de dolor de pecho (angina típica, angina atípica, dolor no anginoso, asintomático), presión arterial, el nivel de colesterol, el nivel de azúcar en la sangre, si ha sufrido una angina (dolor en el pecho), los resultados de un  electrocardiograma en reposo, la frecuencia cardiaca máxima y el resultado de si es propenso o no a sufrir ataques cardiacos. La clínica ordenadamente ha recopilado esta información en un</w:t>
+        <w:t xml:space="preserve"> necesita saber si sus pacientes son propensos a sufrir un ataque cardíaco, pero dado a que este proceso suele tomar mucho tiempo, el cual puede ser vital para el paciente, decidieron que lo mejor era contratar un grupo de expertos en programación para saber si es posible automatizar este proceso. Para ello decidieron reunir un historial de datos de los pacientes a las que se les ha hecho pruebas para saber si eran o no propensos a sufrir ataques cardiacos, los datos del paciente que incluía este historial eran la edad, el género, el tipo de dolor de pecho (angina típica, angina atípica, dolor no anginoso, asintomático), presión arterial</w:t>
+      </w:r>
+      <w:r>
+        <w:rPr>
+          <w:color w:val="000000" w:themeColor="text1"/>
+          <w:lang w:val="es-ES_tradnl"/>
+        </w:rPr>
+        <w:t xml:space="preserve"> donde este es un valor menor a 250,</w:t>
+      </w:r>
+      <w:r>
+        <w:rPr>
+          <w:color w:val="000000" w:themeColor="text1"/>
+          <w:lang w:val="es-ES_tradnl"/>
+        </w:rPr>
+        <w:t xml:space="preserve"> el nivel de colesterol</w:t>
+      </w:r>
+      <w:r>
+        <w:rPr>
+          <w:color w:val="000000" w:themeColor="text1"/>
+          <w:lang w:val="es-ES_tradnl"/>
+        </w:rPr>
+        <w:t xml:space="preserve"> del paciente este dato es menor o igual 600</w:t>
+      </w:r>
+      <w:r>
+        <w:rPr>
+          <w:color w:val="000000" w:themeColor="text1"/>
+          <w:lang w:val="es-ES_tradnl"/>
+        </w:rPr>
+        <w:t>, el nivel de azúcar en la sangre</w:t>
+      </w:r>
+      <w:r>
+        <w:rPr>
+          <w:color w:val="000000" w:themeColor="text1"/>
+          <w:lang w:val="es-ES_tradnl"/>
+        </w:rPr>
+        <w:t xml:space="preserve"> (1</w:t>
+      </w:r>
+      <w:r>
+        <w:rPr>
+          <w:color w:val="000000" w:themeColor="text1"/>
+          <w:lang w:val="es-ES_tradnl"/>
+        </w:rPr>
+        <w:t>. Si es mayor a 120 mg/dl o 0 si es menor)</w:t>
+      </w:r>
+      <w:r>
+        <w:rPr>
+          <w:color w:val="000000" w:themeColor="text1"/>
+          <w:lang w:val="es-ES_tradnl"/>
+        </w:rPr>
+        <w:t xml:space="preserve">, si ha sufrido una angina (dolor en el pecho), los resultados de </w:t>
+      </w:r>
+      <w:r>
+        <w:rPr>
+          <w:color w:val="000000" w:themeColor="text1"/>
+          <w:lang w:val="es-ES_tradnl"/>
+        </w:rPr>
+        <w:t>un electrocardiograma</w:t>
+      </w:r>
+      <w:r>
+        <w:rPr>
+          <w:color w:val="000000" w:themeColor="text1"/>
+          <w:lang w:val="es-ES_tradnl"/>
+        </w:rPr>
+        <w:t xml:space="preserve"> en reposo, la frecuencia cardiaca máxima y el resultado de si es propenso o no a sufrir ataques cardiacos. La clínica ordenadamente ha recopilado esta información en un</w:t>
       </w:r>
       <w:r>
         <w:rPr>
@@ -2709,7 +2772,107 @@
           <w:color w:val="000000" w:themeColor="text1"/>
           <w:lang w:val="es-ES_tradnl"/>
         </w:rPr>
-        <w:t xml:space="preserve">Agregar registros de pacientes con datos como: edad, el género, el tipo de dolor de pecho (angina típica, angina atípica, dolor no anginoso, asintomático), presión arterial, el nivel de colesterol, el nivel de azúcar en la sangre, si ha sufrido una angina (dolor en el pecho), los resultados de </w:t>
+        <w:t>Agregar registros de pacientes con datos como: edad, el género, el tipo de dolor de pecho (angina típica, angina atípica, dolor no anginoso, asintomático),</w:t>
+      </w:r>
+      <w:r>
+        <w:rPr>
+          <w:color w:val="000000" w:themeColor="text1"/>
+          <w:lang w:val="es-ES_tradnl"/>
+        </w:rPr>
+        <w:t xml:space="preserve"> la </w:t>
+      </w:r>
+      <w:r>
+        <w:rPr>
+          <w:color w:val="000000" w:themeColor="text1"/>
+          <w:lang w:val="es-ES_tradnl"/>
+        </w:rPr>
+        <w:t>presión</w:t>
+      </w:r>
+      <w:r>
+        <w:rPr>
+          <w:color w:val="000000" w:themeColor="text1"/>
+          <w:lang w:val="es-ES_tradnl"/>
+        </w:rPr>
+        <w:t xml:space="preserve"> arterial</w:t>
+      </w:r>
+      <w:r>
+        <w:rPr>
+          <w:color w:val="000000" w:themeColor="text1"/>
+          <w:lang w:val="es-ES_tradnl"/>
+        </w:rPr>
+        <w:t xml:space="preserve"> debe ser menor o igual </w:t>
+      </w:r>
+      <w:r>
+        <w:rPr>
+          <w:color w:val="000000" w:themeColor="text1"/>
+          <w:lang w:val="es-ES_tradnl"/>
+        </w:rPr>
+        <w:t>a 250</w:t>
+      </w:r>
+      <w:r>
+        <w:rPr>
+          <w:color w:val="000000" w:themeColor="text1"/>
+          <w:lang w:val="es-ES_tradnl"/>
+        </w:rPr>
+        <w:t>, el nivel de colesterol</w:t>
+      </w:r>
+      <w:r>
+        <w:rPr>
+          <w:color w:val="000000" w:themeColor="text1"/>
+          <w:lang w:val="es-ES_tradnl"/>
+        </w:rPr>
+        <w:t xml:space="preserve"> que es un </w:t>
+      </w:r>
+      <w:r>
+        <w:rPr>
+          <w:color w:val="000000" w:themeColor="text1"/>
+          <w:lang w:val="es-ES_tradnl"/>
+        </w:rPr>
+        <w:t>valor menor</w:t>
+      </w:r>
+      <w:r>
+        <w:rPr>
+          <w:color w:val="000000" w:themeColor="text1"/>
+          <w:lang w:val="es-ES_tradnl"/>
+        </w:rPr>
+        <w:t xml:space="preserve"> o igual a </w:t>
+      </w:r>
+      <w:proofErr w:type="gramStart"/>
+      <w:r>
+        <w:rPr>
+          <w:color w:val="000000" w:themeColor="text1"/>
+          <w:lang w:val="es-ES_tradnl"/>
+        </w:rPr>
+        <w:t xml:space="preserve">600 </w:t>
+      </w:r>
+      <w:r>
+        <w:rPr>
+          <w:color w:val="000000" w:themeColor="text1"/>
+          <w:lang w:val="es-ES_tradnl"/>
+        </w:rPr>
+        <w:t>,</w:t>
+      </w:r>
+      <w:proofErr w:type="gramEnd"/>
+      <w:r>
+        <w:rPr>
+          <w:color w:val="000000" w:themeColor="text1"/>
+          <w:lang w:val="es-ES_tradnl"/>
+        </w:rPr>
+        <w:t xml:space="preserve"> el nivel de azúcar en la</w:t>
+      </w:r>
+      <w:r>
+        <w:rPr>
+          <w:color w:val="000000" w:themeColor="text1"/>
+          <w:lang w:val="es-ES_tradnl"/>
+        </w:rPr>
+        <w:t xml:space="preserve"> sangre ( 1. Si es mayor a 120 mg/dl o 0 si es menor)</w:t>
+      </w:r>
+      <w:r>
+        <w:rPr>
+          <w:color w:val="000000" w:themeColor="text1"/>
+          <w:lang w:val="es-ES_tradnl"/>
+        </w:rPr>
+        <w:t xml:space="preserve">, si ha sufrido una angina (dolor en el pecho), los resultados de </w:t>
       </w:r>
       <w:r>
         <w:rPr>
@@ -2723,7 +2886,28 @@
           <w:color w:val="000000" w:themeColor="text1"/>
           <w:lang w:val="es-ES_tradnl"/>
         </w:rPr>
-        <w:t xml:space="preserve"> en reposo, la frecuencia cardiaca máxima. </w:t>
+        <w:t xml:space="preserve"> en reposo, la frecuencia cardiaca </w:t>
+      </w:r>
+      <w:r>
+        <w:rPr>
+          <w:color w:val="000000" w:themeColor="text1"/>
+          <w:lang w:val="es-ES_tradnl"/>
+        </w:rPr>
+        <w:t>máxima</w:t>
+      </w:r>
+      <w:r>
+        <w:rPr>
+          <w:color w:val="000000" w:themeColor="text1"/>
+          <w:lang w:val="es-ES_tradnl"/>
+        </w:rPr>
+        <w:t xml:space="preserve"> que es un valor menor a 280</w:t>
+      </w:r>
+      <w:r>
+        <w:rPr>
+          <w:color w:val="000000" w:themeColor="text1"/>
+          <w:lang w:val="es-ES_tradnl"/>
+        </w:rPr>
+        <w:t xml:space="preserve">. </w:t>
       </w:r>
     </w:p>
     <w:p>
@@ -2911,6 +3095,7 @@
           <w:color w:val="000000" w:themeColor="text1"/>
           <w:lang w:val="es-ES_tradnl"/>
         </w:rPr>
+        <w:lastRenderedPageBreak/>
         <w:t xml:space="preserve">Filtrar un reporte por paciente donde me </w:t>
       </w:r>
       <w:r>
@@ -2985,7 +3170,6 @@
           <w:color w:val="000000" w:themeColor="text1"/>
           <w:lang w:val="es-ES_tradnl"/>
         </w:rPr>
-        <w:lastRenderedPageBreak/>
         <w:t>Ejemplo:</w:t>
       </w:r>
       <w:r>
@@ -4006,6 +4190,7 @@
         <w:pStyle w:val="miestilo"/>
       </w:pPr>
       <w:bookmarkStart w:id="5" w:name="_Toc69642199"/>
+      <w:bookmarkStart w:id="6" w:name="_Toc71984020"/>
     </w:p>
     <w:p>
       <w:pPr>
@@ -4021,17 +4206,6 @@
       <w:pPr>
         <w:pStyle w:val="miestilo"/>
       </w:pPr>
-    </w:p>
-    <w:p>
-      <w:pPr>
-        <w:pStyle w:val="miestilo"/>
-      </w:pPr>
-    </w:p>
-    <w:p>
-      <w:pPr>
-        <w:pStyle w:val="miestilo"/>
-      </w:pPr>
-      <w:bookmarkStart w:id="6" w:name="_Toc71984020"/>
       <w:r>
         <w:t>Método de la ingeniería</w:t>
       </w:r>
@@ -4040,6 +4214,145 @@
       <w:r>
         <w:t xml:space="preserve"> </w:t>
       </w:r>
+    </w:p>
+    <w:p>
+      <w:pPr>
+        <w:pStyle w:val="Ttulo2"/>
+        <w:rPr>
+          <w:sz w:val="28"/>
+          <w:szCs w:val="28"/>
+          <w:lang w:val="es-ES_tradnl"/>
+        </w:rPr>
+      </w:pPr>
+      <w:bookmarkStart w:id="7" w:name="_Toc71984021"/>
+      <w:r>
+        <w:rPr>
+          <w:sz w:val="28"/>
+          <w:szCs w:val="28"/>
+          <w:lang w:val="es-ES_tradnl"/>
+        </w:rPr>
+        <w:t xml:space="preserve">Identificación del </w:t>
+      </w:r>
+      <w:r>
+        <w:rPr>
+          <w:sz w:val="28"/>
+          <w:szCs w:val="28"/>
+          <w:lang w:val="es-ES_tradnl"/>
+        </w:rPr>
+        <w:t>problema:</w:t>
+      </w:r>
+      <w:bookmarkEnd w:id="7"/>
+      <w:r>
+        <w:rPr>
+          <w:sz w:val="28"/>
+          <w:szCs w:val="28"/>
+          <w:lang w:val="es-ES_tradnl"/>
+        </w:rPr>
+        <w:t xml:space="preserve"> </w:t>
+      </w:r>
+    </w:p>
+    <w:p>
+      <w:pPr>
+        <w:jc w:val="both"/>
+      </w:pPr>
+      <w:r>
+        <w:t>Se necesita tener de forma organizada y gráfica un conjunto de datos de pacientes, donde se requiere predecir teniendo en cuenta estos datos si el paciente es  propenso a sufrir un ataque al corazón. Además de usar herramientas estadísticas como gráficos y tablas.</w:t>
+      </w:r>
+    </w:p>
+    <w:p>
+      <w:pPr>
+        <w:jc w:val="both"/>
+      </w:pPr>
+    </w:p>
+    <w:p>
+      <w:pPr>
+        <w:jc w:val="both"/>
+      </w:pPr>
+      <w:r>
+        <w:t xml:space="preserve">Al analizar el problema </w:t>
+      </w:r>
+      <w:r>
+        <w:t xml:space="preserve">se identificaron las siguientes necesidades,  </w:t>
+      </w:r>
+      <w:r>
+        <w:t xml:space="preserve">realizar inferencia de un conjunto de </w:t>
+      </w:r>
+      <w:r>
+        <w:t xml:space="preserve">datos donde a </w:t>
+      </w:r>
+      <w:r>
+        <w:t xml:space="preserve">partir de estos, </w:t>
+      </w:r>
+      <w:r>
+        <w:t>se conoce la historia clínica del paciente y se buscan los valores irrelevantes o que hacen ruido en este</w:t>
+      </w:r>
+      <w:r>
+        <w:t xml:space="preserve"> </w:t>
+      </w:r>
+      <w:proofErr w:type="spellStart"/>
+      <w:r>
+        <w:t>dataset</w:t>
+      </w:r>
+      <w:proofErr w:type="spellEnd"/>
+      <w:r>
+        <w:t>, posteriormente con los datos que seleccionamos en dicho conjunto se busca</w:t>
+      </w:r>
+      <w:r>
+        <w:t xml:space="preserve"> </w:t>
+      </w:r>
+      <w:r>
+        <w:t xml:space="preserve"> </w:t>
+      </w:r>
+      <w:r>
+        <w:t>identificar y predecir la variable objetivo</w:t>
+      </w:r>
+      <w:r>
+        <w:t xml:space="preserve"> en este caso es si la persona tendrá un ataque al corazón.</w:t>
+      </w:r>
+      <w:r>
+        <w:t xml:space="preserve"> </w:t>
+      </w:r>
+      <w:r>
+        <w:t xml:space="preserve">Como los datos estarán en un </w:t>
+      </w:r>
+      <w:proofErr w:type="spellStart"/>
+      <w:r>
+        <w:t>dataset</w:t>
+      </w:r>
+      <w:proofErr w:type="spellEnd"/>
+      <w:r>
+        <w:t xml:space="preserve"> es necesario que se identifique porque tipo se puede filtrar estos datos como numérico, </w:t>
+      </w:r>
+      <w:r>
+        <w:t>categórico</w:t>
+      </w:r>
+      <w:r>
+        <w:t xml:space="preserve"> o cadena</w:t>
+      </w:r>
+      <w:r>
+        <w:t xml:space="preserve"> para realizar búsquedas de datos específicos o generar un reporte de los datos filtrados. </w:t>
+      </w:r>
+      <w:r>
+        <w:t>Adicionalmente a esto se necesita utilizar herramientas estadísticas como gráficos de pastel , histogramas, puntos y diferentes graficas.</w:t>
+      </w:r>
+    </w:p>
+    <w:p>
+      <w:pPr>
+        <w:jc w:val="both"/>
+      </w:pPr>
+    </w:p>
+    <w:p>
+      <w:pPr>
+        <w:jc w:val="both"/>
+      </w:pPr>
+      <w:r>
+        <w:t>También vimos como necesidad estudiar acerca de los ataques cardiaco, estudiar las variables que no conocíamos del conjunto de datos, para así entender mejor el problema y poder dar una solución optima.</w:t>
+      </w:r>
+    </w:p>
+    <w:p>
+      <w:pPr>
+        <w:jc w:val="both"/>
+      </w:pPr>
     </w:p>
     <w:p>
       <w:pPr>
@@ -4052,90 +4365,15 @@
         </w:pBdr>
         <w:jc w:val="both"/>
         <w:rPr>
-          <w:sz w:val="28"/>
-          <w:szCs w:val="28"/>
-          <w:lang w:val="es-ES_tradnl"/>
-        </w:rPr>
-      </w:pPr>
-    </w:p>
-    <w:p>
-      <w:pPr>
-        <w:pBdr>
-          <w:top w:val="nil"/>
-          <w:left w:val="nil"/>
-          <w:bottom w:val="nil"/>
-          <w:right w:val="nil"/>
-          <w:between w:val="nil"/>
-        </w:pBdr>
-        <w:jc w:val="both"/>
-        <w:rPr>
-          <w:sz w:val="28"/>
-          <w:szCs w:val="28"/>
-          <w:lang w:val="es-ES_tradnl"/>
-        </w:rPr>
-      </w:pPr>
-    </w:p>
-    <w:p>
-      <w:pPr>
-        <w:pStyle w:val="Ttulo2"/>
-        <w:rPr>
-          <w:sz w:val="28"/>
-          <w:szCs w:val="28"/>
-          <w:lang w:val="es-ES_tradnl"/>
-        </w:rPr>
-      </w:pPr>
-      <w:bookmarkStart w:id="7" w:name="_Toc71984021"/>
-      <w:r>
-        <w:rPr>
-          <w:sz w:val="28"/>
-          <w:szCs w:val="28"/>
-          <w:lang w:val="es-ES_tradnl"/>
-        </w:rPr>
-        <w:t xml:space="preserve">Identificación del </w:t>
-      </w:r>
-      <w:r>
-        <w:rPr>
-          <w:sz w:val="28"/>
-          <w:szCs w:val="28"/>
-          <w:lang w:val="es-ES_tradnl"/>
-        </w:rPr>
-        <w:t>problema:</w:t>
-      </w:r>
-      <w:bookmarkEnd w:id="7"/>
-      <w:r>
-        <w:rPr>
-          <w:sz w:val="28"/>
-          <w:szCs w:val="28"/>
-          <w:lang w:val="es-ES_tradnl"/>
-        </w:rPr>
-        <w:t xml:space="preserve"> </w:t>
-      </w:r>
-    </w:p>
-    <w:p>
-      <w:pPr>
-        <w:jc w:val="both"/>
-        <w:rPr>
-          <w:lang w:val="es-ES_tradnl"/>
-        </w:rPr>
-      </w:pPr>
-      <w:r>
-        <w:t>Se necesita tener de forma organizada y gráfica un conjunto de datos de pacientes, donde se requiere predecir teniendo en cuenta estos datos si el paciente es  propenso a sufrir un ataque al corazón. Además de usar herramientas estadísticas como gráficos y tablas.</w:t>
-      </w:r>
-    </w:p>
-    <w:p>
-      <w:pPr>
-        <w:pBdr>
-          <w:top w:val="nil"/>
-          <w:left w:val="nil"/>
-          <w:bottom w:val="nil"/>
-          <w:right w:val="nil"/>
-          <w:between w:val="nil"/>
-        </w:pBdr>
-        <w:jc w:val="both"/>
-        <w:rPr>
-          <w:lang w:val="es-ES_tradnl"/>
-        </w:rPr>
-      </w:pPr>
+          <w:lang w:val="es-ES_tradnl"/>
+        </w:rPr>
+      </w:pPr>
+      <w:r>
+        <w:rPr>
+          <w:lang w:val="es-ES_tradnl"/>
+        </w:rPr>
+        <w:t>En este enunciado se ven especificadas las necesidades del proyecto:</w:t>
+      </w:r>
     </w:p>
     <w:p>
       <w:pPr>
@@ -4245,7 +4483,31 @@
         <w:rPr>
           <w:lang w:val="es-ES_tradnl"/>
         </w:rPr>
-        <w:t>Predecir una variable objetivo</w:t>
+        <w:t xml:space="preserve">Predecir </w:t>
+      </w:r>
+      <w:r>
+        <w:rPr>
+          <w:lang w:val="es-ES_tradnl"/>
+        </w:rPr>
+        <w:t xml:space="preserve">e identificar </w:t>
+      </w:r>
+      <w:r>
+        <w:rPr>
+          <w:lang w:val="es-ES_tradnl"/>
+        </w:rPr>
+        <w:t>una variable objetivo</w:t>
+      </w:r>
+      <w:r>
+        <w:rPr>
+          <w:lang w:val="es-ES_tradnl"/>
+        </w:rPr>
+        <w:t xml:space="preserve"> en este caso </w:t>
+      </w:r>
+      <w:r>
+        <w:rPr>
+          <w:lang w:val="es-ES_tradnl"/>
+        </w:rPr>
+        <w:t>si el paciente va a tener un ataque al corazón</w:t>
       </w:r>
     </w:p>
     <w:p>
@@ -4270,8 +4532,16 @@
         <w:rPr>
           <w:lang w:val="es-ES_tradnl"/>
         </w:rPr>
-        <w:t>Identificar la variable objetivo</w:t>
-      </w:r>
+        <w:t xml:space="preserve">Hacer inferencia del </w:t>
+      </w:r>
+      <w:proofErr w:type="spellStart"/>
+      <w:r>
+        <w:rPr>
+          <w:lang w:val="es-ES_tradnl"/>
+        </w:rPr>
+        <w:t>dataset</w:t>
+      </w:r>
+      <w:proofErr w:type="spellEnd"/>
     </w:p>
     <w:p>
       <w:pPr>
@@ -4295,7 +4565,7 @@
         <w:rPr>
           <w:lang w:val="es-ES_tradnl"/>
         </w:rPr>
-        <w:t>Predecir si el paciente va a tener un ataque al corazón</w:t>
+        <w:t>Manejo de gráficas en base a los datos de dataset</w:t>
       </w:r>
     </w:p>
     <w:p>
@@ -4304,6 +4574,101 @@
           <w:ilvl w:val="0"/>
           <w:numId w:val="18"/>
         </w:numPr>
+        <w:jc w:val="both"/>
+        <w:rPr>
+          <w:lang w:val="es-ES_tradnl"/>
+        </w:rPr>
+      </w:pPr>
+      <w:r>
+        <w:rPr>
+          <w:lang w:val="es-ES_tradnl"/>
+        </w:rPr>
+        <w:t>Generación Reporte de los datos filtrados por categoría, cadena o numérico.</w:t>
+      </w:r>
+    </w:p>
+    <w:p>
+      <w:pPr>
+        <w:numPr>
+          <w:ilvl w:val="0"/>
+          <w:numId w:val="18"/>
+        </w:numPr>
+        <w:jc w:val="both"/>
+        <w:rPr>
+          <w:lang w:val="es-ES_tradnl"/>
+        </w:rPr>
+      </w:pPr>
+      <w:r>
+        <w:rPr>
+          <w:lang w:val="es-ES_tradnl"/>
+        </w:rPr>
+        <w:t>Opciones y búsqueda del dataset</w:t>
+      </w:r>
+    </w:p>
+    <w:p>
+      <w:pPr>
+        <w:numPr>
+          <w:ilvl w:val="0"/>
+          <w:numId w:val="18"/>
+        </w:numPr>
+        <w:jc w:val="both"/>
+        <w:rPr>
+          <w:lang w:val="es-ES_tradnl"/>
+        </w:rPr>
+      </w:pPr>
+      <w:r>
+        <w:rPr>
+          <w:lang w:val="es-ES_tradnl"/>
+        </w:rPr>
+        <w:t>Uso de herramientas estadísticas</w:t>
+      </w:r>
+    </w:p>
+    <w:p>
+      <w:pPr>
+        <w:numPr>
+          <w:ilvl w:val="0"/>
+          <w:numId w:val="18"/>
+        </w:numPr>
+        <w:jc w:val="both"/>
+        <w:rPr>
+          <w:lang w:val="es-ES_tradnl"/>
+        </w:rPr>
+      </w:pPr>
+      <w:r>
+        <w:rPr>
+          <w:lang w:val="es-ES_tradnl"/>
+        </w:rPr>
+        <w:t>Conocer acerca de los ataques cardíacos</w:t>
+      </w:r>
+    </w:p>
+    <w:p>
+      <w:pPr>
+        <w:numPr>
+          <w:ilvl w:val="0"/>
+          <w:numId w:val="18"/>
+        </w:numPr>
+        <w:jc w:val="both"/>
+        <w:rPr>
+          <w:lang w:val="es-ES_tradnl"/>
+        </w:rPr>
+      </w:pPr>
+      <w:r>
+        <w:rPr>
+          <w:lang w:val="es-ES_tradnl"/>
+        </w:rPr>
+        <w:t>Análisis de experimentos</w:t>
+      </w:r>
+    </w:p>
+    <w:p>
+      <w:pPr>
+        <w:ind w:left="720"/>
+        <w:jc w:val="both"/>
+        <w:rPr>
+          <w:lang w:val="es-ES_tradnl"/>
+        </w:rPr>
+      </w:pPr>
+    </w:p>
+    <w:p>
+      <w:pPr>
         <w:pBdr>
           <w:top w:val="nil"/>
           <w:left w:val="nil"/>
@@ -4316,19 +4681,9 @@
           <w:lang w:val="es-ES_tradnl"/>
         </w:rPr>
       </w:pPr>
-      <w:r>
-        <w:rPr>
-          <w:lang w:val="es-ES_tradnl"/>
-        </w:rPr>
-        <w:t>Hacer inferencia del dataset</w:t>
-      </w:r>
-    </w:p>
-    <w:p>
-      <w:pPr>
-        <w:numPr>
-          <w:ilvl w:val="0"/>
-          <w:numId w:val="18"/>
-        </w:numPr>
+    </w:p>
+    <w:p>
+      <w:pPr>
         <w:pBdr>
           <w:top w:val="nil"/>
           <w:left w:val="nil"/>
@@ -4341,186 +4696,6 @@
           <w:lang w:val="es-ES_tradnl"/>
         </w:rPr>
       </w:pPr>
-      <w:r>
-        <w:rPr>
-          <w:lang w:val="es-ES_tradnl"/>
-        </w:rPr>
-        <w:t>Manejo de gráficas en base a los datos de dataset</w:t>
-      </w:r>
-    </w:p>
-    <w:p>
-      <w:pPr>
-        <w:numPr>
-          <w:ilvl w:val="0"/>
-          <w:numId w:val="18"/>
-        </w:numPr>
-        <w:jc w:val="both"/>
-        <w:rPr>
-          <w:lang w:val="es-ES_tradnl"/>
-        </w:rPr>
-      </w:pPr>
-      <w:r>
-        <w:rPr>
-          <w:lang w:val="es-ES_tradnl"/>
-        </w:rPr>
-        <w:t>Generación Reporte de los datos filtrados por categoría, cadena o numérico.</w:t>
-      </w:r>
-    </w:p>
-    <w:p>
-      <w:pPr>
-        <w:numPr>
-          <w:ilvl w:val="0"/>
-          <w:numId w:val="18"/>
-        </w:numPr>
-        <w:jc w:val="both"/>
-        <w:rPr>
-          <w:lang w:val="es-ES_tradnl"/>
-        </w:rPr>
-      </w:pPr>
-      <w:r>
-        <w:rPr>
-          <w:lang w:val="es-ES_tradnl"/>
-        </w:rPr>
-        <w:t>Opciones y búsqueda del dataset</w:t>
-      </w:r>
-    </w:p>
-    <w:p>
-      <w:pPr>
-        <w:numPr>
-          <w:ilvl w:val="0"/>
-          <w:numId w:val="18"/>
-        </w:numPr>
-        <w:jc w:val="both"/>
-        <w:rPr>
-          <w:lang w:val="es-ES_tradnl"/>
-        </w:rPr>
-      </w:pPr>
-      <w:r>
-        <w:rPr>
-          <w:lang w:val="es-ES_tradnl"/>
-        </w:rPr>
-        <w:t>Uso de herramientas estadísticas</w:t>
-      </w:r>
-    </w:p>
-    <w:p>
-      <w:pPr>
-        <w:numPr>
-          <w:ilvl w:val="0"/>
-          <w:numId w:val="18"/>
-        </w:numPr>
-        <w:jc w:val="both"/>
-        <w:rPr>
-          <w:lang w:val="es-ES_tradnl"/>
-        </w:rPr>
-      </w:pPr>
-      <w:r>
-        <w:rPr>
-          <w:lang w:val="es-ES_tradnl"/>
-        </w:rPr>
-        <w:t>Conocer acerca de los ataques cardíacos</w:t>
-      </w:r>
-    </w:p>
-    <w:p>
-      <w:pPr>
-        <w:numPr>
-          <w:ilvl w:val="0"/>
-          <w:numId w:val="18"/>
-        </w:numPr>
-        <w:jc w:val="both"/>
-        <w:rPr>
-          <w:lang w:val="es-ES_tradnl"/>
-        </w:rPr>
-      </w:pPr>
-      <w:r>
-        <w:rPr>
-          <w:lang w:val="es-ES_tradnl"/>
-        </w:rPr>
-        <w:t>Análisis de experimentos</w:t>
-      </w:r>
-    </w:p>
-    <w:p>
-      <w:pPr>
-        <w:ind w:left="720"/>
-        <w:jc w:val="both"/>
-        <w:rPr>
-          <w:lang w:val="es-ES_tradnl"/>
-        </w:rPr>
-      </w:pPr>
-    </w:p>
-    <w:p>
-      <w:pPr>
-        <w:pBdr>
-          <w:top w:val="nil"/>
-          <w:left w:val="nil"/>
-          <w:bottom w:val="nil"/>
-          <w:right w:val="nil"/>
-          <w:between w:val="nil"/>
-        </w:pBdr>
-        <w:jc w:val="both"/>
-        <w:rPr>
-          <w:lang w:val="es-ES_tradnl"/>
-        </w:rPr>
-      </w:pPr>
-    </w:p>
-    <w:p>
-      <w:pPr>
-        <w:pBdr>
-          <w:top w:val="nil"/>
-          <w:left w:val="nil"/>
-          <w:bottom w:val="nil"/>
-          <w:right w:val="nil"/>
-          <w:between w:val="nil"/>
-        </w:pBdr>
-        <w:jc w:val="both"/>
-        <w:rPr>
-          <w:lang w:val="es-ES_tradnl"/>
-        </w:rPr>
-      </w:pPr>
-    </w:p>
-    <w:p>
-      <w:pPr>
-        <w:pBdr>
-          <w:top w:val="nil"/>
-          <w:left w:val="nil"/>
-          <w:bottom w:val="nil"/>
-          <w:right w:val="nil"/>
-          <w:between w:val="nil"/>
-        </w:pBdr>
-        <w:jc w:val="both"/>
-        <w:rPr>
-          <w:lang w:val="es-ES_tradnl"/>
-        </w:rPr>
-      </w:pPr>
-    </w:p>
-    <w:p>
-      <w:pPr>
-        <w:pBdr>
-          <w:top w:val="nil"/>
-          <w:left w:val="nil"/>
-          <w:bottom w:val="nil"/>
-          <w:right w:val="nil"/>
-          <w:between w:val="nil"/>
-        </w:pBdr>
-        <w:jc w:val="both"/>
-        <w:rPr>
-          <w:lang w:val="es-ES_tradnl"/>
-        </w:rPr>
-      </w:pPr>
-    </w:p>
-    <w:p>
-      <w:pPr>
-        <w:pBdr>
-          <w:top w:val="nil"/>
-          <w:left w:val="nil"/>
-          <w:bottom w:val="nil"/>
-          <w:right w:val="nil"/>
-          <w:between w:val="nil"/>
-        </w:pBdr>
-        <w:jc w:val="both"/>
-        <w:rPr>
-          <w:lang w:val="es-ES_tradnl"/>
-        </w:rPr>
-      </w:pPr>
     </w:p>
     <w:p>
       <w:pPr>
@@ -4531,23 +4706,14 @@
           <w:lang w:val="es-ES_tradnl"/>
         </w:rPr>
       </w:pPr>
-    </w:p>
-    <w:p>
-      <w:pPr>
-        <w:pStyle w:val="Ttulo2"/>
+      <w:bookmarkStart w:id="8" w:name="_Toc71984022"/>
+      <w:r>
         <w:rPr>
           <w:sz w:val="28"/>
           <w:szCs w:val="28"/>
           <w:lang w:val="es-ES_tradnl"/>
         </w:rPr>
-      </w:pPr>
-      <w:bookmarkStart w:id="8" w:name="_Toc71984022"/>
-      <w:r>
-        <w:rPr>
-          <w:sz w:val="28"/>
-          <w:szCs w:val="28"/>
-          <w:lang w:val="es-ES_tradnl"/>
-        </w:rPr>
+        <w:lastRenderedPageBreak/>
         <w:t>Recopilación</w:t>
       </w:r>
       <w:r>
@@ -5184,7 +5350,6 @@
           <w:highlight w:val="white"/>
           <w:lang w:val="es-ES_tradnl"/>
         </w:rPr>
-        <w:lastRenderedPageBreak/>
         <w:t>Gráficos estadísticos</w:t>
       </w:r>
       <w:r>
@@ -5632,6 +5797,7 @@
           <w:color w:val="000000" w:themeColor="text1"/>
           <w:lang w:val="es-ES_tradnl"/>
         </w:rPr>
+        <w:lastRenderedPageBreak/>
         <w:t xml:space="preserve">Ataque al </w:t>
       </w:r>
       <w:r>
@@ -6111,6 +6277,16 @@
           <w:lang w:val="es-ES_tradnl"/>
         </w:rPr>
       </w:pPr>
+    </w:p>
+    <w:p>
+      <w:pPr>
+        <w:rPr>
+          <w:b/>
+          <w:bCs/>
+          <w:highlight w:val="white"/>
+          <w:lang w:val="es-ES_tradnl"/>
+        </w:rPr>
+      </w:pPr>
       <w:r>
         <w:rPr>
           <w:b/>
@@ -6277,25 +6453,7 @@
           <w:highlight w:val="white"/>
           <w:lang w:val="es-ES_tradnl"/>
         </w:rPr>
-        <w:t xml:space="preserve">Sirven tanto para variables dependientes cualitativas como cuantitativas, como para variables </w:t>
-      </w:r>
-      <w:proofErr w:type="spellStart"/>
-      <w:r>
-        <w:rPr>
-          <w:color w:val="000000" w:themeColor="text1"/>
-          <w:highlight w:val="white"/>
-          <w:lang w:val="es-ES_tradnl"/>
-        </w:rPr>
-        <w:t>predictoras</w:t>
-      </w:r>
-      <w:proofErr w:type="spellEnd"/>
-      <w:r>
-        <w:rPr>
-          <w:color w:val="000000" w:themeColor="text1"/>
-          <w:highlight w:val="white"/>
-          <w:lang w:val="es-ES_tradnl"/>
-        </w:rPr>
-        <w:t xml:space="preserve"> o independientes numéricas y categóricas. Además, no necesita variables </w:t>
+        <w:t xml:space="preserve">Sirven tanto para variables dependientes cualitativas como cuantitativas, como para variables predictoras o independientes numéricas y categóricas. Además, no necesita variables </w:t>
       </w:r>
       <w:proofErr w:type="spellStart"/>
       <w:r>
@@ -20393,25 +20551,7 @@
                   <w:shd w:val="clear" w:color="auto" w:fill="FFFFFF"/>
                   <w:lang w:val="es-ES_tradnl"/>
                 </w:rPr>
-                <w:t xml:space="preserve">Principal, P., médica, E., &amp; cardíaco, A. (2021). Ataque cardíaco: </w:t>
-              </w:r>
-              <w:proofErr w:type="spellStart"/>
-              <w:r>
-                <w:rPr>
-                  <w:color w:val="000000"/>
-                  <w:shd w:val="clear" w:color="auto" w:fill="FFFFFF"/>
-                  <w:lang w:val="es-ES_tradnl"/>
-                </w:rPr>
-                <w:t>MedlinePlus</w:t>
-              </w:r>
-              <w:proofErr w:type="spellEnd"/>
-              <w:r>
-                <w:rPr>
-                  <w:color w:val="000000"/>
-                  <w:shd w:val="clear" w:color="auto" w:fill="FFFFFF"/>
-                  <w:lang w:val="es-ES_tradnl"/>
-                </w:rPr>
-                <w:t xml:space="preserve"> enciclopedia médica. </w:t>
+                <w:t xml:space="preserve">Principal, P., médica, E., &amp; cardíaco, A. (2021). Ataque cardíaco: MedlinePlus enciclopedia médica. </w:t>
               </w:r>
               <w:proofErr w:type="spellStart"/>
               <w:r>
@@ -20685,9 +20825,19 @@
             </w:p>
             <w:sdt>
               <w:sdtPr>
+                <w:rPr>
+                  <w:color w:val="0000FF" w:themeColor="hyperlink"/>
+                  <w:u w:val="single"/>
+                </w:rPr>
                 <w:id w:val="-172190124"/>
                 <w:bibliography/>
               </w:sdtPr>
+              <w:sdtEndPr>
+                <w:rPr>
+                  <w:color w:val="auto"/>
+                  <w:u w:val="none"/>
+                </w:rPr>
+              </w:sdtEndPr>
               <w:sdtContent>
                 <w:p>
                   <w:pPr>
@@ -20783,6 +20933,10 @@
             <w:sdt>
               <w:sdtPr>
                 <w:rPr>
+                  <w:color w:val="0000FF" w:themeColor="hyperlink"/>
+                  <w:sz w:val="24"/>
+                  <w:szCs w:val="24"/>
+                  <w:u w:val="single"/>
                   <w:lang w:val="es-ES"/>
                 </w:rPr>
                 <w:id w:val="-1954165039"/>
@@ -20793,8 +20947,6 @@
               </w:sdtPr>
               <w:sdtEndPr>
                 <w:rPr>
-                  <w:sz w:val="24"/>
-                  <w:szCs w:val="24"/>
                   <w:lang w:val="es-CO"/>
                 </w:rPr>
               </w:sdtEndPr>

</xml_diff>

<commit_message>
Revert "Revert "Revert " fixes on merge"""
This reverts commit 6fdb7e781b839ee4683e996039a35f51b8008737.
</commit_message>
<xml_diff>
--- a/Documentacion/Archivos base/Proyecto integrador (1).docx
+++ b/Documentacion/Archivos base/Proyecto integrador (1).docx
@@ -2005,70 +2005,7 @@
           <w:color w:val="000000" w:themeColor="text1"/>
           <w:lang w:val="es-ES_tradnl"/>
         </w:rPr>
-        <w:t xml:space="preserve"> necesita saber si sus pacientes son propensos a sufrir un ataque cardíaco, pero dado a que este proceso suele tomar mucho tiempo, el cual puede ser vital para el paciente, decidieron que lo mejor era contratar un grupo de expertos en programación para saber si es posible automatizar este proceso. Para ello decidieron reunir un historial de datos de los pacientes a las que se les ha hecho pruebas para saber si eran o no propensos a sufrir ataques cardiacos, los datos del paciente que incluía este historial eran la edad, el género, el tipo de dolor de pecho (angina típica, angina atípica, dolor no anginoso, asintomático), presión arterial</w:t>
-      </w:r>
-      <w:r>
-        <w:rPr>
-          <w:color w:val="000000" w:themeColor="text1"/>
-          <w:lang w:val="es-ES_tradnl"/>
-        </w:rPr>
-        <w:t xml:space="preserve"> donde este es un valor menor a 250,</w:t>
-      </w:r>
-      <w:r>
-        <w:rPr>
-          <w:color w:val="000000" w:themeColor="text1"/>
-          <w:lang w:val="es-ES_tradnl"/>
-        </w:rPr>
-        <w:t xml:space="preserve"> el nivel de colesterol</w:t>
-      </w:r>
-      <w:r>
-        <w:rPr>
-          <w:color w:val="000000" w:themeColor="text1"/>
-          <w:lang w:val="es-ES_tradnl"/>
-        </w:rPr>
-        <w:t xml:space="preserve"> del paciente este dato es menor o igual 600</w:t>
-      </w:r>
-      <w:r>
-        <w:rPr>
-          <w:color w:val="000000" w:themeColor="text1"/>
-          <w:lang w:val="es-ES_tradnl"/>
-        </w:rPr>
-        <w:t>, el nivel de azúcar en la sangre</w:t>
-      </w:r>
-      <w:r>
-        <w:rPr>
-          <w:color w:val="000000" w:themeColor="text1"/>
-          <w:lang w:val="es-ES_tradnl"/>
-        </w:rPr>
-        <w:t xml:space="preserve"> (1</w:t>
-      </w:r>
-      <w:r>
-        <w:rPr>
-          <w:color w:val="000000" w:themeColor="text1"/>
-          <w:lang w:val="es-ES_tradnl"/>
-        </w:rPr>
-        <w:t>. Si es mayor a 120 mg/dl o 0 si es menor)</w:t>
-      </w:r>
-      <w:r>
-        <w:rPr>
-          <w:color w:val="000000" w:themeColor="text1"/>
-          <w:lang w:val="es-ES_tradnl"/>
-        </w:rPr>
-        <w:t xml:space="preserve">, si ha sufrido una angina (dolor en el pecho), los resultados de </w:t>
-      </w:r>
-      <w:r>
-        <w:rPr>
-          <w:color w:val="000000" w:themeColor="text1"/>
-          <w:lang w:val="es-ES_tradnl"/>
-        </w:rPr>
-        <w:t>un electrocardiograma</w:t>
-      </w:r>
-      <w:r>
-        <w:rPr>
-          <w:color w:val="000000" w:themeColor="text1"/>
-          <w:lang w:val="es-ES_tradnl"/>
-        </w:rPr>
-        <w:t xml:space="preserve"> en reposo, la frecuencia cardiaca máxima y el resultado de si es propenso o no a sufrir ataques cardiacos. La clínica ordenadamente ha recopilado esta información en un</w:t>
+        <w:t xml:space="preserve"> necesita saber si sus pacientes son propensos a sufrir un ataque cardíaco, pero dado a que este proceso suele tomar mucho tiempo, el cual puede ser vital para el paciente, decidieron que lo mejor era contratar un grupo de expertos en programación para saber si es posible automatizar este proceso. Para ello decidieron reunir un historial de datos de los pacientes a las que se les ha hecho pruebas para saber si eran o no propensos a sufrir ataques cardiacos, los datos del paciente que incluía este historial eran la edad, el género, el tipo de dolor de pecho (angina típica, angina atípica, dolor no anginoso, asintomático), presión arterial, el nivel de colesterol, el nivel de azúcar en la sangre, si ha sufrido una angina (dolor en el pecho), los resultados de un  electrocardiograma en reposo, la frecuencia cardiaca máxima y el resultado de si es propenso o no a sufrir ataques cardiacos. La clínica ordenadamente ha recopilado esta información en un</w:t>
       </w:r>
       <w:r>
         <w:rPr>
@@ -2772,107 +2709,7 @@
           <w:color w:val="000000" w:themeColor="text1"/>
           <w:lang w:val="es-ES_tradnl"/>
         </w:rPr>
-        <w:t>Agregar registros de pacientes con datos como: edad, el género, el tipo de dolor de pecho (angina típica, angina atípica, dolor no anginoso, asintomático),</w:t>
-      </w:r>
-      <w:r>
-        <w:rPr>
-          <w:color w:val="000000" w:themeColor="text1"/>
-          <w:lang w:val="es-ES_tradnl"/>
-        </w:rPr>
-        <w:t xml:space="preserve"> la </w:t>
-      </w:r>
-      <w:r>
-        <w:rPr>
-          <w:color w:val="000000" w:themeColor="text1"/>
-          <w:lang w:val="es-ES_tradnl"/>
-        </w:rPr>
-        <w:t>presión</w:t>
-      </w:r>
-      <w:r>
-        <w:rPr>
-          <w:color w:val="000000" w:themeColor="text1"/>
-          <w:lang w:val="es-ES_tradnl"/>
-        </w:rPr>
-        <w:t xml:space="preserve"> arterial</w:t>
-      </w:r>
-      <w:r>
-        <w:rPr>
-          <w:color w:val="000000" w:themeColor="text1"/>
-          <w:lang w:val="es-ES_tradnl"/>
-        </w:rPr>
-        <w:t xml:space="preserve"> debe ser menor o igual </w:t>
-      </w:r>
-      <w:r>
-        <w:rPr>
-          <w:color w:val="000000" w:themeColor="text1"/>
-          <w:lang w:val="es-ES_tradnl"/>
-        </w:rPr>
-        <w:t>a 250</w:t>
-      </w:r>
-      <w:r>
-        <w:rPr>
-          <w:color w:val="000000" w:themeColor="text1"/>
-          <w:lang w:val="es-ES_tradnl"/>
-        </w:rPr>
-        <w:t>, el nivel de colesterol</w:t>
-      </w:r>
-      <w:r>
-        <w:rPr>
-          <w:color w:val="000000" w:themeColor="text1"/>
-          <w:lang w:val="es-ES_tradnl"/>
-        </w:rPr>
-        <w:t xml:space="preserve"> que es un </w:t>
-      </w:r>
-      <w:r>
-        <w:rPr>
-          <w:color w:val="000000" w:themeColor="text1"/>
-          <w:lang w:val="es-ES_tradnl"/>
-        </w:rPr>
-        <w:t>valor menor</w:t>
-      </w:r>
-      <w:r>
-        <w:rPr>
-          <w:color w:val="000000" w:themeColor="text1"/>
-          <w:lang w:val="es-ES_tradnl"/>
-        </w:rPr>
-        <w:t xml:space="preserve"> o igual a </w:t>
-      </w:r>
-      <w:proofErr w:type="gramStart"/>
-      <w:r>
-        <w:rPr>
-          <w:color w:val="000000" w:themeColor="text1"/>
-          <w:lang w:val="es-ES_tradnl"/>
-        </w:rPr>
-        <w:t xml:space="preserve">600 </w:t>
-      </w:r>
-      <w:r>
-        <w:rPr>
-          <w:color w:val="000000" w:themeColor="text1"/>
-          <w:lang w:val="es-ES_tradnl"/>
-        </w:rPr>
-        <w:t>,</w:t>
-      </w:r>
-      <w:proofErr w:type="gramEnd"/>
-      <w:r>
-        <w:rPr>
-          <w:color w:val="000000" w:themeColor="text1"/>
-          <w:lang w:val="es-ES_tradnl"/>
-        </w:rPr>
-        <w:t xml:space="preserve"> el nivel de azúcar en la</w:t>
-      </w:r>
-      <w:r>
-        <w:rPr>
-          <w:color w:val="000000" w:themeColor="text1"/>
-          <w:lang w:val="es-ES_tradnl"/>
-        </w:rPr>
-        <w:t xml:space="preserve"> sangre ( 1. Si es mayor a 120 mg/dl o 0 si es menor)</w:t>
-      </w:r>
-      <w:r>
-        <w:rPr>
-          <w:color w:val="000000" w:themeColor="text1"/>
-          <w:lang w:val="es-ES_tradnl"/>
-        </w:rPr>
-        <w:t xml:space="preserve">, si ha sufrido una angina (dolor en el pecho), los resultados de </w:t>
+        <w:t xml:space="preserve">Agregar registros de pacientes con datos como: edad, el género, el tipo de dolor de pecho (angina típica, angina atípica, dolor no anginoso, asintomático), presión arterial, el nivel de colesterol, el nivel de azúcar en la sangre, si ha sufrido una angina (dolor en el pecho), los resultados de </w:t>
       </w:r>
       <w:r>
         <w:rPr>
@@ -2886,28 +2723,7 @@
           <w:color w:val="000000" w:themeColor="text1"/>
           <w:lang w:val="es-ES_tradnl"/>
         </w:rPr>
-        <w:t xml:space="preserve"> en reposo, la frecuencia cardiaca </w:t>
-      </w:r>
-      <w:r>
-        <w:rPr>
-          <w:color w:val="000000" w:themeColor="text1"/>
-          <w:lang w:val="es-ES_tradnl"/>
-        </w:rPr>
-        <w:t>máxima</w:t>
-      </w:r>
-      <w:r>
-        <w:rPr>
-          <w:color w:val="000000" w:themeColor="text1"/>
-          <w:lang w:val="es-ES_tradnl"/>
-        </w:rPr>
-        <w:t xml:space="preserve"> que es un valor menor a 280</w:t>
-      </w:r>
-      <w:r>
-        <w:rPr>
-          <w:color w:val="000000" w:themeColor="text1"/>
-          <w:lang w:val="es-ES_tradnl"/>
-        </w:rPr>
-        <w:t xml:space="preserve">. </w:t>
+        <w:t xml:space="preserve"> en reposo, la frecuencia cardiaca máxima. </w:t>
       </w:r>
     </w:p>
     <w:p>
@@ -3095,81 +2911,81 @@
           <w:color w:val="000000" w:themeColor="text1"/>
           <w:lang w:val="es-ES_tradnl"/>
         </w:rPr>
+        <w:t xml:space="preserve">Filtrar un reporte por paciente donde me </w:t>
+      </w:r>
+      <w:r>
+        <w:rPr>
+          <w:color w:val="000000" w:themeColor="text1"/>
+          <w:lang w:val="es-ES_tradnl"/>
+        </w:rPr>
+        <w:t>muestre los datos</w:t>
+      </w:r>
+      <w:r>
+        <w:rPr>
+          <w:color w:val="000000" w:themeColor="text1"/>
+          <w:lang w:val="es-ES_tradnl"/>
+        </w:rPr>
+        <w:t xml:space="preserve"> organizados por cada </w:t>
+      </w:r>
+      <w:r>
+        <w:rPr>
+          <w:color w:val="000000" w:themeColor="text1"/>
+          <w:lang w:val="es-ES_tradnl"/>
+        </w:rPr>
+        <w:t>atributo,</w:t>
+      </w:r>
+      <w:r>
+        <w:rPr>
+          <w:color w:val="000000" w:themeColor="text1"/>
+          <w:lang w:val="es-ES_tradnl"/>
+        </w:rPr>
+        <w:t xml:space="preserve"> este debe ser mediante un </w:t>
+      </w:r>
+      <w:r>
+        <w:rPr>
+          <w:color w:val="000000" w:themeColor="text1"/>
+          <w:lang w:val="es-ES_tradnl"/>
+        </w:rPr>
+        <w:t>combo box</w:t>
+      </w:r>
+      <w:r>
+        <w:rPr>
+          <w:color w:val="000000" w:themeColor="text1"/>
+          <w:lang w:val="es-ES_tradnl"/>
+        </w:rPr>
+        <w:t xml:space="preserve"> de opciones que me muestre los </w:t>
+      </w:r>
+      <w:r>
+        <w:rPr>
+          <w:color w:val="000000" w:themeColor="text1"/>
+          <w:lang w:val="es-ES_tradnl"/>
+        </w:rPr>
+        <w:t>n valores</w:t>
+      </w:r>
+      <w:r>
+        <w:rPr>
+          <w:color w:val="000000" w:themeColor="text1"/>
+          <w:lang w:val="es-ES_tradnl"/>
+        </w:rPr>
+        <w:t xml:space="preserve"> de cada columna:</w:t>
+      </w:r>
+    </w:p>
+    <w:p>
+      <w:pPr>
+        <w:ind w:left="2160"/>
+        <w:jc w:val="both"/>
+        <w:rPr>
+          <w:color w:val="000000" w:themeColor="text1"/>
+          <w:lang w:val="es-ES_tradnl"/>
+        </w:rPr>
+      </w:pPr>
+      <w:r>
+        <w:rPr>
+          <w:b/>
+          <w:color w:val="000000" w:themeColor="text1"/>
+          <w:lang w:val="es-ES_tradnl"/>
+        </w:rPr>
         <w:lastRenderedPageBreak/>
-        <w:t xml:space="preserve">Filtrar un reporte por paciente donde me </w:t>
-      </w:r>
-      <w:r>
-        <w:rPr>
-          <w:color w:val="000000" w:themeColor="text1"/>
-          <w:lang w:val="es-ES_tradnl"/>
-        </w:rPr>
-        <w:t>muestre los datos</w:t>
-      </w:r>
-      <w:r>
-        <w:rPr>
-          <w:color w:val="000000" w:themeColor="text1"/>
-          <w:lang w:val="es-ES_tradnl"/>
-        </w:rPr>
-        <w:t xml:space="preserve"> organizados por cada </w:t>
-      </w:r>
-      <w:r>
-        <w:rPr>
-          <w:color w:val="000000" w:themeColor="text1"/>
-          <w:lang w:val="es-ES_tradnl"/>
-        </w:rPr>
-        <w:t>atributo,</w:t>
-      </w:r>
-      <w:r>
-        <w:rPr>
-          <w:color w:val="000000" w:themeColor="text1"/>
-          <w:lang w:val="es-ES_tradnl"/>
-        </w:rPr>
-        <w:t xml:space="preserve"> este debe ser mediante un </w:t>
-      </w:r>
-      <w:r>
-        <w:rPr>
-          <w:color w:val="000000" w:themeColor="text1"/>
-          <w:lang w:val="es-ES_tradnl"/>
-        </w:rPr>
-        <w:t>combo box</w:t>
-      </w:r>
-      <w:r>
-        <w:rPr>
-          <w:color w:val="000000" w:themeColor="text1"/>
-          <w:lang w:val="es-ES_tradnl"/>
-        </w:rPr>
-        <w:t xml:space="preserve"> de opciones que me muestre los </w:t>
-      </w:r>
-      <w:r>
-        <w:rPr>
-          <w:color w:val="000000" w:themeColor="text1"/>
-          <w:lang w:val="es-ES_tradnl"/>
-        </w:rPr>
-        <w:t>n valores</w:t>
-      </w:r>
-      <w:r>
-        <w:rPr>
-          <w:color w:val="000000" w:themeColor="text1"/>
-          <w:lang w:val="es-ES_tradnl"/>
-        </w:rPr>
-        <w:t xml:space="preserve"> de cada columna:</w:t>
-      </w:r>
-    </w:p>
-    <w:p>
-      <w:pPr>
-        <w:ind w:left="2160"/>
-        <w:jc w:val="both"/>
-        <w:rPr>
-          <w:color w:val="000000" w:themeColor="text1"/>
-          <w:lang w:val="es-ES_tradnl"/>
-        </w:rPr>
-      </w:pPr>
-      <w:r>
-        <w:rPr>
-          <w:b/>
-          <w:color w:val="000000" w:themeColor="text1"/>
-          <w:lang w:val="es-ES_tradnl"/>
-        </w:rPr>
         <w:t>Ejemplo:</w:t>
       </w:r>
       <w:r>
@@ -4190,22 +4006,32 @@
         <w:pStyle w:val="miestilo"/>
       </w:pPr>
       <w:bookmarkStart w:id="5" w:name="_Toc69642199"/>
+    </w:p>
+    <w:p>
+      <w:pPr>
+        <w:pStyle w:val="miestilo"/>
+      </w:pPr>
+    </w:p>
+    <w:p>
+      <w:pPr>
+        <w:pStyle w:val="miestilo"/>
+      </w:pPr>
+    </w:p>
+    <w:p>
+      <w:pPr>
+        <w:pStyle w:val="miestilo"/>
+      </w:pPr>
+    </w:p>
+    <w:p>
+      <w:pPr>
+        <w:pStyle w:val="miestilo"/>
+      </w:pPr>
+    </w:p>
+    <w:p>
+      <w:pPr>
+        <w:pStyle w:val="miestilo"/>
+      </w:pPr>
       <w:bookmarkStart w:id="6" w:name="_Toc71984020"/>
-    </w:p>
-    <w:p>
-      <w:pPr>
-        <w:pStyle w:val="miestilo"/>
-      </w:pPr>
-    </w:p>
-    <w:p>
-      <w:pPr>
-        <w:pStyle w:val="miestilo"/>
-      </w:pPr>
-    </w:p>
-    <w:p>
-      <w:pPr>
-        <w:pStyle w:val="miestilo"/>
-      </w:pPr>
       <w:r>
         <w:t>Método de la ingeniería</w:t>
       </w:r>
@@ -4214,145 +4040,6 @@
       <w:r>
         <w:t xml:space="preserve"> </w:t>
       </w:r>
-    </w:p>
-    <w:p>
-      <w:pPr>
-        <w:pStyle w:val="Ttulo2"/>
-        <w:rPr>
-          <w:sz w:val="28"/>
-          <w:szCs w:val="28"/>
-          <w:lang w:val="es-ES_tradnl"/>
-        </w:rPr>
-      </w:pPr>
-      <w:bookmarkStart w:id="7" w:name="_Toc71984021"/>
-      <w:r>
-        <w:rPr>
-          <w:sz w:val="28"/>
-          <w:szCs w:val="28"/>
-          <w:lang w:val="es-ES_tradnl"/>
-        </w:rPr>
-        <w:t xml:space="preserve">Identificación del </w:t>
-      </w:r>
-      <w:r>
-        <w:rPr>
-          <w:sz w:val="28"/>
-          <w:szCs w:val="28"/>
-          <w:lang w:val="es-ES_tradnl"/>
-        </w:rPr>
-        <w:t>problema:</w:t>
-      </w:r>
-      <w:bookmarkEnd w:id="7"/>
-      <w:r>
-        <w:rPr>
-          <w:sz w:val="28"/>
-          <w:szCs w:val="28"/>
-          <w:lang w:val="es-ES_tradnl"/>
-        </w:rPr>
-        <w:t xml:space="preserve"> </w:t>
-      </w:r>
-    </w:p>
-    <w:p>
-      <w:pPr>
-        <w:jc w:val="both"/>
-      </w:pPr>
-      <w:r>
-        <w:t>Se necesita tener de forma organizada y gráfica un conjunto de datos de pacientes, donde se requiere predecir teniendo en cuenta estos datos si el paciente es  propenso a sufrir un ataque al corazón. Además de usar herramientas estadísticas como gráficos y tablas.</w:t>
-      </w:r>
-    </w:p>
-    <w:p>
-      <w:pPr>
-        <w:jc w:val="both"/>
-      </w:pPr>
-    </w:p>
-    <w:p>
-      <w:pPr>
-        <w:jc w:val="both"/>
-      </w:pPr>
-      <w:r>
-        <w:t xml:space="preserve">Al analizar el problema </w:t>
-      </w:r>
-      <w:r>
-        <w:t xml:space="preserve">se identificaron las siguientes necesidades,  </w:t>
-      </w:r>
-      <w:r>
-        <w:t xml:space="preserve">realizar inferencia de un conjunto de </w:t>
-      </w:r>
-      <w:r>
-        <w:t xml:space="preserve">datos donde a </w:t>
-      </w:r>
-      <w:r>
-        <w:t xml:space="preserve">partir de estos, </w:t>
-      </w:r>
-      <w:r>
-        <w:t>se conoce la historia clínica del paciente y se buscan los valores irrelevantes o que hacen ruido en este</w:t>
-      </w:r>
-      <w:r>
-        <w:t xml:space="preserve"> </w:t>
-      </w:r>
-      <w:proofErr w:type="spellStart"/>
-      <w:r>
-        <w:t>dataset</w:t>
-      </w:r>
-      <w:proofErr w:type="spellEnd"/>
-      <w:r>
-        <w:t>, posteriormente con los datos que seleccionamos en dicho conjunto se busca</w:t>
-      </w:r>
-      <w:r>
-        <w:t xml:space="preserve"> </w:t>
-      </w:r>
-      <w:r>
-        <w:t xml:space="preserve"> </w:t>
-      </w:r>
-      <w:r>
-        <w:t>identificar y predecir la variable objetivo</w:t>
-      </w:r>
-      <w:r>
-        <w:t xml:space="preserve"> en este caso es si la persona tendrá un ataque al corazón.</w:t>
-      </w:r>
-      <w:r>
-        <w:t xml:space="preserve"> </w:t>
-      </w:r>
-      <w:r>
-        <w:t xml:space="preserve">Como los datos estarán en un </w:t>
-      </w:r>
-      <w:proofErr w:type="spellStart"/>
-      <w:r>
-        <w:t>dataset</w:t>
-      </w:r>
-      <w:proofErr w:type="spellEnd"/>
-      <w:r>
-        <w:t xml:space="preserve"> es necesario que se identifique porque tipo se puede filtrar estos datos como numérico, </w:t>
-      </w:r>
-      <w:r>
-        <w:t>categórico</w:t>
-      </w:r>
-      <w:r>
-        <w:t xml:space="preserve"> o cadena</w:t>
-      </w:r>
-      <w:r>
-        <w:t xml:space="preserve"> para realizar búsquedas de datos específicos o generar un reporte de los datos filtrados. </w:t>
-      </w:r>
-      <w:r>
-        <w:t>Adicionalmente a esto se necesita utilizar herramientas estadísticas como gráficos de pastel , histogramas, puntos y diferentes graficas.</w:t>
-      </w:r>
-    </w:p>
-    <w:p>
-      <w:pPr>
-        <w:jc w:val="both"/>
-      </w:pPr>
-    </w:p>
-    <w:p>
-      <w:pPr>
-        <w:jc w:val="both"/>
-      </w:pPr>
-      <w:r>
-        <w:t>También vimos como necesidad estudiar acerca de los ataques cardiaco, estudiar las variables que no conocíamos del conjunto de datos, para así entender mejor el problema y poder dar una solución optima.</w:t>
-      </w:r>
-    </w:p>
-    <w:p>
-      <w:pPr>
-        <w:jc w:val="both"/>
-      </w:pPr>
     </w:p>
     <w:p>
       <w:pPr>
@@ -4365,15 +4052,90 @@
         </w:pBdr>
         <w:jc w:val="both"/>
         <w:rPr>
-          <w:lang w:val="es-ES_tradnl"/>
-        </w:rPr>
-      </w:pPr>
-      <w:r>
-        <w:rPr>
-          <w:lang w:val="es-ES_tradnl"/>
-        </w:rPr>
-        <w:t>En este enunciado se ven especificadas las necesidades del proyecto:</w:t>
-      </w:r>
+          <w:sz w:val="28"/>
+          <w:szCs w:val="28"/>
+          <w:lang w:val="es-ES_tradnl"/>
+        </w:rPr>
+      </w:pPr>
+    </w:p>
+    <w:p>
+      <w:pPr>
+        <w:pBdr>
+          <w:top w:val="nil"/>
+          <w:left w:val="nil"/>
+          <w:bottom w:val="nil"/>
+          <w:right w:val="nil"/>
+          <w:between w:val="nil"/>
+        </w:pBdr>
+        <w:jc w:val="both"/>
+        <w:rPr>
+          <w:sz w:val="28"/>
+          <w:szCs w:val="28"/>
+          <w:lang w:val="es-ES_tradnl"/>
+        </w:rPr>
+      </w:pPr>
+    </w:p>
+    <w:p>
+      <w:pPr>
+        <w:pStyle w:val="Ttulo2"/>
+        <w:rPr>
+          <w:sz w:val="28"/>
+          <w:szCs w:val="28"/>
+          <w:lang w:val="es-ES_tradnl"/>
+        </w:rPr>
+      </w:pPr>
+      <w:bookmarkStart w:id="7" w:name="_Toc71984021"/>
+      <w:r>
+        <w:rPr>
+          <w:sz w:val="28"/>
+          <w:szCs w:val="28"/>
+          <w:lang w:val="es-ES_tradnl"/>
+        </w:rPr>
+        <w:t xml:space="preserve">Identificación del </w:t>
+      </w:r>
+      <w:r>
+        <w:rPr>
+          <w:sz w:val="28"/>
+          <w:szCs w:val="28"/>
+          <w:lang w:val="es-ES_tradnl"/>
+        </w:rPr>
+        <w:t>problema:</w:t>
+      </w:r>
+      <w:bookmarkEnd w:id="7"/>
+      <w:r>
+        <w:rPr>
+          <w:sz w:val="28"/>
+          <w:szCs w:val="28"/>
+          <w:lang w:val="es-ES_tradnl"/>
+        </w:rPr>
+        <w:t xml:space="preserve"> </w:t>
+      </w:r>
+    </w:p>
+    <w:p>
+      <w:pPr>
+        <w:jc w:val="both"/>
+        <w:rPr>
+          <w:lang w:val="es-ES_tradnl"/>
+        </w:rPr>
+      </w:pPr>
+      <w:r>
+        <w:t>Se necesita tener de forma organizada y gráfica un conjunto de datos de pacientes, donde se requiere predecir teniendo en cuenta estos datos si el paciente es  propenso a sufrir un ataque al corazón. Además de usar herramientas estadísticas como gráficos y tablas.</w:t>
+      </w:r>
+    </w:p>
+    <w:p>
+      <w:pPr>
+        <w:pBdr>
+          <w:top w:val="nil"/>
+          <w:left w:val="nil"/>
+          <w:bottom w:val="nil"/>
+          <w:right w:val="nil"/>
+          <w:between w:val="nil"/>
+        </w:pBdr>
+        <w:jc w:val="both"/>
+        <w:rPr>
+          <w:lang w:val="es-ES_tradnl"/>
+        </w:rPr>
+      </w:pPr>
     </w:p>
     <w:p>
       <w:pPr>
@@ -4483,31 +4245,7 @@
         <w:rPr>
           <w:lang w:val="es-ES_tradnl"/>
         </w:rPr>
-        <w:t xml:space="preserve">Predecir </w:t>
-      </w:r>
-      <w:r>
-        <w:rPr>
-          <w:lang w:val="es-ES_tradnl"/>
-        </w:rPr>
-        <w:t xml:space="preserve">e identificar </w:t>
-      </w:r>
-      <w:r>
-        <w:rPr>
-          <w:lang w:val="es-ES_tradnl"/>
-        </w:rPr>
-        <w:t>una variable objetivo</w:t>
-      </w:r>
-      <w:r>
-        <w:rPr>
-          <w:lang w:val="es-ES_tradnl"/>
-        </w:rPr>
-        <w:t xml:space="preserve"> en este caso </w:t>
-      </w:r>
-      <w:r>
-        <w:rPr>
-          <w:lang w:val="es-ES_tradnl"/>
-        </w:rPr>
-        <w:t>si el paciente va a tener un ataque al corazón</w:t>
+        <w:t>Predecir una variable objetivo</w:t>
       </w:r>
     </w:p>
     <w:p>
@@ -4532,16 +4270,8 @@
         <w:rPr>
           <w:lang w:val="es-ES_tradnl"/>
         </w:rPr>
-        <w:t xml:space="preserve">Hacer inferencia del </w:t>
-      </w:r>
-      <w:proofErr w:type="spellStart"/>
-      <w:r>
-        <w:rPr>
-          <w:lang w:val="es-ES_tradnl"/>
-        </w:rPr>
-        <w:t>dataset</w:t>
-      </w:r>
-      <w:proofErr w:type="spellEnd"/>
+        <w:t>Identificar la variable objetivo</w:t>
+      </w:r>
     </w:p>
     <w:p>
       <w:pPr>
@@ -4565,7 +4295,7 @@
         <w:rPr>
           <w:lang w:val="es-ES_tradnl"/>
         </w:rPr>
-        <w:t>Manejo de gráficas en base a los datos de dataset</w:t>
+        <w:t>Predecir si el paciente va a tener un ataque al corazón</w:t>
       </w:r>
     </w:p>
     <w:p>
@@ -4574,101 +4304,6 @@
           <w:ilvl w:val="0"/>
           <w:numId w:val="18"/>
         </w:numPr>
-        <w:jc w:val="both"/>
-        <w:rPr>
-          <w:lang w:val="es-ES_tradnl"/>
-        </w:rPr>
-      </w:pPr>
-      <w:r>
-        <w:rPr>
-          <w:lang w:val="es-ES_tradnl"/>
-        </w:rPr>
-        <w:t>Generación Reporte de los datos filtrados por categoría, cadena o numérico.</w:t>
-      </w:r>
-    </w:p>
-    <w:p>
-      <w:pPr>
-        <w:numPr>
-          <w:ilvl w:val="0"/>
-          <w:numId w:val="18"/>
-        </w:numPr>
-        <w:jc w:val="both"/>
-        <w:rPr>
-          <w:lang w:val="es-ES_tradnl"/>
-        </w:rPr>
-      </w:pPr>
-      <w:r>
-        <w:rPr>
-          <w:lang w:val="es-ES_tradnl"/>
-        </w:rPr>
-        <w:t>Opciones y búsqueda del dataset</w:t>
-      </w:r>
-    </w:p>
-    <w:p>
-      <w:pPr>
-        <w:numPr>
-          <w:ilvl w:val="0"/>
-          <w:numId w:val="18"/>
-        </w:numPr>
-        <w:jc w:val="both"/>
-        <w:rPr>
-          <w:lang w:val="es-ES_tradnl"/>
-        </w:rPr>
-      </w:pPr>
-      <w:r>
-        <w:rPr>
-          <w:lang w:val="es-ES_tradnl"/>
-        </w:rPr>
-        <w:t>Uso de herramientas estadísticas</w:t>
-      </w:r>
-    </w:p>
-    <w:p>
-      <w:pPr>
-        <w:numPr>
-          <w:ilvl w:val="0"/>
-          <w:numId w:val="18"/>
-        </w:numPr>
-        <w:jc w:val="both"/>
-        <w:rPr>
-          <w:lang w:val="es-ES_tradnl"/>
-        </w:rPr>
-      </w:pPr>
-      <w:r>
-        <w:rPr>
-          <w:lang w:val="es-ES_tradnl"/>
-        </w:rPr>
-        <w:t>Conocer acerca de los ataques cardíacos</w:t>
-      </w:r>
-    </w:p>
-    <w:p>
-      <w:pPr>
-        <w:numPr>
-          <w:ilvl w:val="0"/>
-          <w:numId w:val="18"/>
-        </w:numPr>
-        <w:jc w:val="both"/>
-        <w:rPr>
-          <w:lang w:val="es-ES_tradnl"/>
-        </w:rPr>
-      </w:pPr>
-      <w:r>
-        <w:rPr>
-          <w:lang w:val="es-ES_tradnl"/>
-        </w:rPr>
-        <w:t>Análisis de experimentos</w:t>
-      </w:r>
-    </w:p>
-    <w:p>
-      <w:pPr>
-        <w:ind w:left="720"/>
-        <w:jc w:val="both"/>
-        <w:rPr>
-          <w:lang w:val="es-ES_tradnl"/>
-        </w:rPr>
-      </w:pPr>
-    </w:p>
-    <w:p>
-      <w:pPr>
         <w:pBdr>
           <w:top w:val="nil"/>
           <w:left w:val="nil"/>
@@ -4681,9 +4316,19 @@
           <w:lang w:val="es-ES_tradnl"/>
         </w:rPr>
       </w:pPr>
-    </w:p>
-    <w:p>
-      <w:pPr>
+      <w:r>
+        <w:rPr>
+          <w:lang w:val="es-ES_tradnl"/>
+        </w:rPr>
+        <w:t>Hacer inferencia del dataset</w:t>
+      </w:r>
+    </w:p>
+    <w:p>
+      <w:pPr>
+        <w:numPr>
+          <w:ilvl w:val="0"/>
+          <w:numId w:val="18"/>
+        </w:numPr>
         <w:pBdr>
           <w:top w:val="nil"/>
           <w:left w:val="nil"/>
@@ -4696,6 +4341,186 @@
           <w:lang w:val="es-ES_tradnl"/>
         </w:rPr>
       </w:pPr>
+      <w:r>
+        <w:rPr>
+          <w:lang w:val="es-ES_tradnl"/>
+        </w:rPr>
+        <w:t>Manejo de gráficas en base a los datos de dataset</w:t>
+      </w:r>
+    </w:p>
+    <w:p>
+      <w:pPr>
+        <w:numPr>
+          <w:ilvl w:val="0"/>
+          <w:numId w:val="18"/>
+        </w:numPr>
+        <w:jc w:val="both"/>
+        <w:rPr>
+          <w:lang w:val="es-ES_tradnl"/>
+        </w:rPr>
+      </w:pPr>
+      <w:r>
+        <w:rPr>
+          <w:lang w:val="es-ES_tradnl"/>
+        </w:rPr>
+        <w:t>Generación Reporte de los datos filtrados por categoría, cadena o numérico.</w:t>
+      </w:r>
+    </w:p>
+    <w:p>
+      <w:pPr>
+        <w:numPr>
+          <w:ilvl w:val="0"/>
+          <w:numId w:val="18"/>
+        </w:numPr>
+        <w:jc w:val="both"/>
+        <w:rPr>
+          <w:lang w:val="es-ES_tradnl"/>
+        </w:rPr>
+      </w:pPr>
+      <w:r>
+        <w:rPr>
+          <w:lang w:val="es-ES_tradnl"/>
+        </w:rPr>
+        <w:t>Opciones y búsqueda del dataset</w:t>
+      </w:r>
+    </w:p>
+    <w:p>
+      <w:pPr>
+        <w:numPr>
+          <w:ilvl w:val="0"/>
+          <w:numId w:val="18"/>
+        </w:numPr>
+        <w:jc w:val="both"/>
+        <w:rPr>
+          <w:lang w:val="es-ES_tradnl"/>
+        </w:rPr>
+      </w:pPr>
+      <w:r>
+        <w:rPr>
+          <w:lang w:val="es-ES_tradnl"/>
+        </w:rPr>
+        <w:t>Uso de herramientas estadísticas</w:t>
+      </w:r>
+    </w:p>
+    <w:p>
+      <w:pPr>
+        <w:numPr>
+          <w:ilvl w:val="0"/>
+          <w:numId w:val="18"/>
+        </w:numPr>
+        <w:jc w:val="both"/>
+        <w:rPr>
+          <w:lang w:val="es-ES_tradnl"/>
+        </w:rPr>
+      </w:pPr>
+      <w:r>
+        <w:rPr>
+          <w:lang w:val="es-ES_tradnl"/>
+        </w:rPr>
+        <w:t>Conocer acerca de los ataques cardíacos</w:t>
+      </w:r>
+    </w:p>
+    <w:p>
+      <w:pPr>
+        <w:numPr>
+          <w:ilvl w:val="0"/>
+          <w:numId w:val="18"/>
+        </w:numPr>
+        <w:jc w:val="both"/>
+        <w:rPr>
+          <w:lang w:val="es-ES_tradnl"/>
+        </w:rPr>
+      </w:pPr>
+      <w:r>
+        <w:rPr>
+          <w:lang w:val="es-ES_tradnl"/>
+        </w:rPr>
+        <w:t>Análisis de experimentos</w:t>
+      </w:r>
+    </w:p>
+    <w:p>
+      <w:pPr>
+        <w:ind w:left="720"/>
+        <w:jc w:val="both"/>
+        <w:rPr>
+          <w:lang w:val="es-ES_tradnl"/>
+        </w:rPr>
+      </w:pPr>
+    </w:p>
+    <w:p>
+      <w:pPr>
+        <w:pBdr>
+          <w:top w:val="nil"/>
+          <w:left w:val="nil"/>
+          <w:bottom w:val="nil"/>
+          <w:right w:val="nil"/>
+          <w:between w:val="nil"/>
+        </w:pBdr>
+        <w:jc w:val="both"/>
+        <w:rPr>
+          <w:lang w:val="es-ES_tradnl"/>
+        </w:rPr>
+      </w:pPr>
+    </w:p>
+    <w:p>
+      <w:pPr>
+        <w:pBdr>
+          <w:top w:val="nil"/>
+          <w:left w:val="nil"/>
+          <w:bottom w:val="nil"/>
+          <w:right w:val="nil"/>
+          <w:between w:val="nil"/>
+        </w:pBdr>
+        <w:jc w:val="both"/>
+        <w:rPr>
+          <w:lang w:val="es-ES_tradnl"/>
+        </w:rPr>
+      </w:pPr>
+    </w:p>
+    <w:p>
+      <w:pPr>
+        <w:pBdr>
+          <w:top w:val="nil"/>
+          <w:left w:val="nil"/>
+          <w:bottom w:val="nil"/>
+          <w:right w:val="nil"/>
+          <w:between w:val="nil"/>
+        </w:pBdr>
+        <w:jc w:val="both"/>
+        <w:rPr>
+          <w:lang w:val="es-ES_tradnl"/>
+        </w:rPr>
+      </w:pPr>
+    </w:p>
+    <w:p>
+      <w:pPr>
+        <w:pBdr>
+          <w:top w:val="nil"/>
+          <w:left w:val="nil"/>
+          <w:bottom w:val="nil"/>
+          <w:right w:val="nil"/>
+          <w:between w:val="nil"/>
+        </w:pBdr>
+        <w:jc w:val="both"/>
+        <w:rPr>
+          <w:lang w:val="es-ES_tradnl"/>
+        </w:rPr>
+      </w:pPr>
+    </w:p>
+    <w:p>
+      <w:pPr>
+        <w:pBdr>
+          <w:top w:val="nil"/>
+          <w:left w:val="nil"/>
+          <w:bottom w:val="nil"/>
+          <w:right w:val="nil"/>
+          <w:between w:val="nil"/>
+        </w:pBdr>
+        <w:jc w:val="both"/>
+        <w:rPr>
+          <w:lang w:val="es-ES_tradnl"/>
+        </w:rPr>
+      </w:pPr>
     </w:p>
     <w:p>
       <w:pPr>
@@ -4706,14 +4531,23 @@
           <w:lang w:val="es-ES_tradnl"/>
         </w:rPr>
       </w:pPr>
-      <w:bookmarkStart w:id="8" w:name="_Toc71984022"/>
-      <w:r>
+    </w:p>
+    <w:p>
+      <w:pPr>
+        <w:pStyle w:val="Ttulo2"/>
         <w:rPr>
           <w:sz w:val="28"/>
           <w:szCs w:val="28"/>
           <w:lang w:val="es-ES_tradnl"/>
         </w:rPr>
-        <w:lastRenderedPageBreak/>
+      </w:pPr>
+      <w:bookmarkStart w:id="8" w:name="_Toc71984022"/>
+      <w:r>
+        <w:rPr>
+          <w:sz w:val="28"/>
+          <w:szCs w:val="28"/>
+          <w:lang w:val="es-ES_tradnl"/>
+        </w:rPr>
         <w:t>Recopilación</w:t>
       </w:r>
       <w:r>
@@ -5350,6 +5184,7 @@
           <w:highlight w:val="white"/>
           <w:lang w:val="es-ES_tradnl"/>
         </w:rPr>
+        <w:lastRenderedPageBreak/>
         <w:t>Gráficos estadísticos</w:t>
       </w:r>
       <w:r>
@@ -5797,7 +5632,6 @@
           <w:color w:val="000000" w:themeColor="text1"/>
           <w:lang w:val="es-ES_tradnl"/>
         </w:rPr>
-        <w:lastRenderedPageBreak/>
         <w:t xml:space="preserve">Ataque al </w:t>
       </w:r>
       <w:r>
@@ -6277,16 +6111,6 @@
           <w:lang w:val="es-ES_tradnl"/>
         </w:rPr>
       </w:pPr>
-    </w:p>
-    <w:p>
-      <w:pPr>
-        <w:rPr>
-          <w:b/>
-          <w:bCs/>
-          <w:highlight w:val="white"/>
-          <w:lang w:val="es-ES_tradnl"/>
-        </w:rPr>
-      </w:pPr>
       <w:r>
         <w:rPr>
           <w:b/>
@@ -6453,7 +6277,25 @@
           <w:highlight w:val="white"/>
           <w:lang w:val="es-ES_tradnl"/>
         </w:rPr>
-        <w:t xml:space="preserve">Sirven tanto para variables dependientes cualitativas como cuantitativas, como para variables predictoras o independientes numéricas y categóricas. Además, no necesita variables </w:t>
+        <w:t xml:space="preserve">Sirven tanto para variables dependientes cualitativas como cuantitativas, como para variables </w:t>
+      </w:r>
+      <w:proofErr w:type="spellStart"/>
+      <w:r>
+        <w:rPr>
+          <w:color w:val="000000" w:themeColor="text1"/>
+          <w:highlight w:val="white"/>
+          <w:lang w:val="es-ES_tradnl"/>
+        </w:rPr>
+        <w:t>predictoras</w:t>
+      </w:r>
+      <w:proofErr w:type="spellEnd"/>
+      <w:r>
+        <w:rPr>
+          <w:color w:val="000000" w:themeColor="text1"/>
+          <w:highlight w:val="white"/>
+          <w:lang w:val="es-ES_tradnl"/>
+        </w:rPr>
+        <w:t xml:space="preserve"> o independientes numéricas y categóricas. Además, no necesita variables </w:t>
       </w:r>
       <w:proofErr w:type="spellStart"/>
       <w:r>
@@ -20551,7 +20393,25 @@
                   <w:shd w:val="clear" w:color="auto" w:fill="FFFFFF"/>
                   <w:lang w:val="es-ES_tradnl"/>
                 </w:rPr>
-                <w:t xml:space="preserve">Principal, P., médica, E., &amp; cardíaco, A. (2021). Ataque cardíaco: MedlinePlus enciclopedia médica. </w:t>
+                <w:t xml:space="preserve">Principal, P., médica, E., &amp; cardíaco, A. (2021). Ataque cardíaco: </w:t>
+              </w:r>
+              <w:proofErr w:type="spellStart"/>
+              <w:r>
+                <w:rPr>
+                  <w:color w:val="000000"/>
+                  <w:shd w:val="clear" w:color="auto" w:fill="FFFFFF"/>
+                  <w:lang w:val="es-ES_tradnl"/>
+                </w:rPr>
+                <w:t>MedlinePlus</w:t>
+              </w:r>
+              <w:proofErr w:type="spellEnd"/>
+              <w:r>
+                <w:rPr>
+                  <w:color w:val="000000"/>
+                  <w:shd w:val="clear" w:color="auto" w:fill="FFFFFF"/>
+                  <w:lang w:val="es-ES_tradnl"/>
+                </w:rPr>
+                <w:t xml:space="preserve"> enciclopedia médica. </w:t>
               </w:r>
               <w:proofErr w:type="spellStart"/>
               <w:r>
@@ -20825,19 +20685,9 @@
             </w:p>
             <w:sdt>
               <w:sdtPr>
-                <w:rPr>
-                  <w:color w:val="0000FF" w:themeColor="hyperlink"/>
-                  <w:u w:val="single"/>
-                </w:rPr>
                 <w:id w:val="-172190124"/>
                 <w:bibliography/>
               </w:sdtPr>
-              <w:sdtEndPr>
-                <w:rPr>
-                  <w:color w:val="auto"/>
-                  <w:u w:val="none"/>
-                </w:rPr>
-              </w:sdtEndPr>
               <w:sdtContent>
                 <w:p>
                   <w:pPr>
@@ -20933,10 +20783,6 @@
             <w:sdt>
               <w:sdtPr>
                 <w:rPr>
-                  <w:color w:val="0000FF" w:themeColor="hyperlink"/>
-                  <w:sz w:val="24"/>
-                  <w:szCs w:val="24"/>
-                  <w:u w:val="single"/>
                   <w:lang w:val="es-ES"/>
                 </w:rPr>
                 <w:id w:val="-1954165039"/>
@@ -20947,6 +20793,8 @@
               </w:sdtPr>
               <w:sdtEndPr>
                 <w:rPr>
+                  <w:sz w:val="24"/>
+                  <w:szCs w:val="24"/>
                   <w:lang w:val="es-CO"/>
                 </w:rPr>
               </w:sdtEndPr>

</xml_diff>